<commit_message>
update section 2 SRS
</commit_message>
<xml_diff>
--- a/Cybercation SRS.docx
+++ b/Cybercation SRS.docx
@@ -203,39 +203,8 @@
           <w:szCs w:val="24"/>
           <w:lang w:eastAsia="en-AU"/>
         </w:rPr>
-        <w:t xml:space="preserve">Phan </w:t>
-      </w:r>
-      <w:proofErr w:type="spellStart"/>
-      <w:r>
-        <w:rPr>
-          <w:rFonts w:ascii="Times New Roman" w:hAnsi="Times New Roman" w:cs="Times New Roman"/>
-          <w:sz w:val="24"/>
-          <w:szCs w:val="24"/>
-          <w:lang w:eastAsia="en-AU"/>
-        </w:rPr>
-        <w:t>Thế</w:t>
-      </w:r>
-      <w:proofErr w:type="spellEnd"/>
-      <w:r>
-        <w:rPr>
-          <w:rFonts w:ascii="Times New Roman" w:hAnsi="Times New Roman" w:cs="Times New Roman"/>
-          <w:sz w:val="24"/>
-          <w:szCs w:val="24"/>
-          <w:lang w:eastAsia="en-AU"/>
-        </w:rPr>
-        <w:t xml:space="preserve"> </w:t>
-      </w:r>
-      <w:proofErr w:type="spellStart"/>
-      <w:r>
-        <w:rPr>
-          <w:rFonts w:ascii="Times New Roman" w:hAnsi="Times New Roman" w:cs="Times New Roman"/>
-          <w:sz w:val="24"/>
-          <w:szCs w:val="24"/>
-          <w:lang w:eastAsia="en-AU"/>
-        </w:rPr>
-        <w:t>Hùng</w:t>
-      </w:r>
-      <w:proofErr w:type="spellEnd"/>
+        <w:t>Phan Thế Hùng</w:t>
+      </w:r>
     </w:p>
     <w:p>
       <w:pPr>
@@ -251,65 +220,14 @@
           <w:lang w:eastAsia="en-AU"/>
         </w:rPr>
       </w:pPr>
-      <w:proofErr w:type="spellStart"/>
-      <w:r>
-        <w:rPr>
-          <w:rFonts w:ascii="Times New Roman" w:hAnsi="Times New Roman" w:cs="Times New Roman"/>
-          <w:sz w:val="24"/>
-          <w:szCs w:val="24"/>
-          <w:lang w:eastAsia="en-AU"/>
-        </w:rPr>
-        <w:t>Đặng</w:t>
-      </w:r>
-      <w:proofErr w:type="spellEnd"/>
-      <w:r>
-        <w:rPr>
-          <w:rFonts w:ascii="Times New Roman" w:hAnsi="Times New Roman" w:cs="Times New Roman"/>
-          <w:sz w:val="24"/>
-          <w:szCs w:val="24"/>
-          <w:lang w:eastAsia="en-AU"/>
-        </w:rPr>
-        <w:t xml:space="preserve"> </w:t>
-      </w:r>
-      <w:proofErr w:type="spellStart"/>
-      <w:r>
-        <w:rPr>
-          <w:rFonts w:ascii="Times New Roman" w:hAnsi="Times New Roman" w:cs="Times New Roman"/>
-          <w:sz w:val="24"/>
-          <w:szCs w:val="24"/>
-          <w:lang w:eastAsia="en-AU"/>
-        </w:rPr>
-        <w:t>Thị</w:t>
-      </w:r>
-      <w:proofErr w:type="spellEnd"/>
-      <w:r>
-        <w:rPr>
-          <w:rFonts w:ascii="Times New Roman" w:hAnsi="Times New Roman" w:cs="Times New Roman"/>
-          <w:sz w:val="24"/>
-          <w:szCs w:val="24"/>
-          <w:lang w:eastAsia="en-AU"/>
-        </w:rPr>
-        <w:t xml:space="preserve"> </w:t>
-      </w:r>
-      <w:proofErr w:type="spellStart"/>
-      <w:r>
-        <w:rPr>
-          <w:rFonts w:ascii="Times New Roman" w:hAnsi="Times New Roman" w:cs="Times New Roman"/>
-          <w:sz w:val="24"/>
-          <w:szCs w:val="24"/>
-          <w:lang w:eastAsia="en-AU"/>
-        </w:rPr>
-        <w:t>Thảo</w:t>
-      </w:r>
-      <w:proofErr w:type="spellEnd"/>
-      <w:r>
-        <w:rPr>
-          <w:rFonts w:ascii="Times New Roman" w:hAnsi="Times New Roman" w:cs="Times New Roman"/>
-          <w:sz w:val="24"/>
-          <w:szCs w:val="24"/>
-          <w:lang w:eastAsia="en-AU"/>
-        </w:rPr>
-        <w:t xml:space="preserve"> My</w:t>
+      <w:r>
+        <w:rPr>
+          <w:rFonts w:ascii="Times New Roman" w:hAnsi="Times New Roman" w:cs="Times New Roman"/>
+          <w:sz w:val="24"/>
+          <w:szCs w:val="24"/>
+          <w:lang w:eastAsia="en-AU"/>
+        </w:rPr>
+        <w:t>Đặng Thị Thảo My</w:t>
       </w:r>
     </w:p>
     <w:p>
@@ -326,77 +244,15 @@
           <w:lang w:eastAsia="en-AU"/>
         </w:rPr>
       </w:pPr>
-      <w:proofErr w:type="spellStart"/>
-      <w:r>
-        <w:rPr>
-          <w:rFonts w:ascii="Times New Roman" w:hAnsi="Times New Roman" w:cs="Times New Roman"/>
-          <w:sz w:val="24"/>
-          <w:szCs w:val="24"/>
-          <w:lang w:eastAsia="en-AU"/>
-        </w:rPr>
-        <w:t>Bùi</w:t>
-      </w:r>
-      <w:proofErr w:type="spellEnd"/>
-      <w:r>
-        <w:rPr>
-          <w:rFonts w:ascii="Times New Roman" w:hAnsi="Times New Roman" w:cs="Times New Roman"/>
-          <w:sz w:val="24"/>
-          <w:szCs w:val="24"/>
-          <w:lang w:eastAsia="en-AU"/>
-        </w:rPr>
-        <w:t xml:space="preserve"> </w:t>
-      </w:r>
-      <w:proofErr w:type="spellStart"/>
-      <w:r>
-        <w:rPr>
-          <w:rFonts w:ascii="Times New Roman" w:hAnsi="Times New Roman" w:cs="Times New Roman"/>
-          <w:sz w:val="24"/>
-          <w:szCs w:val="24"/>
-          <w:lang w:eastAsia="en-AU"/>
-        </w:rPr>
-        <w:t>Nguyễn</w:t>
-      </w:r>
-      <w:proofErr w:type="spellEnd"/>
-      <w:r>
-        <w:rPr>
-          <w:rFonts w:ascii="Times New Roman" w:hAnsi="Times New Roman" w:cs="Times New Roman"/>
-          <w:sz w:val="24"/>
-          <w:szCs w:val="24"/>
-          <w:lang w:eastAsia="en-AU"/>
-        </w:rPr>
-        <w:t xml:space="preserve"> </w:t>
-      </w:r>
-      <w:proofErr w:type="spellStart"/>
-      <w:r>
-        <w:rPr>
-          <w:rFonts w:ascii="Times New Roman" w:hAnsi="Times New Roman" w:cs="Times New Roman"/>
-          <w:sz w:val="24"/>
-          <w:szCs w:val="24"/>
-          <w:lang w:eastAsia="en-AU"/>
-        </w:rPr>
-        <w:t>Thiện</w:t>
-      </w:r>
-      <w:proofErr w:type="spellEnd"/>
-      <w:r>
-        <w:rPr>
-          <w:rFonts w:ascii="Times New Roman" w:hAnsi="Times New Roman" w:cs="Times New Roman"/>
-          <w:sz w:val="24"/>
-          <w:szCs w:val="24"/>
-          <w:lang w:eastAsia="en-AU"/>
-        </w:rPr>
-        <w:t xml:space="preserve"> </w:t>
-      </w:r>
-      <w:proofErr w:type="spellStart"/>
-      <w:r>
-        <w:rPr>
-          <w:rFonts w:ascii="Times New Roman" w:hAnsi="Times New Roman" w:cs="Times New Roman"/>
-          <w:sz w:val="24"/>
-          <w:szCs w:val="24"/>
-          <w:lang w:eastAsia="en-AU"/>
-        </w:rPr>
-        <w:t>Khánh</w:t>
-      </w:r>
-      <w:proofErr w:type="spellEnd"/>
+      <w:r>
+        <w:rPr>
+          <w:rFonts w:ascii="Times New Roman" w:hAnsi="Times New Roman" w:cs="Times New Roman"/>
+          <w:sz w:val="24"/>
+          <w:szCs w:val="24"/>
+          <w:lang w:eastAsia="en-AU"/>
+        </w:rPr>
+        <w:t>Bùi Nguyễn Thiện Khánh</w:t>
+      </w:r>
     </w:p>
     <w:p>
       <w:pPr>
@@ -412,37 +268,15 @@
           <w:lang w:eastAsia="en-AU"/>
         </w:rPr>
       </w:pPr>
-      <w:proofErr w:type="spellStart"/>
-      <w:r>
-        <w:rPr>
-          <w:rFonts w:ascii="Times New Roman" w:hAnsi="Times New Roman" w:cs="Times New Roman"/>
-          <w:sz w:val="24"/>
-          <w:szCs w:val="24"/>
-          <w:lang w:eastAsia="en-AU"/>
-        </w:rPr>
-        <w:t>Nguyễn</w:t>
-      </w:r>
-      <w:proofErr w:type="spellEnd"/>
-      <w:r>
-        <w:rPr>
-          <w:rFonts w:ascii="Times New Roman" w:hAnsi="Times New Roman" w:cs="Times New Roman"/>
-          <w:sz w:val="24"/>
-          <w:szCs w:val="24"/>
-          <w:lang w:eastAsia="en-AU"/>
-        </w:rPr>
-        <w:t xml:space="preserve"> Anh </w:t>
-      </w:r>
-      <w:proofErr w:type="spellStart"/>
-      <w:r>
-        <w:rPr>
-          <w:rFonts w:ascii="Times New Roman" w:hAnsi="Times New Roman" w:cs="Times New Roman"/>
-          <w:sz w:val="24"/>
-          <w:szCs w:val="24"/>
-          <w:lang w:eastAsia="en-AU"/>
-        </w:rPr>
-        <w:t>Quân</w:t>
-      </w:r>
-      <w:proofErr w:type="spellEnd"/>
+      <w:r>
+        <w:rPr>
+          <w:rFonts w:ascii="Times New Roman" w:hAnsi="Times New Roman" w:cs="Times New Roman"/>
+          <w:sz w:val="24"/>
+          <w:szCs w:val="24"/>
+          <w:lang w:eastAsia="en-AU"/>
+        </w:rPr>
+        <w:t>Nguyễn Anh Quân</w:t>
+      </w:r>
     </w:p>
     <w:p>
       <w:pPr>
@@ -470,27 +304,7 @@
           <w:szCs w:val="24"/>
           <w:lang w:eastAsia="en-AU"/>
         </w:rPr>
-        <w:t xml:space="preserve"> are the </w:t>
-      </w:r>
-      <w:proofErr w:type="spellStart"/>
-      <w:r>
-        <w:rPr>
-          <w:rFonts w:ascii="Times New Roman" w:hAnsi="Times New Roman" w:cs="Times New Roman"/>
-          <w:sz w:val="24"/>
-          <w:szCs w:val="24"/>
-          <w:lang w:eastAsia="en-AU"/>
-        </w:rPr>
-        <w:t>cybercation</w:t>
-      </w:r>
-      <w:proofErr w:type="spellEnd"/>
-      <w:r>
-        <w:rPr>
-          <w:rFonts w:ascii="Times New Roman" w:hAnsi="Times New Roman" w:cs="Times New Roman"/>
-          <w:sz w:val="24"/>
-          <w:szCs w:val="24"/>
-          <w:lang w:eastAsia="en-AU"/>
-        </w:rPr>
-        <w:t xml:space="preserve"> café</w:t>
+        <w:t xml:space="preserve"> are the cybercation café</w:t>
       </w:r>
       <w:r>
         <w:rPr>
@@ -666,27 +480,7 @@
           <w:szCs w:val="24"/>
           <w:lang w:eastAsia="en-AU"/>
         </w:rPr>
-        <w:t xml:space="preserve">. After the CMS has been approved by the </w:t>
-      </w:r>
-      <w:proofErr w:type="spellStart"/>
-      <w:r>
-        <w:rPr>
-          <w:rFonts w:ascii="Times New Roman" w:hAnsi="Times New Roman" w:cs="Times New Roman"/>
-          <w:sz w:val="24"/>
-          <w:szCs w:val="24"/>
-          <w:lang w:eastAsia="en-AU"/>
-        </w:rPr>
-        <w:t>Cybercation</w:t>
-      </w:r>
-      <w:proofErr w:type="spellEnd"/>
-      <w:r>
-        <w:rPr>
-          <w:rFonts w:ascii="Times New Roman" w:hAnsi="Times New Roman" w:cs="Times New Roman"/>
-          <w:sz w:val="24"/>
-          <w:szCs w:val="24"/>
-          <w:lang w:eastAsia="en-AU"/>
-        </w:rPr>
-        <w:t xml:space="preserve"> </w:t>
+        <w:t xml:space="preserve">. After the CMS has been approved by the Cybercation </w:t>
       </w:r>
       <w:r>
         <w:rPr>
@@ -713,27 +507,7 @@
           <w:szCs w:val="24"/>
           <w:lang w:eastAsia="en-AU"/>
         </w:rPr>
-        <w:t xml:space="preserve"> </w:t>
-      </w:r>
-      <w:proofErr w:type="spellStart"/>
-      <w:r>
-        <w:rPr>
-          <w:rFonts w:ascii="Times New Roman" w:hAnsi="Times New Roman" w:cs="Times New Roman"/>
-          <w:sz w:val="24"/>
-          <w:szCs w:val="24"/>
-          <w:lang w:eastAsia="en-AU"/>
-        </w:rPr>
-        <w:t>depolyed</w:t>
-      </w:r>
-      <w:proofErr w:type="spellEnd"/>
-      <w:r>
-        <w:rPr>
-          <w:rFonts w:ascii="Times New Roman" w:hAnsi="Times New Roman" w:cs="Times New Roman"/>
-          <w:sz w:val="24"/>
-          <w:szCs w:val="24"/>
-          <w:lang w:eastAsia="en-AU"/>
-        </w:rPr>
-        <w:t xml:space="preserve"> on</w:t>
+        <w:t xml:space="preserve"> depolyed on</w:t>
       </w:r>
       <w:r>
         <w:rPr>
@@ -861,46 +635,14 @@
           <w:rFonts w:ascii="Times New Roman" w:hAnsi="Times New Roman" w:cs="Times New Roman"/>
           <w:sz w:val="24"/>
         </w:rPr>
-        <w:t xml:space="preserve">The sponsor for this project is the </w:t>
-      </w:r>
-      <w:proofErr w:type="spellStart"/>
-      <w:r>
-        <w:rPr>
-          <w:rFonts w:ascii="Times New Roman" w:hAnsi="Times New Roman" w:cs="Times New Roman"/>
-          <w:sz w:val="24"/>
-        </w:rPr>
-        <w:t>Cybercation</w:t>
-      </w:r>
-      <w:proofErr w:type="spellEnd"/>
-      <w:r>
-        <w:rPr>
-          <w:rFonts w:ascii="Times New Roman" w:hAnsi="Times New Roman" w:cs="Times New Roman"/>
-          <w:sz w:val="24"/>
-        </w:rPr>
-        <w:t xml:space="preserve"> café.</w:t>
-      </w:r>
-      <w:r>
-        <w:rPr>
-          <w:rFonts w:ascii="Times New Roman" w:hAnsi="Times New Roman" w:cs="Times New Roman"/>
-          <w:sz w:val="24"/>
-        </w:rPr>
-        <w:t xml:space="preserve"> They are a group of five people who want to create a new business café model. Beside from original café model, the </w:t>
-      </w:r>
-      <w:proofErr w:type="spellStart"/>
-      <w:r>
-        <w:rPr>
-          <w:rFonts w:ascii="Times New Roman" w:hAnsi="Times New Roman" w:cs="Times New Roman"/>
-          <w:sz w:val="24"/>
-        </w:rPr>
-        <w:t>Cybercaion</w:t>
-      </w:r>
-      <w:proofErr w:type="spellEnd"/>
-      <w:r>
-        <w:rPr>
-          <w:rFonts w:ascii="Times New Roman" w:hAnsi="Times New Roman" w:cs="Times New Roman"/>
-          <w:sz w:val="24"/>
-        </w:rPr>
-        <w:t xml:space="preserve"> café also provides</w:t>
+        <w:t>The sponsor for this project is the Cybercation café.</w:t>
+      </w:r>
+      <w:r>
+        <w:rPr>
+          <w:rFonts w:ascii="Times New Roman" w:hAnsi="Times New Roman" w:cs="Times New Roman"/>
+          <w:sz w:val="24"/>
+        </w:rPr>
+        <w:t xml:space="preserve"> They are a group of five people who want to create a new business café model. Beside from original café model, the Cybercaion café also provides</w:t>
       </w:r>
       <w:r>
         <w:rPr>
@@ -947,23 +689,7 @@
           <w:rFonts w:ascii="Times New Roman" w:hAnsi="Times New Roman" w:cs="Times New Roman"/>
           <w:sz w:val="24"/>
         </w:rPr>
-        <w:t xml:space="preserve">Testing for </w:t>
-      </w:r>
-      <w:proofErr w:type="spellStart"/>
-      <w:r>
-        <w:rPr>
-          <w:rFonts w:ascii="Times New Roman" w:hAnsi="Times New Roman" w:cs="Times New Roman"/>
-          <w:sz w:val="24"/>
-        </w:rPr>
-        <w:t>industru</w:t>
-      </w:r>
-      <w:proofErr w:type="spellEnd"/>
-      <w:r>
-        <w:rPr>
-          <w:rFonts w:ascii="Times New Roman" w:hAnsi="Times New Roman" w:cs="Times New Roman"/>
-          <w:sz w:val="24"/>
-        </w:rPr>
-        <w:t xml:space="preserve"> certification</w:t>
+        <w:t>Testing for industru certification</w:t>
       </w:r>
     </w:p>
     <w:p>
@@ -1059,55 +785,7 @@
           <w:rFonts w:ascii="Times New Roman" w:hAnsi="Times New Roman" w:cs="Times New Roman"/>
           <w:sz w:val="24"/>
         </w:rPr>
-        <w:t xml:space="preserve">The </w:t>
-      </w:r>
-      <w:proofErr w:type="spellStart"/>
-      <w:r>
-        <w:rPr>
-          <w:rFonts w:ascii="Times New Roman" w:hAnsi="Times New Roman" w:cs="Times New Roman"/>
-          <w:sz w:val="24"/>
-        </w:rPr>
-        <w:t>Cybercation</w:t>
-      </w:r>
-      <w:proofErr w:type="spellEnd"/>
-      <w:r>
-        <w:rPr>
-          <w:rFonts w:ascii="Times New Roman" w:hAnsi="Times New Roman" w:cs="Times New Roman"/>
-          <w:sz w:val="24"/>
-        </w:rPr>
-        <w:t xml:space="preserve"> café is a newly establish business. They are going to open the first shop in Ho Chi Minh </w:t>
-      </w:r>
-      <w:proofErr w:type="gramStart"/>
-      <w:r>
-        <w:rPr>
-          <w:rFonts w:ascii="Times New Roman" w:hAnsi="Times New Roman" w:cs="Times New Roman"/>
-          <w:sz w:val="24"/>
-        </w:rPr>
-        <w:t>city</w:t>
-      </w:r>
-      <w:proofErr w:type="gramEnd"/>
-      <w:r>
-        <w:rPr>
-          <w:rFonts w:ascii="Times New Roman" w:hAnsi="Times New Roman" w:cs="Times New Roman"/>
-          <w:sz w:val="24"/>
-        </w:rPr>
-        <w:t xml:space="preserve"> and the second one in Ha </w:t>
-      </w:r>
-      <w:proofErr w:type="spellStart"/>
-      <w:r>
-        <w:rPr>
-          <w:rFonts w:ascii="Times New Roman" w:hAnsi="Times New Roman" w:cs="Times New Roman"/>
-          <w:sz w:val="24"/>
-        </w:rPr>
-        <w:t>Noi</w:t>
-      </w:r>
-      <w:proofErr w:type="spellEnd"/>
-      <w:r>
-        <w:rPr>
-          <w:rFonts w:ascii="Times New Roman" w:hAnsi="Times New Roman" w:cs="Times New Roman"/>
-          <w:sz w:val="24"/>
-        </w:rPr>
-        <w:t xml:space="preserve">. That also want to </w:t>
+        <w:t xml:space="preserve">The Cybercation café is a newly establish business. They are going to open the first shop in Ho Chi Minh city and the second one in Ha Noi. That also want to </w:t>
       </w:r>
       <w:r>
         <w:rPr>
@@ -1356,6 +1034,351 @@
     </w:p>
     <w:p>
       <w:pPr>
+        <w:ind w:left="720" w:firstLine="720"/>
+        <w:rPr>
+          <w:rFonts w:ascii="Times New Roman" w:hAnsi="Times New Roman" w:cs="Times New Roman"/>
+          <w:sz w:val="24"/>
+          <w:szCs w:val="24"/>
+          <w:lang w:eastAsia="en-AU"/>
+        </w:rPr>
+      </w:pPr>
+      <w:r>
+        <w:rPr>
+          <w:rFonts w:ascii="Times New Roman" w:hAnsi="Times New Roman" w:cs="Times New Roman"/>
+          <w:sz w:val="24"/>
+          <w:szCs w:val="24"/>
+          <w:lang w:eastAsia="en-AU"/>
+        </w:rPr>
+        <w:t>Our customers are facing 3 problems corresponding to 3 solutions which we suggested</w:t>
+      </w:r>
+    </w:p>
+    <w:p>
+      <w:pPr>
+        <w:pStyle w:val="ListParagraph"/>
+        <w:numPr>
+          <w:ilvl w:val="0"/>
+          <w:numId w:val="24"/>
+        </w:numPr>
+        <w:rPr>
+          <w:rFonts w:ascii="Times New Roman" w:hAnsi="Times New Roman" w:cs="Times New Roman"/>
+          <w:sz w:val="24"/>
+          <w:szCs w:val="24"/>
+          <w:lang w:eastAsia="en-AU"/>
+        </w:rPr>
+      </w:pPr>
+      <w:r>
+        <w:rPr>
+          <w:rFonts w:ascii="Times New Roman" w:hAnsi="Times New Roman" w:cs="Times New Roman"/>
+          <w:sz w:val="24"/>
+          <w:szCs w:val="24"/>
+          <w:lang w:eastAsia="en-AU"/>
+        </w:rPr>
+        <w:lastRenderedPageBreak/>
+        <w:t>The Cybercation café needs a</w:t>
+      </w:r>
+      <w:r>
+        <w:rPr>
+          <w:rFonts w:ascii="Times New Roman" w:hAnsi="Times New Roman" w:cs="Times New Roman"/>
+          <w:sz w:val="24"/>
+          <w:szCs w:val="24"/>
+          <w:lang w:eastAsia="en-AU"/>
+        </w:rPr>
+        <w:t xml:space="preserve"> CRM</w:t>
+      </w:r>
+      <w:r>
+        <w:rPr>
+          <w:rFonts w:ascii="Times New Roman" w:hAnsi="Times New Roman" w:cs="Times New Roman"/>
+          <w:sz w:val="24"/>
+          <w:szCs w:val="24"/>
+          <w:lang w:eastAsia="en-AU"/>
+        </w:rPr>
+        <w:t xml:space="preserve"> system which allow</w:t>
+      </w:r>
+      <w:r>
+        <w:rPr>
+          <w:rFonts w:ascii="Times New Roman" w:hAnsi="Times New Roman" w:cs="Times New Roman"/>
+          <w:sz w:val="24"/>
+          <w:szCs w:val="24"/>
+          <w:lang w:eastAsia="en-AU"/>
+        </w:rPr>
+        <w:t>s</w:t>
+      </w:r>
+      <w:r>
+        <w:rPr>
+          <w:rFonts w:ascii="Times New Roman" w:hAnsi="Times New Roman" w:cs="Times New Roman"/>
+          <w:sz w:val="24"/>
+          <w:szCs w:val="24"/>
+          <w:lang w:eastAsia="en-AU"/>
+        </w:rPr>
+        <w:t xml:space="preserve"> them to receive request, feedback from their customers.</w:t>
+      </w:r>
+      <w:r>
+        <w:rPr>
+          <w:rFonts w:ascii="Times New Roman" w:hAnsi="Times New Roman" w:cs="Times New Roman"/>
+          <w:sz w:val="24"/>
+          <w:szCs w:val="24"/>
+          <w:lang w:eastAsia="en-AU"/>
+        </w:rPr>
+        <w:t xml:space="preserve"> In addition, the system</w:t>
+      </w:r>
+      <w:r>
+        <w:rPr>
+          <w:rFonts w:ascii="Times New Roman" w:hAnsi="Times New Roman" w:cs="Times New Roman"/>
+          <w:sz w:val="24"/>
+          <w:szCs w:val="24"/>
+          <w:lang w:eastAsia="en-AU"/>
+        </w:rPr>
+        <w:t xml:space="preserve"> help</w:t>
+      </w:r>
+      <w:r>
+        <w:rPr>
+          <w:rFonts w:ascii="Times New Roman" w:hAnsi="Times New Roman" w:cs="Times New Roman"/>
+          <w:sz w:val="24"/>
+          <w:szCs w:val="24"/>
+          <w:lang w:eastAsia="en-AU"/>
+        </w:rPr>
+        <w:t>s</w:t>
+      </w:r>
+      <w:r>
+        <w:rPr>
+          <w:rFonts w:ascii="Times New Roman" w:hAnsi="Times New Roman" w:cs="Times New Roman"/>
+          <w:sz w:val="24"/>
+          <w:szCs w:val="24"/>
+          <w:lang w:eastAsia="en-AU"/>
+        </w:rPr>
+        <w:t xml:space="preserve"> the Cybercation café </w:t>
+      </w:r>
+      <w:r>
+        <w:rPr>
+          <w:rFonts w:ascii="Times New Roman" w:hAnsi="Times New Roman" w:cs="Times New Roman"/>
+          <w:sz w:val="24"/>
+          <w:szCs w:val="24"/>
+          <w:lang w:eastAsia="en-AU"/>
+        </w:rPr>
+        <w:t xml:space="preserve">to categorize and </w:t>
+      </w:r>
+      <w:r>
+        <w:rPr>
+          <w:rFonts w:ascii="Times New Roman" w:hAnsi="Times New Roman" w:cs="Times New Roman"/>
+          <w:sz w:val="24"/>
+          <w:szCs w:val="24"/>
+          <w:lang w:eastAsia="en-AU"/>
+        </w:rPr>
+        <w:t xml:space="preserve">keep track of those requests, feedbacks </w:t>
+      </w:r>
+      <w:r>
+        <w:rPr>
+          <w:rFonts w:ascii="Times New Roman" w:hAnsi="Times New Roman" w:cs="Times New Roman"/>
+          <w:sz w:val="24"/>
+          <w:szCs w:val="24"/>
+          <w:lang w:eastAsia="en-AU"/>
+        </w:rPr>
+        <w:t>as they are being processed.</w:t>
+      </w:r>
+      <w:r>
+        <w:rPr>
+          <w:rFonts w:ascii="Times New Roman" w:hAnsi="Times New Roman" w:cs="Times New Roman"/>
+          <w:sz w:val="24"/>
+          <w:szCs w:val="24"/>
+          <w:lang w:eastAsia="en-AU"/>
+        </w:rPr>
+        <w:t xml:space="preserve"> </w:t>
+      </w:r>
+      <w:r>
+        <w:rPr>
+          <w:rFonts w:ascii="Times New Roman" w:hAnsi="Times New Roman" w:cs="Times New Roman"/>
+          <w:sz w:val="24"/>
+          <w:szCs w:val="24"/>
+          <w:lang w:eastAsia="en-AU"/>
+        </w:rPr>
+        <w:t>The system also includes online communicating function so that the business’ customer can receive real time guidance.</w:t>
+      </w:r>
+    </w:p>
+    <w:p>
+      <w:pPr>
+        <w:pStyle w:val="ListParagraph"/>
+        <w:numPr>
+          <w:ilvl w:val="0"/>
+          <w:numId w:val="24"/>
+        </w:numPr>
+        <w:rPr>
+          <w:rFonts w:ascii="Times New Roman" w:hAnsi="Times New Roman" w:cs="Times New Roman"/>
+          <w:sz w:val="24"/>
+          <w:szCs w:val="24"/>
+          <w:lang w:eastAsia="en-AU"/>
+        </w:rPr>
+      </w:pPr>
+      <w:r>
+        <w:rPr>
+          <w:rFonts w:ascii="Times New Roman" w:hAnsi="Times New Roman" w:cs="Times New Roman"/>
+          <w:sz w:val="24"/>
+          <w:szCs w:val="24"/>
+          <w:lang w:eastAsia="en-AU"/>
+        </w:rPr>
+        <w:t xml:space="preserve">The Cybercation café needs a HRM system to </w:t>
+      </w:r>
+      <w:r>
+        <w:rPr>
+          <w:rFonts w:ascii="Times New Roman" w:hAnsi="Times New Roman" w:cs="Times New Roman"/>
+          <w:sz w:val="24"/>
+          <w:szCs w:val="24"/>
+          <w:lang w:eastAsia="en-AU"/>
+        </w:rPr>
+        <w:t>manage</w:t>
+      </w:r>
+      <w:r>
+        <w:rPr>
+          <w:rFonts w:ascii="Times New Roman" w:hAnsi="Times New Roman" w:cs="Times New Roman"/>
+          <w:sz w:val="24"/>
+          <w:szCs w:val="24"/>
+          <w:lang w:eastAsia="en-AU"/>
+        </w:rPr>
+        <w:t xml:space="preserve"> and</w:t>
+      </w:r>
+      <w:r>
+        <w:rPr>
+          <w:rFonts w:ascii="Times New Roman" w:hAnsi="Times New Roman" w:cs="Times New Roman"/>
+          <w:sz w:val="24"/>
+          <w:szCs w:val="24"/>
+          <w:lang w:eastAsia="en-AU"/>
+        </w:rPr>
+        <w:t xml:space="preserve"> evaluate</w:t>
+      </w:r>
+      <w:r>
+        <w:rPr>
+          <w:rFonts w:ascii="Times New Roman" w:hAnsi="Times New Roman" w:cs="Times New Roman"/>
+          <w:sz w:val="24"/>
+          <w:szCs w:val="24"/>
+          <w:lang w:eastAsia="en-AU"/>
+        </w:rPr>
+        <w:t xml:space="preserve"> their human resource.</w:t>
+      </w:r>
+      <w:r>
+        <w:rPr>
+          <w:rFonts w:ascii="Times New Roman" w:hAnsi="Times New Roman" w:cs="Times New Roman"/>
+          <w:sz w:val="24"/>
+          <w:szCs w:val="24"/>
+          <w:lang w:eastAsia="en-AU"/>
+        </w:rPr>
+        <w:t xml:space="preserve"> As a result, they can prepare their training, recruiting, retiring plan better.</w:t>
+      </w:r>
+      <w:r>
+        <w:rPr>
+          <w:rFonts w:ascii="Times New Roman" w:hAnsi="Times New Roman" w:cs="Times New Roman"/>
+          <w:sz w:val="24"/>
+          <w:szCs w:val="24"/>
+          <w:lang w:eastAsia="en-AU"/>
+        </w:rPr>
+        <w:t xml:space="preserve"> </w:t>
+      </w:r>
+    </w:p>
+    <w:p>
+      <w:pPr>
+        <w:pStyle w:val="ListParagraph"/>
+        <w:numPr>
+          <w:ilvl w:val="0"/>
+          <w:numId w:val="24"/>
+        </w:numPr>
+        <w:rPr>
+          <w:rFonts w:ascii="Times New Roman" w:hAnsi="Times New Roman" w:cs="Times New Roman"/>
+          <w:sz w:val="24"/>
+          <w:szCs w:val="24"/>
+          <w:lang w:eastAsia="en-AU"/>
+        </w:rPr>
+      </w:pPr>
+      <w:r>
+        <w:rPr>
+          <w:rFonts w:ascii="Times New Roman" w:hAnsi="Times New Roman" w:cs="Times New Roman"/>
+          <w:sz w:val="24"/>
+          <w:szCs w:val="24"/>
+          <w:lang w:eastAsia="en-AU"/>
+        </w:rPr>
+        <w:t>They need</w:t>
+      </w:r>
+      <w:r>
+        <w:rPr>
+          <w:rFonts w:ascii="Times New Roman" w:hAnsi="Times New Roman" w:cs="Times New Roman"/>
+          <w:sz w:val="24"/>
+          <w:szCs w:val="24"/>
+          <w:lang w:eastAsia="en-AU"/>
+        </w:rPr>
+        <w:t xml:space="preserve"> a </w:t>
+      </w:r>
+      <w:r>
+        <w:rPr>
+          <w:rFonts w:ascii="Times New Roman" w:hAnsi="Times New Roman" w:cs="Times New Roman"/>
+          <w:sz w:val="24"/>
+          <w:szCs w:val="24"/>
+          <w:lang w:eastAsia="en-AU"/>
+        </w:rPr>
+        <w:t xml:space="preserve">CMS </w:t>
+      </w:r>
+      <w:r>
+        <w:rPr>
+          <w:rFonts w:ascii="Times New Roman" w:hAnsi="Times New Roman" w:cs="Times New Roman"/>
+          <w:sz w:val="24"/>
+          <w:szCs w:val="24"/>
+          <w:lang w:eastAsia="en-AU"/>
+        </w:rPr>
+        <w:t>system to manage</w:t>
+      </w:r>
+      <w:r>
+        <w:rPr>
+          <w:rFonts w:ascii="Times New Roman" w:hAnsi="Times New Roman" w:cs="Times New Roman"/>
+          <w:sz w:val="24"/>
+          <w:szCs w:val="24"/>
+          <w:lang w:eastAsia="en-AU"/>
+        </w:rPr>
+        <w:t xml:space="preserve"> contents</w:t>
+      </w:r>
+      <w:r>
+        <w:rPr>
+          <w:rFonts w:ascii="Times New Roman" w:hAnsi="Times New Roman" w:cs="Times New Roman"/>
+          <w:sz w:val="24"/>
+          <w:szCs w:val="24"/>
+          <w:lang w:eastAsia="en-AU"/>
+        </w:rPr>
+        <w:t xml:space="preserve"> and operations</w:t>
+      </w:r>
+      <w:r>
+        <w:rPr>
+          <w:rFonts w:ascii="Times New Roman" w:hAnsi="Times New Roman" w:cs="Times New Roman"/>
+          <w:sz w:val="24"/>
+          <w:szCs w:val="24"/>
+          <w:lang w:eastAsia="en-AU"/>
+        </w:rPr>
+        <w:t xml:space="preserve"> on</w:t>
+      </w:r>
+      <w:r>
+        <w:rPr>
+          <w:rFonts w:ascii="Times New Roman" w:hAnsi="Times New Roman" w:cs="Times New Roman"/>
+          <w:sz w:val="24"/>
+          <w:szCs w:val="24"/>
+          <w:lang w:eastAsia="en-AU"/>
+        </w:rPr>
+        <w:t xml:space="preserve"> their official website in a quick and effective way.</w:t>
+      </w:r>
+      <w:r>
+        <w:rPr>
+          <w:rFonts w:ascii="Times New Roman" w:hAnsi="Times New Roman" w:cs="Times New Roman"/>
+          <w:sz w:val="24"/>
+          <w:szCs w:val="24"/>
+          <w:lang w:eastAsia="en-AU"/>
+        </w:rPr>
+        <w:t xml:space="preserve"> </w:t>
+      </w:r>
+      <w:r>
+        <w:rPr>
+          <w:rFonts w:ascii="Times New Roman" w:hAnsi="Times New Roman" w:cs="Times New Roman"/>
+          <w:sz w:val="24"/>
+          <w:szCs w:val="24"/>
+          <w:lang w:eastAsia="en-AU"/>
+        </w:rPr>
+        <w:t>Furthermore, the system allows their customer to access their services anywhere, anytime.</w:t>
+      </w:r>
+    </w:p>
+    <w:p>
+      <w:pPr>
         <w:pStyle w:val="Heading3"/>
         <w:numPr>
           <w:ilvl w:val="1"/>
@@ -1379,7 +1402,6 @@
           <w:szCs w:val="24"/>
           <w:lang w:eastAsia="en-AU"/>
         </w:rPr>
-        <w:lastRenderedPageBreak/>
         <w:t>User Objectives</w:t>
       </w:r>
     </w:p>
@@ -1401,6 +1423,169 @@
           <w:lang w:eastAsia="en-AU"/>
         </w:rPr>
         <w:t>This section describes the set of objectives and requirements for the system from the user's perspective. It may include a "wish list" of desirable characteristics, along with more feasible solutions that are in line with the business objectives</w:t>
+      </w:r>
+    </w:p>
+    <w:p>
+      <w:pPr>
+        <w:pStyle w:val="ListParagraph"/>
+        <w:numPr>
+          <w:ilvl w:val="0"/>
+          <w:numId w:val="25"/>
+        </w:numPr>
+        <w:rPr>
+          <w:rFonts w:ascii="Times New Roman" w:hAnsi="Times New Roman" w:cs="Times New Roman"/>
+          <w:sz w:val="24"/>
+          <w:szCs w:val="24"/>
+          <w:lang w:eastAsia="en-AU"/>
+        </w:rPr>
+      </w:pPr>
+      <w:r>
+        <w:rPr>
+          <w:rFonts w:ascii="Times New Roman" w:hAnsi="Times New Roman" w:cs="Times New Roman"/>
+          <w:sz w:val="24"/>
+          <w:szCs w:val="24"/>
+          <w:lang w:eastAsia="en-AU"/>
+        </w:rPr>
+        <w:t>Set up a communicating channel between the Cybercation café and customer, provide real time support and guidance</w:t>
+      </w:r>
+    </w:p>
+    <w:p>
+      <w:pPr>
+        <w:pStyle w:val="ListParagraph"/>
+        <w:numPr>
+          <w:ilvl w:val="0"/>
+          <w:numId w:val="25"/>
+        </w:numPr>
+        <w:rPr>
+          <w:rFonts w:ascii="Times New Roman" w:hAnsi="Times New Roman" w:cs="Times New Roman"/>
+          <w:sz w:val="24"/>
+          <w:szCs w:val="24"/>
+          <w:lang w:eastAsia="en-AU"/>
+        </w:rPr>
+      </w:pPr>
+      <w:r>
+        <w:rPr>
+          <w:rFonts w:ascii="Times New Roman" w:hAnsi="Times New Roman" w:cs="Times New Roman"/>
+          <w:sz w:val="24"/>
+          <w:szCs w:val="24"/>
+          <w:lang w:eastAsia="en-AU"/>
+        </w:rPr>
+        <w:t>Establish and maintain good relationship to customer</w:t>
+      </w:r>
+    </w:p>
+    <w:p>
+      <w:pPr>
+        <w:pStyle w:val="ListParagraph"/>
+        <w:numPr>
+          <w:ilvl w:val="0"/>
+          <w:numId w:val="25"/>
+        </w:numPr>
+        <w:rPr>
+          <w:rFonts w:ascii="Times New Roman" w:hAnsi="Times New Roman" w:cs="Times New Roman"/>
+          <w:sz w:val="24"/>
+          <w:szCs w:val="24"/>
+          <w:lang w:eastAsia="en-AU"/>
+        </w:rPr>
+      </w:pPr>
+      <w:r>
+        <w:rPr>
+          <w:rFonts w:ascii="Times New Roman" w:hAnsi="Times New Roman" w:cs="Times New Roman"/>
+          <w:sz w:val="24"/>
+          <w:szCs w:val="24"/>
+          <w:lang w:eastAsia="en-AU"/>
+        </w:rPr>
+        <w:t>Make up an effective human resource strategy</w:t>
+      </w:r>
+    </w:p>
+    <w:p>
+      <w:pPr>
+        <w:pStyle w:val="ListParagraph"/>
+        <w:numPr>
+          <w:ilvl w:val="0"/>
+          <w:numId w:val="25"/>
+        </w:numPr>
+        <w:rPr>
+          <w:rFonts w:ascii="Times New Roman" w:hAnsi="Times New Roman" w:cs="Times New Roman"/>
+          <w:sz w:val="24"/>
+          <w:szCs w:val="24"/>
+          <w:lang w:eastAsia="en-AU"/>
+        </w:rPr>
+      </w:pPr>
+      <w:r>
+        <w:rPr>
+          <w:rFonts w:ascii="Times New Roman" w:hAnsi="Times New Roman" w:cs="Times New Roman"/>
+          <w:sz w:val="24"/>
+          <w:szCs w:val="24"/>
+          <w:lang w:eastAsia="en-AU"/>
+        </w:rPr>
+        <w:t>Manage employees, discover talented employee</w:t>
+      </w:r>
+    </w:p>
+    <w:p>
+      <w:pPr>
+        <w:pStyle w:val="ListParagraph"/>
+        <w:numPr>
+          <w:ilvl w:val="0"/>
+          <w:numId w:val="25"/>
+        </w:numPr>
+        <w:rPr>
+          <w:rFonts w:ascii="Times New Roman" w:hAnsi="Times New Roman" w:cs="Times New Roman"/>
+          <w:sz w:val="24"/>
+          <w:szCs w:val="24"/>
+          <w:lang w:eastAsia="en-AU"/>
+        </w:rPr>
+      </w:pPr>
+      <w:r>
+        <w:rPr>
+          <w:rFonts w:ascii="Times New Roman" w:hAnsi="Times New Roman" w:cs="Times New Roman"/>
+          <w:sz w:val="24"/>
+          <w:szCs w:val="24"/>
+          <w:lang w:eastAsia="en-AU"/>
+        </w:rPr>
+        <w:t>Promote Cybercation café brand and services</w:t>
+      </w:r>
+    </w:p>
+    <w:p>
+      <w:pPr>
+        <w:pStyle w:val="ListParagraph"/>
+        <w:numPr>
+          <w:ilvl w:val="0"/>
+          <w:numId w:val="25"/>
+        </w:numPr>
+        <w:rPr>
+          <w:rFonts w:ascii="Times New Roman" w:hAnsi="Times New Roman" w:cs="Times New Roman"/>
+          <w:sz w:val="24"/>
+          <w:szCs w:val="24"/>
+          <w:lang w:eastAsia="en-AU"/>
+        </w:rPr>
+      </w:pPr>
+      <w:r>
+        <w:rPr>
+          <w:rFonts w:ascii="Times New Roman" w:hAnsi="Times New Roman" w:cs="Times New Roman"/>
+          <w:sz w:val="24"/>
+        </w:rPr>
+        <w:t xml:space="preserve">Establishment of </w:t>
+      </w:r>
+      <w:r>
+        <w:rPr>
+          <w:rFonts w:ascii="Times New Roman" w:hAnsi="Times New Roman" w:cs="Times New Roman"/>
+          <w:sz w:val="24"/>
+        </w:rPr>
+        <w:t>e-business (through the use of website) to make web</w:t>
+      </w:r>
+      <w:r>
+        <w:rPr>
+          <w:rFonts w:ascii="Times New Roman" w:hAnsi="Times New Roman" w:cs="Times New Roman"/>
+          <w:sz w:val="24"/>
+        </w:rPr>
+        <w:t>-</w:t>
+      </w:r>
+      <w:r>
+        <w:rPr>
+          <w:rFonts w:ascii="Times New Roman" w:hAnsi="Times New Roman" w:cs="Times New Roman"/>
+          <w:sz w:val="24"/>
+        </w:rPr>
+        <w:t>based bookings for Cybercation services, and search for locations where our Cybercation business are situated</w:t>
       </w:r>
     </w:p>
     <w:p>
@@ -1445,6 +1630,369 @@
     </w:p>
     <w:p>
       <w:pPr>
+        <w:ind w:left="720" w:firstLine="720"/>
+        <w:rPr>
+          <w:rFonts w:ascii="Times New Roman" w:hAnsi="Times New Roman" w:cs="Times New Roman"/>
+          <w:sz w:val="24"/>
+          <w:szCs w:val="24"/>
+          <w:lang w:eastAsia="en-AU"/>
+        </w:rPr>
+      </w:pPr>
+      <w:r>
+        <w:rPr>
+          <w:rFonts w:ascii="Times New Roman" w:hAnsi="Times New Roman" w:cs="Times New Roman"/>
+          <w:sz w:val="24"/>
+          <w:szCs w:val="24"/>
+          <w:lang w:eastAsia="en-AU"/>
+        </w:rPr>
+        <w:t>Users of suggested system are divided into 2 groups</w:t>
+      </w:r>
+    </w:p>
+    <w:p>
+      <w:pPr>
+        <w:pStyle w:val="ListParagraph"/>
+        <w:numPr>
+          <w:ilvl w:val="0"/>
+          <w:numId w:val="26"/>
+        </w:numPr>
+        <w:rPr>
+          <w:rFonts w:ascii="Times New Roman" w:hAnsi="Times New Roman" w:cs="Times New Roman"/>
+          <w:sz w:val="24"/>
+          <w:szCs w:val="24"/>
+          <w:lang w:eastAsia="en-AU"/>
+        </w:rPr>
+      </w:pPr>
+      <w:r>
+        <w:rPr>
+          <w:rFonts w:ascii="Times New Roman" w:hAnsi="Times New Roman" w:cs="Times New Roman"/>
+          <w:sz w:val="24"/>
+          <w:szCs w:val="24"/>
+          <w:lang w:eastAsia="en-AU"/>
+        </w:rPr>
+        <w:t>Employees of Cybercation café:</w:t>
+      </w:r>
+    </w:p>
+    <w:p>
+      <w:pPr>
+        <w:pStyle w:val="ListParagraph"/>
+        <w:numPr>
+          <w:ilvl w:val="1"/>
+          <w:numId w:val="26"/>
+        </w:numPr>
+        <w:rPr>
+          <w:rFonts w:ascii="Times New Roman" w:hAnsi="Times New Roman" w:cs="Times New Roman"/>
+          <w:sz w:val="24"/>
+          <w:szCs w:val="24"/>
+          <w:lang w:eastAsia="en-AU"/>
+        </w:rPr>
+      </w:pPr>
+      <w:r>
+        <w:rPr>
+          <w:rFonts w:ascii="Times New Roman" w:hAnsi="Times New Roman" w:cs="Times New Roman"/>
+          <w:sz w:val="24"/>
+          <w:szCs w:val="24"/>
+          <w:lang w:eastAsia="en-AU"/>
+        </w:rPr>
+        <w:t>Skillful</w:t>
+      </w:r>
+      <w:r>
+        <w:rPr>
+          <w:rFonts w:ascii="Times New Roman" w:hAnsi="Times New Roman" w:cs="Times New Roman"/>
+          <w:sz w:val="24"/>
+          <w:szCs w:val="24"/>
+          <w:lang w:eastAsia="en-AU"/>
+        </w:rPr>
+        <w:t xml:space="preserve"> users</w:t>
+      </w:r>
+      <w:r>
+        <w:rPr>
+          <w:rFonts w:ascii="Times New Roman" w:hAnsi="Times New Roman" w:cs="Times New Roman"/>
+          <w:sz w:val="24"/>
+          <w:szCs w:val="24"/>
+          <w:lang w:eastAsia="en-AU"/>
+        </w:rPr>
+        <w:t xml:space="preserve"> (trained by </w:t>
+      </w:r>
+      <w:r>
+        <w:rPr>
+          <w:rFonts w:ascii="Times New Roman" w:hAnsi="Times New Roman" w:cs="Times New Roman"/>
+          <w:sz w:val="24"/>
+          <w:szCs w:val="24"/>
+          <w:lang w:eastAsia="en-AU"/>
+        </w:rPr>
+        <w:t>system provider</w:t>
+      </w:r>
+      <w:r>
+        <w:rPr>
+          <w:rFonts w:ascii="Times New Roman" w:hAnsi="Times New Roman" w:cs="Times New Roman"/>
+          <w:sz w:val="24"/>
+          <w:szCs w:val="24"/>
+          <w:lang w:eastAsia="en-AU"/>
+        </w:rPr>
+        <w:t>)</w:t>
+      </w:r>
+    </w:p>
+    <w:p>
+      <w:pPr>
+        <w:pStyle w:val="ListParagraph"/>
+        <w:numPr>
+          <w:ilvl w:val="1"/>
+          <w:numId w:val="26"/>
+        </w:numPr>
+        <w:rPr>
+          <w:rFonts w:ascii="Times New Roman" w:hAnsi="Times New Roman" w:cs="Times New Roman"/>
+          <w:sz w:val="24"/>
+          <w:szCs w:val="24"/>
+          <w:lang w:eastAsia="en-AU"/>
+        </w:rPr>
+      </w:pPr>
+      <w:r>
+        <w:rPr>
+          <w:rFonts w:ascii="Times New Roman" w:hAnsi="Times New Roman" w:cs="Times New Roman"/>
+          <w:sz w:val="24"/>
+          <w:szCs w:val="24"/>
+          <w:lang w:eastAsia="en-AU"/>
+        </w:rPr>
+        <w:t>Have good knowledge about their profession</w:t>
+      </w:r>
+    </w:p>
+    <w:p>
+      <w:pPr>
+        <w:pStyle w:val="ListParagraph"/>
+        <w:numPr>
+          <w:ilvl w:val="1"/>
+          <w:numId w:val="26"/>
+        </w:numPr>
+        <w:rPr>
+          <w:rFonts w:ascii="Times New Roman" w:hAnsi="Times New Roman" w:cs="Times New Roman"/>
+          <w:sz w:val="24"/>
+          <w:szCs w:val="24"/>
+          <w:lang w:eastAsia="en-AU"/>
+        </w:rPr>
+      </w:pPr>
+      <w:r>
+        <w:rPr>
+          <w:rFonts w:ascii="Times New Roman" w:hAnsi="Times New Roman" w:cs="Times New Roman"/>
+          <w:sz w:val="24"/>
+          <w:szCs w:val="24"/>
+          <w:lang w:eastAsia="en-AU"/>
+        </w:rPr>
+        <w:t>Evaluated and trained due to Cybercation café policies</w:t>
+      </w:r>
+    </w:p>
+    <w:p>
+      <w:pPr>
+        <w:pStyle w:val="ListParagraph"/>
+        <w:numPr>
+          <w:ilvl w:val="0"/>
+          <w:numId w:val="26"/>
+        </w:numPr>
+        <w:rPr>
+          <w:rFonts w:ascii="Times New Roman" w:hAnsi="Times New Roman" w:cs="Times New Roman"/>
+          <w:sz w:val="24"/>
+          <w:szCs w:val="24"/>
+          <w:lang w:eastAsia="en-AU"/>
+        </w:rPr>
+      </w:pPr>
+      <w:r>
+        <w:rPr>
+          <w:rFonts w:ascii="Times New Roman" w:hAnsi="Times New Roman" w:cs="Times New Roman"/>
+          <w:sz w:val="24"/>
+          <w:szCs w:val="24"/>
+          <w:lang w:eastAsia="en-AU"/>
+        </w:rPr>
+        <w:t>Customer of Cybercation café:</w:t>
+      </w:r>
+    </w:p>
+    <w:p>
+      <w:pPr>
+        <w:pStyle w:val="ListParagraph"/>
+        <w:numPr>
+          <w:ilvl w:val="1"/>
+          <w:numId w:val="26"/>
+        </w:numPr>
+        <w:rPr>
+          <w:rFonts w:ascii="Times New Roman" w:hAnsi="Times New Roman" w:cs="Times New Roman"/>
+          <w:sz w:val="24"/>
+          <w:szCs w:val="24"/>
+          <w:lang w:eastAsia="en-AU"/>
+        </w:rPr>
+      </w:pPr>
+      <w:r>
+        <w:rPr>
+          <w:rFonts w:ascii="Times New Roman" w:hAnsi="Times New Roman" w:cs="Times New Roman"/>
+          <w:sz w:val="24"/>
+          <w:szCs w:val="24"/>
+          <w:lang w:eastAsia="en-AU"/>
+        </w:rPr>
+        <w:t>General users</w:t>
+      </w:r>
+    </w:p>
+    <w:p>
+      <w:pPr>
+        <w:pStyle w:val="ListParagraph"/>
+        <w:numPr>
+          <w:ilvl w:val="1"/>
+          <w:numId w:val="26"/>
+        </w:numPr>
+        <w:rPr>
+          <w:rFonts w:ascii="Times New Roman" w:hAnsi="Times New Roman" w:cs="Times New Roman"/>
+          <w:sz w:val="24"/>
+          <w:szCs w:val="24"/>
+          <w:lang w:eastAsia="en-AU"/>
+        </w:rPr>
+      </w:pPr>
+      <w:r>
+        <w:rPr>
+          <w:rFonts w:ascii="Times New Roman" w:hAnsi="Times New Roman" w:cs="Times New Roman"/>
+          <w:sz w:val="24"/>
+          <w:szCs w:val="24"/>
+          <w:lang w:eastAsia="en-AU"/>
+        </w:rPr>
+        <w:t>Mostly young people (under 35 years old)</w:t>
+      </w:r>
+    </w:p>
+    <w:p>
+      <w:pPr>
+        <w:pStyle w:val="ListParagraph"/>
+        <w:numPr>
+          <w:ilvl w:val="1"/>
+          <w:numId w:val="26"/>
+        </w:numPr>
+        <w:rPr>
+          <w:rFonts w:ascii="Times New Roman" w:hAnsi="Times New Roman" w:cs="Times New Roman"/>
+          <w:sz w:val="24"/>
+          <w:szCs w:val="24"/>
+          <w:lang w:eastAsia="en-AU"/>
+        </w:rPr>
+      </w:pPr>
+      <w:r>
+        <w:rPr>
+          <w:rFonts w:ascii="Times New Roman" w:hAnsi="Times New Roman" w:cs="Times New Roman"/>
+          <w:sz w:val="24"/>
+          <w:szCs w:val="24"/>
+          <w:lang w:eastAsia="en-AU"/>
+        </w:rPr>
+        <w:lastRenderedPageBreak/>
+        <w:t>Willing to study</w:t>
+      </w:r>
+    </w:p>
+    <w:p>
+      <w:pPr>
+        <w:pStyle w:val="ListParagraph"/>
+        <w:numPr>
+          <w:ilvl w:val="1"/>
+          <w:numId w:val="26"/>
+        </w:numPr>
+        <w:rPr>
+          <w:rFonts w:ascii="Times New Roman" w:hAnsi="Times New Roman" w:cs="Times New Roman"/>
+          <w:sz w:val="24"/>
+          <w:szCs w:val="24"/>
+          <w:lang w:eastAsia="en-AU"/>
+        </w:rPr>
+      </w:pPr>
+      <w:r>
+        <w:rPr>
+          <w:rFonts w:ascii="Times New Roman" w:hAnsi="Times New Roman" w:cs="Times New Roman"/>
+          <w:sz w:val="24"/>
+          <w:szCs w:val="24"/>
+          <w:lang w:eastAsia="en-AU"/>
+        </w:rPr>
+        <w:t>Familiar with the internet, website, social network</w:t>
+      </w:r>
+      <w:r>
+        <w:rPr>
+          <w:rFonts w:ascii="Times New Roman" w:hAnsi="Times New Roman" w:cs="Times New Roman"/>
+          <w:sz w:val="24"/>
+          <w:szCs w:val="24"/>
+          <w:lang w:eastAsia="en-AU"/>
+        </w:rPr>
+        <w:t>, e-application</w:t>
+      </w:r>
+      <w:r>
+        <w:rPr>
+          <w:rFonts w:ascii="Times New Roman" w:hAnsi="Times New Roman" w:cs="Times New Roman"/>
+          <w:sz w:val="24"/>
+          <w:szCs w:val="24"/>
+          <w:lang w:eastAsia="en-AU"/>
+        </w:rPr>
+        <w:t xml:space="preserve"> although some users will need support</w:t>
+      </w:r>
+    </w:p>
+    <w:p>
+      <w:pPr>
+        <w:pStyle w:val="ListParagraph"/>
+        <w:numPr>
+          <w:ilvl w:val="1"/>
+          <w:numId w:val="26"/>
+        </w:numPr>
+        <w:rPr>
+          <w:rFonts w:ascii="Times New Roman" w:hAnsi="Times New Roman" w:cs="Times New Roman"/>
+          <w:sz w:val="24"/>
+          <w:szCs w:val="24"/>
+          <w:lang w:eastAsia="en-AU"/>
+        </w:rPr>
+      </w:pPr>
+      <w:r>
+        <w:rPr>
+          <w:rFonts w:ascii="Times New Roman" w:hAnsi="Times New Roman" w:cs="Times New Roman"/>
+          <w:sz w:val="24"/>
+          <w:szCs w:val="24"/>
+          <w:lang w:eastAsia="en-AU"/>
+        </w:rPr>
+        <w:t>Prefer quick, convenient, simple actions to achieve their goals</w:t>
+      </w:r>
+    </w:p>
+    <w:p>
+      <w:pPr>
+        <w:pStyle w:val="ListParagraph"/>
+        <w:numPr>
+          <w:ilvl w:val="1"/>
+          <w:numId w:val="26"/>
+        </w:numPr>
+        <w:rPr>
+          <w:rFonts w:ascii="Times New Roman" w:hAnsi="Times New Roman" w:cs="Times New Roman"/>
+          <w:sz w:val="24"/>
+          <w:szCs w:val="24"/>
+          <w:lang w:eastAsia="en-AU"/>
+        </w:rPr>
+      </w:pPr>
+      <w:r>
+        <w:rPr>
+          <w:rFonts w:ascii="Times New Roman" w:hAnsi="Times New Roman" w:cs="Times New Roman"/>
+          <w:sz w:val="24"/>
+          <w:szCs w:val="24"/>
+          <w:lang w:eastAsia="en-AU"/>
+        </w:rPr>
+        <w:t>Desire to study with minimum amount of money</w:t>
+      </w:r>
+    </w:p>
+    <w:p>
+      <w:pPr>
+        <w:pStyle w:val="ListParagraph"/>
+        <w:numPr>
+          <w:ilvl w:val="1"/>
+          <w:numId w:val="26"/>
+        </w:numPr>
+        <w:rPr>
+          <w:rFonts w:ascii="Times New Roman" w:hAnsi="Times New Roman" w:cs="Times New Roman"/>
+          <w:sz w:val="24"/>
+          <w:szCs w:val="24"/>
+          <w:lang w:eastAsia="en-AU"/>
+        </w:rPr>
+      </w:pPr>
+      <w:r>
+        <w:rPr>
+          <w:rFonts w:ascii="Times New Roman" w:hAnsi="Times New Roman" w:cs="Times New Roman"/>
+          <w:sz w:val="24"/>
+          <w:szCs w:val="24"/>
+          <w:lang w:eastAsia="en-AU"/>
+        </w:rPr>
+        <w:t xml:space="preserve">Cosmopolitan </w:t>
+      </w:r>
+    </w:p>
+    <w:p>
+      <w:pPr>
         <w:pStyle w:val="Heading3"/>
         <w:numPr>
           <w:ilvl w:val="1"/>
@@ -1493,6 +2041,26 @@
     </w:p>
     <w:p>
       <w:pPr>
+        <w:ind w:left="720" w:firstLine="720"/>
+        <w:rPr>
+          <w:rFonts w:ascii="Times New Roman" w:hAnsi="Times New Roman" w:cs="Times New Roman"/>
+          <w:sz w:val="24"/>
+          <w:szCs w:val="24"/>
+          <w:lang w:eastAsia="en-AU"/>
+        </w:rPr>
+      </w:pPr>
+      <w:r>
+        <w:rPr>
+          <w:rFonts w:ascii="Times New Roman" w:hAnsi="Times New Roman" w:cs="Times New Roman"/>
+          <w:sz w:val="24"/>
+          <w:szCs w:val="24"/>
+          <w:lang w:eastAsia="en-AU"/>
+        </w:rPr>
+        <w:t>There is no installed solution in Cybercation café. All 3 suggested solution are stand-alone system.</w:t>
+      </w:r>
+    </w:p>
+    <w:p>
+      <w:pPr>
         <w:pStyle w:val="Heading3"/>
         <w:numPr>
           <w:ilvl w:val="1"/>
@@ -1538,6 +2106,185 @@
         </w:rPr>
         <w:t>Lists general constraints placed upon the design team, including speed requirements, industry protocols, hardware platforms, and so forth</w:t>
       </w:r>
+    </w:p>
+    <w:p>
+      <w:pPr>
+        <w:pStyle w:val="ListParagraph"/>
+        <w:numPr>
+          <w:ilvl w:val="0"/>
+          <w:numId w:val="27"/>
+        </w:numPr>
+        <w:rPr>
+          <w:rFonts w:ascii="Times New Roman" w:hAnsi="Times New Roman" w:cs="Times New Roman"/>
+          <w:sz w:val="24"/>
+          <w:szCs w:val="24"/>
+          <w:lang w:eastAsia="en-AU"/>
+        </w:rPr>
+      </w:pPr>
+      <w:r>
+        <w:rPr>
+          <w:rFonts w:ascii="Times New Roman" w:hAnsi="Times New Roman" w:cs="Times New Roman"/>
+          <w:sz w:val="24"/>
+          <w:szCs w:val="24"/>
+          <w:lang w:eastAsia="en-AU"/>
+        </w:rPr>
+        <w:t xml:space="preserve">The website must be adaptable to common </w:t>
+      </w:r>
+      <w:r>
+        <w:rPr>
+          <w:rFonts w:ascii="Times New Roman" w:hAnsi="Times New Roman" w:cs="Times New Roman"/>
+          <w:sz w:val="24"/>
+          <w:szCs w:val="24"/>
+          <w:lang w:eastAsia="en-AU"/>
+        </w:rPr>
+        <w:t>protocols</w:t>
+      </w:r>
+      <w:r>
+        <w:rPr>
+          <w:rFonts w:ascii="Times New Roman" w:hAnsi="Times New Roman" w:cs="Times New Roman"/>
+          <w:sz w:val="24"/>
+          <w:szCs w:val="24"/>
+          <w:lang w:eastAsia="en-AU"/>
+        </w:rPr>
+        <w:t xml:space="preserve"> which provide</w:t>
+      </w:r>
+      <w:r>
+        <w:rPr>
+          <w:rFonts w:ascii="Times New Roman" w:hAnsi="Times New Roman" w:cs="Times New Roman"/>
+          <w:sz w:val="24"/>
+          <w:szCs w:val="24"/>
+          <w:lang w:eastAsia="en-AU"/>
+        </w:rPr>
+        <w:t xml:space="preserve"> internet connection and web service</w:t>
+      </w:r>
+      <w:r>
+        <w:rPr>
+          <w:rFonts w:ascii="Times New Roman" w:hAnsi="Times New Roman" w:cs="Times New Roman"/>
+          <w:sz w:val="24"/>
+          <w:szCs w:val="24"/>
+          <w:lang w:eastAsia="en-AU"/>
+        </w:rPr>
+        <w:t xml:space="preserve"> such as HTTP, HTTPS, TCP/IP, RESTFUL, etc… </w:t>
+      </w:r>
+    </w:p>
+    <w:p>
+      <w:pPr>
+        <w:pStyle w:val="ListParagraph"/>
+        <w:numPr>
+          <w:ilvl w:val="0"/>
+          <w:numId w:val="27"/>
+        </w:numPr>
+        <w:rPr>
+          <w:rFonts w:ascii="Times New Roman" w:hAnsi="Times New Roman" w:cs="Times New Roman"/>
+          <w:sz w:val="24"/>
+          <w:szCs w:val="24"/>
+          <w:lang w:eastAsia="en-AU"/>
+        </w:rPr>
+      </w:pPr>
+      <w:r>
+        <w:rPr>
+          <w:rFonts w:ascii="Times New Roman" w:hAnsi="Times New Roman" w:cs="Times New Roman"/>
+          <w:sz w:val="24"/>
+          <w:szCs w:val="24"/>
+          <w:lang w:eastAsia="en-AU"/>
+        </w:rPr>
+        <w:t>Response time of each system must less than 3 second</w:t>
+      </w:r>
+    </w:p>
+    <w:p>
+      <w:pPr>
+        <w:pStyle w:val="ListParagraph"/>
+        <w:numPr>
+          <w:ilvl w:val="0"/>
+          <w:numId w:val="27"/>
+        </w:numPr>
+        <w:rPr>
+          <w:rFonts w:ascii="Times New Roman" w:hAnsi="Times New Roman" w:cs="Times New Roman"/>
+          <w:sz w:val="24"/>
+          <w:szCs w:val="24"/>
+          <w:lang w:eastAsia="en-AU"/>
+        </w:rPr>
+      </w:pPr>
+      <w:r>
+        <w:rPr>
+          <w:rFonts w:ascii="Times New Roman" w:hAnsi="Times New Roman" w:cs="Times New Roman"/>
+          <w:sz w:val="24"/>
+          <w:szCs w:val="24"/>
+          <w:lang w:eastAsia="en-AU"/>
+        </w:rPr>
+        <w:t xml:space="preserve">Each </w:t>
+      </w:r>
+      <w:r>
+        <w:rPr>
+          <w:rFonts w:ascii="Times New Roman" w:hAnsi="Times New Roman" w:cs="Times New Roman"/>
+          <w:sz w:val="24"/>
+          <w:szCs w:val="24"/>
+          <w:lang w:eastAsia="en-AU"/>
+        </w:rPr>
+        <w:t>system must be provided with</w:t>
+      </w:r>
+      <w:r>
+        <w:rPr>
+          <w:rFonts w:ascii="Times New Roman" w:hAnsi="Times New Roman" w:cs="Times New Roman"/>
+          <w:sz w:val="24"/>
+          <w:szCs w:val="24"/>
+          <w:lang w:eastAsia="en-AU"/>
+        </w:rPr>
+        <w:t xml:space="preserve"> recovery </w:t>
+      </w:r>
+      <w:r>
+        <w:rPr>
+          <w:rFonts w:ascii="Times New Roman" w:hAnsi="Times New Roman" w:cs="Times New Roman"/>
+          <w:sz w:val="24"/>
+          <w:szCs w:val="24"/>
+          <w:lang w:eastAsia="en-AU"/>
+        </w:rPr>
+        <w:t>plan</w:t>
+      </w:r>
+      <w:r>
+        <w:rPr>
+          <w:rFonts w:ascii="Times New Roman" w:hAnsi="Times New Roman" w:cs="Times New Roman"/>
+          <w:sz w:val="24"/>
+          <w:szCs w:val="24"/>
+          <w:lang w:eastAsia="en-AU"/>
+        </w:rPr>
+        <w:t xml:space="preserve"> and warranty</w:t>
+      </w:r>
+    </w:p>
+    <w:p>
+      <w:pPr>
+        <w:pStyle w:val="ListParagraph"/>
+        <w:numPr>
+          <w:ilvl w:val="0"/>
+          <w:numId w:val="27"/>
+        </w:numPr>
+        <w:rPr>
+          <w:rFonts w:ascii="Times New Roman" w:hAnsi="Times New Roman" w:cs="Times New Roman"/>
+          <w:sz w:val="24"/>
+          <w:szCs w:val="24"/>
+          <w:lang w:eastAsia="en-AU"/>
+        </w:rPr>
+      </w:pPr>
+      <w:r>
+        <w:rPr>
+          <w:rFonts w:ascii="Times New Roman" w:hAnsi="Times New Roman" w:cs="Times New Roman"/>
+          <w:sz w:val="24"/>
+          <w:szCs w:val="24"/>
+          <w:lang w:eastAsia="en-AU"/>
+        </w:rPr>
+        <w:t xml:space="preserve">Hardware platform must be produced </w:t>
+      </w:r>
+      <w:r>
+        <w:rPr>
+          <w:rFonts w:ascii="Times New Roman" w:hAnsi="Times New Roman" w:cs="Times New Roman"/>
+          <w:sz w:val="24"/>
+          <w:szCs w:val="24"/>
+          <w:lang w:eastAsia="en-AU"/>
+        </w:rPr>
+        <w:t>in 2010 or later</w:t>
+      </w:r>
+      <w:bookmarkStart w:id="0" w:name="_GoBack"/>
+      <w:bookmarkEnd w:id="0"/>
     </w:p>
     <w:p>
       <w:pPr>
@@ -1763,6 +2510,7 @@
           <w:szCs w:val="24"/>
           <w:lang w:eastAsia="en-AU"/>
         </w:rPr>
+        <w:lastRenderedPageBreak/>
         <w:t>&lt;Functional requirements within application 1)&gt;</w:t>
       </w:r>
     </w:p>
@@ -1860,27 +2608,7 @@
           <w:lang w:eastAsia="en-AU"/>
         </w:rPr>
         <w:tab/>
-        <w:t>&lt;</w:t>
-      </w:r>
-      <w:proofErr w:type="gramStart"/>
-      <w:r>
-        <w:rPr>
-          <w:rFonts w:ascii="Times New Roman" w:hAnsi="Times New Roman" w:cs="Times New Roman"/>
-          <w:sz w:val="22"/>
-          <w:szCs w:val="24"/>
-          <w:lang w:eastAsia="en-AU"/>
-        </w:rPr>
-        <w:t>name</w:t>
-      </w:r>
-      <w:proofErr w:type="gramEnd"/>
-      <w:r>
-        <w:rPr>
-          <w:rFonts w:ascii="Times New Roman" w:hAnsi="Times New Roman" w:cs="Times New Roman"/>
-          <w:sz w:val="22"/>
-          <w:szCs w:val="24"/>
-          <w:lang w:eastAsia="en-AU"/>
-        </w:rPr>
-        <w:t xml:space="preserve"> of function or module&gt;</w:t>
+        <w:t>&lt;name of function or module&gt;</w:t>
       </w:r>
     </w:p>
     <w:p>
@@ -1912,25 +2640,7 @@
           <w:color w:val="auto"/>
           <w:lang w:eastAsia="en-AU"/>
         </w:rPr>
-        <w:t xml:space="preserve">“The … module must (or ‘should’, </w:t>
-      </w:r>
-      <w:proofErr w:type="spellStart"/>
-      <w:r>
-        <w:rPr>
-          <w:rFonts w:ascii="Times New Roman" w:hAnsi="Times New Roman" w:cs="Times New Roman"/>
-          <w:color w:val="auto"/>
-          <w:lang w:eastAsia="en-AU"/>
-        </w:rPr>
-        <w:t>etc</w:t>
-      </w:r>
-      <w:proofErr w:type="spellEnd"/>
-      <w:r>
-        <w:rPr>
-          <w:rFonts w:ascii="Times New Roman" w:hAnsi="Times New Roman" w:cs="Times New Roman"/>
-          <w:color w:val="auto"/>
-          <w:lang w:eastAsia="en-AU"/>
-        </w:rPr>
-        <w:t>) be able to …”</w:t>
+        <w:t>“The … module must (or ‘should’, etc) be able to …”</w:t>
       </w:r>
     </w:p>
     <w:p>
@@ -1953,7 +2663,6 @@
           <w:szCs w:val="24"/>
           <w:lang w:eastAsia="en-AU"/>
         </w:rPr>
-        <w:lastRenderedPageBreak/>
         <w:t>Second-level (functions within the module):</w:t>
       </w:r>
     </w:p>
@@ -1990,27 +2699,7 @@
           <w:szCs w:val="24"/>
           <w:lang w:eastAsia="en-AU"/>
         </w:rPr>
-        <w:t xml:space="preserve">must (or ‘should’, </w:t>
-      </w:r>
-      <w:proofErr w:type="spellStart"/>
-      <w:r>
-        <w:rPr>
-          <w:rFonts w:ascii="Times New Roman" w:hAnsi="Times New Roman" w:cs="Times New Roman"/>
-          <w:sz w:val="22"/>
-          <w:szCs w:val="24"/>
-          <w:lang w:eastAsia="en-AU"/>
-        </w:rPr>
-        <w:t>etc</w:t>
-      </w:r>
-      <w:proofErr w:type="spellEnd"/>
-      <w:r>
-        <w:rPr>
-          <w:rFonts w:ascii="Times New Roman" w:hAnsi="Times New Roman" w:cs="Times New Roman"/>
-          <w:sz w:val="22"/>
-          <w:szCs w:val="24"/>
-          <w:lang w:eastAsia="en-AU"/>
-        </w:rPr>
-        <w:t>)…”</w:t>
+        <w:t>must (or ‘should’, etc)…”</w:t>
       </w:r>
     </w:p>
     <w:p>
@@ -2046,27 +2735,7 @@
           <w:szCs w:val="24"/>
           <w:lang w:eastAsia="en-AU"/>
         </w:rPr>
-        <w:t xml:space="preserve">must (or ‘should’, </w:t>
-      </w:r>
-      <w:proofErr w:type="spellStart"/>
-      <w:r>
-        <w:rPr>
-          <w:rFonts w:ascii="Times New Roman" w:hAnsi="Times New Roman" w:cs="Times New Roman"/>
-          <w:sz w:val="22"/>
-          <w:szCs w:val="24"/>
-          <w:lang w:eastAsia="en-AU"/>
-        </w:rPr>
-        <w:t>etc</w:t>
-      </w:r>
-      <w:proofErr w:type="spellEnd"/>
-      <w:r>
-        <w:rPr>
-          <w:rFonts w:ascii="Times New Roman" w:hAnsi="Times New Roman" w:cs="Times New Roman"/>
-          <w:sz w:val="22"/>
-          <w:szCs w:val="24"/>
-          <w:lang w:eastAsia="en-AU"/>
-        </w:rPr>
-        <w:t>)…”</w:t>
+        <w:t>must (or ‘should’, etc)…”</w:t>
       </w:r>
     </w:p>
     <w:p>
@@ -2248,27 +2917,7 @@
           <w:lang w:eastAsia="en-AU"/>
         </w:rPr>
         <w:tab/>
-        <w:t>&lt;</w:t>
-      </w:r>
-      <w:proofErr w:type="gramStart"/>
-      <w:r>
-        <w:rPr>
-          <w:rFonts w:ascii="Times New Roman" w:hAnsi="Times New Roman" w:cs="Times New Roman"/>
-          <w:sz w:val="22"/>
-          <w:szCs w:val="24"/>
-          <w:lang w:eastAsia="en-AU"/>
-        </w:rPr>
-        <w:t>name</w:t>
-      </w:r>
-      <w:proofErr w:type="gramEnd"/>
-      <w:r>
-        <w:rPr>
-          <w:rFonts w:ascii="Times New Roman" w:hAnsi="Times New Roman" w:cs="Times New Roman"/>
-          <w:sz w:val="22"/>
-          <w:szCs w:val="24"/>
-          <w:lang w:eastAsia="en-AU"/>
-        </w:rPr>
-        <w:t xml:space="preserve"> of function or module&gt;</w:t>
+        <w:t>&lt;name of function or module&gt;</w:t>
       </w:r>
     </w:p>
     <w:p>
@@ -2300,25 +2949,7 @@
           <w:color w:val="auto"/>
           <w:lang w:eastAsia="en-AU"/>
         </w:rPr>
-        <w:t xml:space="preserve">“The … module must (or ‘should’, </w:t>
-      </w:r>
-      <w:proofErr w:type="spellStart"/>
-      <w:r>
-        <w:rPr>
-          <w:rFonts w:ascii="Times New Roman" w:hAnsi="Times New Roman" w:cs="Times New Roman"/>
-          <w:color w:val="auto"/>
-          <w:lang w:eastAsia="en-AU"/>
-        </w:rPr>
-        <w:t>etc</w:t>
-      </w:r>
-      <w:proofErr w:type="spellEnd"/>
-      <w:r>
-        <w:rPr>
-          <w:rFonts w:ascii="Times New Roman" w:hAnsi="Times New Roman" w:cs="Times New Roman"/>
-          <w:color w:val="auto"/>
-          <w:lang w:eastAsia="en-AU"/>
-        </w:rPr>
-        <w:t>) be able to …”</w:t>
+        <w:t>“The … module must (or ‘should’, etc) be able to …”</w:t>
       </w:r>
     </w:p>
     <w:p>
@@ -2377,27 +3008,7 @@
           <w:szCs w:val="24"/>
           <w:lang w:eastAsia="en-AU"/>
         </w:rPr>
-        <w:t xml:space="preserve">must (or ‘should’, </w:t>
-      </w:r>
-      <w:proofErr w:type="spellStart"/>
-      <w:r>
-        <w:rPr>
-          <w:rFonts w:ascii="Times New Roman" w:hAnsi="Times New Roman" w:cs="Times New Roman"/>
-          <w:sz w:val="22"/>
-          <w:szCs w:val="24"/>
-          <w:lang w:eastAsia="en-AU"/>
-        </w:rPr>
-        <w:t>etc</w:t>
-      </w:r>
-      <w:proofErr w:type="spellEnd"/>
-      <w:r>
-        <w:rPr>
-          <w:rFonts w:ascii="Times New Roman" w:hAnsi="Times New Roman" w:cs="Times New Roman"/>
-          <w:sz w:val="22"/>
-          <w:szCs w:val="24"/>
-          <w:lang w:eastAsia="en-AU"/>
-        </w:rPr>
-        <w:t>)…”</w:t>
+        <w:t>must (or ‘should’, etc)…”</w:t>
       </w:r>
     </w:p>
     <w:p>
@@ -2433,27 +3044,7 @@
           <w:szCs w:val="24"/>
           <w:lang w:eastAsia="en-AU"/>
         </w:rPr>
-        <w:t xml:space="preserve">must (or ‘should’, </w:t>
-      </w:r>
-      <w:proofErr w:type="spellStart"/>
-      <w:r>
-        <w:rPr>
-          <w:rFonts w:ascii="Times New Roman" w:hAnsi="Times New Roman" w:cs="Times New Roman"/>
-          <w:sz w:val="22"/>
-          <w:szCs w:val="24"/>
-          <w:lang w:eastAsia="en-AU"/>
-        </w:rPr>
-        <w:t>etc</w:t>
-      </w:r>
-      <w:proofErr w:type="spellEnd"/>
-      <w:r>
-        <w:rPr>
-          <w:rFonts w:ascii="Times New Roman" w:hAnsi="Times New Roman" w:cs="Times New Roman"/>
-          <w:sz w:val="22"/>
-          <w:szCs w:val="24"/>
-          <w:lang w:eastAsia="en-AU"/>
-        </w:rPr>
-        <w:t>)…”</w:t>
+        <w:t>must (or ‘should’, etc)…”</w:t>
       </w:r>
     </w:p>
     <w:p>
@@ -2807,6 +3398,7 @@
           <w:szCs w:val="24"/>
           <w:lang w:eastAsia="en-AU"/>
         </w:rPr>
+        <w:lastRenderedPageBreak/>
         <w:t>The CMS will also provid</w:t>
       </w:r>
       <w:r>
@@ -2861,29 +3453,7 @@
           <w:szCs w:val="24"/>
           <w:lang w:eastAsia="en-AU"/>
         </w:rPr>
-        <w:t xml:space="preserve">nings, </w:t>
-      </w:r>
-      <w:proofErr w:type="spellStart"/>
-      <w:r>
-        <w:rPr>
-          <w:rFonts w:ascii="Times New Roman" w:hAnsi="Times New Roman" w:cs="Times New Roman"/>
-          <w:sz w:val="22"/>
-          <w:szCs w:val="24"/>
-          <w:lang w:eastAsia="en-AU"/>
-        </w:rPr>
-        <w:t>etc</w:t>
-      </w:r>
-      <w:bookmarkStart w:id="0" w:name="_GoBack"/>
-      <w:bookmarkEnd w:id="0"/>
-      <w:proofErr w:type="spellEnd"/>
-      <w:r>
-        <w:rPr>
-          <w:rFonts w:ascii="Times New Roman" w:hAnsi="Times New Roman" w:cs="Times New Roman"/>
-          <w:sz w:val="22"/>
-          <w:szCs w:val="24"/>
-          <w:lang w:eastAsia="en-AU"/>
-        </w:rPr>
-        <w:t>…</w:t>
+        <w:t>nings, etc…</w:t>
       </w:r>
       <w:r>
         <w:rPr>
@@ -2894,7 +3464,6 @@
         </w:rPr>
         <w:t xml:space="preserve"> to the website</w:t>
       </w:r>
-      <w:proofErr w:type="gramStart"/>
       <w:r>
         <w:rPr>
           <w:rFonts w:ascii="Times New Roman" w:hAnsi="Times New Roman" w:cs="Times New Roman"/>
@@ -2913,7 +3482,6 @@
         </w:rPr>
         <w:t>.</w:t>
       </w:r>
-      <w:proofErr w:type="gramEnd"/>
       <w:r>
         <w:rPr>
           <w:rFonts w:ascii="Times New Roman" w:hAnsi="Times New Roman" w:cs="Times New Roman"/>
@@ -3042,7 +3610,6 @@
           <w:sz w:val="22"/>
           <w:szCs w:val="27"/>
         </w:rPr>
-        <w:lastRenderedPageBreak/>
         <w:t>Courses registering and participating system</w:t>
       </w:r>
     </w:p>
@@ -3138,39 +3705,7 @@
           <w:szCs w:val="24"/>
           <w:lang w:eastAsia="en-AU"/>
         </w:rPr>
-        <w:t xml:space="preserve"> </w:t>
-      </w:r>
-      <w:r>
-        <w:rPr>
-          <w:rFonts w:ascii="Times New Roman" w:hAnsi="Times New Roman" w:cs="Times New Roman"/>
-          <w:bCs/>
-          <w:sz w:val="22"/>
-          <w:szCs w:val="24"/>
-          <w:lang w:eastAsia="en-AU"/>
-        </w:rPr>
-        <w:t xml:space="preserve">which is provided by </w:t>
-      </w:r>
-      <w:proofErr w:type="spellStart"/>
-      <w:r>
-        <w:rPr>
-          <w:rFonts w:ascii="Times New Roman" w:hAnsi="Times New Roman" w:cs="Times New Roman"/>
-          <w:bCs/>
-          <w:sz w:val="22"/>
-          <w:szCs w:val="24"/>
-          <w:lang w:eastAsia="en-AU"/>
-        </w:rPr>
-        <w:t>Cybercation</w:t>
-      </w:r>
-      <w:proofErr w:type="spellEnd"/>
-      <w:r>
-        <w:rPr>
-          <w:rFonts w:ascii="Times New Roman" w:hAnsi="Times New Roman" w:cs="Times New Roman"/>
-          <w:bCs/>
-          <w:sz w:val="22"/>
-          <w:szCs w:val="24"/>
-          <w:lang w:eastAsia="en-AU"/>
-        </w:rPr>
-        <w:t xml:space="preserve"> café </w:t>
+        <w:t xml:space="preserve"> which is provided by Cybercation café </w:t>
       </w:r>
       <w:r>
         <w:rPr>
@@ -3271,29 +3806,7 @@
           <w:szCs w:val="24"/>
           <w:lang w:eastAsia="en-AU"/>
         </w:rPr>
-        <w:t xml:space="preserve"> which is provided by </w:t>
-      </w:r>
-      <w:proofErr w:type="spellStart"/>
-      <w:r>
-        <w:rPr>
-          <w:rFonts w:ascii="Times New Roman" w:hAnsi="Times New Roman" w:cs="Times New Roman"/>
-          <w:bCs/>
-          <w:sz w:val="22"/>
-          <w:szCs w:val="24"/>
-          <w:lang w:eastAsia="en-AU"/>
-        </w:rPr>
-        <w:t>Cybercation</w:t>
-      </w:r>
-      <w:proofErr w:type="spellEnd"/>
-      <w:r>
-        <w:rPr>
-          <w:rFonts w:ascii="Times New Roman" w:hAnsi="Times New Roman" w:cs="Times New Roman"/>
-          <w:bCs/>
-          <w:sz w:val="22"/>
-          <w:szCs w:val="24"/>
-          <w:lang w:eastAsia="en-AU"/>
-        </w:rPr>
-        <w:t xml:space="preserve"> café</w:t>
+        <w:t xml:space="preserve"> which is provided by Cybercation café</w:t>
       </w:r>
       <w:r>
         <w:rPr>
@@ -3323,17 +3836,7 @@
           <w:szCs w:val="24"/>
           <w:lang w:eastAsia="en-AU"/>
         </w:rPr>
-        <w:t xml:space="preserve"> </w:t>
-      </w:r>
-      <w:r>
-        <w:rPr>
-          <w:rFonts w:ascii="Times New Roman" w:hAnsi="Times New Roman" w:cs="Times New Roman"/>
-          <w:bCs/>
-          <w:sz w:val="22"/>
-          <w:szCs w:val="24"/>
-          <w:lang w:eastAsia="en-AU"/>
-        </w:rPr>
-        <w:t>through web interface</w:t>
+        <w:t xml:space="preserve"> through web interface</w:t>
       </w:r>
     </w:p>
     <w:p>
@@ -3414,29 +3917,7 @@
           <w:szCs w:val="24"/>
           <w:lang w:eastAsia="en-AU"/>
         </w:rPr>
-        <w:t xml:space="preserve">course which is provided by </w:t>
-      </w:r>
-      <w:proofErr w:type="spellStart"/>
-      <w:r>
-        <w:rPr>
-          <w:rFonts w:ascii="Times New Roman" w:hAnsi="Times New Roman" w:cs="Times New Roman"/>
-          <w:bCs/>
-          <w:sz w:val="22"/>
-          <w:szCs w:val="24"/>
-          <w:lang w:eastAsia="en-AU"/>
-        </w:rPr>
-        <w:t>Cybercation</w:t>
-      </w:r>
-      <w:proofErr w:type="spellEnd"/>
-      <w:r>
-        <w:rPr>
-          <w:rFonts w:ascii="Times New Roman" w:hAnsi="Times New Roman" w:cs="Times New Roman"/>
-          <w:bCs/>
-          <w:sz w:val="22"/>
-          <w:szCs w:val="24"/>
-          <w:lang w:eastAsia="en-AU"/>
-        </w:rPr>
-        <w:t xml:space="preserve"> café </w:t>
+        <w:t xml:space="preserve">course which is provided by Cybercation café </w:t>
       </w:r>
       <w:r>
         <w:rPr>
@@ -3456,17 +3937,7 @@
           <w:szCs w:val="24"/>
           <w:lang w:eastAsia="en-AU"/>
         </w:rPr>
-        <w:t xml:space="preserve"> </w:t>
-      </w:r>
-      <w:r>
-        <w:rPr>
-          <w:rFonts w:ascii="Times New Roman" w:hAnsi="Times New Roman" w:cs="Times New Roman"/>
-          <w:bCs/>
-          <w:sz w:val="22"/>
-          <w:szCs w:val="24"/>
-          <w:lang w:eastAsia="en-AU"/>
-        </w:rPr>
-        <w:t>through web interface</w:t>
+        <w:t xml:space="preserve"> through web interface</w:t>
       </w:r>
     </w:p>
     <w:p>
@@ -3547,91 +4018,27 @@
           <w:szCs w:val="24"/>
           <w:lang w:eastAsia="en-AU"/>
         </w:rPr>
-        <w:t xml:space="preserve"> </w:t>
-      </w:r>
-      <w:r>
-        <w:rPr>
-          <w:rFonts w:ascii="Times New Roman" w:hAnsi="Times New Roman" w:cs="Times New Roman"/>
-          <w:bCs/>
-          <w:sz w:val="22"/>
-          <w:szCs w:val="24"/>
-          <w:lang w:eastAsia="en-AU"/>
-        </w:rPr>
-        <w:t xml:space="preserve">which is provided by </w:t>
-      </w:r>
-      <w:proofErr w:type="spellStart"/>
-      <w:r>
-        <w:rPr>
-          <w:rFonts w:ascii="Times New Roman" w:hAnsi="Times New Roman" w:cs="Times New Roman"/>
-          <w:bCs/>
-          <w:sz w:val="22"/>
-          <w:szCs w:val="24"/>
-          <w:lang w:eastAsia="en-AU"/>
-        </w:rPr>
-        <w:t>Cybercation</w:t>
-      </w:r>
-      <w:proofErr w:type="spellEnd"/>
-      <w:r>
-        <w:rPr>
-          <w:rFonts w:ascii="Times New Roman" w:hAnsi="Times New Roman" w:cs="Times New Roman"/>
-          <w:bCs/>
-          <w:sz w:val="22"/>
-          <w:szCs w:val="24"/>
-          <w:lang w:eastAsia="en-AU"/>
-        </w:rPr>
-        <w:t xml:space="preserve"> </w:t>
-      </w:r>
-      <w:proofErr w:type="gramStart"/>
-      <w:r>
-        <w:rPr>
-          <w:rFonts w:ascii="Times New Roman" w:hAnsi="Times New Roman" w:cs="Times New Roman"/>
-          <w:bCs/>
-          <w:sz w:val="22"/>
-          <w:szCs w:val="24"/>
-          <w:lang w:eastAsia="en-AU"/>
-        </w:rPr>
-        <w:t xml:space="preserve">café  </w:t>
-      </w:r>
-      <w:r>
-        <w:rPr>
-          <w:rFonts w:ascii="Times New Roman" w:hAnsi="Times New Roman" w:cs="Times New Roman"/>
-          <w:bCs/>
-          <w:sz w:val="22"/>
-          <w:szCs w:val="24"/>
-          <w:lang w:eastAsia="en-AU"/>
-        </w:rPr>
-        <w:t>from</w:t>
-      </w:r>
-      <w:proofErr w:type="gramEnd"/>
-      <w:r>
-        <w:rPr>
-          <w:rFonts w:ascii="Times New Roman" w:hAnsi="Times New Roman" w:cs="Times New Roman"/>
-          <w:bCs/>
-          <w:sz w:val="22"/>
-          <w:szCs w:val="24"/>
-          <w:lang w:eastAsia="en-AU"/>
-        </w:rPr>
-        <w:t xml:space="preserve"> website</w:t>
-      </w:r>
-      <w:r>
-        <w:rPr>
-          <w:rFonts w:ascii="Times New Roman" w:hAnsi="Times New Roman" w:cs="Times New Roman"/>
-          <w:bCs/>
-          <w:sz w:val="22"/>
-          <w:szCs w:val="24"/>
-          <w:lang w:eastAsia="en-AU"/>
-        </w:rPr>
-        <w:t xml:space="preserve"> </w:t>
-      </w:r>
-      <w:r>
-        <w:rPr>
-          <w:rFonts w:ascii="Times New Roman" w:hAnsi="Times New Roman" w:cs="Times New Roman"/>
-          <w:bCs/>
-          <w:sz w:val="22"/>
-          <w:szCs w:val="24"/>
-          <w:lang w:eastAsia="en-AU"/>
-        </w:rPr>
-        <w:t>through web interface</w:t>
+        <w:t xml:space="preserve"> which is provided by Cybercation café  </w:t>
+      </w:r>
+      <w:r>
+        <w:rPr>
+          <w:rFonts w:ascii="Times New Roman" w:hAnsi="Times New Roman" w:cs="Times New Roman"/>
+          <w:bCs/>
+          <w:sz w:val="22"/>
+          <w:szCs w:val="24"/>
+          <w:lang w:eastAsia="en-AU"/>
+        </w:rPr>
+        <w:t>from website</w:t>
+      </w:r>
+      <w:r>
+        <w:rPr>
+          <w:rFonts w:ascii="Times New Roman" w:hAnsi="Times New Roman" w:cs="Times New Roman"/>
+          <w:bCs/>
+          <w:sz w:val="22"/>
+          <w:szCs w:val="24"/>
+          <w:lang w:eastAsia="en-AU"/>
+        </w:rPr>
+        <w:t xml:space="preserve"> through web interface</w:t>
       </w:r>
     </w:p>
     <w:p>
@@ -3712,17 +4119,7 @@
           <w:szCs w:val="24"/>
           <w:lang w:eastAsia="en-AU"/>
         </w:rPr>
-        <w:t xml:space="preserve"> </w:t>
-      </w:r>
-      <w:r>
-        <w:rPr>
-          <w:rFonts w:ascii="Times New Roman" w:hAnsi="Times New Roman" w:cs="Times New Roman"/>
-          <w:bCs/>
-          <w:sz w:val="22"/>
-          <w:szCs w:val="24"/>
-          <w:lang w:eastAsia="en-AU"/>
-        </w:rPr>
-        <w:t>through web interface</w:t>
+        <w:t xml:space="preserve"> through web interface</w:t>
       </w:r>
     </w:p>
     <w:p>
@@ -3803,91 +4200,17 @@
           <w:szCs w:val="24"/>
           <w:lang w:eastAsia="en-AU"/>
         </w:rPr>
-        <w:t xml:space="preserve"> </w:t>
-      </w:r>
-      <w:r>
-        <w:rPr>
-          <w:rFonts w:ascii="Times New Roman" w:hAnsi="Times New Roman" w:cs="Times New Roman"/>
-          <w:bCs/>
-          <w:sz w:val="22"/>
-          <w:szCs w:val="24"/>
-          <w:lang w:eastAsia="en-AU"/>
-        </w:rPr>
-        <w:t xml:space="preserve">which is provided by </w:t>
-      </w:r>
-      <w:proofErr w:type="spellStart"/>
-      <w:r>
-        <w:rPr>
-          <w:rFonts w:ascii="Times New Roman" w:hAnsi="Times New Roman" w:cs="Times New Roman"/>
-          <w:bCs/>
-          <w:sz w:val="22"/>
-          <w:szCs w:val="24"/>
-          <w:lang w:eastAsia="en-AU"/>
-        </w:rPr>
-        <w:t>Cybercation</w:t>
-      </w:r>
-      <w:proofErr w:type="spellEnd"/>
-      <w:r>
-        <w:rPr>
-          <w:rFonts w:ascii="Times New Roman" w:hAnsi="Times New Roman" w:cs="Times New Roman"/>
-          <w:bCs/>
-          <w:sz w:val="22"/>
-          <w:szCs w:val="24"/>
-          <w:lang w:eastAsia="en-AU"/>
-        </w:rPr>
-        <w:t xml:space="preserve"> </w:t>
-      </w:r>
-      <w:proofErr w:type="gramStart"/>
-      <w:r>
-        <w:rPr>
-          <w:rFonts w:ascii="Times New Roman" w:hAnsi="Times New Roman" w:cs="Times New Roman"/>
-          <w:bCs/>
-          <w:sz w:val="22"/>
-          <w:szCs w:val="24"/>
-          <w:lang w:eastAsia="en-AU"/>
-        </w:rPr>
-        <w:t xml:space="preserve">café  </w:t>
-      </w:r>
-      <w:r>
-        <w:rPr>
-          <w:rFonts w:ascii="Times New Roman" w:hAnsi="Times New Roman" w:cs="Times New Roman"/>
-          <w:bCs/>
-          <w:sz w:val="22"/>
-          <w:szCs w:val="24"/>
-          <w:lang w:eastAsia="en-AU"/>
-        </w:rPr>
-        <w:t>to</w:t>
-      </w:r>
-      <w:proofErr w:type="gramEnd"/>
-      <w:r>
-        <w:rPr>
-          <w:rFonts w:ascii="Times New Roman" w:hAnsi="Times New Roman" w:cs="Times New Roman"/>
-          <w:bCs/>
-          <w:sz w:val="22"/>
-          <w:szCs w:val="24"/>
-          <w:lang w:eastAsia="en-AU"/>
-        </w:rPr>
-        <w:t xml:space="preserve"> the website</w:t>
-      </w:r>
-      <w:r>
-        <w:rPr>
-          <w:rFonts w:ascii="Times New Roman" w:hAnsi="Times New Roman" w:cs="Times New Roman"/>
-          <w:bCs/>
-          <w:sz w:val="22"/>
-          <w:szCs w:val="24"/>
-          <w:lang w:eastAsia="en-AU"/>
-        </w:rPr>
-        <w:t xml:space="preserve"> </w:t>
-      </w:r>
-      <w:r>
-        <w:rPr>
-          <w:rFonts w:ascii="Times New Roman" w:hAnsi="Times New Roman" w:cs="Times New Roman"/>
-          <w:bCs/>
-          <w:sz w:val="22"/>
-          <w:szCs w:val="24"/>
-          <w:lang w:eastAsia="en-AU"/>
-        </w:rPr>
-        <w:t>through web interface</w:t>
+        <w:t xml:space="preserve"> which is provided by Cybercation café  to the website</w:t>
+      </w:r>
+      <w:r>
+        <w:rPr>
+          <w:rFonts w:ascii="Times New Roman" w:hAnsi="Times New Roman" w:cs="Times New Roman"/>
+          <w:bCs/>
+          <w:sz w:val="22"/>
+          <w:szCs w:val="24"/>
+          <w:lang w:eastAsia="en-AU"/>
+        </w:rPr>
+        <w:t xml:space="preserve"> through web interface</w:t>
       </w:r>
     </w:p>
     <w:p>
@@ -3968,91 +4291,17 @@
           <w:szCs w:val="24"/>
           <w:lang w:eastAsia="en-AU"/>
         </w:rPr>
-        <w:t xml:space="preserve"> </w:t>
-      </w:r>
-      <w:r>
-        <w:rPr>
-          <w:rFonts w:ascii="Times New Roman" w:hAnsi="Times New Roman" w:cs="Times New Roman"/>
-          <w:bCs/>
-          <w:sz w:val="22"/>
-          <w:szCs w:val="24"/>
-          <w:lang w:eastAsia="en-AU"/>
-        </w:rPr>
-        <w:t xml:space="preserve">which is provided by </w:t>
-      </w:r>
-      <w:proofErr w:type="spellStart"/>
-      <w:r>
-        <w:rPr>
-          <w:rFonts w:ascii="Times New Roman" w:hAnsi="Times New Roman" w:cs="Times New Roman"/>
-          <w:bCs/>
-          <w:sz w:val="22"/>
-          <w:szCs w:val="24"/>
-          <w:lang w:eastAsia="en-AU"/>
-        </w:rPr>
-        <w:t>Cybercation</w:t>
-      </w:r>
-      <w:proofErr w:type="spellEnd"/>
-      <w:r>
-        <w:rPr>
-          <w:rFonts w:ascii="Times New Roman" w:hAnsi="Times New Roman" w:cs="Times New Roman"/>
-          <w:bCs/>
-          <w:sz w:val="22"/>
-          <w:szCs w:val="24"/>
-          <w:lang w:eastAsia="en-AU"/>
-        </w:rPr>
-        <w:t xml:space="preserve"> </w:t>
-      </w:r>
-      <w:proofErr w:type="gramStart"/>
-      <w:r>
-        <w:rPr>
-          <w:rFonts w:ascii="Times New Roman" w:hAnsi="Times New Roman" w:cs="Times New Roman"/>
-          <w:bCs/>
-          <w:sz w:val="22"/>
-          <w:szCs w:val="24"/>
-          <w:lang w:eastAsia="en-AU"/>
-        </w:rPr>
-        <w:t xml:space="preserve">café  </w:t>
-      </w:r>
-      <w:r>
-        <w:rPr>
-          <w:rFonts w:ascii="Times New Roman" w:hAnsi="Times New Roman" w:cs="Times New Roman"/>
-          <w:bCs/>
-          <w:sz w:val="22"/>
-          <w:szCs w:val="24"/>
-          <w:lang w:eastAsia="en-AU"/>
-        </w:rPr>
-        <w:t>on</w:t>
-      </w:r>
-      <w:proofErr w:type="gramEnd"/>
-      <w:r>
-        <w:rPr>
-          <w:rFonts w:ascii="Times New Roman" w:hAnsi="Times New Roman" w:cs="Times New Roman"/>
-          <w:bCs/>
-          <w:sz w:val="22"/>
-          <w:szCs w:val="24"/>
-          <w:lang w:eastAsia="en-AU"/>
-        </w:rPr>
-        <w:t xml:space="preserve"> website</w:t>
-      </w:r>
-      <w:r>
-        <w:rPr>
-          <w:rFonts w:ascii="Times New Roman" w:hAnsi="Times New Roman" w:cs="Times New Roman"/>
-          <w:bCs/>
-          <w:sz w:val="22"/>
-          <w:szCs w:val="24"/>
-          <w:lang w:eastAsia="en-AU"/>
-        </w:rPr>
-        <w:t xml:space="preserve"> </w:t>
-      </w:r>
-      <w:r>
-        <w:rPr>
-          <w:rFonts w:ascii="Times New Roman" w:hAnsi="Times New Roman" w:cs="Times New Roman"/>
-          <w:bCs/>
-          <w:sz w:val="22"/>
-          <w:szCs w:val="24"/>
-          <w:lang w:eastAsia="en-AU"/>
-        </w:rPr>
-        <w:t>through web interface</w:t>
+        <w:t xml:space="preserve"> which is provided by Cybercation café  on website</w:t>
+      </w:r>
+      <w:r>
+        <w:rPr>
+          <w:rFonts w:ascii="Times New Roman" w:hAnsi="Times New Roman" w:cs="Times New Roman"/>
+          <w:bCs/>
+          <w:sz w:val="22"/>
+          <w:szCs w:val="24"/>
+          <w:lang w:eastAsia="en-AU"/>
+        </w:rPr>
+        <w:t xml:space="preserve"> through web interface</w:t>
       </w:r>
     </w:p>
     <w:p>
@@ -4133,91 +4382,27 @@
           <w:szCs w:val="24"/>
           <w:lang w:eastAsia="en-AU"/>
         </w:rPr>
-        <w:t xml:space="preserve"> </w:t>
-      </w:r>
-      <w:r>
-        <w:rPr>
-          <w:rFonts w:ascii="Times New Roman" w:hAnsi="Times New Roman" w:cs="Times New Roman"/>
-          <w:bCs/>
-          <w:sz w:val="22"/>
-          <w:szCs w:val="24"/>
-          <w:lang w:eastAsia="en-AU"/>
-        </w:rPr>
-        <w:t xml:space="preserve">which is provided by </w:t>
-      </w:r>
-      <w:proofErr w:type="spellStart"/>
-      <w:r>
-        <w:rPr>
-          <w:rFonts w:ascii="Times New Roman" w:hAnsi="Times New Roman" w:cs="Times New Roman"/>
-          <w:bCs/>
-          <w:sz w:val="22"/>
-          <w:szCs w:val="24"/>
-          <w:lang w:eastAsia="en-AU"/>
-        </w:rPr>
-        <w:t>Cybercation</w:t>
-      </w:r>
-      <w:proofErr w:type="spellEnd"/>
-      <w:r>
-        <w:rPr>
-          <w:rFonts w:ascii="Times New Roman" w:hAnsi="Times New Roman" w:cs="Times New Roman"/>
-          <w:bCs/>
-          <w:sz w:val="22"/>
-          <w:szCs w:val="24"/>
-          <w:lang w:eastAsia="en-AU"/>
-        </w:rPr>
-        <w:t xml:space="preserve"> </w:t>
-      </w:r>
-      <w:proofErr w:type="gramStart"/>
-      <w:r>
-        <w:rPr>
-          <w:rFonts w:ascii="Times New Roman" w:hAnsi="Times New Roman" w:cs="Times New Roman"/>
-          <w:bCs/>
-          <w:sz w:val="22"/>
-          <w:szCs w:val="24"/>
-          <w:lang w:eastAsia="en-AU"/>
-        </w:rPr>
-        <w:t xml:space="preserve">café  </w:t>
-      </w:r>
-      <w:r>
-        <w:rPr>
-          <w:rFonts w:ascii="Times New Roman" w:hAnsi="Times New Roman" w:cs="Times New Roman"/>
-          <w:bCs/>
-          <w:sz w:val="22"/>
-          <w:szCs w:val="24"/>
-          <w:lang w:eastAsia="en-AU"/>
-        </w:rPr>
-        <w:t>from</w:t>
-      </w:r>
-      <w:proofErr w:type="gramEnd"/>
-      <w:r>
-        <w:rPr>
-          <w:rFonts w:ascii="Times New Roman" w:hAnsi="Times New Roman" w:cs="Times New Roman"/>
-          <w:bCs/>
-          <w:sz w:val="22"/>
-          <w:szCs w:val="24"/>
-          <w:lang w:eastAsia="en-AU"/>
-        </w:rPr>
-        <w:t xml:space="preserve"> website</w:t>
-      </w:r>
-      <w:r>
-        <w:rPr>
-          <w:rFonts w:ascii="Times New Roman" w:hAnsi="Times New Roman" w:cs="Times New Roman"/>
-          <w:bCs/>
-          <w:sz w:val="22"/>
-          <w:szCs w:val="24"/>
-          <w:lang w:eastAsia="en-AU"/>
-        </w:rPr>
-        <w:t xml:space="preserve"> </w:t>
-      </w:r>
-      <w:r>
-        <w:rPr>
-          <w:rFonts w:ascii="Times New Roman" w:hAnsi="Times New Roman" w:cs="Times New Roman"/>
-          <w:bCs/>
-          <w:sz w:val="22"/>
-          <w:szCs w:val="24"/>
-          <w:lang w:eastAsia="en-AU"/>
-        </w:rPr>
-        <w:t>through web interface</w:t>
+        <w:t xml:space="preserve"> which is provided by Cybercation café  </w:t>
+      </w:r>
+      <w:r>
+        <w:rPr>
+          <w:rFonts w:ascii="Times New Roman" w:hAnsi="Times New Roman" w:cs="Times New Roman"/>
+          <w:bCs/>
+          <w:sz w:val="22"/>
+          <w:szCs w:val="24"/>
+          <w:lang w:eastAsia="en-AU"/>
+        </w:rPr>
+        <w:t>from website</w:t>
+      </w:r>
+      <w:r>
+        <w:rPr>
+          <w:rFonts w:ascii="Times New Roman" w:hAnsi="Times New Roman" w:cs="Times New Roman"/>
+          <w:bCs/>
+          <w:sz w:val="22"/>
+          <w:szCs w:val="24"/>
+          <w:lang w:eastAsia="en-AU"/>
+        </w:rPr>
+        <w:t xml:space="preserve"> through web interface</w:t>
       </w:r>
     </w:p>
     <w:p>
@@ -4308,17 +4493,7 @@
           <w:szCs w:val="24"/>
           <w:lang w:eastAsia="en-AU"/>
         </w:rPr>
-        <w:t xml:space="preserve"> </w:t>
-      </w:r>
-      <w:r>
-        <w:rPr>
-          <w:rFonts w:ascii="Times New Roman" w:hAnsi="Times New Roman" w:cs="Times New Roman"/>
-          <w:bCs/>
-          <w:sz w:val="22"/>
-          <w:szCs w:val="24"/>
-          <w:lang w:eastAsia="en-AU"/>
-        </w:rPr>
-        <w:t>through web interface</w:t>
+        <w:t xml:space="preserve"> through web interface</w:t>
       </w:r>
     </w:p>
     <w:p>
@@ -4345,6 +4520,7 @@
           <w:szCs w:val="24"/>
           <w:lang w:eastAsia="en-AU"/>
         </w:rPr>
+        <w:lastRenderedPageBreak/>
         <w:t>View a user</w:t>
       </w:r>
     </w:p>
@@ -4409,17 +4585,7 @@
           <w:szCs w:val="24"/>
           <w:lang w:eastAsia="en-AU"/>
         </w:rPr>
-        <w:t xml:space="preserve"> </w:t>
-      </w:r>
-      <w:r>
-        <w:rPr>
-          <w:rFonts w:ascii="Times New Roman" w:hAnsi="Times New Roman" w:cs="Times New Roman"/>
-          <w:bCs/>
-          <w:sz w:val="22"/>
-          <w:szCs w:val="24"/>
-          <w:lang w:eastAsia="en-AU"/>
-        </w:rPr>
-        <w:t>through web interface</w:t>
+        <w:t xml:space="preserve"> through web interface</w:t>
       </w:r>
     </w:p>
     <w:p>
@@ -4510,17 +4676,7 @@
           <w:szCs w:val="24"/>
           <w:lang w:eastAsia="en-AU"/>
         </w:rPr>
-        <w:t xml:space="preserve"> </w:t>
-      </w:r>
-      <w:r>
-        <w:rPr>
-          <w:rFonts w:ascii="Times New Roman" w:hAnsi="Times New Roman" w:cs="Times New Roman"/>
-          <w:bCs/>
-          <w:sz w:val="22"/>
-          <w:szCs w:val="24"/>
-          <w:lang w:eastAsia="en-AU"/>
-        </w:rPr>
-        <w:t>through web interface</w:t>
+        <w:t xml:space="preserve"> through web interface</w:t>
       </w:r>
     </w:p>
     <w:p>
@@ -4611,17 +4767,7 @@
           <w:szCs w:val="24"/>
           <w:lang w:eastAsia="en-AU"/>
         </w:rPr>
-        <w:t xml:space="preserve"> </w:t>
-      </w:r>
-      <w:r>
-        <w:rPr>
-          <w:rFonts w:ascii="Times New Roman" w:hAnsi="Times New Roman" w:cs="Times New Roman"/>
-          <w:bCs/>
-          <w:sz w:val="22"/>
-          <w:szCs w:val="24"/>
-          <w:lang w:eastAsia="en-AU"/>
-        </w:rPr>
-        <w:t>through web interface</w:t>
+        <w:t xml:space="preserve"> through web interface</w:t>
       </w:r>
     </w:p>
     <w:p>
@@ -4648,7 +4794,6 @@
           <w:szCs w:val="24"/>
           <w:lang w:eastAsia="en-AU"/>
         </w:rPr>
-        <w:lastRenderedPageBreak/>
         <w:t>Add a new announcement</w:t>
       </w:r>
     </w:p>
@@ -4703,17 +4848,7 @@
           <w:szCs w:val="24"/>
           <w:lang w:eastAsia="en-AU"/>
         </w:rPr>
-        <w:t xml:space="preserve"> </w:t>
-      </w:r>
-      <w:r>
-        <w:rPr>
-          <w:rFonts w:ascii="Times New Roman" w:hAnsi="Times New Roman" w:cs="Times New Roman"/>
-          <w:bCs/>
-          <w:sz w:val="22"/>
-          <w:szCs w:val="24"/>
-          <w:lang w:eastAsia="en-AU"/>
-        </w:rPr>
-        <w:t>through web interface</w:t>
+        <w:t xml:space="preserve"> through web interface</w:t>
       </w:r>
     </w:p>
     <w:p>
@@ -4794,17 +4929,7 @@
           <w:szCs w:val="24"/>
           <w:lang w:eastAsia="en-AU"/>
         </w:rPr>
-        <w:t xml:space="preserve"> </w:t>
-      </w:r>
-      <w:r>
-        <w:rPr>
-          <w:rFonts w:ascii="Times New Roman" w:hAnsi="Times New Roman" w:cs="Times New Roman"/>
-          <w:bCs/>
-          <w:sz w:val="22"/>
-          <w:szCs w:val="24"/>
-          <w:lang w:eastAsia="en-AU"/>
-        </w:rPr>
-        <w:t>through web interface</w:t>
+        <w:t xml:space="preserve"> through web interface</w:t>
       </w:r>
     </w:p>
     <w:p>
@@ -4895,17 +5020,7 @@
           <w:szCs w:val="24"/>
           <w:lang w:eastAsia="en-AU"/>
         </w:rPr>
-        <w:t xml:space="preserve"> </w:t>
-      </w:r>
-      <w:r>
-        <w:rPr>
-          <w:rFonts w:ascii="Times New Roman" w:hAnsi="Times New Roman" w:cs="Times New Roman"/>
-          <w:bCs/>
-          <w:sz w:val="22"/>
-          <w:szCs w:val="24"/>
-          <w:lang w:eastAsia="en-AU"/>
-        </w:rPr>
-        <w:t>through web interface</w:t>
+        <w:t xml:space="preserve"> through web interface</w:t>
       </w:r>
     </w:p>
     <w:p>
@@ -5016,17 +5131,7 @@
           <w:szCs w:val="24"/>
           <w:lang w:eastAsia="en-AU"/>
         </w:rPr>
-        <w:t xml:space="preserve"> </w:t>
-      </w:r>
-      <w:r>
-        <w:rPr>
-          <w:rFonts w:ascii="Times New Roman" w:hAnsi="Times New Roman" w:cs="Times New Roman"/>
-          <w:bCs/>
-          <w:sz w:val="22"/>
-          <w:szCs w:val="24"/>
-          <w:lang w:eastAsia="en-AU"/>
-        </w:rPr>
-        <w:t>through web interface</w:t>
+        <w:t xml:space="preserve"> through web interface</w:t>
       </w:r>
     </w:p>
     <w:p>
@@ -5117,17 +5222,7 @@
           <w:szCs w:val="24"/>
           <w:lang w:eastAsia="en-AU"/>
         </w:rPr>
-        <w:t xml:space="preserve"> </w:t>
-      </w:r>
-      <w:r>
-        <w:rPr>
-          <w:rFonts w:ascii="Times New Roman" w:hAnsi="Times New Roman" w:cs="Times New Roman"/>
-          <w:bCs/>
-          <w:sz w:val="22"/>
-          <w:szCs w:val="24"/>
-          <w:lang w:eastAsia="en-AU"/>
-        </w:rPr>
-        <w:t>through web interface</w:t>
+        <w:t xml:space="preserve"> through web interface</w:t>
       </w:r>
     </w:p>
     <w:p>
@@ -5299,17 +5394,7 @@
           <w:szCs w:val="24"/>
           <w:lang w:eastAsia="en-AU"/>
         </w:rPr>
-        <w:t xml:space="preserve"> </w:t>
-      </w:r>
-      <w:r>
-        <w:rPr>
-          <w:rFonts w:ascii="Times New Roman" w:hAnsi="Times New Roman" w:cs="Times New Roman"/>
-          <w:bCs/>
-          <w:sz w:val="22"/>
-          <w:szCs w:val="24"/>
-          <w:lang w:eastAsia="en-AU"/>
-        </w:rPr>
-        <w:t>in category list through web interface</w:t>
+        <w:t xml:space="preserve"> in category list through web interface</w:t>
       </w:r>
     </w:p>
     <w:p>
@@ -5390,17 +5475,7 @@
           <w:szCs w:val="24"/>
           <w:lang w:eastAsia="en-AU"/>
         </w:rPr>
-        <w:t xml:space="preserve"> </w:t>
-      </w:r>
-      <w:r>
-        <w:rPr>
-          <w:rFonts w:ascii="Times New Roman" w:hAnsi="Times New Roman" w:cs="Times New Roman"/>
-          <w:bCs/>
-          <w:sz w:val="22"/>
-          <w:szCs w:val="24"/>
-          <w:lang w:eastAsia="en-AU"/>
-        </w:rPr>
-        <w:t>in category list through web interface</w:t>
+        <w:t xml:space="preserve"> in category list through web interface</w:t>
       </w:r>
     </w:p>
     <w:p>
@@ -5504,17 +5579,7 @@
           <w:szCs w:val="24"/>
           <w:lang w:eastAsia="en-AU"/>
         </w:rPr>
-        <w:t>through web interface</w:t>
-      </w:r>
-      <w:r>
-        <w:rPr>
-          <w:rFonts w:ascii="Times New Roman" w:hAnsi="Times New Roman" w:cs="Times New Roman"/>
-          <w:bCs/>
-          <w:sz w:val="22"/>
-          <w:szCs w:val="24"/>
-          <w:lang w:eastAsia="en-AU"/>
-        </w:rPr>
-        <w:t xml:space="preserve"> </w:t>
+        <w:t xml:space="preserve">through web interface </w:t>
       </w:r>
     </w:p>
     <w:p>
@@ -5595,17 +5660,7 @@
           <w:szCs w:val="24"/>
           <w:lang w:eastAsia="en-AU"/>
         </w:rPr>
-        <w:t xml:space="preserve"> </w:t>
-      </w:r>
-      <w:r>
-        <w:rPr>
-          <w:rFonts w:ascii="Times New Roman" w:hAnsi="Times New Roman" w:cs="Times New Roman"/>
-          <w:bCs/>
-          <w:sz w:val="22"/>
-          <w:szCs w:val="24"/>
-          <w:lang w:eastAsia="en-AU"/>
-        </w:rPr>
-        <w:t>through web interface</w:t>
+        <w:t xml:space="preserve"> through web interface</w:t>
       </w:r>
     </w:p>
     <w:p>
@@ -5686,17 +5741,7 @@
           <w:szCs w:val="24"/>
           <w:lang w:eastAsia="en-AU"/>
         </w:rPr>
-        <w:t xml:space="preserve"> </w:t>
-      </w:r>
-      <w:r>
-        <w:rPr>
-          <w:rFonts w:ascii="Times New Roman" w:hAnsi="Times New Roman" w:cs="Times New Roman"/>
-          <w:bCs/>
-          <w:sz w:val="22"/>
-          <w:szCs w:val="24"/>
-          <w:lang w:eastAsia="en-AU"/>
-        </w:rPr>
-        <w:t>through web interface</w:t>
+        <w:t xml:space="preserve"> through web interface</w:t>
       </w:r>
     </w:p>
     <w:p>
@@ -5715,27 +5760,15 @@
           <w:lang w:eastAsia="en-AU"/>
         </w:rPr>
       </w:pPr>
-      <w:proofErr w:type="spellStart"/>
-      <w:r>
-        <w:rPr>
-          <w:rFonts w:ascii="Times New Roman" w:hAnsi="Times New Roman" w:cs="Times New Roman"/>
-          <w:bCs/>
-          <w:sz w:val="22"/>
-          <w:szCs w:val="24"/>
-          <w:lang w:eastAsia="en-AU"/>
-        </w:rPr>
-        <w:t>Modifing</w:t>
-      </w:r>
-      <w:proofErr w:type="spellEnd"/>
-      <w:r>
-        <w:rPr>
-          <w:rFonts w:ascii="Times New Roman" w:hAnsi="Times New Roman" w:cs="Times New Roman"/>
-          <w:bCs/>
-          <w:sz w:val="22"/>
-          <w:szCs w:val="24"/>
-          <w:lang w:eastAsia="en-AU"/>
-        </w:rPr>
-        <w:t xml:space="preserve"> personal information</w:t>
+      <w:r>
+        <w:rPr>
+          <w:rFonts w:ascii="Times New Roman" w:hAnsi="Times New Roman" w:cs="Times New Roman"/>
+          <w:bCs/>
+          <w:sz w:val="22"/>
+          <w:szCs w:val="24"/>
+          <w:lang w:eastAsia="en-AU"/>
+        </w:rPr>
+        <w:t>Modifing personal information</w:t>
       </w:r>
     </w:p>
     <w:p>
@@ -5759,6 +5792,7 @@
           <w:szCs w:val="24"/>
           <w:lang w:eastAsia="en-AU"/>
         </w:rPr>
+        <w:lastRenderedPageBreak/>
         <w:t>Members can modifies their personal information</w:t>
       </w:r>
       <w:r>
@@ -5769,17 +5803,7 @@
           <w:szCs w:val="24"/>
           <w:lang w:eastAsia="en-AU"/>
         </w:rPr>
-        <w:t xml:space="preserve"> </w:t>
-      </w:r>
-      <w:r>
-        <w:rPr>
-          <w:rFonts w:ascii="Times New Roman" w:hAnsi="Times New Roman" w:cs="Times New Roman"/>
-          <w:bCs/>
-          <w:sz w:val="22"/>
-          <w:szCs w:val="24"/>
-          <w:lang w:eastAsia="en-AU"/>
-        </w:rPr>
-        <w:t>through web interface</w:t>
+        <w:t xml:space="preserve"> through web interface</w:t>
       </w:r>
     </w:p>
     <w:p>
@@ -5840,17 +5864,7 @@
           <w:szCs w:val="24"/>
           <w:lang w:eastAsia="en-AU"/>
         </w:rPr>
-        <w:t xml:space="preserve"> </w:t>
-      </w:r>
-      <w:r>
-        <w:rPr>
-          <w:rFonts w:ascii="Times New Roman" w:hAnsi="Times New Roman" w:cs="Times New Roman"/>
-          <w:bCs/>
-          <w:sz w:val="22"/>
-          <w:szCs w:val="24"/>
-          <w:lang w:eastAsia="en-AU"/>
-        </w:rPr>
-        <w:t>through web interface</w:t>
+        <w:t xml:space="preserve"> through web interface</w:t>
       </w:r>
     </w:p>
     <w:p>
@@ -6023,7 +6037,6 @@
           <w:szCs w:val="24"/>
           <w:lang w:eastAsia="en-AU"/>
         </w:rPr>
-        <w:lastRenderedPageBreak/>
         <w:t xml:space="preserve">The CMS </w:t>
       </w:r>
       <w:r>
@@ -6044,29 +6057,7 @@
           <w:szCs w:val="24"/>
           <w:lang w:eastAsia="en-AU"/>
         </w:rPr>
-        <w:t xml:space="preserve"> </w:t>
-      </w:r>
-      <w:proofErr w:type="spellStart"/>
-      <w:r>
-        <w:rPr>
-          <w:rFonts w:ascii="Times New Roman" w:hAnsi="Times New Roman" w:cs="Times New Roman"/>
-          <w:bCs/>
-          <w:sz w:val="22"/>
-          <w:szCs w:val="24"/>
-          <w:lang w:eastAsia="en-AU"/>
-        </w:rPr>
-        <w:t>logined</w:t>
-      </w:r>
-      <w:proofErr w:type="spellEnd"/>
-      <w:r>
-        <w:rPr>
-          <w:rFonts w:ascii="Times New Roman" w:hAnsi="Times New Roman" w:cs="Times New Roman"/>
-          <w:bCs/>
-          <w:sz w:val="22"/>
-          <w:szCs w:val="24"/>
-          <w:lang w:eastAsia="en-AU"/>
-        </w:rPr>
-        <w:t xml:space="preserve"> member and assign appro</w:t>
+        <w:t xml:space="preserve"> logined member and assign appro</w:t>
       </w:r>
       <w:r>
         <w:rPr>
@@ -6147,17 +6138,7 @@
           <w:szCs w:val="24"/>
           <w:lang w:eastAsia="en-AU"/>
         </w:rPr>
-        <w:t xml:space="preserve"> </w:t>
-      </w:r>
-      <w:r>
-        <w:rPr>
-          <w:rFonts w:ascii="Times New Roman" w:hAnsi="Times New Roman" w:cs="Times New Roman"/>
-          <w:bCs/>
-          <w:sz w:val="22"/>
-          <w:szCs w:val="24"/>
-          <w:lang w:eastAsia="en-AU"/>
-        </w:rPr>
-        <w:t>through web interface</w:t>
+        <w:t xml:space="preserve"> through web interface</w:t>
       </w:r>
     </w:p>
     <w:p>
@@ -6406,49 +6387,7 @@
           <w:szCs w:val="24"/>
           <w:lang w:eastAsia="en-AU"/>
         </w:rPr>
-        <w:t xml:space="preserve">course information maintaining </w:t>
-      </w:r>
-      <w:proofErr w:type="spellStart"/>
-      <w:proofErr w:type="gramStart"/>
-      <w:r>
-        <w:rPr>
-          <w:rFonts w:ascii="Times New Roman" w:hAnsi="Times New Roman" w:cs="Times New Roman"/>
-          <w:sz w:val="22"/>
-          <w:szCs w:val="24"/>
-          <w:lang w:eastAsia="en-AU"/>
-        </w:rPr>
-        <w:t>nad</w:t>
-      </w:r>
-      <w:proofErr w:type="spellEnd"/>
-      <w:proofErr w:type="gramEnd"/>
-      <w:r>
-        <w:rPr>
-          <w:rFonts w:ascii="Times New Roman" w:hAnsi="Times New Roman" w:cs="Times New Roman"/>
-          <w:sz w:val="22"/>
-          <w:szCs w:val="24"/>
-          <w:lang w:eastAsia="en-AU"/>
-        </w:rPr>
-        <w:t xml:space="preserve"> </w:t>
-      </w:r>
-      <w:proofErr w:type="spellStart"/>
-      <w:r>
-        <w:rPr>
-          <w:rFonts w:ascii="Times New Roman" w:hAnsi="Times New Roman" w:cs="Times New Roman"/>
-          <w:sz w:val="22"/>
-          <w:szCs w:val="24"/>
-          <w:lang w:eastAsia="en-AU"/>
-        </w:rPr>
-        <w:t>updateing</w:t>
-      </w:r>
-      <w:proofErr w:type="spellEnd"/>
-      <w:r>
-        <w:rPr>
-          <w:rFonts w:ascii="Times New Roman" w:hAnsi="Times New Roman" w:cs="Times New Roman"/>
-          <w:sz w:val="22"/>
-          <w:szCs w:val="24"/>
-          <w:lang w:eastAsia="en-AU"/>
-        </w:rPr>
-        <w:t xml:space="preserve"> module </w:t>
+        <w:t xml:space="preserve">course information maintaining nad updateing module </w:t>
       </w:r>
       <w:r>
         <w:rPr>
@@ -6687,49 +6626,7 @@
           <w:szCs w:val="24"/>
           <w:lang w:eastAsia="en-AU"/>
         </w:rPr>
-        <w:t xml:space="preserve">course information maintaining </w:t>
-      </w:r>
-      <w:proofErr w:type="spellStart"/>
-      <w:proofErr w:type="gramStart"/>
-      <w:r>
-        <w:rPr>
-          <w:rFonts w:ascii="Times New Roman" w:hAnsi="Times New Roman" w:cs="Times New Roman"/>
-          <w:sz w:val="22"/>
-          <w:szCs w:val="24"/>
-          <w:lang w:eastAsia="en-AU"/>
-        </w:rPr>
-        <w:t>nad</w:t>
-      </w:r>
-      <w:proofErr w:type="spellEnd"/>
-      <w:proofErr w:type="gramEnd"/>
-      <w:r>
-        <w:rPr>
-          <w:rFonts w:ascii="Times New Roman" w:hAnsi="Times New Roman" w:cs="Times New Roman"/>
-          <w:sz w:val="22"/>
-          <w:szCs w:val="24"/>
-          <w:lang w:eastAsia="en-AU"/>
-        </w:rPr>
-        <w:t xml:space="preserve"> </w:t>
-      </w:r>
-      <w:proofErr w:type="spellStart"/>
-      <w:r>
-        <w:rPr>
-          <w:rFonts w:ascii="Times New Roman" w:hAnsi="Times New Roman" w:cs="Times New Roman"/>
-          <w:sz w:val="22"/>
-          <w:szCs w:val="24"/>
-          <w:lang w:eastAsia="en-AU"/>
-        </w:rPr>
-        <w:t>updateing</w:t>
-      </w:r>
-      <w:proofErr w:type="spellEnd"/>
-      <w:r>
-        <w:rPr>
-          <w:rFonts w:ascii="Times New Roman" w:hAnsi="Times New Roman" w:cs="Times New Roman"/>
-          <w:sz w:val="22"/>
-          <w:szCs w:val="24"/>
-          <w:lang w:eastAsia="en-AU"/>
-        </w:rPr>
-        <w:t xml:space="preserve"> module</w:t>
+        <w:t>course information maintaining nad updateing module</w:t>
       </w:r>
       <w:r>
         <w:rPr>
@@ -6764,6 +6661,7 @@
           <w:szCs w:val="24"/>
           <w:lang w:eastAsia="ja-JP"/>
         </w:rPr>
+        <w:lastRenderedPageBreak/>
         <w:drawing>
           <wp:inline distT="0" distB="0" distL="0" distR="0" wp14:anchorId="5189F7E8" wp14:editId="34F86F86">
             <wp:extent cx="3587829" cy="2215178"/>
@@ -6899,20 +6797,8 @@
           <w:szCs w:val="24"/>
           <w:lang w:eastAsia="en-AU"/>
         </w:rPr>
-        <w:t xml:space="preserve"> (attribute change due to </w:t>
-      </w:r>
-      <w:proofErr w:type="gramStart"/>
-      <w:r>
-        <w:rPr>
-          <w:rFonts w:ascii="Times New Roman" w:hAnsi="Times New Roman" w:cs="Times New Roman"/>
-          <w:b/>
-          <w:sz w:val="28"/>
-          <w:szCs w:val="24"/>
-          <w:lang w:eastAsia="en-AU"/>
-        </w:rPr>
-        <w:t>category )</w:t>
-      </w:r>
-      <w:proofErr w:type="gramEnd"/>
+        <w:t xml:space="preserve"> (attribute change due to category )</w:t>
+      </w:r>
     </w:p>
     <w:p>
       <w:pPr>
@@ -6939,7 +6825,6 @@
           <w:szCs w:val="24"/>
           <w:lang w:eastAsia="ja-JP"/>
         </w:rPr>
-        <w:lastRenderedPageBreak/>
         <w:drawing>
           <wp:inline distT="0" distB="0" distL="0" distR="0" wp14:anchorId="39DB4544" wp14:editId="2BFD1686">
             <wp:extent cx="3629025" cy="1871893"/>
@@ -7283,6 +7168,7 @@
           <w:szCs w:val="24"/>
           <w:lang w:eastAsia="en-AU"/>
         </w:rPr>
+        <w:lastRenderedPageBreak/>
         <w:tab/>
       </w:r>
       <w:r>
@@ -7380,7 +7266,6 @@
           <w:sz w:val="24"/>
           <w:lang w:eastAsia="en-AU"/>
         </w:rPr>
-        <w:lastRenderedPageBreak/>
         <w:t>Ease of use</w:t>
       </w:r>
     </w:p>
@@ -7404,47 +7289,7 @@
           <w:sz w:val="24"/>
           <w:szCs w:val="24"/>
         </w:rPr>
-        <w:t xml:space="preserve">- </w:t>
-      </w:r>
-      <w:proofErr w:type="spellStart"/>
-      <w:r>
-        <w:rPr>
-          <w:rFonts w:ascii="Times New Roman" w:eastAsia="Times New Roman" w:hAnsi="Times New Roman" w:cs="Times New Roman"/>
-          <w:color w:val="222222"/>
-          <w:sz w:val="24"/>
-          <w:szCs w:val="24"/>
-        </w:rPr>
-        <w:t>Minimun</w:t>
-      </w:r>
-      <w:proofErr w:type="spellEnd"/>
-      <w:r>
-        <w:rPr>
-          <w:rFonts w:ascii="Times New Roman" w:eastAsia="Times New Roman" w:hAnsi="Times New Roman" w:cs="Times New Roman"/>
-          <w:color w:val="222222"/>
-          <w:sz w:val="24"/>
-          <w:szCs w:val="24"/>
-        </w:rPr>
-        <w:t xml:space="preserve"> (no </w:t>
-      </w:r>
-      <w:proofErr w:type="spellStart"/>
-      <w:r>
-        <w:rPr>
-          <w:rFonts w:ascii="Times New Roman" w:eastAsia="Times New Roman" w:hAnsi="Times New Roman" w:cs="Times New Roman"/>
-          <w:color w:val="222222"/>
-          <w:sz w:val="24"/>
-          <w:szCs w:val="24"/>
-        </w:rPr>
-        <w:t>redunrdant</w:t>
-      </w:r>
-      <w:proofErr w:type="spellEnd"/>
-      <w:r>
-        <w:rPr>
-          <w:rFonts w:ascii="Times New Roman" w:eastAsia="Times New Roman" w:hAnsi="Times New Roman" w:cs="Times New Roman"/>
-          <w:color w:val="222222"/>
-          <w:sz w:val="24"/>
-          <w:szCs w:val="24"/>
-        </w:rPr>
-        <w:t>), logical steps needed to process a task</w:t>
+        <w:t>- Minimun (no redunrdant), logical steps needed to process a task</w:t>
       </w:r>
     </w:p>
     <w:p>
@@ -7559,27 +7404,7 @@
           <w:sz w:val="24"/>
           <w:szCs w:val="24"/>
         </w:rPr>
-        <w:t>- Cross-</w:t>
-      </w:r>
-      <w:proofErr w:type="spellStart"/>
-      <w:r>
-        <w:rPr>
-          <w:rFonts w:ascii="Times New Roman" w:eastAsia="Times New Roman" w:hAnsi="Times New Roman" w:cs="Times New Roman"/>
-          <w:color w:val="222222"/>
-          <w:sz w:val="24"/>
-          <w:szCs w:val="24"/>
-        </w:rPr>
-        <w:t>brower</w:t>
-      </w:r>
-      <w:proofErr w:type="spellEnd"/>
-      <w:r>
-        <w:rPr>
-          <w:rFonts w:ascii="Times New Roman" w:eastAsia="Times New Roman" w:hAnsi="Times New Roman" w:cs="Times New Roman"/>
-          <w:color w:val="222222"/>
-          <w:sz w:val="24"/>
-          <w:szCs w:val="24"/>
-        </w:rPr>
-        <w:t xml:space="preserve"> support</w:t>
+        <w:t>- Cross-brower support</w:t>
       </w:r>
     </w:p>
     <w:p>
@@ -7664,27 +7489,7 @@
           <w:szCs w:val="24"/>
           <w:lang w:eastAsia="en-AU"/>
         </w:rPr>
-        <w:t xml:space="preserve"> course information maintaining and </w:t>
-      </w:r>
-      <w:proofErr w:type="spellStart"/>
-      <w:r>
-        <w:rPr>
-          <w:rFonts w:ascii="Times New Roman" w:hAnsi="Times New Roman" w:cs="Times New Roman"/>
-          <w:sz w:val="24"/>
-          <w:szCs w:val="24"/>
-          <w:lang w:eastAsia="en-AU"/>
-        </w:rPr>
-        <w:t>updateing</w:t>
-      </w:r>
-      <w:proofErr w:type="spellEnd"/>
-      <w:r>
-        <w:rPr>
-          <w:rFonts w:ascii="Times New Roman" w:hAnsi="Times New Roman" w:cs="Times New Roman"/>
-          <w:sz w:val="24"/>
-          <w:szCs w:val="24"/>
-          <w:lang w:eastAsia="en-AU"/>
-        </w:rPr>
-        <w:t xml:space="preserve"> module</w:t>
+        <w:t xml:space="preserve"> course information maintaining and updateing module</w:t>
       </w:r>
       <w:r>
         <w:rPr>
@@ -7740,18 +7545,8 @@
           <w:sz w:val="24"/>
           <w:lang w:eastAsia="en-AU"/>
         </w:rPr>
-        <w:t xml:space="preserve">System </w:t>
-      </w:r>
-      <w:proofErr w:type="spellStart"/>
-      <w:r>
-        <w:rPr>
-          <w:rFonts w:ascii="Times New Roman" w:hAnsi="Times New Roman" w:cs="Times New Roman"/>
-          <w:sz w:val="24"/>
-          <w:lang w:eastAsia="en-AU"/>
-        </w:rPr>
-        <w:t>trainning</w:t>
-      </w:r>
-      <w:proofErr w:type="spellEnd"/>
+        <w:t>System trainning</w:t>
+      </w:r>
     </w:p>
     <w:p>
       <w:pPr>
@@ -7819,43 +7614,7 @@
           <w:sz w:val="24"/>
           <w:lang w:eastAsia="en-AU"/>
         </w:rPr>
-        <w:t xml:space="preserve">working hour from </w:t>
-      </w:r>
-      <w:proofErr w:type="spellStart"/>
-      <w:r>
-        <w:rPr>
-          <w:rFonts w:ascii="Times New Roman" w:hAnsi="Times New Roman" w:cs="Times New Roman"/>
-          <w:sz w:val="24"/>
-          <w:lang w:eastAsia="en-AU"/>
-        </w:rPr>
-        <w:t>monday</w:t>
-      </w:r>
-      <w:proofErr w:type="spellEnd"/>
-      <w:r>
-        <w:rPr>
-          <w:rFonts w:ascii="Times New Roman" w:hAnsi="Times New Roman" w:cs="Times New Roman"/>
-          <w:sz w:val="24"/>
-          <w:lang w:eastAsia="en-AU"/>
-        </w:rPr>
-        <w:t xml:space="preserve"> to Saturday </w:t>
-      </w:r>
-      <w:proofErr w:type="spellStart"/>
-      <w:r>
-        <w:rPr>
-          <w:rFonts w:ascii="Times New Roman" w:hAnsi="Times New Roman" w:cs="Times New Roman"/>
-          <w:sz w:val="24"/>
-          <w:lang w:eastAsia="en-AU"/>
-        </w:rPr>
-        <w:t>throug</w:t>
-      </w:r>
-      <w:proofErr w:type="spellEnd"/>
-      <w:r>
-        <w:rPr>
-          <w:rFonts w:ascii="Times New Roman" w:hAnsi="Times New Roman" w:cs="Times New Roman"/>
-          <w:sz w:val="24"/>
-          <w:lang w:eastAsia="en-AU"/>
-        </w:rPr>
-        <w:t xml:space="preserve"> phone</w:t>
+        <w:t>working hour from monday to Saturday throug phone</w:t>
       </w:r>
     </w:p>
     <w:p>
@@ -8019,27 +7778,7 @@
           <w:szCs w:val="24"/>
           <w:lang w:eastAsia="en-AU"/>
         </w:rPr>
-        <w:t xml:space="preserve">course </w:t>
-      </w:r>
-      <w:proofErr w:type="spellStart"/>
-      <w:r>
-        <w:rPr>
-          <w:rFonts w:ascii="Times New Roman" w:hAnsi="Times New Roman" w:cs="Times New Roman"/>
-          <w:sz w:val="22"/>
-          <w:szCs w:val="24"/>
-          <w:lang w:eastAsia="en-AU"/>
-        </w:rPr>
-        <w:t>coursees</w:t>
-      </w:r>
-      <w:proofErr w:type="spellEnd"/>
-      <w:r>
-        <w:rPr>
-          <w:rFonts w:ascii="Times New Roman" w:hAnsi="Times New Roman" w:cs="Times New Roman"/>
-          <w:sz w:val="22"/>
-          <w:szCs w:val="24"/>
-          <w:lang w:eastAsia="en-AU"/>
-        </w:rPr>
-        <w:t xml:space="preserve"> registering and participating module </w:t>
+        <w:t xml:space="preserve">course coursees registering and participating module </w:t>
       </w:r>
       <w:r>
         <w:rPr>
@@ -8072,6 +7811,7 @@
           <w:sz w:val="24"/>
           <w:lang w:eastAsia="en-AU"/>
         </w:rPr>
+        <w:lastRenderedPageBreak/>
         <w:t>GUI</w:t>
       </w:r>
     </w:p>
@@ -8102,27 +7842,7 @@
           <w:szCs w:val="24"/>
           <w:lang w:eastAsia="en-AU"/>
         </w:rPr>
-        <w:t xml:space="preserve">course </w:t>
-      </w:r>
-      <w:proofErr w:type="spellStart"/>
-      <w:r>
-        <w:rPr>
-          <w:rFonts w:ascii="Times New Roman" w:hAnsi="Times New Roman" w:cs="Times New Roman"/>
-          <w:sz w:val="22"/>
-          <w:szCs w:val="24"/>
-          <w:lang w:eastAsia="en-AU"/>
-        </w:rPr>
-        <w:t>coursees</w:t>
-      </w:r>
-      <w:proofErr w:type="spellEnd"/>
-      <w:r>
-        <w:rPr>
-          <w:rFonts w:ascii="Times New Roman" w:hAnsi="Times New Roman" w:cs="Times New Roman"/>
-          <w:sz w:val="22"/>
-          <w:szCs w:val="24"/>
-          <w:lang w:eastAsia="en-AU"/>
-        </w:rPr>
-        <w:t xml:space="preserve"> registering and participating module </w:t>
+        <w:t xml:space="preserve">course coursees registering and participating module </w:t>
       </w:r>
       <w:r>
         <w:rPr>
@@ -8253,7 +7973,6 @@
           <w:szCs w:val="24"/>
           <w:lang w:eastAsia="ja-JP"/>
         </w:rPr>
-        <w:lastRenderedPageBreak/>
         <w:drawing>
           <wp:inline distT="0" distB="0" distL="0" distR="0" wp14:anchorId="749912F5" wp14:editId="2F793A77">
             <wp:extent cx="4088385" cy="2857500"/>
@@ -8354,6 +8073,7 @@
           <w:szCs w:val="24"/>
           <w:lang w:eastAsia="ja-JP"/>
         </w:rPr>
+        <w:lastRenderedPageBreak/>
         <w:drawing>
           <wp:inline distT="0" distB="0" distL="0" distR="0" wp14:anchorId="58C4ABA4" wp14:editId="0BF98634">
             <wp:extent cx="3817605" cy="2724150"/>
@@ -8465,7 +8185,6 @@
           <w:szCs w:val="24"/>
           <w:lang w:eastAsia="en-AU"/>
         </w:rPr>
-        <w:lastRenderedPageBreak/>
         <w:tab/>
       </w:r>
       <w:r>
@@ -8609,6 +8328,7 @@
           <w:szCs w:val="24"/>
           <w:lang w:eastAsia="ja-JP"/>
         </w:rPr>
+        <w:lastRenderedPageBreak/>
         <w:drawing>
           <wp:inline distT="0" distB="0" distL="0" distR="0" wp14:anchorId="36339103" wp14:editId="734EEB2A">
             <wp:extent cx="3787570" cy="2634304"/>
@@ -8833,7 +8553,6 @@
           <w:szCs w:val="24"/>
           <w:lang w:eastAsia="en-AU"/>
         </w:rPr>
-        <w:lastRenderedPageBreak/>
         <w:tab/>
       </w:r>
       <w:r>
@@ -8972,47 +8691,7 @@
           <w:sz w:val="24"/>
           <w:szCs w:val="24"/>
         </w:rPr>
-        <w:t xml:space="preserve">- </w:t>
-      </w:r>
-      <w:proofErr w:type="spellStart"/>
-      <w:r>
-        <w:rPr>
-          <w:rFonts w:ascii="Times New Roman" w:eastAsia="Times New Roman" w:hAnsi="Times New Roman" w:cs="Times New Roman"/>
-          <w:color w:val="222222"/>
-          <w:sz w:val="24"/>
-          <w:szCs w:val="24"/>
-        </w:rPr>
-        <w:t>Minimun</w:t>
-      </w:r>
-      <w:proofErr w:type="spellEnd"/>
-      <w:r>
-        <w:rPr>
-          <w:rFonts w:ascii="Times New Roman" w:eastAsia="Times New Roman" w:hAnsi="Times New Roman" w:cs="Times New Roman"/>
-          <w:color w:val="222222"/>
-          <w:sz w:val="24"/>
-          <w:szCs w:val="24"/>
-        </w:rPr>
-        <w:t xml:space="preserve"> (no </w:t>
-      </w:r>
-      <w:proofErr w:type="spellStart"/>
-      <w:r>
-        <w:rPr>
-          <w:rFonts w:ascii="Times New Roman" w:eastAsia="Times New Roman" w:hAnsi="Times New Roman" w:cs="Times New Roman"/>
-          <w:color w:val="222222"/>
-          <w:sz w:val="24"/>
-          <w:szCs w:val="24"/>
-        </w:rPr>
-        <w:t>redunrdant</w:t>
-      </w:r>
-      <w:proofErr w:type="spellEnd"/>
-      <w:r>
-        <w:rPr>
-          <w:rFonts w:ascii="Times New Roman" w:eastAsia="Times New Roman" w:hAnsi="Times New Roman" w:cs="Times New Roman"/>
-          <w:color w:val="222222"/>
-          <w:sz w:val="24"/>
-          <w:szCs w:val="24"/>
-        </w:rPr>
-        <w:t>), logical steps needed to process a task</w:t>
+        <w:t>- Minimun (no redunrdant), logical steps needed to process a task</w:t>
       </w:r>
     </w:p>
     <w:p>
@@ -9035,6 +8714,7 @@
           <w:sz w:val="24"/>
           <w:szCs w:val="24"/>
         </w:rPr>
+        <w:lastRenderedPageBreak/>
         <w:t>-    Consistent, simple layout (not too many components)</w:t>
       </w:r>
     </w:p>
@@ -9127,27 +8807,7 @@
           <w:sz w:val="24"/>
           <w:szCs w:val="24"/>
         </w:rPr>
-        <w:t>-    Cross-</w:t>
-      </w:r>
-      <w:proofErr w:type="spellStart"/>
-      <w:r>
-        <w:rPr>
-          <w:rFonts w:ascii="Times New Roman" w:eastAsia="Times New Roman" w:hAnsi="Times New Roman" w:cs="Times New Roman"/>
-          <w:color w:val="222222"/>
-          <w:sz w:val="24"/>
-          <w:szCs w:val="24"/>
-        </w:rPr>
-        <w:t>brower</w:t>
-      </w:r>
-      <w:proofErr w:type="spellEnd"/>
-      <w:r>
-        <w:rPr>
-          <w:rFonts w:ascii="Times New Roman" w:eastAsia="Times New Roman" w:hAnsi="Times New Roman" w:cs="Times New Roman"/>
-          <w:color w:val="222222"/>
-          <w:sz w:val="24"/>
-          <w:szCs w:val="24"/>
-        </w:rPr>
-        <w:t xml:space="preserve"> support</w:t>
+        <w:t>-    Cross-brower support</w:t>
       </w:r>
     </w:p>
     <w:p>
@@ -9230,27 +8890,7 @@
           <w:szCs w:val="24"/>
           <w:lang w:eastAsia="en-AU"/>
         </w:rPr>
-        <w:t xml:space="preserve"> course information maintaining and </w:t>
-      </w:r>
-      <w:proofErr w:type="spellStart"/>
-      <w:r>
-        <w:rPr>
-          <w:rFonts w:ascii="Times New Roman" w:hAnsi="Times New Roman" w:cs="Times New Roman"/>
-          <w:sz w:val="24"/>
-          <w:szCs w:val="24"/>
-          <w:lang w:eastAsia="en-AU"/>
-        </w:rPr>
-        <w:t>updateing</w:t>
-      </w:r>
-      <w:proofErr w:type="spellEnd"/>
-      <w:r>
-        <w:rPr>
-          <w:rFonts w:ascii="Times New Roman" w:hAnsi="Times New Roman" w:cs="Times New Roman"/>
-          <w:sz w:val="24"/>
-          <w:szCs w:val="24"/>
-          <w:lang w:eastAsia="en-AU"/>
-        </w:rPr>
-        <w:t xml:space="preserve"> module</w:t>
+        <w:t xml:space="preserve"> course information maintaining and updateing module</w:t>
       </w:r>
       <w:r>
         <w:rPr>
@@ -9314,18 +8954,8 @@
           <w:sz w:val="24"/>
           <w:lang w:eastAsia="en-AU"/>
         </w:rPr>
-        <w:t xml:space="preserve">System </w:t>
-      </w:r>
-      <w:proofErr w:type="spellStart"/>
-      <w:r>
-        <w:rPr>
-          <w:rFonts w:ascii="Times New Roman" w:hAnsi="Times New Roman" w:cs="Times New Roman"/>
-          <w:sz w:val="24"/>
-          <w:lang w:eastAsia="en-AU"/>
-        </w:rPr>
-        <w:t>trainning</w:t>
-      </w:r>
-      <w:proofErr w:type="spellEnd"/>
+        <w:t>System trainning</w:t>
+      </w:r>
     </w:p>
     <w:p>
       <w:pPr>
@@ -9394,43 +9024,7 @@
           <w:sz w:val="24"/>
           <w:lang w:eastAsia="en-AU"/>
         </w:rPr>
-        <w:t xml:space="preserve">working hour from </w:t>
-      </w:r>
-      <w:proofErr w:type="spellStart"/>
-      <w:r>
-        <w:rPr>
-          <w:rFonts w:ascii="Times New Roman" w:hAnsi="Times New Roman" w:cs="Times New Roman"/>
-          <w:sz w:val="24"/>
-          <w:lang w:eastAsia="en-AU"/>
-        </w:rPr>
-        <w:t>monday</w:t>
-      </w:r>
-      <w:proofErr w:type="spellEnd"/>
-      <w:r>
-        <w:rPr>
-          <w:rFonts w:ascii="Times New Roman" w:hAnsi="Times New Roman" w:cs="Times New Roman"/>
-          <w:sz w:val="24"/>
-          <w:lang w:eastAsia="en-AU"/>
-        </w:rPr>
-        <w:t xml:space="preserve"> to Saturday </w:t>
-      </w:r>
-      <w:proofErr w:type="spellStart"/>
-      <w:r>
-        <w:rPr>
-          <w:rFonts w:ascii="Times New Roman" w:hAnsi="Times New Roman" w:cs="Times New Roman"/>
-          <w:sz w:val="24"/>
-          <w:lang w:eastAsia="en-AU"/>
-        </w:rPr>
-        <w:t>throug</w:t>
-      </w:r>
-      <w:proofErr w:type="spellEnd"/>
-      <w:r>
-        <w:rPr>
-          <w:rFonts w:ascii="Times New Roman" w:hAnsi="Times New Roman" w:cs="Times New Roman"/>
-          <w:sz w:val="24"/>
-          <w:lang w:eastAsia="en-AU"/>
-        </w:rPr>
-        <w:t xml:space="preserve"> phone</w:t>
+        <w:t>working hour from monday to Saturday throug phone</w:t>
       </w:r>
     </w:p>
     <w:p>
@@ -9630,27 +9224,7 @@
           <w:szCs w:val="24"/>
           <w:lang w:eastAsia="en-AU"/>
         </w:rPr>
-        <w:t xml:space="preserve">The course </w:t>
-      </w:r>
-      <w:proofErr w:type="spellStart"/>
-      <w:r>
-        <w:rPr>
-          <w:rFonts w:ascii="Times New Roman" w:hAnsi="Times New Roman" w:cs="Times New Roman"/>
-          <w:sz w:val="22"/>
-          <w:szCs w:val="24"/>
-          <w:lang w:eastAsia="en-AU"/>
-        </w:rPr>
-        <w:t>coursees</w:t>
-      </w:r>
-      <w:proofErr w:type="spellEnd"/>
-      <w:r>
-        <w:rPr>
-          <w:rFonts w:ascii="Times New Roman" w:hAnsi="Times New Roman" w:cs="Times New Roman"/>
-          <w:sz w:val="22"/>
-          <w:szCs w:val="24"/>
-          <w:lang w:eastAsia="en-AU"/>
-        </w:rPr>
-        <w:t xml:space="preserve"> registering and participating module</w:t>
+        <w:t>The course coursees registering and participating module</w:t>
       </w:r>
       <w:r>
         <w:rPr>
@@ -9724,7 +9298,6 @@
           <w:rFonts w:ascii="Times New Roman" w:hAnsi="Times New Roman" w:cs="Times New Roman"/>
           <w:lang w:val="en-AU" w:eastAsia="en-AU"/>
         </w:rPr>
-        <w:lastRenderedPageBreak/>
         <w:t>platform requirement</w:t>
       </w:r>
     </w:p>
@@ -9762,23 +9335,12 @@
           <w:lang w:eastAsia="en-AU"/>
         </w:rPr>
       </w:pPr>
-      <w:proofErr w:type="spellStart"/>
-      <w:proofErr w:type="gramStart"/>
-      <w:r>
-        <w:rPr>
-          <w:rFonts w:ascii="Times New Roman" w:hAnsi="Times New Roman" w:cs="Times New Roman"/>
-          <w:lang w:eastAsia="en-AU"/>
-        </w:rPr>
-        <w:t>hardwares</w:t>
-      </w:r>
-      <w:proofErr w:type="spellEnd"/>
-      <w:proofErr w:type="gramEnd"/>
-      <w:r>
-        <w:rPr>
-          <w:rFonts w:ascii="Times New Roman" w:hAnsi="Times New Roman" w:cs="Times New Roman"/>
-          <w:lang w:eastAsia="en-AU"/>
-        </w:rPr>
-        <w:t xml:space="preserve">: </w:t>
+      <w:r>
+        <w:rPr>
+          <w:rFonts w:ascii="Times New Roman" w:hAnsi="Times New Roman" w:cs="Times New Roman"/>
+          <w:lang w:eastAsia="en-AU"/>
+        </w:rPr>
+        <w:t xml:space="preserve">hardwares: </w:t>
       </w:r>
     </w:p>
     <w:p>
@@ -9790,41 +9352,13 @@
           <w:szCs w:val="22"/>
         </w:rPr>
       </w:pPr>
-      <w:proofErr w:type="gramStart"/>
       <w:r>
         <w:rPr>
           <w:rFonts w:ascii="Times New Roman" w:hAnsi="Times New Roman" w:cs="Times New Roman"/>
           <w:sz w:val="22"/>
           <w:szCs w:val="22"/>
         </w:rPr>
-        <w:t>including</w:t>
-      </w:r>
-      <w:proofErr w:type="gramEnd"/>
-      <w:r>
-        <w:rPr>
-          <w:rFonts w:ascii="Times New Roman" w:hAnsi="Times New Roman" w:cs="Times New Roman"/>
-          <w:sz w:val="22"/>
-          <w:szCs w:val="22"/>
-        </w:rPr>
-        <w:t xml:space="preserve"> peripherals (screens, printers, </w:t>
-      </w:r>
-      <w:proofErr w:type="spellStart"/>
-      <w:r>
-        <w:rPr>
-          <w:rFonts w:ascii="Times New Roman" w:hAnsi="Times New Roman" w:cs="Times New Roman"/>
-          <w:sz w:val="22"/>
-          <w:szCs w:val="22"/>
-        </w:rPr>
-        <w:t>etc</w:t>
-      </w:r>
-      <w:proofErr w:type="spellEnd"/>
-      <w:r>
-        <w:rPr>
-          <w:rFonts w:ascii="Times New Roman" w:hAnsi="Times New Roman" w:cs="Times New Roman"/>
-          <w:sz w:val="22"/>
-          <w:szCs w:val="22"/>
-        </w:rPr>
-        <w:t>)</w:t>
+        <w:t>including peripherals (screens, printers, etc)</w:t>
       </w:r>
     </w:p>
     <w:p>
@@ -9855,23 +9389,7 @@
           <w:rFonts w:ascii="Times New Roman" w:hAnsi="Times New Roman" w:cs="Times New Roman"/>
           <w:b w:val="0"/>
         </w:rPr>
-        <w:t xml:space="preserve">(CPU speed, memory size, online </w:t>
-      </w:r>
-      <w:proofErr w:type="gramStart"/>
-      <w:r>
-        <w:rPr>
-          <w:rFonts w:ascii="Times New Roman" w:hAnsi="Times New Roman" w:cs="Times New Roman"/>
-          <w:b w:val="0"/>
-        </w:rPr>
-        <w:t>&amp;  offline</w:t>
-      </w:r>
-      <w:proofErr w:type="gramEnd"/>
-      <w:r>
-        <w:rPr>
-          <w:rFonts w:ascii="Times New Roman" w:hAnsi="Times New Roman" w:cs="Times New Roman"/>
-          <w:b w:val="0"/>
-        </w:rPr>
-        <w:t xml:space="preserve"> storage)</w:t>
+        <w:t>(CPU speed, memory size, online &amp;  offline storage)</w:t>
       </w:r>
       <w:r>
         <w:rPr>
@@ -10029,43 +9547,8 @@
           <w:sz w:val="22"/>
           <w:lang w:val="en-NZ"/>
         </w:rPr>
-        <w:t xml:space="preserve">The </w:t>
-      </w:r>
-      <w:proofErr w:type="spellStart"/>
-      <w:r>
-        <w:rPr>
-          <w:rFonts w:ascii="Times New Roman" w:hAnsi="Times New Roman" w:cs="Times New Roman"/>
-          <w:sz w:val="22"/>
-          <w:lang w:val="en-NZ"/>
-        </w:rPr>
-        <w:t>Cybercation</w:t>
-      </w:r>
-      <w:proofErr w:type="spellEnd"/>
-      <w:r>
-        <w:rPr>
-          <w:rFonts w:ascii="Times New Roman" w:hAnsi="Times New Roman" w:cs="Times New Roman"/>
-          <w:sz w:val="22"/>
-          <w:lang w:val="en-NZ"/>
-        </w:rPr>
-        <w:t xml:space="preserve"> café is a newly established business. Therefore, only basic information (such as offered courses, company location, etc</w:t>
-      </w:r>
-      <w:proofErr w:type="gramStart"/>
-      <w:r>
-        <w:rPr>
-          <w:rFonts w:ascii="Times New Roman" w:hAnsi="Times New Roman" w:cs="Times New Roman"/>
-          <w:sz w:val="22"/>
-          <w:lang w:val="en-NZ"/>
-        </w:rPr>
-        <w:t>… )</w:t>
-      </w:r>
-      <w:proofErr w:type="gramEnd"/>
-      <w:r>
-        <w:rPr>
-          <w:rFonts w:ascii="Times New Roman" w:hAnsi="Times New Roman" w:cs="Times New Roman"/>
-          <w:sz w:val="22"/>
-          <w:lang w:val="en-NZ"/>
-        </w:rPr>
-        <w:t xml:space="preserve"> will need to be import manually to the system</w:t>
+        <w:lastRenderedPageBreak/>
+        <w:t>The Cybercation café is a newly established business. Therefore, only basic information (such as offered courses, company location, etc… ) will need to be import manually to the system</w:t>
       </w:r>
     </w:p>
     <w:p>
@@ -10247,21 +9730,12 @@
           <w:lang w:eastAsia="en-AU"/>
         </w:rPr>
       </w:pPr>
-      <w:proofErr w:type="gramStart"/>
-      <w:r>
-        <w:rPr>
-          <w:rFonts w:ascii="Times New Roman" w:hAnsi="Times New Roman" w:cs="Times New Roman"/>
-          <w:lang w:eastAsia="en-AU"/>
-        </w:rPr>
-        <w:t>others</w:t>
-      </w:r>
-      <w:proofErr w:type="gramEnd"/>
-      <w:r>
-        <w:rPr>
-          <w:rFonts w:ascii="Times New Roman" w:hAnsi="Times New Roman" w:cs="Times New Roman"/>
-          <w:lang w:eastAsia="en-AU"/>
-        </w:rPr>
-        <w:t xml:space="preserve"> as appropriate</w:t>
+      <w:r>
+        <w:rPr>
+          <w:rFonts w:ascii="Times New Roman" w:hAnsi="Times New Roman" w:cs="Times New Roman"/>
+          <w:lang w:eastAsia="en-AU"/>
+        </w:rPr>
+        <w:t>others as appropriate</w:t>
       </w:r>
     </w:p>
     <w:p>
@@ -10361,20 +9835,8 @@
           <w:szCs w:val="24"/>
           <w:lang w:eastAsia="en-AU"/>
         </w:rPr>
-        <w:t xml:space="preserve">Note: Use a Gantt </w:t>
-      </w:r>
-      <w:proofErr w:type="gramStart"/>
-      <w:r>
-        <w:rPr>
-          <w:rFonts w:ascii="Times New Roman" w:hAnsi="Times New Roman" w:cs="Times New Roman"/>
-          <w:b/>
-          <w:sz w:val="22"/>
-          <w:szCs w:val="24"/>
-          <w:lang w:eastAsia="en-AU"/>
-        </w:rPr>
-        <w:t>Chart</w:t>
-      </w:r>
-      <w:proofErr w:type="gramEnd"/>
+        <w:t>Note: Use a Gantt Chart</w:t>
+      </w:r>
       <w:r>
         <w:rPr>
           <w:rFonts w:ascii="Times New Roman" w:hAnsi="Times New Roman" w:cs="Times New Roman"/>
@@ -10427,7 +9889,6 @@
           <w:szCs w:val="24"/>
           <w:lang w:eastAsia="en-AU"/>
         </w:rPr>
-        <w:lastRenderedPageBreak/>
         <w:t xml:space="preserve">This section provides an initial budget for the project, itemized by cost factor. </w:t>
       </w:r>
     </w:p>
@@ -10455,31 +9916,7 @@
           <w:szCs w:val="24"/>
           <w:lang w:eastAsia="en-AU"/>
         </w:rPr>
-        <w:t xml:space="preserve">Note: Keep this section simple, just a cost guesstimate by major component (software, hardware, network, support, </w:t>
-      </w:r>
-      <w:proofErr w:type="gramStart"/>
-      <w:r>
-        <w:rPr>
-          <w:rFonts w:ascii="Times New Roman" w:hAnsi="Times New Roman" w:cs="Times New Roman"/>
-          <w:b/>
-          <w:bCs/>
-          <w:sz w:val="22"/>
-          <w:szCs w:val="24"/>
-          <w:lang w:eastAsia="en-AU"/>
-        </w:rPr>
-        <w:t>training</w:t>
-      </w:r>
-      <w:proofErr w:type="gramEnd"/>
-      <w:r>
-        <w:rPr>
-          <w:rFonts w:ascii="Times New Roman" w:hAnsi="Times New Roman" w:cs="Times New Roman"/>
-          <w:b/>
-          <w:bCs/>
-          <w:sz w:val="22"/>
-          <w:szCs w:val="24"/>
-          <w:lang w:eastAsia="en-AU"/>
-        </w:rPr>
-        <w:t>).</w:t>
+        <w:t>Note: Keep this section simple, just a cost guesstimate by major component (software, hardware, network, support, training).</w:t>
       </w:r>
     </w:p>
     <w:p>
@@ -10742,6 +10179,119 @@
 <file path=word/numbering.xml><?xml version="1.0" encoding="utf-8"?>
 <w:numbering xmlns:wpc="http://schemas.microsoft.com/office/word/2010/wordprocessingCanvas" xmlns:mc="http://schemas.openxmlformats.org/markup-compatibility/2006" xmlns:o="urn:schemas-microsoft-com:office:office" xmlns:r="http://schemas.openxmlformats.org/officeDocument/2006/relationships" xmlns:m="http://schemas.openxmlformats.org/officeDocument/2006/math" xmlns:v="urn:schemas-microsoft-com:vml" xmlns:wp14="http://schemas.microsoft.com/office/word/2010/wordprocessingDrawing" xmlns:wp="http://schemas.openxmlformats.org/drawingml/2006/wordprocessingDrawing" xmlns:w10="urn:schemas-microsoft-com:office:word" xmlns:w="http://schemas.openxmlformats.org/wordprocessingml/2006/main" xmlns:w14="http://schemas.microsoft.com/office/word/2010/wordml" xmlns:wpg="http://schemas.microsoft.com/office/word/2010/wordprocessingGroup" xmlns:wpi="http://schemas.microsoft.com/office/word/2010/wordprocessingInk" xmlns:wne="http://schemas.microsoft.com/office/word/2006/wordml" xmlns:wps="http://schemas.microsoft.com/office/word/2010/wordprocessingShape" mc:Ignorable="w14 wp14">
   <w:abstractNum w:abstractNumId="0">
+    <w:nsid w:val="03DF41F9"/>
+    <w:multiLevelType w:val="hybridMultilevel"/>
+    <w:tmpl w:val="46185EFE"/>
+    <w:lvl w:ilvl="0" w:tplc="04090001">
+      <w:start w:val="1"/>
+      <w:numFmt w:val="bullet"/>
+      <w:lvlText w:val=""/>
+      <w:lvlJc w:val="left"/>
+      <w:pPr>
+        <w:ind w:left="1800" w:hanging="360"/>
+      </w:pPr>
+      <w:rPr>
+        <w:rFonts w:ascii="Symbol" w:hAnsi="Symbol" w:hint="default"/>
+      </w:rPr>
+    </w:lvl>
+    <w:lvl w:ilvl="1" w:tplc="04090003" w:tentative="1">
+      <w:start w:val="1"/>
+      <w:numFmt w:val="bullet"/>
+      <w:lvlText w:val="o"/>
+      <w:lvlJc w:val="left"/>
+      <w:pPr>
+        <w:ind w:left="2520" w:hanging="360"/>
+      </w:pPr>
+      <w:rPr>
+        <w:rFonts w:ascii="Courier New" w:hAnsi="Courier New" w:cs="Courier New" w:hint="default"/>
+      </w:rPr>
+    </w:lvl>
+    <w:lvl w:ilvl="2" w:tplc="04090005" w:tentative="1">
+      <w:start w:val="1"/>
+      <w:numFmt w:val="bullet"/>
+      <w:lvlText w:val=""/>
+      <w:lvlJc w:val="left"/>
+      <w:pPr>
+        <w:ind w:left="3240" w:hanging="360"/>
+      </w:pPr>
+      <w:rPr>
+        <w:rFonts w:ascii="Wingdings" w:hAnsi="Wingdings" w:hint="default"/>
+      </w:rPr>
+    </w:lvl>
+    <w:lvl w:ilvl="3" w:tplc="04090001" w:tentative="1">
+      <w:start w:val="1"/>
+      <w:numFmt w:val="bullet"/>
+      <w:lvlText w:val=""/>
+      <w:lvlJc w:val="left"/>
+      <w:pPr>
+        <w:ind w:left="3960" w:hanging="360"/>
+      </w:pPr>
+      <w:rPr>
+        <w:rFonts w:ascii="Symbol" w:hAnsi="Symbol" w:hint="default"/>
+      </w:rPr>
+    </w:lvl>
+    <w:lvl w:ilvl="4" w:tplc="04090003" w:tentative="1">
+      <w:start w:val="1"/>
+      <w:numFmt w:val="bullet"/>
+      <w:lvlText w:val="o"/>
+      <w:lvlJc w:val="left"/>
+      <w:pPr>
+        <w:ind w:left="4680" w:hanging="360"/>
+      </w:pPr>
+      <w:rPr>
+        <w:rFonts w:ascii="Courier New" w:hAnsi="Courier New" w:cs="Courier New" w:hint="default"/>
+      </w:rPr>
+    </w:lvl>
+    <w:lvl w:ilvl="5" w:tplc="04090005" w:tentative="1">
+      <w:start w:val="1"/>
+      <w:numFmt w:val="bullet"/>
+      <w:lvlText w:val=""/>
+      <w:lvlJc w:val="left"/>
+      <w:pPr>
+        <w:ind w:left="5400" w:hanging="360"/>
+      </w:pPr>
+      <w:rPr>
+        <w:rFonts w:ascii="Wingdings" w:hAnsi="Wingdings" w:hint="default"/>
+      </w:rPr>
+    </w:lvl>
+    <w:lvl w:ilvl="6" w:tplc="04090001" w:tentative="1">
+      <w:start w:val="1"/>
+      <w:numFmt w:val="bullet"/>
+      <w:lvlText w:val=""/>
+      <w:lvlJc w:val="left"/>
+      <w:pPr>
+        <w:ind w:left="6120" w:hanging="360"/>
+      </w:pPr>
+      <w:rPr>
+        <w:rFonts w:ascii="Symbol" w:hAnsi="Symbol" w:hint="default"/>
+      </w:rPr>
+    </w:lvl>
+    <w:lvl w:ilvl="7" w:tplc="04090003" w:tentative="1">
+      <w:start w:val="1"/>
+      <w:numFmt w:val="bullet"/>
+      <w:lvlText w:val="o"/>
+      <w:lvlJc w:val="left"/>
+      <w:pPr>
+        <w:ind w:left="6840" w:hanging="360"/>
+      </w:pPr>
+      <w:rPr>
+        <w:rFonts w:ascii="Courier New" w:hAnsi="Courier New" w:cs="Courier New" w:hint="default"/>
+      </w:rPr>
+    </w:lvl>
+    <w:lvl w:ilvl="8" w:tplc="04090005" w:tentative="1">
+      <w:start w:val="1"/>
+      <w:numFmt w:val="bullet"/>
+      <w:lvlText w:val=""/>
+      <w:lvlJc w:val="left"/>
+      <w:pPr>
+        <w:ind w:left="7560" w:hanging="360"/>
+      </w:pPr>
+      <w:rPr>
+        <w:rFonts w:ascii="Wingdings" w:hAnsi="Wingdings" w:hint="default"/>
+      </w:rPr>
+    </w:lvl>
+  </w:abstractNum>
+  <w:abstractNum w:abstractNumId="1">
     <w:nsid w:val="08025FD7"/>
     <w:multiLevelType w:val="hybridMultilevel"/>
     <w:tmpl w:val="FC76C93C"/>
@@ -10853,7 +10403,7 @@
       </w:rPr>
     </w:lvl>
   </w:abstractNum>
-  <w:abstractNum w:abstractNumId="1">
+  <w:abstractNum w:abstractNumId="2">
     <w:nsid w:val="09B647B1"/>
     <w:multiLevelType w:val="hybridMultilevel"/>
     <w:tmpl w:val="13A890B2"/>
@@ -10966,7 +10516,7 @@
       </w:rPr>
     </w:lvl>
   </w:abstractNum>
-  <w:abstractNum w:abstractNumId="2">
+  <w:abstractNum w:abstractNumId="3">
     <w:nsid w:val="0F5140A1"/>
     <w:multiLevelType w:val="multilevel"/>
     <w:tmpl w:val="F47CCAC2"/>
@@ -11083,7 +10633,7 @@
       </w:rPr>
     </w:lvl>
   </w:abstractNum>
-  <w:abstractNum w:abstractNumId="3">
+  <w:abstractNum w:abstractNumId="4">
     <w:nsid w:val="0FCC34B8"/>
     <w:multiLevelType w:val="multilevel"/>
     <w:tmpl w:val="302C8792"/>
@@ -11200,7 +10750,7 @@
       </w:rPr>
     </w:lvl>
   </w:abstractNum>
-  <w:abstractNum w:abstractNumId="4">
+  <w:abstractNum w:abstractNumId="5">
     <w:nsid w:val="16363F12"/>
     <w:multiLevelType w:val="hybridMultilevel"/>
     <w:tmpl w:val="8F761768"/>
@@ -11313,7 +10863,7 @@
       </w:rPr>
     </w:lvl>
   </w:abstractNum>
-  <w:abstractNum w:abstractNumId="5">
+  <w:abstractNum w:abstractNumId="6">
     <w:nsid w:val="17BC4AF0"/>
     <w:multiLevelType w:val="multilevel"/>
     <w:tmpl w:val="21702084"/>
@@ -11434,7 +10984,7 @@
       </w:rPr>
     </w:lvl>
   </w:abstractNum>
-  <w:abstractNum w:abstractNumId="6">
+  <w:abstractNum w:abstractNumId="7">
     <w:nsid w:val="25FD05ED"/>
     <w:multiLevelType w:val="multilevel"/>
     <w:tmpl w:val="9C8C19BC"/>
@@ -11551,7 +11101,7 @@
       </w:rPr>
     </w:lvl>
   </w:abstractNum>
-  <w:abstractNum w:abstractNumId="7">
+  <w:abstractNum w:abstractNumId="8">
     <w:nsid w:val="27907E5A"/>
     <w:multiLevelType w:val="hybridMultilevel"/>
     <w:tmpl w:val="255ED14A"/>
@@ -11664,7 +11214,7 @@
       </w:rPr>
     </w:lvl>
   </w:abstractNum>
-  <w:abstractNum w:abstractNumId="8">
+  <w:abstractNum w:abstractNumId="9">
     <w:nsid w:val="31833022"/>
     <w:multiLevelType w:val="hybridMultilevel"/>
     <w:tmpl w:val="DE74C754"/>
@@ -11777,7 +11327,7 @@
       </w:rPr>
     </w:lvl>
   </w:abstractNum>
-  <w:abstractNum w:abstractNumId="9">
+  <w:abstractNum w:abstractNumId="10">
     <w:nsid w:val="334470E6"/>
     <w:multiLevelType w:val="multilevel"/>
     <w:tmpl w:val="54FCD65E"/>
@@ -11871,7 +11421,7 @@
       </w:pPr>
     </w:lvl>
   </w:abstractNum>
-  <w:abstractNum w:abstractNumId="10">
+  <w:abstractNum w:abstractNumId="11">
     <w:nsid w:val="34AA0BFD"/>
     <w:multiLevelType w:val="multilevel"/>
     <w:tmpl w:val="6368F318"/>
@@ -12013,7 +11563,7 @@
       </w:rPr>
     </w:lvl>
   </w:abstractNum>
-  <w:abstractNum w:abstractNumId="11">
+  <w:abstractNum w:abstractNumId="12">
     <w:nsid w:val="3C914F54"/>
     <w:multiLevelType w:val="multilevel"/>
     <w:tmpl w:val="090C4D32"/>
@@ -12155,7 +11705,7 @@
       </w:rPr>
     </w:lvl>
   </w:abstractNum>
-  <w:abstractNum w:abstractNumId="12">
+  <w:abstractNum w:abstractNumId="13">
     <w:nsid w:val="47704CE7"/>
     <w:multiLevelType w:val="multilevel"/>
     <w:tmpl w:val="97589C54"/>
@@ -12278,7 +11828,7 @@
       </w:rPr>
     </w:lvl>
   </w:abstractNum>
-  <w:abstractNum w:abstractNumId="13">
+  <w:abstractNum w:abstractNumId="14">
     <w:nsid w:val="4BAF509C"/>
     <w:multiLevelType w:val="hybridMultilevel"/>
     <w:tmpl w:val="83A85EFC"/>
@@ -12364,7 +11914,7 @@
       </w:pPr>
     </w:lvl>
   </w:abstractNum>
-  <w:abstractNum w:abstractNumId="14">
+  <w:abstractNum w:abstractNumId="15">
     <w:nsid w:val="4EDA3CA5"/>
     <w:multiLevelType w:val="multilevel"/>
     <w:tmpl w:val="54FCD65E"/>
@@ -12458,7 +12008,7 @@
       </w:pPr>
     </w:lvl>
   </w:abstractNum>
-  <w:abstractNum w:abstractNumId="15">
+  <w:abstractNum w:abstractNumId="16">
     <w:nsid w:val="53A407A4"/>
     <w:multiLevelType w:val="multilevel"/>
     <w:tmpl w:val="6E8C51BE"/>
@@ -12609,7 +12159,7 @@
       </w:rPr>
     </w:lvl>
   </w:abstractNum>
-  <w:abstractNum w:abstractNumId="16">
+  <w:abstractNum w:abstractNumId="17">
     <w:nsid w:val="5436712F"/>
     <w:multiLevelType w:val="multilevel"/>
     <w:tmpl w:val="9C8C19BC"/>
@@ -12726,7 +12276,7 @@
       </w:rPr>
     </w:lvl>
   </w:abstractNum>
-  <w:abstractNum w:abstractNumId="17">
+  <w:abstractNum w:abstractNumId="18">
     <w:nsid w:val="57FB7873"/>
     <w:multiLevelType w:val="hybridMultilevel"/>
     <w:tmpl w:val="5FF8396C"/>
@@ -12812,7 +12362,120 @@
       </w:pPr>
     </w:lvl>
   </w:abstractNum>
-  <w:abstractNum w:abstractNumId="18">
+  <w:abstractNum w:abstractNumId="19">
+    <w:nsid w:val="61C17061"/>
+    <w:multiLevelType w:val="hybridMultilevel"/>
+    <w:tmpl w:val="326CBD0E"/>
+    <w:lvl w:ilvl="0" w:tplc="04090001">
+      <w:start w:val="1"/>
+      <w:numFmt w:val="bullet"/>
+      <w:lvlText w:val=""/>
+      <w:lvlJc w:val="left"/>
+      <w:pPr>
+        <w:ind w:left="2160" w:hanging="360"/>
+      </w:pPr>
+      <w:rPr>
+        <w:rFonts w:ascii="Symbol" w:hAnsi="Symbol" w:hint="default"/>
+      </w:rPr>
+    </w:lvl>
+    <w:lvl w:ilvl="1" w:tplc="04090003" w:tentative="1">
+      <w:start w:val="1"/>
+      <w:numFmt w:val="bullet"/>
+      <w:lvlText w:val="o"/>
+      <w:lvlJc w:val="left"/>
+      <w:pPr>
+        <w:ind w:left="2880" w:hanging="360"/>
+      </w:pPr>
+      <w:rPr>
+        <w:rFonts w:ascii="Courier New" w:hAnsi="Courier New" w:cs="Courier New" w:hint="default"/>
+      </w:rPr>
+    </w:lvl>
+    <w:lvl w:ilvl="2" w:tplc="04090005" w:tentative="1">
+      <w:start w:val="1"/>
+      <w:numFmt w:val="bullet"/>
+      <w:lvlText w:val=""/>
+      <w:lvlJc w:val="left"/>
+      <w:pPr>
+        <w:ind w:left="3600" w:hanging="360"/>
+      </w:pPr>
+      <w:rPr>
+        <w:rFonts w:ascii="Wingdings" w:hAnsi="Wingdings" w:hint="default"/>
+      </w:rPr>
+    </w:lvl>
+    <w:lvl w:ilvl="3" w:tplc="04090001" w:tentative="1">
+      <w:start w:val="1"/>
+      <w:numFmt w:val="bullet"/>
+      <w:lvlText w:val=""/>
+      <w:lvlJc w:val="left"/>
+      <w:pPr>
+        <w:ind w:left="4320" w:hanging="360"/>
+      </w:pPr>
+      <w:rPr>
+        <w:rFonts w:ascii="Symbol" w:hAnsi="Symbol" w:hint="default"/>
+      </w:rPr>
+    </w:lvl>
+    <w:lvl w:ilvl="4" w:tplc="04090003" w:tentative="1">
+      <w:start w:val="1"/>
+      <w:numFmt w:val="bullet"/>
+      <w:lvlText w:val="o"/>
+      <w:lvlJc w:val="left"/>
+      <w:pPr>
+        <w:ind w:left="5040" w:hanging="360"/>
+      </w:pPr>
+      <w:rPr>
+        <w:rFonts w:ascii="Courier New" w:hAnsi="Courier New" w:cs="Courier New" w:hint="default"/>
+      </w:rPr>
+    </w:lvl>
+    <w:lvl w:ilvl="5" w:tplc="04090005" w:tentative="1">
+      <w:start w:val="1"/>
+      <w:numFmt w:val="bullet"/>
+      <w:lvlText w:val=""/>
+      <w:lvlJc w:val="left"/>
+      <w:pPr>
+        <w:ind w:left="5760" w:hanging="360"/>
+      </w:pPr>
+      <w:rPr>
+        <w:rFonts w:ascii="Wingdings" w:hAnsi="Wingdings" w:hint="default"/>
+      </w:rPr>
+    </w:lvl>
+    <w:lvl w:ilvl="6" w:tplc="04090001" w:tentative="1">
+      <w:start w:val="1"/>
+      <w:numFmt w:val="bullet"/>
+      <w:lvlText w:val=""/>
+      <w:lvlJc w:val="left"/>
+      <w:pPr>
+        <w:ind w:left="6480" w:hanging="360"/>
+      </w:pPr>
+      <w:rPr>
+        <w:rFonts w:ascii="Symbol" w:hAnsi="Symbol" w:hint="default"/>
+      </w:rPr>
+    </w:lvl>
+    <w:lvl w:ilvl="7" w:tplc="04090003" w:tentative="1">
+      <w:start w:val="1"/>
+      <w:numFmt w:val="bullet"/>
+      <w:lvlText w:val="o"/>
+      <w:lvlJc w:val="left"/>
+      <w:pPr>
+        <w:ind w:left="7200" w:hanging="360"/>
+      </w:pPr>
+      <w:rPr>
+        <w:rFonts w:ascii="Courier New" w:hAnsi="Courier New" w:cs="Courier New" w:hint="default"/>
+      </w:rPr>
+    </w:lvl>
+    <w:lvl w:ilvl="8" w:tplc="04090005" w:tentative="1">
+      <w:start w:val="1"/>
+      <w:numFmt w:val="bullet"/>
+      <w:lvlText w:val=""/>
+      <w:lvlJc w:val="left"/>
+      <w:pPr>
+        <w:ind w:left="7920" w:hanging="360"/>
+      </w:pPr>
+      <w:rPr>
+        <w:rFonts w:ascii="Wingdings" w:hAnsi="Wingdings" w:hint="default"/>
+      </w:rPr>
+    </w:lvl>
+  </w:abstractNum>
+  <w:abstractNum w:abstractNumId="20">
     <w:nsid w:val="634D4BF4"/>
     <w:multiLevelType w:val="multilevel"/>
     <w:tmpl w:val="D38C4D34"/>
@@ -12937,7 +12600,182 @@
       </w:rPr>
     </w:lvl>
   </w:abstractNum>
-  <w:abstractNum w:abstractNumId="19">
+  <w:abstractNum w:abstractNumId="21">
+    <w:nsid w:val="647F36E0"/>
+    <w:multiLevelType w:val="hybridMultilevel"/>
+    <w:tmpl w:val="973447BA"/>
+    <w:lvl w:ilvl="0" w:tplc="0409000F">
+      <w:start w:val="1"/>
+      <w:numFmt w:val="decimal"/>
+      <w:lvlText w:val="%1."/>
+      <w:lvlJc w:val="left"/>
+      <w:pPr>
+        <w:ind w:left="2160" w:hanging="360"/>
+      </w:pPr>
+    </w:lvl>
+    <w:lvl w:ilvl="1" w:tplc="04090001">
+      <w:start w:val="1"/>
+      <w:numFmt w:val="bullet"/>
+      <w:lvlText w:val=""/>
+      <w:lvlJc w:val="left"/>
+      <w:pPr>
+        <w:ind w:left="2880" w:hanging="360"/>
+      </w:pPr>
+      <w:rPr>
+        <w:rFonts w:ascii="Symbol" w:hAnsi="Symbol" w:hint="default"/>
+      </w:rPr>
+    </w:lvl>
+    <w:lvl w:ilvl="2" w:tplc="0409001B">
+      <w:start w:val="1"/>
+      <w:numFmt w:val="lowerRoman"/>
+      <w:lvlText w:val="%3."/>
+      <w:lvlJc w:val="right"/>
+      <w:pPr>
+        <w:ind w:left="3600" w:hanging="180"/>
+      </w:pPr>
+    </w:lvl>
+    <w:lvl w:ilvl="3" w:tplc="0409000F" w:tentative="1">
+      <w:start w:val="1"/>
+      <w:numFmt w:val="decimal"/>
+      <w:lvlText w:val="%4."/>
+      <w:lvlJc w:val="left"/>
+      <w:pPr>
+        <w:ind w:left="4320" w:hanging="360"/>
+      </w:pPr>
+    </w:lvl>
+    <w:lvl w:ilvl="4" w:tplc="04090019" w:tentative="1">
+      <w:start w:val="1"/>
+      <w:numFmt w:val="lowerLetter"/>
+      <w:lvlText w:val="%5."/>
+      <w:lvlJc w:val="left"/>
+      <w:pPr>
+        <w:ind w:left="5040" w:hanging="360"/>
+      </w:pPr>
+    </w:lvl>
+    <w:lvl w:ilvl="5" w:tplc="0409001B" w:tentative="1">
+      <w:start w:val="1"/>
+      <w:numFmt w:val="lowerRoman"/>
+      <w:lvlText w:val="%6."/>
+      <w:lvlJc w:val="right"/>
+      <w:pPr>
+        <w:ind w:left="5760" w:hanging="180"/>
+      </w:pPr>
+    </w:lvl>
+    <w:lvl w:ilvl="6" w:tplc="0409000F" w:tentative="1">
+      <w:start w:val="1"/>
+      <w:numFmt w:val="decimal"/>
+      <w:lvlText w:val="%7."/>
+      <w:lvlJc w:val="left"/>
+      <w:pPr>
+        <w:ind w:left="6480" w:hanging="360"/>
+      </w:pPr>
+    </w:lvl>
+    <w:lvl w:ilvl="7" w:tplc="04090019" w:tentative="1">
+      <w:start w:val="1"/>
+      <w:numFmt w:val="lowerLetter"/>
+      <w:lvlText w:val="%8."/>
+      <w:lvlJc w:val="left"/>
+      <w:pPr>
+        <w:ind w:left="7200" w:hanging="360"/>
+      </w:pPr>
+    </w:lvl>
+    <w:lvl w:ilvl="8" w:tplc="0409001B" w:tentative="1">
+      <w:start w:val="1"/>
+      <w:numFmt w:val="lowerRoman"/>
+      <w:lvlText w:val="%9."/>
+      <w:lvlJc w:val="right"/>
+      <w:pPr>
+        <w:ind w:left="7920" w:hanging="180"/>
+      </w:pPr>
+    </w:lvl>
+  </w:abstractNum>
+  <w:abstractNum w:abstractNumId="22">
+    <w:nsid w:val="66BE4622"/>
+    <w:multiLevelType w:val="hybridMultilevel"/>
+    <w:tmpl w:val="8CB234BE"/>
+    <w:lvl w:ilvl="0" w:tplc="0409000F">
+      <w:start w:val="1"/>
+      <w:numFmt w:val="decimal"/>
+      <w:lvlText w:val="%1."/>
+      <w:lvlJc w:val="left"/>
+      <w:pPr>
+        <w:ind w:left="2160" w:hanging="360"/>
+      </w:pPr>
+    </w:lvl>
+    <w:lvl w:ilvl="1" w:tplc="04090019" w:tentative="1">
+      <w:start w:val="1"/>
+      <w:numFmt w:val="lowerLetter"/>
+      <w:lvlText w:val="%2."/>
+      <w:lvlJc w:val="left"/>
+      <w:pPr>
+        <w:ind w:left="2880" w:hanging="360"/>
+      </w:pPr>
+    </w:lvl>
+    <w:lvl w:ilvl="2" w:tplc="0409001B" w:tentative="1">
+      <w:start w:val="1"/>
+      <w:numFmt w:val="lowerRoman"/>
+      <w:lvlText w:val="%3."/>
+      <w:lvlJc w:val="right"/>
+      <w:pPr>
+        <w:ind w:left="3600" w:hanging="180"/>
+      </w:pPr>
+    </w:lvl>
+    <w:lvl w:ilvl="3" w:tplc="0409000F" w:tentative="1">
+      <w:start w:val="1"/>
+      <w:numFmt w:val="decimal"/>
+      <w:lvlText w:val="%4."/>
+      <w:lvlJc w:val="left"/>
+      <w:pPr>
+        <w:ind w:left="4320" w:hanging="360"/>
+      </w:pPr>
+    </w:lvl>
+    <w:lvl w:ilvl="4" w:tplc="04090019" w:tentative="1">
+      <w:start w:val="1"/>
+      <w:numFmt w:val="lowerLetter"/>
+      <w:lvlText w:val="%5."/>
+      <w:lvlJc w:val="left"/>
+      <w:pPr>
+        <w:ind w:left="5040" w:hanging="360"/>
+      </w:pPr>
+    </w:lvl>
+    <w:lvl w:ilvl="5" w:tplc="0409001B" w:tentative="1">
+      <w:start w:val="1"/>
+      <w:numFmt w:val="lowerRoman"/>
+      <w:lvlText w:val="%6."/>
+      <w:lvlJc w:val="right"/>
+      <w:pPr>
+        <w:ind w:left="5760" w:hanging="180"/>
+      </w:pPr>
+    </w:lvl>
+    <w:lvl w:ilvl="6" w:tplc="0409000F" w:tentative="1">
+      <w:start w:val="1"/>
+      <w:numFmt w:val="decimal"/>
+      <w:lvlText w:val="%7."/>
+      <w:lvlJc w:val="left"/>
+      <w:pPr>
+        <w:ind w:left="6480" w:hanging="360"/>
+      </w:pPr>
+    </w:lvl>
+    <w:lvl w:ilvl="7" w:tplc="04090019" w:tentative="1">
+      <w:start w:val="1"/>
+      <w:numFmt w:val="lowerLetter"/>
+      <w:lvlText w:val="%8."/>
+      <w:lvlJc w:val="left"/>
+      <w:pPr>
+        <w:ind w:left="7200" w:hanging="360"/>
+      </w:pPr>
+    </w:lvl>
+    <w:lvl w:ilvl="8" w:tplc="0409001B" w:tentative="1">
+      <w:start w:val="1"/>
+      <w:numFmt w:val="lowerRoman"/>
+      <w:lvlText w:val="%9."/>
+      <w:lvlJc w:val="right"/>
+      <w:pPr>
+        <w:ind w:left="7920" w:hanging="180"/>
+      </w:pPr>
+    </w:lvl>
+  </w:abstractNum>
+  <w:abstractNum w:abstractNumId="23">
     <w:nsid w:val="690F2526"/>
     <w:multiLevelType w:val="multilevel"/>
     <w:tmpl w:val="54FCD65E"/>
@@ -13031,7 +12869,7 @@
       </w:pPr>
     </w:lvl>
   </w:abstractNum>
-  <w:abstractNum w:abstractNumId="20">
+  <w:abstractNum w:abstractNumId="24">
     <w:nsid w:val="6FD62732"/>
     <w:multiLevelType w:val="hybridMultilevel"/>
     <w:tmpl w:val="A26CB564"/>
@@ -13144,7 +12982,7 @@
       </w:rPr>
     </w:lvl>
   </w:abstractNum>
-  <w:abstractNum w:abstractNumId="21">
+  <w:abstractNum w:abstractNumId="25">
     <w:nsid w:val="745C3D98"/>
     <w:multiLevelType w:val="multilevel"/>
     <w:tmpl w:val="AC50F0AC"/>
@@ -13265,7 +13103,7 @@
       </w:rPr>
     </w:lvl>
   </w:abstractNum>
-  <w:abstractNum w:abstractNumId="22">
+  <w:abstractNum w:abstractNumId="26">
     <w:nsid w:val="74F947A0"/>
     <w:multiLevelType w:val="multilevel"/>
     <w:tmpl w:val="6E8C51BE"/>
@@ -13417,73 +13255,85 @@
     </w:lvl>
   </w:abstractNum>
   <w:num w:numId="1">
+    <w:abstractNumId w:val="26"/>
+  </w:num>
+  <w:num w:numId="2">
+    <w:abstractNumId w:val="16"/>
+  </w:num>
+  <w:num w:numId="3">
+    <w:abstractNumId w:val="13"/>
+  </w:num>
+  <w:num w:numId="4">
+    <w:abstractNumId w:val="23"/>
+  </w:num>
+  <w:num w:numId="5">
+    <w:abstractNumId w:val="15"/>
+  </w:num>
+  <w:num w:numId="6">
+    <w:abstractNumId w:val="10"/>
+  </w:num>
+  <w:num w:numId="7">
+    <w:abstractNumId w:val="3"/>
+  </w:num>
+  <w:num w:numId="8">
+    <w:abstractNumId w:val="7"/>
+  </w:num>
+  <w:num w:numId="9">
+    <w:abstractNumId w:val="17"/>
+  </w:num>
+  <w:num w:numId="10">
+    <w:abstractNumId w:val="4"/>
+  </w:num>
+  <w:num w:numId="11">
+    <w:abstractNumId w:val="11"/>
+  </w:num>
+  <w:num w:numId="12">
+    <w:abstractNumId w:val="25"/>
+  </w:num>
+  <w:num w:numId="13">
+    <w:abstractNumId w:val="6"/>
+  </w:num>
+  <w:num w:numId="14">
+    <w:abstractNumId w:val="24"/>
+  </w:num>
+  <w:num w:numId="15">
+    <w:abstractNumId w:val="5"/>
+  </w:num>
+  <w:num w:numId="16">
+    <w:abstractNumId w:val="2"/>
+  </w:num>
+  <w:num w:numId="17">
+    <w:abstractNumId w:val="8"/>
+  </w:num>
+  <w:num w:numId="18">
+    <w:abstractNumId w:val="14"/>
+  </w:num>
+  <w:num w:numId="19">
+    <w:abstractNumId w:val="18"/>
+  </w:num>
+  <w:num w:numId="20">
+    <w:abstractNumId w:val="20"/>
+  </w:num>
+  <w:num w:numId="21">
+    <w:abstractNumId w:val="12"/>
+  </w:num>
+  <w:num w:numId="22">
+    <w:abstractNumId w:val="1"/>
+  </w:num>
+  <w:num w:numId="23">
+    <w:abstractNumId w:val="9"/>
+  </w:num>
+  <w:num w:numId="24">
     <w:abstractNumId w:val="22"/>
   </w:num>
-  <w:num w:numId="2">
-    <w:abstractNumId w:val="15"/>
+  <w:num w:numId="25">
+    <w:abstractNumId w:val="0"/>
   </w:num>
-  <w:num w:numId="3">
-    <w:abstractNumId w:val="12"/>
-  </w:num>
-  <w:num w:numId="4">
-    <w:abstractNumId w:val="19"/>
-  </w:num>
-  <w:num w:numId="5">
-    <w:abstractNumId w:val="14"/>
-  </w:num>
-  <w:num w:numId="6">
-    <w:abstractNumId w:val="9"/>
-  </w:num>
-  <w:num w:numId="7">
-    <w:abstractNumId w:val="2"/>
-  </w:num>
-  <w:num w:numId="8">
-    <w:abstractNumId w:val="6"/>
-  </w:num>
-  <w:num w:numId="9">
-    <w:abstractNumId w:val="16"/>
-  </w:num>
-  <w:num w:numId="10">
-    <w:abstractNumId w:val="3"/>
-  </w:num>
-  <w:num w:numId="11">
-    <w:abstractNumId w:val="10"/>
-  </w:num>
-  <w:num w:numId="12">
+  <w:num w:numId="26">
     <w:abstractNumId w:val="21"/>
   </w:num>
-  <w:num w:numId="13">
-    <w:abstractNumId w:val="5"/>
-  </w:num>
-  <w:num w:numId="14">
-    <w:abstractNumId w:val="20"/>
-  </w:num>
-  <w:num w:numId="15">
-    <w:abstractNumId w:val="4"/>
-  </w:num>
-  <w:num w:numId="16">
-    <w:abstractNumId w:val="1"/>
-  </w:num>
-  <w:num w:numId="17">
-    <w:abstractNumId w:val="7"/>
-  </w:num>
-  <w:num w:numId="18">
-    <w:abstractNumId w:val="13"/>
-  </w:num>
-  <w:num w:numId="19">
-    <w:abstractNumId w:val="17"/>
-  </w:num>
-  <w:num w:numId="20">
-    <w:abstractNumId w:val="18"/>
-  </w:num>
-  <w:num w:numId="21">
-    <w:abstractNumId w:val="11"/>
-  </w:num>
-  <w:num w:numId="22">
-    <w:abstractNumId w:val="0"/>
-  </w:num>
-  <w:num w:numId="23">
-    <w:abstractNumId w:val="8"/>
+  <w:num w:numId="27">
+    <w:abstractNumId w:val="19"/>
   </w:num>
 </w:numbering>
 </file>
@@ -15434,7 +15284,7 @@
 </file>
 
 <file path=customXml/itemProps1.xml><?xml version="1.0" encoding="utf-8"?>
-<ds:datastoreItem xmlns:ds="http://schemas.openxmlformats.org/officeDocument/2006/customXml" ds:itemID="{B54E4712-D7C8-4540-9D22-53A3323F581D}">
+<ds:datastoreItem xmlns:ds="http://schemas.openxmlformats.org/officeDocument/2006/customXml" ds:itemID="{61983BBC-9A29-4AD6-A762-B2F2C475F046}">
   <ds:schemaRefs>
     <ds:schemaRef ds:uri="http://schemas.openxmlformats.org/officeDocument/2006/bibliography"/>
   </ds:schemaRefs>

</xml_diff>

<commit_message>
update section 5 7 8 SRS
</commit_message>
<xml_diff>
--- a/Cybercation SRS.docx
+++ b/Cybercation SRS.docx
@@ -785,7 +785,49 @@
           <w:rFonts w:ascii="Times New Roman" w:hAnsi="Times New Roman" w:cs="Times New Roman"/>
           <w:sz w:val="24"/>
         </w:rPr>
-        <w:t xml:space="preserve">The Cybercation café is a newly establish business. They are going to open the first shop in Ho Chi Minh city and the second one in Ha Noi. That also want to </w:t>
+        <w:t xml:space="preserve">The Cybercation café is a newly establish business. </w:t>
+      </w:r>
+      <w:r>
+        <w:rPr>
+          <w:rFonts w:ascii="Times New Roman" w:hAnsi="Times New Roman" w:cs="Times New Roman"/>
+          <w:sz w:val="24"/>
+        </w:rPr>
+        <w:t xml:space="preserve">In the first 12 months, they want to focus on expanding the business internationally. </w:t>
+      </w:r>
+      <w:r>
+        <w:rPr>
+          <w:rFonts w:ascii="Times New Roman" w:hAnsi="Times New Roman" w:cs="Times New Roman"/>
+          <w:sz w:val="24"/>
+        </w:rPr>
+        <w:t>They are going to open the first shop in Ho Chi Minh city a</w:t>
+      </w:r>
+      <w:r>
+        <w:rPr>
+          <w:rFonts w:ascii="Times New Roman" w:hAnsi="Times New Roman" w:cs="Times New Roman"/>
+          <w:sz w:val="24"/>
+        </w:rPr>
+        <w:t>nd the second one in Ha</w:t>
+      </w:r>
+      <w:r>
+        <w:rPr>
+          <w:rFonts w:ascii="Times New Roman" w:hAnsi="Times New Roman" w:cs="Times New Roman"/>
+          <w:sz w:val="24"/>
+        </w:rPr>
+        <w:t>n</w:t>
+      </w:r>
+      <w:r>
+        <w:rPr>
+          <w:rFonts w:ascii="Times New Roman" w:hAnsi="Times New Roman" w:cs="Times New Roman"/>
+          <w:sz w:val="24"/>
+        </w:rPr>
+        <w:t>oi. They</w:t>
+      </w:r>
+      <w:r>
+        <w:rPr>
+          <w:rFonts w:ascii="Times New Roman" w:hAnsi="Times New Roman" w:cs="Times New Roman"/>
+          <w:sz w:val="24"/>
+        </w:rPr>
+        <w:t xml:space="preserve"> also want to </w:t>
       </w:r>
       <w:r>
         <w:rPr>
@@ -1564,28 +1606,7 @@
           <w:rFonts w:ascii="Times New Roman" w:hAnsi="Times New Roman" w:cs="Times New Roman"/>
           <w:sz w:val="24"/>
         </w:rPr>
-        <w:t xml:space="preserve">Establishment of </w:t>
-      </w:r>
-      <w:r>
-        <w:rPr>
-          <w:rFonts w:ascii="Times New Roman" w:hAnsi="Times New Roman" w:cs="Times New Roman"/>
-          <w:sz w:val="24"/>
-        </w:rPr>
-        <w:t>e-business (through the use of website) to make web</w:t>
-      </w:r>
-      <w:r>
-        <w:rPr>
-          <w:rFonts w:ascii="Times New Roman" w:hAnsi="Times New Roman" w:cs="Times New Roman"/>
-          <w:sz w:val="24"/>
-        </w:rPr>
-        <w:t>-</w:t>
-      </w:r>
-      <w:r>
-        <w:rPr>
-          <w:rFonts w:ascii="Times New Roman" w:hAnsi="Times New Roman" w:cs="Times New Roman"/>
-          <w:sz w:val="24"/>
-        </w:rPr>
-        <w:t>based bookings for Cybercation services, and search for locations where our Cybercation business are situated</w:t>
+        <w:t>Establishment of e-business (through the use of website) to make web-based bookings for Cybercation services, and search for locations where our Cybercation business are situated</w:t>
       </w:r>
     </w:p>
     <w:p>
@@ -2128,16 +2149,7 @@
           <w:szCs w:val="24"/>
           <w:lang w:eastAsia="en-AU"/>
         </w:rPr>
-        <w:t xml:space="preserve">The website must be adaptable to common </w:t>
-      </w:r>
-      <w:r>
-        <w:rPr>
-          <w:rFonts w:ascii="Times New Roman" w:hAnsi="Times New Roman" w:cs="Times New Roman"/>
-          <w:sz w:val="24"/>
-          <w:szCs w:val="24"/>
-          <w:lang w:eastAsia="en-AU"/>
-        </w:rPr>
-        <w:t>protocols</w:t>
+        <w:t>The website must be adaptable to common protocols</w:t>
       </w:r>
       <w:r>
         <w:rPr>
@@ -2283,8 +2295,6 @@
         </w:rPr>
         <w:t>in 2010 or later</w:t>
       </w:r>
-      <w:bookmarkStart w:id="0" w:name="_GoBack"/>
-      <w:bookmarkEnd w:id="0"/>
     </w:p>
     <w:p>
       <w:pPr>
@@ -3126,14 +3136,14 @@
         <w:ind w:left="1440" w:firstLine="720"/>
         <w:rPr>
           <w:rFonts w:ascii="Times New Roman" w:hAnsi="Times New Roman" w:cs="Times New Roman"/>
-          <w:sz w:val="22"/>
-          <w:lang w:eastAsia="en-AU"/>
-        </w:rPr>
-      </w:pPr>
-      <w:r>
-        <w:rPr>
-          <w:rFonts w:ascii="Times New Roman" w:hAnsi="Times New Roman" w:cs="Times New Roman"/>
-          <w:sz w:val="22"/>
+          <w:sz w:val="24"/>
+          <w:lang w:eastAsia="en-AU"/>
+        </w:rPr>
+      </w:pPr>
+      <w:r>
+        <w:rPr>
+          <w:rFonts w:ascii="Times New Roman" w:hAnsi="Times New Roman" w:cs="Times New Roman"/>
+          <w:sz w:val="24"/>
           <w:lang w:eastAsia="en-AU"/>
         </w:rPr>
         <w:t>Content management system is a web-based system which manage</w:t>
@@ -3141,7 +3151,7 @@
       <w:r>
         <w:rPr>
           <w:rFonts w:ascii="Times New Roman" w:hAnsi="Times New Roman" w:cs="Times New Roman"/>
-          <w:sz w:val="22"/>
+          <w:sz w:val="24"/>
           <w:lang w:eastAsia="en-AU"/>
         </w:rPr>
         <w:t xml:space="preserve">s all operations </w:t>
@@ -3149,7 +3159,7 @@
       <w:r>
         <w:rPr>
           <w:rFonts w:ascii="Times New Roman" w:hAnsi="Times New Roman" w:cs="Times New Roman"/>
-          <w:sz w:val="22"/>
+          <w:sz w:val="24"/>
           <w:lang w:eastAsia="en-AU"/>
         </w:rPr>
         <w:t xml:space="preserve">on web server </w:t>
@@ -3157,7 +3167,7 @@
       <w:r>
         <w:rPr>
           <w:rFonts w:ascii="Times New Roman" w:hAnsi="Times New Roman" w:cs="Times New Roman"/>
-          <w:sz w:val="22"/>
+          <w:sz w:val="24"/>
           <w:lang w:eastAsia="en-AU"/>
         </w:rPr>
         <w:t>and</w:t>
@@ -3165,7 +3175,7 @@
       <w:r>
         <w:rPr>
           <w:rFonts w:ascii="Times New Roman" w:hAnsi="Times New Roman" w:cs="Times New Roman"/>
-          <w:sz w:val="22"/>
+          <w:sz w:val="24"/>
           <w:lang w:eastAsia="en-AU"/>
         </w:rPr>
         <w:t xml:space="preserve"> content</w:t>
@@ -3173,7 +3183,7 @@
       <w:r>
         <w:rPr>
           <w:rFonts w:ascii="Times New Roman" w:hAnsi="Times New Roman" w:cs="Times New Roman"/>
-          <w:sz w:val="22"/>
+          <w:sz w:val="24"/>
           <w:lang w:eastAsia="en-AU"/>
         </w:rPr>
         <w:t>s</w:t>
@@ -3181,7 +3191,7 @@
       <w:r>
         <w:rPr>
           <w:rFonts w:ascii="Times New Roman" w:hAnsi="Times New Roman" w:cs="Times New Roman"/>
-          <w:sz w:val="22"/>
+          <w:sz w:val="24"/>
           <w:lang w:eastAsia="en-AU"/>
         </w:rPr>
         <w:t xml:space="preserve"> of the offic</w:t>
@@ -3189,7 +3199,7 @@
       <w:r>
         <w:rPr>
           <w:rFonts w:ascii="Times New Roman" w:hAnsi="Times New Roman" w:cs="Times New Roman"/>
-          <w:sz w:val="22"/>
+          <w:sz w:val="24"/>
           <w:lang w:eastAsia="en-AU"/>
         </w:rPr>
         <w:t>i</w:t>
@@ -3197,7 +3207,7 @@
       <w:r>
         <w:rPr>
           <w:rFonts w:ascii="Times New Roman" w:hAnsi="Times New Roman" w:cs="Times New Roman"/>
-          <w:sz w:val="22"/>
+          <w:sz w:val="24"/>
           <w:lang w:eastAsia="en-AU"/>
         </w:rPr>
         <w:t>al website of the company.</w:t>
@@ -3205,7 +3215,7 @@
       <w:r>
         <w:rPr>
           <w:rFonts w:ascii="Times New Roman" w:hAnsi="Times New Roman" w:cs="Times New Roman"/>
-          <w:sz w:val="22"/>
+          <w:sz w:val="24"/>
           <w:lang w:eastAsia="en-AU"/>
         </w:rPr>
         <w:t xml:space="preserve"> </w:t>
@@ -3213,7 +3223,7 @@
       <w:r>
         <w:rPr>
           <w:rFonts w:ascii="Times New Roman" w:hAnsi="Times New Roman" w:cs="Times New Roman"/>
-          <w:sz w:val="22"/>
+          <w:sz w:val="24"/>
           <w:lang w:eastAsia="en-AU"/>
         </w:rPr>
         <w:t>All interactions bet</w:t>
@@ -3221,7 +3231,7 @@
       <w:r>
         <w:rPr>
           <w:rFonts w:ascii="Times New Roman" w:hAnsi="Times New Roman" w:cs="Times New Roman"/>
-          <w:sz w:val="22"/>
+          <w:sz w:val="24"/>
           <w:lang w:eastAsia="en-AU"/>
         </w:rPr>
         <w:t>ween users and the CMS are proc</w:t>
@@ -3229,7 +3239,7 @@
       <w:r>
         <w:rPr>
           <w:rFonts w:ascii="Times New Roman" w:hAnsi="Times New Roman" w:cs="Times New Roman"/>
-          <w:sz w:val="22"/>
+          <w:sz w:val="24"/>
           <w:lang w:eastAsia="en-AU"/>
         </w:rPr>
         <w:t>essed through web interface.</w:t>
@@ -3240,14 +3250,14 @@
         <w:ind w:left="1440" w:firstLine="720"/>
         <w:rPr>
           <w:rFonts w:ascii="Times New Roman" w:hAnsi="Times New Roman" w:cs="Times New Roman"/>
-          <w:sz w:val="22"/>
-          <w:lang w:eastAsia="en-AU"/>
-        </w:rPr>
-      </w:pPr>
-      <w:r>
-        <w:rPr>
-          <w:rFonts w:ascii="Times New Roman" w:hAnsi="Times New Roman" w:cs="Times New Roman"/>
-          <w:sz w:val="22"/>
+          <w:sz w:val="24"/>
+          <w:lang w:eastAsia="en-AU"/>
+        </w:rPr>
+      </w:pPr>
+      <w:r>
+        <w:rPr>
+          <w:rFonts w:ascii="Times New Roman" w:hAnsi="Times New Roman" w:cs="Times New Roman"/>
+          <w:sz w:val="24"/>
           <w:lang w:eastAsia="en-AU"/>
         </w:rPr>
         <w:t xml:space="preserve">The </w:t>
@@ -3255,7 +3265,7 @@
       <w:r>
         <w:rPr>
           <w:rFonts w:ascii="Times New Roman" w:hAnsi="Times New Roman" w:cs="Times New Roman"/>
-          <w:sz w:val="22"/>
+          <w:sz w:val="24"/>
           <w:lang w:eastAsia="en-AU"/>
         </w:rPr>
         <w:t xml:space="preserve">manager </w:t>
@@ -3263,7 +3273,7 @@
       <w:r>
         <w:rPr>
           <w:rFonts w:ascii="Times New Roman" w:hAnsi="Times New Roman" w:cs="Times New Roman"/>
-          <w:sz w:val="22"/>
+          <w:sz w:val="24"/>
           <w:lang w:eastAsia="en-AU"/>
         </w:rPr>
         <w:t xml:space="preserve">has all the authority to </w:t>
@@ -3271,7 +3281,7 @@
       <w:r>
         <w:rPr>
           <w:rFonts w:ascii="Times New Roman" w:hAnsi="Times New Roman" w:cs="Times New Roman"/>
-          <w:sz w:val="22"/>
+          <w:sz w:val="24"/>
           <w:lang w:eastAsia="en-AU"/>
         </w:rPr>
         <w:t>view</w:t>
@@ -3279,7 +3289,7 @@
       <w:r>
         <w:rPr>
           <w:rFonts w:ascii="Times New Roman" w:hAnsi="Times New Roman" w:cs="Times New Roman"/>
-          <w:sz w:val="22"/>
+          <w:sz w:val="24"/>
           <w:lang w:eastAsia="en-AU"/>
         </w:rPr>
         <w:t>, create,</w:t>
@@ -3287,7 +3297,7 @@
       <w:r>
         <w:rPr>
           <w:rFonts w:ascii="Times New Roman" w:hAnsi="Times New Roman" w:cs="Times New Roman"/>
-          <w:sz w:val="22"/>
+          <w:sz w:val="24"/>
           <w:lang w:eastAsia="en-AU"/>
         </w:rPr>
         <w:t xml:space="preserve"> update</w:t>
@@ -3295,7 +3305,7 @@
       <w:r>
         <w:rPr>
           <w:rFonts w:ascii="Times New Roman" w:hAnsi="Times New Roman" w:cs="Times New Roman"/>
-          <w:sz w:val="22"/>
+          <w:sz w:val="24"/>
           <w:lang w:eastAsia="en-AU"/>
         </w:rPr>
         <w:t xml:space="preserve"> and</w:t>
@@ -3303,7 +3313,7 @@
       <w:r>
         <w:rPr>
           <w:rFonts w:ascii="Times New Roman" w:hAnsi="Times New Roman" w:cs="Times New Roman"/>
-          <w:sz w:val="22"/>
+          <w:sz w:val="24"/>
           <w:lang w:eastAsia="en-AU"/>
         </w:rPr>
         <w:t xml:space="preserve"> delete any content of the website. Customers </w:t>
@@ -3311,7 +3321,7 @@
       <w:r>
         <w:rPr>
           <w:rFonts w:ascii="Times New Roman" w:hAnsi="Times New Roman" w:cs="Times New Roman"/>
-          <w:sz w:val="22"/>
+          <w:sz w:val="24"/>
           <w:lang w:eastAsia="en-AU"/>
         </w:rPr>
         <w:t>can register an account for online study and testing services</w:t>
@@ -3319,7 +3329,7 @@
       <w:r>
         <w:rPr>
           <w:rFonts w:ascii="Times New Roman" w:hAnsi="Times New Roman" w:cs="Times New Roman"/>
-          <w:sz w:val="22"/>
+          <w:sz w:val="24"/>
           <w:lang w:eastAsia="en-AU"/>
         </w:rPr>
         <w:t xml:space="preserve">. All </w:t>
@@ -3327,7 +3337,7 @@
       <w:r>
         <w:rPr>
           <w:rFonts w:ascii="Times New Roman" w:hAnsi="Times New Roman" w:cs="Times New Roman"/>
-          <w:sz w:val="22"/>
+          <w:sz w:val="24"/>
           <w:lang w:eastAsia="en-AU"/>
         </w:rPr>
         <w:t>accesses and requests</w:t>
@@ -3335,7 +3345,7 @@
       <w:r>
         <w:rPr>
           <w:rFonts w:ascii="Times New Roman" w:hAnsi="Times New Roman" w:cs="Times New Roman"/>
-          <w:sz w:val="22"/>
+          <w:sz w:val="24"/>
           <w:lang w:eastAsia="en-AU"/>
         </w:rPr>
         <w:t xml:space="preserve"> </w:t>
@@ -3343,7 +3353,7 @@
       <w:r>
         <w:rPr>
           <w:rFonts w:ascii="Times New Roman" w:hAnsi="Times New Roman" w:cs="Times New Roman"/>
-          <w:sz w:val="22"/>
+          <w:sz w:val="24"/>
           <w:lang w:eastAsia="en-AU"/>
         </w:rPr>
         <w:t xml:space="preserve">are verified and controlled by the </w:t>
@@ -3351,7 +3361,7 @@
       <w:r>
         <w:rPr>
           <w:rFonts w:ascii="Times New Roman" w:hAnsi="Times New Roman" w:cs="Times New Roman"/>
-          <w:sz w:val="22"/>
+          <w:sz w:val="24"/>
           <w:lang w:eastAsia="en-AU"/>
         </w:rPr>
         <w:t>CMS</w:t>
@@ -3359,15 +3369,24 @@
       <w:r>
         <w:rPr>
           <w:rFonts w:ascii="Times New Roman" w:hAnsi="Times New Roman" w:cs="Times New Roman"/>
-          <w:sz w:val="22"/>
-          <w:lang w:eastAsia="en-AU"/>
-        </w:rPr>
-        <w:t>. At the end of month, the CMS will create a report about registered courses a</w:t>
-      </w:r>
-      <w:r>
-        <w:rPr>
-          <w:rFonts w:ascii="Times New Roman" w:hAnsi="Times New Roman" w:cs="Times New Roman"/>
-          <w:sz w:val="22"/>
+          <w:sz w:val="24"/>
+          <w:lang w:eastAsia="en-AU"/>
+        </w:rPr>
+        <w:t xml:space="preserve">. </w:t>
+      </w:r>
+      <w:r>
+        <w:rPr>
+          <w:rFonts w:ascii="Times New Roman" w:hAnsi="Times New Roman" w:cs="Times New Roman"/>
+          <w:sz w:val="24"/>
+          <w:lang w:eastAsia="en-AU"/>
+        </w:rPr>
+        <w:lastRenderedPageBreak/>
+        <w:t>At the end of month, the CMS will create a report about registered courses a</w:t>
+      </w:r>
+      <w:r>
+        <w:rPr>
+          <w:rFonts w:ascii="Times New Roman" w:hAnsi="Times New Roman" w:cs="Times New Roman"/>
+          <w:sz w:val="24"/>
           <w:lang w:eastAsia="en-AU"/>
         </w:rPr>
         <w:t>nd</w:t>
@@ -3375,7 +3394,7 @@
       <w:r>
         <w:rPr>
           <w:rFonts w:ascii="Times New Roman" w:hAnsi="Times New Roman" w:cs="Times New Roman"/>
-          <w:sz w:val="22"/>
+          <w:sz w:val="24"/>
           <w:lang w:eastAsia="en-AU"/>
         </w:rPr>
         <w:t xml:space="preserve"> services.</w:t>
@@ -3386,25 +3405,24 @@
         <w:ind w:left="1440" w:firstLine="720"/>
         <w:rPr>
           <w:rFonts w:ascii="Times New Roman" w:hAnsi="Times New Roman" w:cs="Times New Roman"/>
-          <w:sz w:val="22"/>
-          <w:szCs w:val="24"/>
-          <w:lang w:eastAsia="en-AU"/>
-        </w:rPr>
-      </w:pPr>
-      <w:r>
-        <w:rPr>
-          <w:rFonts w:ascii="Times New Roman" w:hAnsi="Times New Roman" w:cs="Times New Roman"/>
-          <w:sz w:val="22"/>
-          <w:szCs w:val="24"/>
-          <w:lang w:eastAsia="en-AU"/>
-        </w:rPr>
-        <w:lastRenderedPageBreak/>
+          <w:sz w:val="24"/>
+          <w:szCs w:val="24"/>
+          <w:lang w:eastAsia="en-AU"/>
+        </w:rPr>
+      </w:pPr>
+      <w:r>
+        <w:rPr>
+          <w:rFonts w:ascii="Times New Roman" w:hAnsi="Times New Roman" w:cs="Times New Roman"/>
+          <w:sz w:val="24"/>
+          <w:szCs w:val="24"/>
+          <w:lang w:eastAsia="en-AU"/>
+        </w:rPr>
         <w:t>The CMS will also provid</w:t>
       </w:r>
       <w:r>
         <w:rPr>
           <w:rFonts w:ascii="Times New Roman" w:hAnsi="Times New Roman" w:cs="Times New Roman"/>
-          <w:sz w:val="22"/>
+          <w:sz w:val="24"/>
           <w:szCs w:val="24"/>
           <w:lang w:eastAsia="en-AU"/>
         </w:rPr>
@@ -3413,7 +3431,7 @@
       <w:r>
         <w:rPr>
           <w:rFonts w:ascii="Times New Roman" w:hAnsi="Times New Roman" w:cs="Times New Roman"/>
-          <w:sz w:val="22"/>
+          <w:sz w:val="24"/>
           <w:szCs w:val="24"/>
           <w:lang w:eastAsia="en-AU"/>
         </w:rPr>
@@ -3422,7 +3440,7 @@
       <w:r>
         <w:rPr>
           <w:rFonts w:ascii="Times New Roman" w:hAnsi="Times New Roman" w:cs="Times New Roman"/>
-          <w:sz w:val="22"/>
+          <w:sz w:val="24"/>
           <w:szCs w:val="24"/>
           <w:lang w:eastAsia="en-AU"/>
         </w:rPr>
@@ -3431,7 +3449,7 @@
       <w:r>
         <w:rPr>
           <w:rFonts w:ascii="Times New Roman" w:hAnsi="Times New Roman" w:cs="Times New Roman"/>
-          <w:sz w:val="22"/>
+          <w:sz w:val="24"/>
           <w:szCs w:val="24"/>
           <w:lang w:eastAsia="en-AU"/>
         </w:rPr>
@@ -3440,7 +3458,7 @@
       <w:r>
         <w:rPr>
           <w:rFonts w:ascii="Times New Roman" w:hAnsi="Times New Roman" w:cs="Times New Roman"/>
-          <w:sz w:val="22"/>
+          <w:sz w:val="24"/>
           <w:szCs w:val="24"/>
           <w:lang w:eastAsia="en-AU"/>
         </w:rPr>
@@ -3449,7 +3467,7 @@
       <w:r>
         <w:rPr>
           <w:rFonts w:ascii="Times New Roman" w:hAnsi="Times New Roman" w:cs="Times New Roman"/>
-          <w:sz w:val="22"/>
+          <w:sz w:val="24"/>
           <w:szCs w:val="24"/>
           <w:lang w:eastAsia="en-AU"/>
         </w:rPr>
@@ -3458,7 +3476,7 @@
       <w:r>
         <w:rPr>
           <w:rFonts w:ascii="Times New Roman" w:hAnsi="Times New Roman" w:cs="Times New Roman"/>
-          <w:sz w:val="22"/>
+          <w:sz w:val="24"/>
           <w:szCs w:val="24"/>
           <w:lang w:eastAsia="en-AU"/>
         </w:rPr>
@@ -3467,7 +3485,7 @@
       <w:r>
         <w:rPr>
           <w:rFonts w:ascii="Times New Roman" w:hAnsi="Times New Roman" w:cs="Times New Roman"/>
-          <w:sz w:val="22"/>
+          <w:sz w:val="24"/>
           <w:szCs w:val="24"/>
           <w:lang w:eastAsia="en-AU"/>
         </w:rPr>
@@ -3476,7 +3494,7 @@
       <w:r>
         <w:rPr>
           <w:rFonts w:ascii="Times New Roman" w:hAnsi="Times New Roman" w:cs="Times New Roman"/>
-          <w:sz w:val="22"/>
+          <w:sz w:val="24"/>
           <w:szCs w:val="24"/>
           <w:lang w:eastAsia="en-AU"/>
         </w:rPr>
@@ -3485,7 +3503,7 @@
       <w:r>
         <w:rPr>
           <w:rFonts w:ascii="Times New Roman" w:hAnsi="Times New Roman" w:cs="Times New Roman"/>
-          <w:sz w:val="22"/>
+          <w:sz w:val="24"/>
           <w:szCs w:val="24"/>
           <w:lang w:eastAsia="en-AU"/>
         </w:rPr>
@@ -3776,17 +3794,7 @@
           <w:szCs w:val="24"/>
           <w:lang w:eastAsia="en-AU"/>
         </w:rPr>
-        <w:t>Authoriz</w:t>
-      </w:r>
-      <w:r>
-        <w:rPr>
-          <w:rFonts w:ascii="Times New Roman" w:hAnsi="Times New Roman" w:cs="Times New Roman"/>
-          <w:bCs/>
-          <w:sz w:val="22"/>
-          <w:szCs w:val="24"/>
-          <w:lang w:eastAsia="en-AU"/>
-        </w:rPr>
-        <w:t xml:space="preserve">ed </w:t>
+        <w:t xml:space="preserve">Authorized </w:t>
       </w:r>
       <w:r>
         <w:rPr>
@@ -3887,17 +3895,7 @@
           <w:szCs w:val="24"/>
           <w:lang w:eastAsia="en-AU"/>
         </w:rPr>
-        <w:t>Authoriz</w:t>
-      </w:r>
-      <w:r>
-        <w:rPr>
-          <w:rFonts w:ascii="Times New Roman" w:hAnsi="Times New Roman" w:cs="Times New Roman"/>
-          <w:bCs/>
-          <w:sz w:val="22"/>
-          <w:szCs w:val="24"/>
-          <w:lang w:eastAsia="en-AU"/>
-        </w:rPr>
-        <w:t xml:space="preserve">ed </w:t>
+        <w:t xml:space="preserve">Authorized </w:t>
       </w:r>
       <w:r>
         <w:rPr>
@@ -3988,17 +3986,7 @@
           <w:szCs w:val="24"/>
           <w:lang w:eastAsia="en-AU"/>
         </w:rPr>
-        <w:t>Authoriz</w:t>
-      </w:r>
-      <w:r>
-        <w:rPr>
-          <w:rFonts w:ascii="Times New Roman" w:hAnsi="Times New Roman" w:cs="Times New Roman"/>
-          <w:bCs/>
-          <w:sz w:val="22"/>
-          <w:szCs w:val="24"/>
-          <w:lang w:eastAsia="en-AU"/>
-        </w:rPr>
-        <w:t xml:space="preserve">ed </w:t>
+        <w:t xml:space="preserve">Authorized </w:t>
       </w:r>
       <w:r>
         <w:rPr>
@@ -4089,17 +4077,7 @@
           <w:szCs w:val="24"/>
           <w:lang w:eastAsia="en-AU"/>
         </w:rPr>
-        <w:t>Authoriz</w:t>
-      </w:r>
-      <w:r>
-        <w:rPr>
-          <w:rFonts w:ascii="Times New Roman" w:hAnsi="Times New Roman" w:cs="Times New Roman"/>
-          <w:bCs/>
-          <w:sz w:val="22"/>
-          <w:szCs w:val="24"/>
-          <w:lang w:eastAsia="en-AU"/>
-        </w:rPr>
-        <w:t xml:space="preserve">ed </w:t>
+        <w:t xml:space="preserve">Authorized </w:t>
       </w:r>
       <w:r>
         <w:rPr>
@@ -4170,17 +4148,7 @@
           <w:szCs w:val="24"/>
           <w:lang w:eastAsia="en-AU"/>
         </w:rPr>
-        <w:t>Authoriz</w:t>
-      </w:r>
-      <w:r>
-        <w:rPr>
-          <w:rFonts w:ascii="Times New Roman" w:hAnsi="Times New Roman" w:cs="Times New Roman"/>
-          <w:bCs/>
-          <w:sz w:val="22"/>
-          <w:szCs w:val="24"/>
-          <w:lang w:eastAsia="en-AU"/>
-        </w:rPr>
-        <w:t xml:space="preserve">ed </w:t>
+        <w:t xml:space="preserve">Authorized </w:t>
       </w:r>
       <w:r>
         <w:rPr>
@@ -4261,17 +4229,7 @@
           <w:szCs w:val="24"/>
           <w:lang w:eastAsia="en-AU"/>
         </w:rPr>
-        <w:t>Authoriz</w:t>
-      </w:r>
-      <w:r>
-        <w:rPr>
-          <w:rFonts w:ascii="Times New Roman" w:hAnsi="Times New Roman" w:cs="Times New Roman"/>
-          <w:bCs/>
-          <w:sz w:val="22"/>
-          <w:szCs w:val="24"/>
-          <w:lang w:eastAsia="en-AU"/>
-        </w:rPr>
-        <w:t xml:space="preserve">ed </w:t>
+        <w:t xml:space="preserve">Authorized </w:t>
       </w:r>
       <w:r>
         <w:rPr>
@@ -4352,17 +4310,7 @@
           <w:szCs w:val="24"/>
           <w:lang w:eastAsia="en-AU"/>
         </w:rPr>
-        <w:t>Authoriz</w:t>
-      </w:r>
-      <w:r>
-        <w:rPr>
-          <w:rFonts w:ascii="Times New Roman" w:hAnsi="Times New Roman" w:cs="Times New Roman"/>
-          <w:bCs/>
-          <w:sz w:val="22"/>
-          <w:szCs w:val="24"/>
-          <w:lang w:eastAsia="en-AU"/>
-        </w:rPr>
-        <w:t xml:space="preserve">ed </w:t>
+        <w:t xml:space="preserve">Authorized </w:t>
       </w:r>
       <w:r>
         <w:rPr>
@@ -4429,6 +4377,7 @@
           <w:szCs w:val="24"/>
           <w:lang w:eastAsia="en-AU"/>
         </w:rPr>
+        <w:lastRenderedPageBreak/>
         <w:t>Add a new user</w:t>
       </w:r>
     </w:p>
@@ -4453,17 +4402,7 @@
           <w:szCs w:val="24"/>
           <w:lang w:eastAsia="en-AU"/>
         </w:rPr>
-        <w:t>Authoriz</w:t>
-      </w:r>
-      <w:r>
-        <w:rPr>
-          <w:rFonts w:ascii="Times New Roman" w:hAnsi="Times New Roman" w:cs="Times New Roman"/>
-          <w:bCs/>
-          <w:sz w:val="22"/>
-          <w:szCs w:val="24"/>
-          <w:lang w:eastAsia="en-AU"/>
-        </w:rPr>
-        <w:t xml:space="preserve">ed </w:t>
+        <w:t xml:space="preserve">Authorized </w:t>
       </w:r>
       <w:r>
         <w:rPr>
@@ -4520,7 +4459,6 @@
           <w:szCs w:val="24"/>
           <w:lang w:eastAsia="en-AU"/>
         </w:rPr>
-        <w:lastRenderedPageBreak/>
         <w:t>View a user</w:t>
       </w:r>
     </w:p>
@@ -4545,17 +4483,7 @@
           <w:szCs w:val="24"/>
           <w:lang w:eastAsia="en-AU"/>
         </w:rPr>
-        <w:t>Authoriz</w:t>
-      </w:r>
-      <w:r>
-        <w:rPr>
-          <w:rFonts w:ascii="Times New Roman" w:hAnsi="Times New Roman" w:cs="Times New Roman"/>
-          <w:bCs/>
-          <w:sz w:val="22"/>
-          <w:szCs w:val="24"/>
-          <w:lang w:eastAsia="en-AU"/>
-        </w:rPr>
-        <w:t xml:space="preserve">ed </w:t>
+        <w:t xml:space="preserve">Authorized </w:t>
       </w:r>
       <w:r>
         <w:rPr>
@@ -4636,17 +4564,7 @@
           <w:szCs w:val="24"/>
           <w:lang w:eastAsia="en-AU"/>
         </w:rPr>
-        <w:t>Authoriz</w:t>
-      </w:r>
-      <w:r>
-        <w:rPr>
-          <w:rFonts w:ascii="Times New Roman" w:hAnsi="Times New Roman" w:cs="Times New Roman"/>
-          <w:bCs/>
-          <w:sz w:val="22"/>
-          <w:szCs w:val="24"/>
-          <w:lang w:eastAsia="en-AU"/>
-        </w:rPr>
-        <w:t xml:space="preserve">ed </w:t>
+        <w:t xml:space="preserve">Authorized </w:t>
       </w:r>
       <w:r>
         <w:rPr>
@@ -4727,17 +4645,7 @@
           <w:szCs w:val="24"/>
           <w:lang w:eastAsia="en-AU"/>
         </w:rPr>
-        <w:t>Authoriz</w:t>
-      </w:r>
-      <w:r>
-        <w:rPr>
-          <w:rFonts w:ascii="Times New Roman" w:hAnsi="Times New Roman" w:cs="Times New Roman"/>
-          <w:bCs/>
-          <w:sz w:val="22"/>
-          <w:szCs w:val="24"/>
-          <w:lang w:eastAsia="en-AU"/>
-        </w:rPr>
-        <w:t xml:space="preserve">ed </w:t>
+        <w:t xml:space="preserve">Authorized </w:t>
       </w:r>
       <w:r>
         <w:rPr>
@@ -4818,17 +4726,7 @@
           <w:szCs w:val="24"/>
           <w:lang w:eastAsia="en-AU"/>
         </w:rPr>
-        <w:t>Authoriz</w:t>
-      </w:r>
-      <w:r>
-        <w:rPr>
-          <w:rFonts w:ascii="Times New Roman" w:hAnsi="Times New Roman" w:cs="Times New Roman"/>
-          <w:bCs/>
-          <w:sz w:val="22"/>
-          <w:szCs w:val="24"/>
-          <w:lang w:eastAsia="en-AU"/>
-        </w:rPr>
-        <w:t xml:space="preserve">ed </w:t>
+        <w:t xml:space="preserve">Authorized </w:t>
       </w:r>
       <w:r>
         <w:rPr>
@@ -4899,17 +4797,7 @@
           <w:szCs w:val="24"/>
           <w:lang w:eastAsia="en-AU"/>
         </w:rPr>
-        <w:t>Authoriz</w:t>
-      </w:r>
-      <w:r>
-        <w:rPr>
-          <w:rFonts w:ascii="Times New Roman" w:hAnsi="Times New Roman" w:cs="Times New Roman"/>
-          <w:bCs/>
-          <w:sz w:val="22"/>
-          <w:szCs w:val="24"/>
-          <w:lang w:eastAsia="en-AU"/>
-        </w:rPr>
-        <w:t xml:space="preserve">ed </w:t>
+        <w:t xml:space="preserve">Authorized </w:t>
       </w:r>
       <w:r>
         <w:rPr>
@@ -4980,17 +4868,7 @@
           <w:szCs w:val="24"/>
           <w:lang w:eastAsia="en-AU"/>
         </w:rPr>
-        <w:t>Authoriz</w:t>
-      </w:r>
-      <w:r>
-        <w:rPr>
-          <w:rFonts w:ascii="Times New Roman" w:hAnsi="Times New Roman" w:cs="Times New Roman"/>
-          <w:bCs/>
-          <w:sz w:val="22"/>
-          <w:szCs w:val="24"/>
-          <w:lang w:eastAsia="en-AU"/>
-        </w:rPr>
-        <w:t xml:space="preserve">ed </w:t>
+        <w:t xml:space="preserve">Authorized </w:t>
       </w:r>
       <w:r>
         <w:rPr>
@@ -5071,17 +4949,7 @@
           <w:szCs w:val="24"/>
           <w:lang w:eastAsia="en-AU"/>
         </w:rPr>
-        <w:t>Authoriz</w:t>
-      </w:r>
-      <w:r>
-        <w:rPr>
-          <w:rFonts w:ascii="Times New Roman" w:hAnsi="Times New Roman" w:cs="Times New Roman"/>
-          <w:bCs/>
-          <w:sz w:val="22"/>
-          <w:szCs w:val="24"/>
-          <w:lang w:eastAsia="en-AU"/>
-        </w:rPr>
-        <w:t xml:space="preserve">ed </w:t>
+        <w:t xml:space="preserve">Authorized </w:t>
       </w:r>
       <w:r>
         <w:rPr>
@@ -5182,17 +5050,7 @@
           <w:szCs w:val="24"/>
           <w:lang w:eastAsia="en-AU"/>
         </w:rPr>
-        <w:t>Authoriz</w:t>
-      </w:r>
-      <w:r>
-        <w:rPr>
-          <w:rFonts w:ascii="Times New Roman" w:hAnsi="Times New Roman" w:cs="Times New Roman"/>
-          <w:bCs/>
-          <w:sz w:val="22"/>
-          <w:szCs w:val="24"/>
-          <w:lang w:eastAsia="en-AU"/>
-        </w:rPr>
-        <w:t xml:space="preserve">ed </w:t>
+        <w:t xml:space="preserve">Authorized </w:t>
       </w:r>
       <w:r>
         <w:rPr>
@@ -5273,17 +5131,7 @@
           <w:szCs w:val="24"/>
           <w:lang w:eastAsia="en-AU"/>
         </w:rPr>
-        <w:t>Authoriz</w:t>
-      </w:r>
-      <w:r>
-        <w:rPr>
-          <w:rFonts w:ascii="Times New Roman" w:hAnsi="Times New Roman" w:cs="Times New Roman"/>
-          <w:bCs/>
-          <w:sz w:val="22"/>
-          <w:szCs w:val="24"/>
-          <w:lang w:eastAsia="en-AU"/>
-        </w:rPr>
-        <w:t xml:space="preserve">ed </w:t>
+        <w:t xml:space="preserve">Authorized </w:t>
       </w:r>
       <w:r>
         <w:rPr>
@@ -5364,17 +5212,7 @@
           <w:szCs w:val="24"/>
           <w:lang w:eastAsia="en-AU"/>
         </w:rPr>
-        <w:t>Authoriz</w:t>
-      </w:r>
-      <w:r>
-        <w:rPr>
-          <w:rFonts w:ascii="Times New Roman" w:hAnsi="Times New Roman" w:cs="Times New Roman"/>
-          <w:bCs/>
-          <w:sz w:val="22"/>
-          <w:szCs w:val="24"/>
-          <w:lang w:eastAsia="en-AU"/>
-        </w:rPr>
-        <w:t xml:space="preserve">ed </w:t>
+        <w:t xml:space="preserve">Authorized </w:t>
       </w:r>
       <w:r>
         <w:rPr>
@@ -5445,17 +5283,7 @@
           <w:szCs w:val="24"/>
           <w:lang w:eastAsia="en-AU"/>
         </w:rPr>
-        <w:t>Authoriz</w:t>
-      </w:r>
-      <w:r>
-        <w:rPr>
-          <w:rFonts w:ascii="Times New Roman" w:hAnsi="Times New Roman" w:cs="Times New Roman"/>
-          <w:bCs/>
-          <w:sz w:val="22"/>
-          <w:szCs w:val="24"/>
-          <w:lang w:eastAsia="en-AU"/>
-        </w:rPr>
-        <w:t xml:space="preserve">ed </w:t>
+        <w:t xml:space="preserve">Authorized </w:t>
       </w:r>
       <w:r>
         <w:rPr>
@@ -5711,6 +5539,7 @@
           <w:szCs w:val="24"/>
           <w:lang w:eastAsia="en-AU"/>
         </w:rPr>
+        <w:lastRenderedPageBreak/>
         <w:t>Member</w:t>
       </w:r>
       <w:r>
@@ -5792,7 +5621,6 @@
           <w:szCs w:val="24"/>
           <w:lang w:eastAsia="en-AU"/>
         </w:rPr>
-        <w:lastRenderedPageBreak/>
         <w:t>Members can modifies their personal information</w:t>
       </w:r>
       <w:r>
@@ -6273,7 +6101,6 @@
           <w:rFonts w:ascii="Times New Roman" w:hAnsi="Times New Roman" w:cs="Times New Roman"/>
           <w:b/>
           <w:bCs/>
-          <w:sz w:val="24"/>
           <w:lang w:eastAsia="en-AU"/>
         </w:rPr>
       </w:pPr>
@@ -6282,7 +6109,6 @@
           <w:rFonts w:ascii="Times New Roman" w:hAnsi="Times New Roman" w:cs="Times New Roman"/>
           <w:b/>
           <w:bCs/>
-          <w:sz w:val="24"/>
           <w:lang w:eastAsia="en-AU"/>
         </w:rPr>
         <w:t>Interface Requirements</w:t>
@@ -6368,13 +6194,14 @@
         <w:ind w:left="1296" w:firstLine="720"/>
         <w:rPr>
           <w:rFonts w:ascii="Times New Roman" w:hAnsi="Times New Roman" w:cs="Times New Roman"/>
+          <w:sz w:val="21"/>
           <w:lang w:val="en-AU" w:eastAsia="en-AU"/>
         </w:rPr>
       </w:pPr>
       <w:r>
         <w:rPr>
           <w:rFonts w:ascii="Times New Roman" w:hAnsi="Times New Roman" w:cs="Times New Roman"/>
-          <w:sz w:val="22"/>
+          <w:sz w:val="24"/>
           <w:szCs w:val="24"/>
           <w:lang w:eastAsia="en-AU"/>
         </w:rPr>
@@ -6383,7 +6210,7 @@
       <w:r>
         <w:rPr>
           <w:rFonts w:ascii="Times New Roman" w:hAnsi="Times New Roman" w:cs="Times New Roman"/>
-          <w:sz w:val="22"/>
+          <w:sz w:val="24"/>
           <w:szCs w:val="24"/>
           <w:lang w:eastAsia="en-AU"/>
         </w:rPr>
@@ -6392,7 +6219,7 @@
       <w:r>
         <w:rPr>
           <w:rFonts w:ascii="Times New Roman" w:hAnsi="Times New Roman" w:cs="Times New Roman"/>
-          <w:sz w:val="22"/>
+          <w:sz w:val="24"/>
           <w:szCs w:val="24"/>
           <w:lang w:eastAsia="en-AU"/>
         </w:rPr>
@@ -6663,7 +6490,7 @@
         </w:rPr>
         <w:lastRenderedPageBreak/>
         <w:drawing>
-          <wp:inline distT="0" distB="0" distL="0" distR="0" wp14:anchorId="5189F7E8" wp14:editId="34F86F86">
+          <wp:inline distT="0" distB="0" distL="0" distR="0" wp14:anchorId="24BF1495" wp14:editId="51855A5D">
             <wp:extent cx="3587829" cy="2215178"/>
             <wp:effectExtent l="0" t="0" r="0" b="0"/>
             <wp:docPr id="7" name="Picture 7"/>
@@ -6826,7 +6653,7 @@
           <w:lang w:eastAsia="ja-JP"/>
         </w:rPr>
         <w:drawing>
-          <wp:inline distT="0" distB="0" distL="0" distR="0" wp14:anchorId="39DB4544" wp14:editId="2BFD1686">
+          <wp:inline distT="0" distB="0" distL="0" distR="0" wp14:anchorId="03E89182" wp14:editId="0C22D50A">
             <wp:extent cx="3629025" cy="1871893"/>
             <wp:effectExtent l="0" t="0" r="0" b="0"/>
             <wp:docPr id="5" name="Picture 5"/>
@@ -7045,7 +6872,7 @@
           <w:lang w:eastAsia="ja-JP"/>
         </w:rPr>
         <w:drawing>
-          <wp:inline distT="0" distB="0" distL="0" distR="0" wp14:anchorId="2755DDD6" wp14:editId="242C1557">
+          <wp:inline distT="0" distB="0" distL="0" distR="0" wp14:anchorId="2F538593" wp14:editId="323820EF">
             <wp:extent cx="3629025" cy="2316218"/>
             <wp:effectExtent l="0" t="0" r="0" b="8255"/>
             <wp:docPr id="6" name="Picture 6"/>
@@ -7189,7 +7016,7 @@
           <w:lang w:eastAsia="ja-JP"/>
         </w:rPr>
         <w:drawing>
-          <wp:inline distT="0" distB="0" distL="0" distR="0" wp14:anchorId="4A3B5FBB" wp14:editId="62D45A74">
+          <wp:inline distT="0" distB="0" distL="0" distR="0" wp14:anchorId="2E544412" wp14:editId="71C438CF">
             <wp:extent cx="3983057" cy="2502602"/>
             <wp:effectExtent l="0" t="0" r="0" b="0"/>
             <wp:docPr id="8" name="Picture 8"/>
@@ -7711,22 +7538,24 @@
         <w:rPr>
           <w:rFonts w:ascii="Times New Roman" w:hAnsi="Times New Roman" w:cs="Times New Roman"/>
           <w:b/>
+          <w:sz w:val="36"/>
+          <w:lang w:eastAsia="en-AU"/>
+        </w:rPr>
+      </w:pPr>
+      <w:r>
+        <w:rPr>
+          <w:rFonts w:ascii="Times New Roman" w:hAnsi="Times New Roman" w:cs="Times New Roman"/>
+          <w:b/>
           <w:sz w:val="28"/>
-          <w:lang w:eastAsia="en-AU"/>
-        </w:rPr>
-      </w:pPr>
+          <w:szCs w:val="27"/>
+        </w:rPr>
+        <w:t>Courses registering and participating</w:t>
+      </w:r>
       <w:r>
         <w:rPr>
           <w:rFonts w:ascii="Times New Roman" w:hAnsi="Times New Roman" w:cs="Times New Roman"/>
           <w:b/>
-          <w:szCs w:val="27"/>
-        </w:rPr>
-        <w:t>Courses registering and participating</w:t>
-      </w:r>
-      <w:r>
-        <w:rPr>
-          <w:rFonts w:ascii="Times New Roman" w:hAnsi="Times New Roman" w:cs="Times New Roman"/>
-          <w:b/>
+          <w:sz w:val="28"/>
           <w:lang w:eastAsia="en-AU"/>
         </w:rPr>
         <w:t xml:space="preserve"> module</w:t>
@@ -7743,6 +7572,7 @@
           <w:rFonts w:ascii="Times New Roman" w:hAnsi="Times New Roman" w:cs="Times New Roman"/>
           <w:b/>
           <w:color w:val="auto"/>
+          <w:sz w:val="24"/>
         </w:rPr>
       </w:pPr>
       <w:r>
@@ -7750,6 +7580,7 @@
           <w:rFonts w:ascii="Times New Roman" w:hAnsi="Times New Roman" w:cs="Times New Roman"/>
           <w:b/>
           <w:color w:val="auto"/>
+          <w:sz w:val="24"/>
         </w:rPr>
         <w:t>User Interfaces</w:t>
       </w:r>
@@ -7759,13 +7590,14 @@
         <w:ind w:left="1296" w:firstLine="720"/>
         <w:rPr>
           <w:rFonts w:ascii="Times New Roman" w:hAnsi="Times New Roman" w:cs="Times New Roman"/>
+          <w:sz w:val="21"/>
           <w:lang w:val="en-AU" w:eastAsia="en-AU"/>
         </w:rPr>
       </w:pPr>
       <w:r>
         <w:rPr>
           <w:rFonts w:ascii="Times New Roman" w:hAnsi="Times New Roman" w:cs="Times New Roman"/>
-          <w:sz w:val="22"/>
+          <w:sz w:val="24"/>
           <w:szCs w:val="24"/>
           <w:lang w:eastAsia="en-AU"/>
         </w:rPr>
@@ -7774,7 +7606,7 @@
       <w:r>
         <w:rPr>
           <w:rFonts w:ascii="Times New Roman" w:hAnsi="Times New Roman" w:cs="Times New Roman"/>
-          <w:sz w:val="22"/>
+          <w:sz w:val="24"/>
           <w:szCs w:val="24"/>
           <w:lang w:eastAsia="en-AU"/>
         </w:rPr>
@@ -7783,7 +7615,7 @@
       <w:r>
         <w:rPr>
           <w:rFonts w:ascii="Times New Roman" w:hAnsi="Times New Roman" w:cs="Times New Roman"/>
-          <w:sz w:val="22"/>
+          <w:sz w:val="24"/>
           <w:szCs w:val="24"/>
           <w:lang w:eastAsia="en-AU"/>
         </w:rPr>
@@ -7821,15 +7653,15 @@
         <w:ind w:left="2880" w:firstLine="720"/>
         <w:rPr>
           <w:rFonts w:ascii="Times New Roman" w:hAnsi="Times New Roman" w:cs="Times New Roman"/>
-          <w:sz w:val="22"/>
-          <w:szCs w:val="24"/>
-          <w:lang w:eastAsia="en-AU"/>
-        </w:rPr>
-      </w:pPr>
-      <w:r>
-        <w:rPr>
-          <w:rFonts w:ascii="Times New Roman" w:hAnsi="Times New Roman" w:cs="Times New Roman"/>
-          <w:sz w:val="22"/>
+          <w:sz w:val="24"/>
+          <w:szCs w:val="24"/>
+          <w:lang w:eastAsia="en-AU"/>
+        </w:rPr>
+      </w:pPr>
+      <w:r>
+        <w:rPr>
+          <w:rFonts w:ascii="Times New Roman" w:hAnsi="Times New Roman" w:cs="Times New Roman"/>
+          <w:sz w:val="24"/>
           <w:szCs w:val="24"/>
           <w:lang w:eastAsia="en-AU"/>
         </w:rPr>
@@ -7838,16 +7670,25 @@
       <w:r>
         <w:rPr>
           <w:rFonts w:ascii="Times New Roman" w:hAnsi="Times New Roman" w:cs="Times New Roman"/>
-          <w:sz w:val="22"/>
-          <w:szCs w:val="24"/>
-          <w:lang w:eastAsia="en-AU"/>
-        </w:rPr>
-        <w:t xml:space="preserve">course coursees registering and participating module </w:t>
-      </w:r>
-      <w:r>
-        <w:rPr>
-          <w:rFonts w:ascii="Times New Roman" w:hAnsi="Times New Roman" w:cs="Times New Roman"/>
-          <w:sz w:val="22"/>
+          <w:sz w:val="24"/>
+          <w:szCs w:val="24"/>
+          <w:lang w:eastAsia="en-AU"/>
+        </w:rPr>
+        <w:t>course cours</w:t>
+      </w:r>
+      <w:r>
+        <w:rPr>
+          <w:rFonts w:ascii="Times New Roman" w:hAnsi="Times New Roman" w:cs="Times New Roman"/>
+          <w:sz w:val="24"/>
+          <w:szCs w:val="24"/>
+          <w:lang w:eastAsia="en-AU"/>
+        </w:rPr>
+        <w:t xml:space="preserve">es registering and participating module </w:t>
+      </w:r>
+      <w:r>
+        <w:rPr>
+          <w:rFonts w:ascii="Times New Roman" w:hAnsi="Times New Roman" w:cs="Times New Roman"/>
+          <w:sz w:val="24"/>
           <w:szCs w:val="24"/>
           <w:lang w:eastAsia="en-AU"/>
         </w:rPr>
@@ -7874,7 +7715,7 @@
           <w:lang w:eastAsia="ja-JP"/>
         </w:rPr>
         <w:drawing>
-          <wp:inline distT="0" distB="0" distL="0" distR="0" wp14:anchorId="079F05F6" wp14:editId="7AB45E78">
+          <wp:inline distT="0" distB="0" distL="0" distR="0" wp14:anchorId="0FC447FA" wp14:editId="7809EF26">
             <wp:extent cx="4010025" cy="1664846"/>
             <wp:effectExtent l="0" t="0" r="0" b="0"/>
             <wp:docPr id="9" name="Picture 9"/>
@@ -7974,7 +7815,7 @@
           <w:lang w:eastAsia="ja-JP"/>
         </w:rPr>
         <w:drawing>
-          <wp:inline distT="0" distB="0" distL="0" distR="0" wp14:anchorId="749912F5" wp14:editId="2F793A77">
+          <wp:inline distT="0" distB="0" distL="0" distR="0" wp14:anchorId="302880E3" wp14:editId="1CE55684">
             <wp:extent cx="4088385" cy="2857500"/>
             <wp:effectExtent l="0" t="0" r="7620" b="0"/>
             <wp:docPr id="16" name="Picture 16"/>
@@ -8075,7 +7916,7 @@
         </w:rPr>
         <w:lastRenderedPageBreak/>
         <w:drawing>
-          <wp:inline distT="0" distB="0" distL="0" distR="0" wp14:anchorId="58C4ABA4" wp14:editId="0BF98634">
+          <wp:inline distT="0" distB="0" distL="0" distR="0" wp14:anchorId="2534B576" wp14:editId="7222297C">
             <wp:extent cx="3817605" cy="2724150"/>
             <wp:effectExtent l="0" t="0" r="0" b="0"/>
             <wp:docPr id="15" name="Picture 15"/>
@@ -8217,7 +8058,7 @@
           <w:lang w:eastAsia="ja-JP"/>
         </w:rPr>
         <w:drawing>
-          <wp:inline distT="0" distB="0" distL="0" distR="0" wp14:anchorId="7E9E2146" wp14:editId="136F76F7">
+          <wp:inline distT="0" distB="0" distL="0" distR="0" wp14:anchorId="239E6E0A" wp14:editId="0FF03001">
             <wp:extent cx="3970472" cy="2752606"/>
             <wp:effectExtent l="0" t="0" r="0" b="0"/>
             <wp:docPr id="10" name="Picture 10"/>
@@ -8330,7 +8171,7 @@
         </w:rPr>
         <w:lastRenderedPageBreak/>
         <w:drawing>
-          <wp:inline distT="0" distB="0" distL="0" distR="0" wp14:anchorId="36339103" wp14:editId="734EEB2A">
+          <wp:inline distT="0" distB="0" distL="0" distR="0" wp14:anchorId="0C6E5CF3" wp14:editId="00F08DCE">
             <wp:extent cx="3787570" cy="2634304"/>
             <wp:effectExtent l="0" t="0" r="3810" b="0"/>
             <wp:docPr id="17" name="Picture 17"/>
@@ -8595,7 +8436,7 @@
           <w:lang w:eastAsia="ja-JP"/>
         </w:rPr>
         <w:drawing>
-          <wp:inline distT="0" distB="0" distL="0" distR="0" wp14:anchorId="35A0AA9C" wp14:editId="6FBE025A">
+          <wp:inline distT="0" distB="0" distL="0" distR="0" wp14:anchorId="277CBBCE" wp14:editId="773D8881">
             <wp:extent cx="3643745" cy="2505075"/>
             <wp:effectExtent l="0" t="0" r="0" b="0"/>
             <wp:docPr id="19" name="Picture 19"/>
@@ -8818,7 +8659,7 @@
         <w:jc w:val="left"/>
         <w:rPr>
           <w:rFonts w:ascii="Times New Roman" w:hAnsi="Times New Roman" w:cs="Times New Roman"/>
-          <w:sz w:val="22"/>
+          <w:sz w:val="24"/>
           <w:szCs w:val="24"/>
           <w:lang w:val="en-NZ" w:eastAsia="en-AU"/>
         </w:rPr>
@@ -8835,7 +8676,7 @@
       <w:r>
         <w:rPr>
           <w:rFonts w:ascii="Times New Roman" w:hAnsi="Times New Roman" w:cs="Times New Roman"/>
-          <w:sz w:val="22"/>
+          <w:sz w:val="24"/>
           <w:szCs w:val="24"/>
           <w:lang w:val="en-NZ" w:eastAsia="en-AU"/>
         </w:rPr>
@@ -9024,7 +8865,31 @@
           <w:sz w:val="24"/>
           <w:lang w:eastAsia="en-AU"/>
         </w:rPr>
-        <w:t>working hour from monday to Saturday throug phone</w:t>
+        <w:t>working hour from M</w:t>
+      </w:r>
+      <w:r>
+        <w:rPr>
+          <w:rFonts w:ascii="Times New Roman" w:hAnsi="Times New Roman" w:cs="Times New Roman"/>
+          <w:sz w:val="24"/>
+          <w:lang w:eastAsia="en-AU"/>
+        </w:rPr>
+        <w:t>onday to Saturday throug</w:t>
+      </w:r>
+      <w:r>
+        <w:rPr>
+          <w:rFonts w:ascii="Times New Roman" w:hAnsi="Times New Roman" w:cs="Times New Roman"/>
+          <w:sz w:val="24"/>
+          <w:lang w:eastAsia="en-AU"/>
+        </w:rPr>
+        <w:t>h</w:t>
+      </w:r>
+      <w:r>
+        <w:rPr>
+          <w:rFonts w:ascii="Times New Roman" w:hAnsi="Times New Roman" w:cs="Times New Roman"/>
+          <w:sz w:val="24"/>
+          <w:lang w:eastAsia="en-AU"/>
+        </w:rPr>
+        <w:t xml:space="preserve"> phone</w:t>
       </w:r>
     </w:p>
     <w:p>
@@ -9086,7 +8951,7 @@
         <w:ind w:left="2880" w:firstLine="720"/>
         <w:rPr>
           <w:rFonts w:ascii="Times New Roman" w:hAnsi="Times New Roman" w:cs="Times New Roman"/>
-          <w:sz w:val="22"/>
+          <w:sz w:val="24"/>
           <w:szCs w:val="24"/>
           <w:lang w:val="en-NZ" w:eastAsia="en-AU"/>
         </w:rPr>
@@ -9094,7 +8959,7 @@
       <w:r>
         <w:rPr>
           <w:rFonts w:ascii="Times New Roman" w:hAnsi="Times New Roman" w:cs="Times New Roman"/>
-          <w:sz w:val="22"/>
+          <w:sz w:val="24"/>
           <w:szCs w:val="24"/>
           <w:lang w:eastAsia="en-AU"/>
         </w:rPr>
@@ -9103,7 +8968,7 @@
       <w:r>
         <w:rPr>
           <w:rFonts w:ascii="Times New Roman" w:hAnsi="Times New Roman" w:cs="Times New Roman"/>
-          <w:sz w:val="22"/>
+          <w:sz w:val="24"/>
           <w:szCs w:val="24"/>
           <w:lang w:eastAsia="en-AU"/>
         </w:rPr>
@@ -9112,7 +8977,7 @@
       <w:r>
         <w:rPr>
           <w:rFonts w:ascii="Times New Roman" w:hAnsi="Times New Roman" w:cs="Times New Roman"/>
-          <w:sz w:val="22"/>
+          <w:sz w:val="24"/>
           <w:szCs w:val="24"/>
           <w:lang w:eastAsia="en-AU"/>
         </w:rPr>
@@ -9121,7 +8986,7 @@
       <w:r>
         <w:rPr>
           <w:rFonts w:ascii="Times New Roman" w:hAnsi="Times New Roman" w:cs="Times New Roman"/>
-          <w:sz w:val="22"/>
+          <w:sz w:val="24"/>
           <w:szCs w:val="24"/>
           <w:lang w:val="en-NZ" w:eastAsia="en-AU"/>
         </w:rPr>
@@ -9130,7 +8995,7 @@
       <w:r>
         <w:rPr>
           <w:rFonts w:ascii="Times New Roman" w:hAnsi="Times New Roman" w:cs="Times New Roman"/>
-          <w:sz w:val="22"/>
+          <w:sz w:val="24"/>
           <w:szCs w:val="24"/>
           <w:lang w:val="en-NZ" w:eastAsia="en-AU"/>
         </w:rPr>
@@ -9139,7 +9004,7 @@
       <w:r>
         <w:rPr>
           <w:rFonts w:ascii="Times New Roman" w:hAnsi="Times New Roman" w:cs="Times New Roman"/>
-          <w:sz w:val="22"/>
+          <w:sz w:val="24"/>
           <w:szCs w:val="24"/>
           <w:lang w:val="en-NZ" w:eastAsia="en-AU"/>
         </w:rPr>
@@ -9148,7 +9013,7 @@
       <w:r>
         <w:rPr>
           <w:rFonts w:ascii="Times New Roman" w:hAnsi="Times New Roman" w:cs="Times New Roman"/>
-          <w:sz w:val="22"/>
+          <w:sz w:val="24"/>
           <w:szCs w:val="24"/>
           <w:lang w:val="en-NZ" w:eastAsia="en-AU"/>
         </w:rPr>
@@ -9157,7 +9022,7 @@
       <w:r>
         <w:rPr>
           <w:rFonts w:ascii="Times New Roman" w:hAnsi="Times New Roman" w:cs="Times New Roman"/>
-          <w:sz w:val="22"/>
+          <w:sz w:val="24"/>
           <w:szCs w:val="24"/>
           <w:lang w:val="en-NZ" w:eastAsia="en-AU"/>
         </w:rPr>
@@ -9166,7 +9031,7 @@
       <w:r>
         <w:rPr>
           <w:rFonts w:ascii="Times New Roman" w:hAnsi="Times New Roman" w:cs="Times New Roman"/>
-          <w:sz w:val="22"/>
+          <w:sz w:val="24"/>
           <w:szCs w:val="24"/>
           <w:lang w:val="en-NZ" w:eastAsia="en-AU"/>
         </w:rPr>
@@ -9175,7 +9040,7 @@
       <w:r>
         <w:rPr>
           <w:rFonts w:ascii="Times New Roman" w:hAnsi="Times New Roman" w:cs="Times New Roman"/>
-          <w:sz w:val="22"/>
+          <w:sz w:val="24"/>
           <w:szCs w:val="24"/>
           <w:lang w:val="en-NZ" w:eastAsia="en-AU"/>
         </w:rPr>
@@ -9184,7 +9049,7 @@
       <w:r>
         <w:rPr>
           <w:rFonts w:ascii="Times New Roman" w:hAnsi="Times New Roman" w:cs="Times New Roman"/>
-          <w:sz w:val="22"/>
+          <w:sz w:val="24"/>
           <w:szCs w:val="24"/>
           <w:lang w:val="en-NZ" w:eastAsia="en-AU"/>
         </w:rPr>
@@ -9193,7 +9058,7 @@
       <w:r>
         <w:rPr>
           <w:rFonts w:ascii="Times New Roman" w:hAnsi="Times New Roman" w:cs="Times New Roman"/>
-          <w:sz w:val="22"/>
+          <w:sz w:val="24"/>
           <w:szCs w:val="24"/>
           <w:lang w:val="en-NZ" w:eastAsia="en-AU"/>
         </w:rPr>
@@ -9202,7 +9067,7 @@
       <w:r>
         <w:rPr>
           <w:rFonts w:ascii="Times New Roman" w:hAnsi="Times New Roman" w:cs="Times New Roman"/>
-          <w:sz w:val="22"/>
+          <w:sz w:val="24"/>
           <w:szCs w:val="24"/>
           <w:lang w:val="en-NZ" w:eastAsia="en-AU"/>
         </w:rPr>
@@ -9211,7 +9076,7 @@
       <w:r>
         <w:rPr>
           <w:rFonts w:ascii="Times New Roman" w:hAnsi="Times New Roman" w:cs="Times New Roman"/>
-          <w:sz w:val="22"/>
+          <w:sz w:val="24"/>
           <w:szCs w:val="24"/>
           <w:lang w:val="en-NZ" w:eastAsia="en-AU"/>
         </w:rPr>
@@ -9220,16 +9085,25 @@
       <w:r>
         <w:rPr>
           <w:rFonts w:ascii="Times New Roman" w:hAnsi="Times New Roman" w:cs="Times New Roman"/>
-          <w:sz w:val="22"/>
-          <w:szCs w:val="24"/>
-          <w:lang w:eastAsia="en-AU"/>
-        </w:rPr>
-        <w:t>The course coursees registering and participating module</w:t>
-      </w:r>
-      <w:r>
-        <w:rPr>
-          <w:rFonts w:ascii="Times New Roman" w:hAnsi="Times New Roman" w:cs="Times New Roman"/>
-          <w:sz w:val="22"/>
+          <w:sz w:val="24"/>
+          <w:szCs w:val="24"/>
+          <w:lang w:eastAsia="en-AU"/>
+        </w:rPr>
+        <w:t>The course course</w:t>
+      </w:r>
+      <w:r>
+        <w:rPr>
+          <w:rFonts w:ascii="Times New Roman" w:hAnsi="Times New Roman" w:cs="Times New Roman"/>
+          <w:sz w:val="24"/>
+          <w:szCs w:val="24"/>
+          <w:lang w:eastAsia="en-AU"/>
+        </w:rPr>
+        <w:t>s registering and participating module</w:t>
+      </w:r>
+      <w:r>
+        <w:rPr>
+          <w:rFonts w:ascii="Times New Roman" w:hAnsi="Times New Roman" w:cs="Times New Roman"/>
+          <w:sz w:val="24"/>
           <w:szCs w:val="24"/>
           <w:lang w:val="en-NZ" w:eastAsia="en-AU"/>
         </w:rPr>
@@ -9238,7 +9112,7 @@
       <w:r>
         <w:rPr>
           <w:rFonts w:ascii="Times New Roman" w:hAnsi="Times New Roman" w:cs="Times New Roman"/>
-          <w:sz w:val="22"/>
+          <w:sz w:val="24"/>
           <w:szCs w:val="24"/>
           <w:lang w:val="en-NZ" w:eastAsia="en-AU"/>
         </w:rPr>
@@ -9247,7 +9121,7 @@
       <w:r>
         <w:rPr>
           <w:rFonts w:ascii="Times New Roman" w:hAnsi="Times New Roman" w:cs="Times New Roman"/>
-          <w:sz w:val="22"/>
+          <w:sz w:val="24"/>
           <w:szCs w:val="24"/>
           <w:lang w:val="en-NZ" w:eastAsia="en-AU"/>
         </w:rPr>
@@ -9256,7 +9130,7 @@
       <w:r>
         <w:rPr>
           <w:rFonts w:ascii="Times New Roman" w:hAnsi="Times New Roman" w:cs="Times New Roman"/>
-          <w:sz w:val="22"/>
+          <w:sz w:val="24"/>
           <w:szCs w:val="24"/>
           <w:lang w:val="en-NZ" w:eastAsia="en-AU"/>
         </w:rPr>
@@ -9265,7 +9139,7 @@
       <w:r>
         <w:rPr>
           <w:rFonts w:ascii="Times New Roman" w:hAnsi="Times New Roman" w:cs="Times New Roman"/>
-          <w:sz w:val="22"/>
+          <w:sz w:val="24"/>
           <w:szCs w:val="24"/>
           <w:lang w:val="en-NZ" w:eastAsia="en-AU"/>
         </w:rPr>
@@ -9274,7 +9148,7 @@
       <w:r>
         <w:rPr>
           <w:rFonts w:ascii="Times New Roman" w:hAnsi="Times New Roman" w:cs="Times New Roman"/>
-          <w:sz w:val="22"/>
+          <w:sz w:val="24"/>
           <w:szCs w:val="24"/>
           <w:lang w:val="en-NZ" w:eastAsia="en-AU"/>
         </w:rPr>
@@ -9290,12 +9164,14 @@
         </w:numPr>
         <w:rPr>
           <w:rFonts w:ascii="Times New Roman" w:hAnsi="Times New Roman" w:cs="Times New Roman"/>
+          <w:b/>
           <w:lang w:val="en-AU" w:eastAsia="en-AU"/>
         </w:rPr>
       </w:pPr>
       <w:r>
         <w:rPr>
           <w:rFonts w:ascii="Times New Roman" w:hAnsi="Times New Roman" w:cs="Times New Roman"/>
+          <w:b/>
           <w:lang w:val="en-AU" w:eastAsia="en-AU"/>
         </w:rPr>
         <w:t>platform requirement</w:t>
@@ -9340,25 +9216,170 @@
           <w:rFonts w:ascii="Times New Roman" w:hAnsi="Times New Roman" w:cs="Times New Roman"/>
           <w:lang w:eastAsia="en-AU"/>
         </w:rPr>
-        <w:t xml:space="preserve">hardwares: </w:t>
-      </w:r>
-    </w:p>
-    <w:p>
-      <w:pPr>
-        <w:ind w:left="1440" w:firstLine="720"/>
-        <w:rPr>
-          <w:rFonts w:ascii="Times New Roman" w:hAnsi="Times New Roman" w:cs="Times New Roman"/>
-          <w:sz w:val="22"/>
-          <w:szCs w:val="22"/>
-        </w:rPr>
-      </w:pPr>
-      <w:r>
-        <w:rPr>
-          <w:rFonts w:ascii="Times New Roman" w:hAnsi="Times New Roman" w:cs="Times New Roman"/>
-          <w:sz w:val="22"/>
-          <w:szCs w:val="22"/>
-        </w:rPr>
-        <w:t>including peripherals (screens, printers, etc)</w:t>
+        <w:t>H</w:t>
+      </w:r>
+      <w:r>
+        <w:rPr>
+          <w:rFonts w:ascii="Times New Roman" w:hAnsi="Times New Roman" w:cs="Times New Roman"/>
+          <w:lang w:eastAsia="en-AU"/>
+        </w:rPr>
+        <w:t xml:space="preserve">ardwares: </w:t>
+      </w:r>
+    </w:p>
+    <w:p>
+      <w:pPr>
+        <w:pStyle w:val="ListParagraph"/>
+        <w:numPr>
+          <w:ilvl w:val="0"/>
+          <w:numId w:val="31"/>
+        </w:numPr>
+        <w:rPr>
+          <w:rFonts w:ascii="Times New Roman" w:hAnsi="Times New Roman" w:cs="Times New Roman"/>
+          <w:lang w:val="en-AU" w:eastAsia="en-AU"/>
+        </w:rPr>
+      </w:pPr>
+      <w:r>
+        <w:rPr>
+          <w:rFonts w:ascii="Times New Roman" w:hAnsi="Times New Roman" w:cs="Times New Roman"/>
+          <w:sz w:val="24"/>
+          <w:lang w:val="en-AU" w:eastAsia="en-AU"/>
+        </w:rPr>
+        <w:t>Black&amp;white and color printer</w:t>
+      </w:r>
+    </w:p>
+    <w:p>
+      <w:pPr>
+        <w:pStyle w:val="ListParagraph"/>
+        <w:numPr>
+          <w:ilvl w:val="0"/>
+          <w:numId w:val="31"/>
+        </w:numPr>
+        <w:rPr>
+          <w:rFonts w:ascii="Times New Roman" w:hAnsi="Times New Roman" w:cs="Times New Roman"/>
+          <w:lang w:val="en-AU" w:eastAsia="en-AU"/>
+        </w:rPr>
+      </w:pPr>
+      <w:r>
+        <w:rPr>
+          <w:rFonts w:ascii="Times New Roman" w:hAnsi="Times New Roman" w:cs="Times New Roman"/>
+          <w:sz w:val="24"/>
+          <w:lang w:val="en-AU" w:eastAsia="en-AU"/>
+        </w:rPr>
+        <w:t>15 inches screen</w:t>
+      </w:r>
+    </w:p>
+    <w:p>
+      <w:pPr>
+        <w:pStyle w:val="ListParagraph"/>
+        <w:numPr>
+          <w:ilvl w:val="0"/>
+          <w:numId w:val="31"/>
+        </w:numPr>
+        <w:rPr>
+          <w:rFonts w:ascii="Times New Roman" w:hAnsi="Times New Roman" w:cs="Times New Roman"/>
+          <w:lang w:val="en-AU" w:eastAsia="en-AU"/>
+        </w:rPr>
+      </w:pPr>
+      <w:r>
+        <w:rPr>
+          <w:rFonts w:ascii="Times New Roman" w:hAnsi="Times New Roman" w:cs="Times New Roman"/>
+          <w:sz w:val="24"/>
+          <w:lang w:val="en-AU" w:eastAsia="en-AU"/>
+        </w:rPr>
+        <w:t xml:space="preserve">At least 5 </w:t>
+      </w:r>
+      <w:r>
+        <w:rPr>
+          <w:rFonts w:ascii="Times New Roman" w:hAnsi="Times New Roman" w:cs="Times New Roman"/>
+          <w:sz w:val="24"/>
+          <w:lang w:val="en-AU" w:eastAsia="en-AU"/>
+        </w:rPr>
+        <w:t>CPUs, keyboards, mouses</w:t>
+      </w:r>
+      <w:r>
+        <w:rPr>
+          <w:rFonts w:ascii="Times New Roman" w:hAnsi="Times New Roman" w:cs="Times New Roman"/>
+          <w:sz w:val="24"/>
+          <w:lang w:val="en-AU" w:eastAsia="en-AU"/>
+        </w:rPr>
+        <w:t>, screens</w:t>
+      </w:r>
+      <w:bookmarkStart w:id="0" w:name="_GoBack"/>
+      <w:bookmarkEnd w:id="0"/>
+      <w:r>
+        <w:rPr>
+          <w:rFonts w:ascii="Times New Roman" w:hAnsi="Times New Roman" w:cs="Times New Roman"/>
+          <w:sz w:val="24"/>
+          <w:lang w:val="en-AU" w:eastAsia="en-AU"/>
+        </w:rPr>
+        <w:t xml:space="preserve"> produced from 2010 or later</w:t>
+      </w:r>
+    </w:p>
+    <w:p>
+      <w:pPr>
+        <w:pStyle w:val="ListParagraph"/>
+        <w:numPr>
+          <w:ilvl w:val="0"/>
+          <w:numId w:val="31"/>
+        </w:numPr>
+        <w:rPr>
+          <w:rFonts w:ascii="Times New Roman" w:hAnsi="Times New Roman" w:cs="Times New Roman"/>
+          <w:lang w:val="en-AU" w:eastAsia="en-AU"/>
+        </w:rPr>
+      </w:pPr>
+      <w:r>
+        <w:rPr>
+          <w:rFonts w:ascii="Times New Roman" w:hAnsi="Times New Roman" w:cs="Times New Roman"/>
+          <w:sz w:val="24"/>
+          <w:lang w:val="en-AU" w:eastAsia="en-AU"/>
+        </w:rPr>
+        <w:t>At least 1 r</w:t>
+      </w:r>
+      <w:r>
+        <w:rPr>
+          <w:rFonts w:ascii="Times New Roman" w:hAnsi="Times New Roman" w:cs="Times New Roman"/>
+          <w:sz w:val="24"/>
+          <w:lang w:val="en-AU" w:eastAsia="en-AU"/>
+        </w:rPr>
+        <w:t>outers</w:t>
+      </w:r>
+    </w:p>
+    <w:p>
+      <w:pPr>
+        <w:pStyle w:val="ListParagraph"/>
+        <w:numPr>
+          <w:ilvl w:val="0"/>
+          <w:numId w:val="31"/>
+        </w:numPr>
+        <w:rPr>
+          <w:rFonts w:ascii="Times New Roman" w:hAnsi="Times New Roman" w:cs="Times New Roman"/>
+          <w:sz w:val="24"/>
+          <w:lang w:val="en-AU" w:eastAsia="en-AU"/>
+        </w:rPr>
+      </w:pPr>
+      <w:r>
+        <w:rPr>
+          <w:rFonts w:ascii="Times New Roman" w:hAnsi="Times New Roman" w:cs="Times New Roman"/>
+          <w:sz w:val="24"/>
+          <w:lang w:val="en-AU" w:eastAsia="en-AU"/>
+        </w:rPr>
+        <w:t>At least 1 t</w:t>
+      </w:r>
+      <w:r>
+        <w:rPr>
+          <w:rFonts w:ascii="Times New Roman" w:hAnsi="Times New Roman" w:cs="Times New Roman"/>
+          <w:sz w:val="24"/>
+          <w:lang w:val="en-AU" w:eastAsia="en-AU"/>
+        </w:rPr>
+        <w:t>elephone</w:t>
+      </w:r>
+      <w:r>
+        <w:rPr>
+          <w:rFonts w:ascii="Times New Roman" w:hAnsi="Times New Roman" w:cs="Times New Roman"/>
+          <w:sz w:val="24"/>
+          <w:lang w:val="en-AU" w:eastAsia="en-AU"/>
+        </w:rPr>
+        <w:t xml:space="preserve"> </w:t>
       </w:r>
     </w:p>
     <w:p>
@@ -9378,7 +9399,7 @@
       <w:r>
         <w:rPr>
           <w:rFonts w:ascii="Times New Roman" w:hAnsi="Times New Roman" w:cs="Times New Roman"/>
-          <w:sz w:val="22"/>
+          <w:sz w:val="24"/>
           <w:szCs w:val="22"/>
           <w:lang w:val="en-NZ"/>
         </w:rPr>
@@ -9389,7 +9410,14 @@
           <w:rFonts w:ascii="Times New Roman" w:hAnsi="Times New Roman" w:cs="Times New Roman"/>
           <w:b w:val="0"/>
         </w:rPr>
-        <w:t>(CPU speed, memory size, online &amp;  offline storage)</w:t>
+        <w:t xml:space="preserve">(CPU speed, memory size, online &amp;  offline </w:t>
+      </w:r>
+      <w:r>
+        <w:rPr>
+          <w:rFonts w:ascii="Times New Roman" w:hAnsi="Times New Roman" w:cs="Times New Roman"/>
+          <w:b w:val="0"/>
+        </w:rPr>
+        <w:t>storage)</w:t>
       </w:r>
       <w:r>
         <w:rPr>
@@ -9405,6 +9433,82 @@
       <w:pPr>
         <w:pStyle w:val="ListParagraph"/>
         <w:numPr>
+          <w:ilvl w:val="0"/>
+          <w:numId w:val="33"/>
+        </w:numPr>
+        <w:rPr>
+          <w:rFonts w:ascii="Times New Roman" w:hAnsi="Times New Roman" w:cs="Times New Roman"/>
+          <w:sz w:val="22"/>
+          <w:lang w:val="en-NZ"/>
+        </w:rPr>
+      </w:pPr>
+      <w:r>
+        <w:rPr>
+          <w:rFonts w:ascii="Times New Roman" w:hAnsi="Times New Roman" w:cs="Times New Roman"/>
+          <w:sz w:val="22"/>
+          <w:lang w:val="en-NZ"/>
+        </w:rPr>
+        <w:t>4GB</w:t>
+      </w:r>
+      <w:r>
+        <w:rPr>
+          <w:rFonts w:ascii="Times New Roman" w:hAnsi="Times New Roman" w:cs="Times New Roman"/>
+          <w:sz w:val="22"/>
+          <w:lang w:val="en-NZ"/>
+        </w:rPr>
+        <w:t xml:space="preserve"> or higher</w:t>
+      </w:r>
+      <w:r>
+        <w:rPr>
+          <w:rFonts w:ascii="Times New Roman" w:hAnsi="Times New Roman" w:cs="Times New Roman"/>
+          <w:sz w:val="22"/>
+          <w:lang w:val="en-NZ"/>
+        </w:rPr>
+        <w:t xml:space="preserve"> ram CPU</w:t>
+      </w:r>
+    </w:p>
+    <w:p>
+      <w:pPr>
+        <w:pStyle w:val="ListParagraph"/>
+        <w:numPr>
+          <w:ilvl w:val="0"/>
+          <w:numId w:val="33"/>
+        </w:numPr>
+        <w:rPr>
+          <w:rFonts w:ascii="Times New Roman" w:hAnsi="Times New Roman" w:cs="Times New Roman"/>
+          <w:sz w:val="22"/>
+          <w:lang w:val="en-NZ"/>
+        </w:rPr>
+      </w:pPr>
+      <w:r>
+        <w:rPr>
+          <w:rFonts w:ascii="Times New Roman" w:hAnsi="Times New Roman" w:cs="Times New Roman"/>
+          <w:sz w:val="22"/>
+          <w:lang w:val="en-NZ"/>
+        </w:rPr>
+        <w:t xml:space="preserve">At least 150GB </w:t>
+      </w:r>
+      <w:r>
+        <w:rPr>
+          <w:rFonts w:ascii="Times New Roman" w:hAnsi="Times New Roman" w:cs="Times New Roman"/>
+          <w:sz w:val="22"/>
+          <w:lang w:val="en-NZ"/>
+        </w:rPr>
+        <w:t xml:space="preserve">of </w:t>
+      </w:r>
+      <w:r>
+        <w:rPr>
+          <w:rFonts w:ascii="Times New Roman" w:hAnsi="Times New Roman" w:cs="Times New Roman"/>
+          <w:sz w:val="22"/>
+          <w:lang w:val="en-NZ"/>
+        </w:rPr>
+        <w:t>memory storage</w:t>
+      </w:r>
+    </w:p>
+    <w:p>
+      <w:pPr>
+        <w:pStyle w:val="ListParagraph"/>
+        <w:numPr>
           <w:ilvl w:val="1"/>
           <w:numId w:val="3"/>
         </w:numPr>
@@ -9419,10 +9523,55 @@
         <w:rPr>
           <w:rFonts w:ascii="Times New Roman" w:eastAsia="Arial Unicode MS" w:hAnsi="Times New Roman" w:cs="Times New Roman"/>
           <w:b/>
-          <w:sz w:val="22"/>
+          <w:sz w:val="24"/>
           <w:szCs w:val="22"/>
         </w:rPr>
         <w:t>Operating System and Database Requirements</w:t>
+      </w:r>
+    </w:p>
+    <w:p>
+      <w:pPr>
+        <w:pStyle w:val="ListParagraph"/>
+        <w:numPr>
+          <w:ilvl w:val="0"/>
+          <w:numId w:val="32"/>
+        </w:numPr>
+        <w:rPr>
+          <w:rFonts w:ascii="Times New Roman" w:eastAsia="Arial Unicode MS" w:hAnsi="Times New Roman" w:cs="Times New Roman"/>
+          <w:sz w:val="22"/>
+          <w:szCs w:val="22"/>
+        </w:rPr>
+      </w:pPr>
+      <w:r>
+        <w:rPr>
+          <w:rFonts w:ascii="Times New Roman" w:eastAsia="Arial Unicode MS" w:hAnsi="Times New Roman" w:cs="Times New Roman"/>
+          <w:sz w:val="24"/>
+          <w:szCs w:val="22"/>
+        </w:rPr>
+        <w:lastRenderedPageBreak/>
+        <w:t>Microsoft SQL server</w:t>
+      </w:r>
+    </w:p>
+    <w:p>
+      <w:pPr>
+        <w:pStyle w:val="ListParagraph"/>
+        <w:numPr>
+          <w:ilvl w:val="0"/>
+          <w:numId w:val="32"/>
+        </w:numPr>
+        <w:rPr>
+          <w:rFonts w:ascii="Times New Roman" w:eastAsia="Arial Unicode MS" w:hAnsi="Times New Roman" w:cs="Times New Roman"/>
+          <w:sz w:val="22"/>
+          <w:szCs w:val="22"/>
+        </w:rPr>
+      </w:pPr>
+      <w:r>
+        <w:rPr>
+          <w:rFonts w:ascii="Times New Roman" w:eastAsia="Arial Unicode MS" w:hAnsi="Times New Roman" w:cs="Times New Roman"/>
+          <w:sz w:val="24"/>
+          <w:szCs w:val="22"/>
+        </w:rPr>
+        <w:t>Microsoft window 7 or higher</w:t>
       </w:r>
     </w:p>
     <w:p>
@@ -9433,31 +9582,60 @@
           <w:numId w:val="3"/>
         </w:numPr>
         <w:rPr>
-          <w:rFonts w:ascii="Times New Roman" w:eastAsia="Arial Unicode MS" w:hAnsi="Times New Roman" w:cs="Times New Roman"/>
-          <w:b w:val="0"/>
-          <w:sz w:val="22"/>
-          <w:szCs w:val="22"/>
-        </w:rPr>
-      </w:pPr>
-      <w:bookmarkStart w:id="1" w:name="_Toc113339887"/>
-      <w:r>
-        <w:rPr>
-          <w:rFonts w:ascii="Times New Roman" w:hAnsi="Times New Roman" w:cs="Times New Roman"/>
-          <w:sz w:val="22"/>
-          <w:szCs w:val="22"/>
-        </w:rPr>
-        <w:t xml:space="preserve">  Networking, Internet, Communications</w:t>
-      </w:r>
-      <w:r>
-        <w:rPr>
-          <w:rFonts w:ascii="Times New Roman" w:hAnsi="Times New Roman" w:cs="Times New Roman"/>
-          <w:sz w:val="22"/>
+          <w:rFonts w:ascii="Times New Roman" w:hAnsi="Times New Roman" w:cs="Times New Roman"/>
+          <w:sz w:val="24"/>
           <w:szCs w:val="22"/>
           <w:lang w:val="en-NZ"/>
         </w:rPr>
+      </w:pPr>
+      <w:bookmarkStart w:id="1" w:name="_Toc113339887"/>
+      <w:r>
+        <w:rPr>
+          <w:rFonts w:ascii="Times New Roman" w:hAnsi="Times New Roman" w:cs="Times New Roman"/>
+          <w:sz w:val="22"/>
+          <w:szCs w:val="22"/>
+        </w:rPr>
+        <w:t xml:space="preserve">  </w:t>
+      </w:r>
+      <w:r>
+        <w:rPr>
+          <w:rFonts w:ascii="Times New Roman" w:hAnsi="Times New Roman" w:cs="Times New Roman"/>
+          <w:sz w:val="24"/>
+          <w:szCs w:val="22"/>
+        </w:rPr>
+        <w:t>Networking, Internet, Communications</w:t>
+      </w:r>
+      <w:r>
+        <w:rPr>
+          <w:rFonts w:ascii="Times New Roman" w:hAnsi="Times New Roman" w:cs="Times New Roman"/>
+          <w:sz w:val="24"/>
+          <w:szCs w:val="22"/>
+          <w:lang w:val="en-NZ"/>
+        </w:rPr>
         <w:t xml:space="preserve"> Requirements</w:t>
       </w:r>
       <w:bookmarkEnd w:id="1"/>
+    </w:p>
+    <w:p>
+      <w:pPr>
+        <w:pStyle w:val="ListParagraph"/>
+        <w:numPr>
+          <w:ilvl w:val="0"/>
+          <w:numId w:val="36"/>
+        </w:numPr>
+        <w:rPr>
+          <w:sz w:val="24"/>
+          <w:lang w:val="en-NZ"/>
+        </w:rPr>
+      </w:pPr>
+      <w:r>
+        <w:rPr>
+          <w:rFonts w:ascii="Times New Roman" w:hAnsi="Times New Roman" w:cs="Times New Roman"/>
+          <w:sz w:val="24"/>
+          <w:lang w:val="en-NZ"/>
+        </w:rPr>
+        <w:t>Lighting cable internet</w:t>
+      </w:r>
     </w:p>
     <w:p>
       <w:pPr>
@@ -9468,7 +9646,6 @@
         </w:numPr>
         <w:rPr>
           <w:rFonts w:ascii="Times New Roman" w:hAnsi="Times New Roman" w:cs="Times New Roman"/>
-          <w:b w:val="0"/>
           <w:sz w:val="22"/>
           <w:szCs w:val="22"/>
         </w:rPr>
@@ -9477,12 +9654,116 @@
       <w:r>
         <w:rPr>
           <w:rFonts w:ascii="Times New Roman" w:hAnsi="Times New Roman" w:cs="Times New Roman"/>
-          <w:sz w:val="22"/>
+          <w:sz w:val="24"/>
           <w:szCs w:val="22"/>
         </w:rPr>
         <w:t xml:space="preserve"> Data Backup, Recovery</w:t>
       </w:r>
       <w:bookmarkEnd w:id="2"/>
+    </w:p>
+    <w:p>
+      <w:pPr>
+        <w:pStyle w:val="ListParagraph"/>
+        <w:numPr>
+          <w:ilvl w:val="0"/>
+          <w:numId w:val="35"/>
+        </w:numPr>
+        <w:rPr>
+          <w:rFonts w:ascii="Times New Roman" w:hAnsi="Times New Roman" w:cs="Times New Roman"/>
+          <w:sz w:val="24"/>
+          <w:lang w:val="en-AU"/>
+        </w:rPr>
+      </w:pPr>
+      <w:r>
+        <w:rPr>
+          <w:rFonts w:ascii="Times New Roman" w:hAnsi="Times New Roman" w:cs="Times New Roman"/>
+          <w:sz w:val="24"/>
+          <w:lang w:val="en-AU"/>
+        </w:rPr>
+        <w:t xml:space="preserve">Backup recovery plan </w:t>
+      </w:r>
+      <w:r>
+        <w:rPr>
+          <w:rFonts w:ascii="Times New Roman" w:hAnsi="Times New Roman" w:cs="Times New Roman"/>
+          <w:sz w:val="24"/>
+          <w:lang w:val="en-AU"/>
+        </w:rPr>
+        <w:t>for</w:t>
+      </w:r>
+      <w:r>
+        <w:rPr>
+          <w:rFonts w:ascii="Times New Roman" w:hAnsi="Times New Roman" w:cs="Times New Roman"/>
+          <w:sz w:val="24"/>
+          <w:lang w:val="en-AU"/>
+        </w:rPr>
+        <w:t xml:space="preserve"> of disaster</w:t>
+      </w:r>
+    </w:p>
+    <w:p>
+      <w:pPr>
+        <w:pStyle w:val="ListParagraph"/>
+        <w:numPr>
+          <w:ilvl w:val="0"/>
+          <w:numId w:val="35"/>
+        </w:numPr>
+        <w:rPr>
+          <w:rFonts w:ascii="Times New Roman" w:hAnsi="Times New Roman" w:cs="Times New Roman"/>
+          <w:sz w:val="24"/>
+          <w:lang w:val="en-AU"/>
+        </w:rPr>
+      </w:pPr>
+      <w:r>
+        <w:rPr>
+          <w:rFonts w:ascii="Times New Roman" w:hAnsi="Times New Roman" w:cs="Times New Roman"/>
+          <w:sz w:val="24"/>
+          <w:lang w:val="en-AU"/>
+        </w:rPr>
+        <w:t>Backup and recovery plan for data lose</w:t>
+      </w:r>
+    </w:p>
+    <w:p>
+      <w:pPr>
+        <w:pStyle w:val="ListParagraph"/>
+        <w:numPr>
+          <w:ilvl w:val="0"/>
+          <w:numId w:val="35"/>
+        </w:numPr>
+        <w:rPr>
+          <w:rFonts w:ascii="Times New Roman" w:hAnsi="Times New Roman" w:cs="Times New Roman"/>
+          <w:sz w:val="24"/>
+          <w:lang w:val="en-AU"/>
+        </w:rPr>
+      </w:pPr>
+      <w:r>
+        <w:rPr>
+          <w:rFonts w:ascii="Times New Roman" w:hAnsi="Times New Roman" w:cs="Times New Roman"/>
+          <w:sz w:val="24"/>
+          <w:lang w:val="en-AU"/>
+        </w:rPr>
+        <w:t>Backup electricity power</w:t>
+      </w:r>
+    </w:p>
+    <w:p>
+      <w:pPr>
+        <w:pStyle w:val="ListParagraph"/>
+        <w:numPr>
+          <w:ilvl w:val="0"/>
+          <w:numId w:val="35"/>
+        </w:numPr>
+        <w:rPr>
+          <w:rFonts w:ascii="Times New Roman" w:hAnsi="Times New Roman" w:cs="Times New Roman"/>
+          <w:sz w:val="24"/>
+          <w:lang w:val="en-AU"/>
+        </w:rPr>
+      </w:pPr>
+      <w:r>
+        <w:rPr>
+          <w:rFonts w:ascii="Times New Roman" w:hAnsi="Times New Roman" w:cs="Times New Roman"/>
+          <w:sz w:val="24"/>
+          <w:lang w:val="en-AU"/>
+        </w:rPr>
+        <w:t>RAID 3 or higher</w:t>
+      </w:r>
     </w:p>
     <w:p>
       <w:pPr>
@@ -9493,22 +9774,64 @@
         </w:numPr>
         <w:rPr>
           <w:rFonts w:ascii="Times New Roman" w:hAnsi="Times New Roman" w:cs="Times New Roman"/>
-          <w:b w:val="0"/>
-          <w:sz w:val="22"/>
+          <w:sz w:val="24"/>
           <w:szCs w:val="22"/>
-          <w:lang w:val="en-NZ"/>
         </w:rPr>
       </w:pPr>
       <w:bookmarkStart w:id="3" w:name="_Toc113339889"/>
       <w:r>
         <w:rPr>
           <w:rFonts w:ascii="Times New Roman" w:hAnsi="Times New Roman" w:cs="Times New Roman"/>
-          <w:sz w:val="22"/>
+          <w:sz w:val="24"/>
           <w:szCs w:val="22"/>
         </w:rPr>
-        <w:t xml:space="preserve">  Security (Virus Protection, Firewall)</w:t>
+        <w:t>Security (Virus Protection, Firewall)</w:t>
       </w:r>
       <w:bookmarkEnd w:id="3"/>
+    </w:p>
+    <w:p>
+      <w:pPr>
+        <w:pStyle w:val="ListParagraph"/>
+        <w:numPr>
+          <w:ilvl w:val="0"/>
+          <w:numId w:val="34"/>
+        </w:numPr>
+        <w:rPr>
+          <w:rFonts w:ascii="Times New Roman" w:hAnsi="Times New Roman" w:cs="Times New Roman"/>
+          <w:sz w:val="24"/>
+          <w:lang w:val="en-AU"/>
+        </w:rPr>
+      </w:pPr>
+      <w:r>
+        <w:rPr>
+          <w:rFonts w:ascii="Times New Roman" w:hAnsi="Times New Roman" w:cs="Times New Roman"/>
+          <w:sz w:val="24"/>
+          <w:lang w:val="en-AU"/>
+        </w:rPr>
+        <w:t>Common antivirus software is required (Avast, Avira, etc…)</w:t>
+      </w:r>
+    </w:p>
+    <w:p>
+      <w:pPr>
+        <w:pStyle w:val="ListParagraph"/>
+        <w:numPr>
+          <w:ilvl w:val="0"/>
+          <w:numId w:val="34"/>
+        </w:numPr>
+        <w:rPr>
+          <w:rFonts w:ascii="Times New Roman" w:hAnsi="Times New Roman" w:cs="Times New Roman"/>
+          <w:sz w:val="24"/>
+          <w:lang w:val="en-AU"/>
+        </w:rPr>
+      </w:pPr>
+      <w:r>
+        <w:rPr>
+          <w:rFonts w:ascii="Times New Roman" w:hAnsi="Times New Roman" w:cs="Times New Roman"/>
+          <w:sz w:val="24"/>
+          <w:lang w:val="en-AU"/>
+        </w:rPr>
+        <w:t>Window firewall</w:t>
+      </w:r>
     </w:p>
     <w:p>
       <w:pPr>
@@ -9544,239 +9867,34 @@
       <w:r>
         <w:rPr>
           <w:rFonts w:ascii="Times New Roman" w:hAnsi="Times New Roman" w:cs="Times New Roman"/>
-          <w:sz w:val="22"/>
+          <w:sz w:val="24"/>
           <w:lang w:val="en-NZ"/>
         </w:rPr>
-        <w:lastRenderedPageBreak/>
-        <w:t>The Cybercation café is a newly established business. Therefore, only basic information (such as offered courses, company location, etc… ) will need to be import manually to the system</w:t>
-      </w:r>
-    </w:p>
-    <w:p>
-      <w:pPr>
-        <w:pStyle w:val="Heading2"/>
+        <w:t>The Cybercation café is a newly established business. Therefore, only basic information (such as offered courses, company location, etc… ) will need</w:t>
+      </w:r>
+      <w:r>
+        <w:rPr>
+          <w:rFonts w:ascii="Times New Roman" w:hAnsi="Times New Roman" w:cs="Times New Roman"/>
+          <w:sz w:val="24"/>
+          <w:lang w:val="en-NZ"/>
+        </w:rPr>
+        <w:t xml:space="preserve"> to be import manually to the system</w:t>
+      </w:r>
+    </w:p>
+    <w:p>
+      <w:pPr>
+        <w:pStyle w:val="ListParagraph"/>
         <w:numPr>
           <w:ilvl w:val="0"/>
           <w:numId w:val="3"/>
         </w:numPr>
-        <w:rPr>
-          <w:rFonts w:ascii="Times New Roman" w:hAnsi="Times New Roman" w:cs="Times New Roman"/>
-          <w:b/>
-          <w:bCs/>
-          <w:sz w:val="24"/>
-          <w:lang w:eastAsia="en-AU"/>
-        </w:rPr>
-      </w:pPr>
-      <w:r>
-        <w:rPr>
-          <w:rFonts w:ascii="Times New Roman" w:hAnsi="Times New Roman" w:cs="Times New Roman"/>
-          <w:b/>
-          <w:bCs/>
-          <w:sz w:val="24"/>
-          <w:lang w:eastAsia="en-AU"/>
-        </w:rPr>
-        <w:t>Other non-functional Requirements</w:t>
-      </w:r>
-    </w:p>
-    <w:p>
-      <w:pPr>
-        <w:spacing w:before="120" w:after="120"/>
-        <w:ind w:firstLine="360"/>
-        <w:rPr>
-          <w:rFonts w:ascii="Times New Roman" w:hAnsi="Times New Roman" w:cs="Times New Roman"/>
-          <w:sz w:val="22"/>
-          <w:szCs w:val="24"/>
-          <w:lang w:eastAsia="en-AU"/>
-        </w:rPr>
-      </w:pPr>
-      <w:r>
-        <w:rPr>
-          <w:rFonts w:ascii="Times New Roman" w:hAnsi="Times New Roman" w:cs="Times New Roman"/>
-          <w:sz w:val="22"/>
-          <w:szCs w:val="24"/>
-          <w:lang w:eastAsia="en-AU"/>
-        </w:rPr>
-        <w:t xml:space="preserve">Specifies any other particular non-functional attributes required by the system. Examples are provided below. </w:t>
-      </w:r>
-    </w:p>
-    <w:p>
-      <w:pPr>
-        <w:pStyle w:val="Heading3"/>
-        <w:numPr>
-          <w:ilvl w:val="1"/>
-          <w:numId w:val="3"/>
-        </w:numPr>
-        <w:rPr>
-          <w:rFonts w:ascii="Times New Roman" w:hAnsi="Times New Roman" w:cs="Times New Roman"/>
-          <w:lang w:eastAsia="en-AU"/>
-        </w:rPr>
-      </w:pPr>
-      <w:r>
-        <w:rPr>
-          <w:rFonts w:ascii="Times New Roman" w:hAnsi="Times New Roman" w:cs="Times New Roman"/>
-          <w:lang w:eastAsia="en-AU"/>
-        </w:rPr>
-        <w:t>Security</w:t>
-      </w:r>
-    </w:p>
-    <w:p>
-      <w:pPr>
-        <w:pStyle w:val="Heading3"/>
-        <w:numPr>
-          <w:ilvl w:val="1"/>
-          <w:numId w:val="3"/>
-        </w:numPr>
-        <w:rPr>
-          <w:rFonts w:ascii="Times New Roman" w:hAnsi="Times New Roman" w:cs="Times New Roman"/>
-          <w:lang w:eastAsia="en-AU"/>
-        </w:rPr>
-      </w:pPr>
-      <w:r>
-        <w:rPr>
-          <w:rFonts w:ascii="Times New Roman" w:hAnsi="Times New Roman" w:cs="Times New Roman"/>
-          <w:lang w:eastAsia="en-AU"/>
-        </w:rPr>
-        <w:t>Reliability</w:t>
-      </w:r>
-    </w:p>
-    <w:p>
-      <w:pPr>
-        <w:pStyle w:val="Heading3"/>
-        <w:numPr>
-          <w:ilvl w:val="1"/>
-          <w:numId w:val="3"/>
-        </w:numPr>
-        <w:rPr>
-          <w:rFonts w:ascii="Times New Roman" w:hAnsi="Times New Roman" w:cs="Times New Roman"/>
-          <w:lang w:eastAsia="en-AU"/>
-        </w:rPr>
-      </w:pPr>
-      <w:r>
-        <w:rPr>
-          <w:rFonts w:ascii="Times New Roman" w:hAnsi="Times New Roman" w:cs="Times New Roman"/>
-          <w:lang w:eastAsia="en-AU"/>
-        </w:rPr>
-        <w:t>Maintainability</w:t>
-      </w:r>
-    </w:p>
-    <w:p>
-      <w:pPr>
-        <w:pStyle w:val="Heading3"/>
-        <w:numPr>
-          <w:ilvl w:val="1"/>
-          <w:numId w:val="3"/>
-        </w:numPr>
-        <w:rPr>
-          <w:rFonts w:ascii="Times New Roman" w:hAnsi="Times New Roman" w:cs="Times New Roman"/>
-          <w:lang w:eastAsia="en-AU"/>
-        </w:rPr>
-      </w:pPr>
-      <w:r>
-        <w:rPr>
-          <w:rFonts w:ascii="Times New Roman" w:hAnsi="Times New Roman" w:cs="Times New Roman"/>
-          <w:lang w:eastAsia="en-AU"/>
-        </w:rPr>
-        <w:t>Portability</w:t>
-      </w:r>
-    </w:p>
-    <w:p>
-      <w:pPr>
-        <w:pStyle w:val="Heading3"/>
-        <w:numPr>
-          <w:ilvl w:val="1"/>
-          <w:numId w:val="3"/>
-        </w:numPr>
-        <w:rPr>
-          <w:rFonts w:ascii="Times New Roman" w:hAnsi="Times New Roman" w:cs="Times New Roman"/>
-          <w:lang w:eastAsia="en-AU"/>
-        </w:rPr>
-      </w:pPr>
-      <w:r>
-        <w:rPr>
-          <w:rFonts w:ascii="Times New Roman" w:hAnsi="Times New Roman" w:cs="Times New Roman"/>
-          <w:lang w:eastAsia="en-AU"/>
-        </w:rPr>
-        <w:t>Application Compatibility</w:t>
-      </w:r>
-    </w:p>
-    <w:p>
-      <w:pPr>
-        <w:pStyle w:val="Heading3"/>
-        <w:numPr>
-          <w:ilvl w:val="1"/>
-          <w:numId w:val="3"/>
-        </w:numPr>
-        <w:rPr>
-          <w:rFonts w:ascii="Times New Roman" w:hAnsi="Times New Roman" w:cs="Times New Roman"/>
-          <w:lang w:eastAsia="en-AU"/>
-        </w:rPr>
-      </w:pPr>
-      <w:r>
-        <w:rPr>
-          <w:rFonts w:ascii="Times New Roman" w:hAnsi="Times New Roman" w:cs="Times New Roman"/>
-          <w:lang w:eastAsia="en-AU"/>
-        </w:rPr>
-        <w:t>Serviceability</w:t>
-      </w:r>
-    </w:p>
-    <w:p>
-      <w:pPr>
-        <w:pStyle w:val="Heading3"/>
-        <w:numPr>
-          <w:ilvl w:val="1"/>
-          <w:numId w:val="3"/>
-        </w:numPr>
-        <w:rPr>
-          <w:rFonts w:ascii="Times New Roman" w:hAnsi="Times New Roman" w:cs="Times New Roman"/>
-          <w:lang w:eastAsia="en-AU"/>
-        </w:rPr>
-      </w:pPr>
-      <w:r>
-        <w:rPr>
-          <w:rFonts w:ascii="Times New Roman" w:hAnsi="Times New Roman" w:cs="Times New Roman"/>
-          <w:lang w:eastAsia="en-AU"/>
-        </w:rPr>
-        <w:t>others as appropriate</w:t>
-      </w:r>
-    </w:p>
-    <w:p>
-      <w:pPr>
-        <w:pStyle w:val="ListParagraph"/>
-        <w:ind w:left="360"/>
-        <w:rPr>
-          <w:rFonts w:ascii="Times New Roman" w:hAnsi="Times New Roman" w:cs="Times New Roman"/>
-          <w:b/>
-          <w:bCs/>
-          <w:sz w:val="22"/>
-          <w:szCs w:val="24"/>
-          <w:lang w:eastAsia="en-AU"/>
-        </w:rPr>
-      </w:pPr>
-      <w:r>
-        <w:rPr>
-          <w:rFonts w:ascii="Times New Roman" w:hAnsi="Times New Roman" w:cs="Times New Roman"/>
-          <w:b/>
-          <w:bCs/>
-          <w:sz w:val="22"/>
-          <w:szCs w:val="24"/>
-          <w:lang w:eastAsia="en-AU"/>
-        </w:rPr>
-        <w:t>Note: You need NOT complete this section – it is for your information only. Simply remove it</w:t>
-      </w:r>
-    </w:p>
-    <w:p>
-      <w:pPr>
-        <w:pStyle w:val="ListParagraph"/>
-        <w:numPr>
-          <w:ilvl w:val="0"/>
-          <w:numId w:val="3"/>
-        </w:numPr>
         <w:spacing w:before="120" w:after="120"/>
         <w:outlineLvl w:val="1"/>
         <w:rPr>
           <w:rFonts w:ascii="Times New Roman" w:hAnsi="Times New Roman" w:cs="Times New Roman"/>
           <w:b/>
           <w:bCs/>
-          <w:sz w:val="24"/>
+          <w:sz w:val="28"/>
           <w:szCs w:val="28"/>
           <w:lang w:eastAsia="en-AU"/>
         </w:rPr>
@@ -9786,7 +9904,7 @@
           <w:rFonts w:ascii="Times New Roman" w:hAnsi="Times New Roman" w:cs="Times New Roman"/>
           <w:b/>
           <w:bCs/>
-          <w:sz w:val="24"/>
+          <w:sz w:val="28"/>
           <w:szCs w:val="28"/>
           <w:lang w:eastAsia="en-AU"/>
         </w:rPr>
@@ -9796,76 +9914,157 @@
     <w:p>
       <w:pPr>
         <w:pStyle w:val="ListParagraph"/>
+        <w:numPr>
+          <w:ilvl w:val="0"/>
+          <w:numId w:val="30"/>
+        </w:numPr>
         <w:spacing w:before="120" w:after="120"/>
-        <w:ind w:left="360" w:firstLine="360"/>
-        <w:rPr>
-          <w:rFonts w:ascii="Times New Roman" w:hAnsi="Times New Roman" w:cs="Times New Roman"/>
-          <w:sz w:val="22"/>
-          <w:szCs w:val="24"/>
-          <w:lang w:eastAsia="en-AU"/>
-        </w:rPr>
-      </w:pPr>
-      <w:r>
-        <w:rPr>
-          <w:rFonts w:ascii="Times New Roman" w:hAnsi="Times New Roman" w:cs="Times New Roman"/>
-          <w:sz w:val="22"/>
-          <w:szCs w:val="24"/>
-          <w:lang w:eastAsia="en-AU"/>
-        </w:rPr>
-        <w:t xml:space="preserve">This section provides an initial version of the project plan, including the major tasks to be accomplished, their interdependencies, and their tentative start/stop dates </w:t>
-      </w:r>
-    </w:p>
-    <w:p>
-      <w:pPr>
-        <w:pStyle w:val="ListParagraph"/>
-        <w:spacing w:before="120" w:after="120"/>
-        <w:ind w:left="360"/>
-        <w:rPr>
-          <w:rFonts w:ascii="Times New Roman" w:hAnsi="Times New Roman" w:cs="Times New Roman"/>
-          <w:sz w:val="22"/>
-          <w:szCs w:val="24"/>
-          <w:lang w:eastAsia="en-AU"/>
-        </w:rPr>
-      </w:pPr>
-      <w:r>
+        <w:outlineLvl w:val="1"/>
         <w:rPr>
           <w:rFonts w:ascii="Times New Roman" w:hAnsi="Times New Roman" w:cs="Times New Roman"/>
           <w:b/>
-          <w:sz w:val="22"/>
-          <w:szCs w:val="24"/>
-          <w:lang w:eastAsia="en-AU"/>
-        </w:rPr>
-        <w:t>Note: Use a Gantt Chart</w:t>
-      </w:r>
-      <w:r>
-        <w:rPr>
-          <w:rFonts w:ascii="Times New Roman" w:hAnsi="Times New Roman" w:cs="Times New Roman"/>
-          <w:sz w:val="22"/>
-          <w:szCs w:val="24"/>
-          <w:lang w:eastAsia="en-AU"/>
-        </w:rPr>
-        <w:t xml:space="preserve">. </w:t>
-      </w:r>
-    </w:p>
-    <w:p>
-      <w:pPr>
-        <w:pStyle w:val="ListParagraph"/>
+          <w:bCs/>
+          <w:sz w:val="24"/>
+          <w:szCs w:val="28"/>
+          <w:lang w:eastAsia="en-AU"/>
+        </w:rPr>
+      </w:pPr>
+      <w:r>
+        <w:rPr>
+          <w:rFonts w:ascii="Times New Roman" w:hAnsi="Times New Roman" w:cs="Times New Roman"/>
+          <w:b/>
+          <w:bCs/>
+          <w:sz w:val="24"/>
+          <w:szCs w:val="28"/>
+          <w:lang w:eastAsia="en-AU"/>
+        </w:rPr>
+        <w:t>Schedule for content management project</w:t>
+      </w:r>
+    </w:p>
+    <w:p>
+      <w:pPr>
+        <w:ind w:left="-1260"/>
+        <w:rPr>
+          <w:rFonts w:ascii="Times New Roman" w:hAnsi="Times New Roman" w:cs="Times New Roman"/>
+          <w:lang w:eastAsia="en-AU"/>
+        </w:rPr>
+      </w:pPr>
+      <w:r>
+        <w:rPr>
+          <w:rFonts w:ascii="Times New Roman" w:hAnsi="Times New Roman" w:cs="Times New Roman"/>
+          <w:noProof/>
+          <w:lang w:eastAsia="ja-JP"/>
+        </w:rPr>
+        <w:lastRenderedPageBreak/>
+        <w:drawing>
+          <wp:inline distT="0" distB="0" distL="0" distR="0" wp14:anchorId="0EAAAAD3" wp14:editId="44681660">
+            <wp:extent cx="7562850" cy="5172075"/>
+            <wp:effectExtent l="0" t="0" r="0" b="9525"/>
+            <wp:docPr id="3" name="Picture 3"/>
+            <wp:cNvGraphicFramePr>
+              <a:graphicFrameLocks xmlns:a="http://schemas.openxmlformats.org/drawingml/2006/main" noChangeAspect="1"/>
+            </wp:cNvGraphicFramePr>
+            <a:graphic xmlns:a="http://schemas.openxmlformats.org/drawingml/2006/main">
+              <a:graphicData uri="http://schemas.openxmlformats.org/drawingml/2006/picture">
+                <pic:pic xmlns:pic="http://schemas.openxmlformats.org/drawingml/2006/picture">
+                  <pic:nvPicPr>
+                    <pic:cNvPr id="0" name="plan.PNG"/>
+                    <pic:cNvPicPr/>
+                  </pic:nvPicPr>
+                  <pic:blipFill>
+                    <a:blip r:embed="rId19">
+                      <a:extLst>
+                        <a:ext uri="{28A0092B-C50C-407E-A947-70E740481C1C}">
+                          <a14:useLocalDpi xmlns:a14="http://schemas.microsoft.com/office/drawing/2010/main" val="0"/>
+                        </a:ext>
+                      </a:extLst>
+                    </a:blip>
+                    <a:stretch>
+                      <a:fillRect/>
+                    </a:stretch>
+                  </pic:blipFill>
+                  <pic:spPr>
+                    <a:xfrm>
+                      <a:off x="0" y="0"/>
+                      <a:ext cx="7562850" cy="5172075"/>
+                    </a:xfrm>
+                    <a:prstGeom prst="rect">
+                      <a:avLst/>
+                    </a:prstGeom>
+                  </pic:spPr>
+                </pic:pic>
+              </a:graphicData>
+            </a:graphic>
+          </wp:inline>
+        </w:drawing>
+      </w:r>
+    </w:p>
+    <w:p>
+      <w:pPr>
+        <w:rPr>
+          <w:rFonts w:ascii="Times New Roman" w:hAnsi="Times New Roman" w:cs="Times New Roman"/>
+          <w:sz w:val="24"/>
+          <w:lang w:eastAsia="en-AU"/>
+        </w:rPr>
+      </w:pPr>
+      <w:r>
+        <w:rPr>
+          <w:rFonts w:ascii="Times New Roman" w:hAnsi="Times New Roman" w:cs="Times New Roman"/>
+          <w:sz w:val="24"/>
+          <w:lang w:eastAsia="en-AU"/>
+        </w:rPr>
+        <w:t xml:space="preserve">For more </w:t>
+      </w:r>
+      <w:r>
+        <w:rPr>
+          <w:rFonts w:ascii="Times New Roman" w:hAnsi="Times New Roman" w:cs="Times New Roman"/>
+          <w:sz w:val="24"/>
+          <w:lang w:eastAsia="en-AU"/>
+        </w:rPr>
+        <w:t xml:space="preserve">detail, please see sheet1, </w:t>
+      </w:r>
+      <w:r>
+        <w:rPr>
+          <w:rFonts w:ascii="Times New Roman" w:hAnsi="Times New Roman" w:cs="Times New Roman"/>
+          <w:sz w:val="24"/>
+          <w:lang w:eastAsia="en-AU"/>
+        </w:rPr>
+        <w:t>PreliminarySchedule.xlsx</w:t>
+      </w:r>
+      <w:r>
+        <w:rPr>
+          <w:rFonts w:ascii="Times New Roman" w:hAnsi="Times New Roman" w:cs="Times New Roman"/>
+          <w:sz w:val="24"/>
+          <w:lang w:eastAsia="en-AU"/>
+        </w:rPr>
+        <w:t xml:space="preserve"> file.</w:t>
+      </w:r>
+    </w:p>
+    <w:p>
+      <w:pPr>
+        <w:rPr>
+          <w:rFonts w:ascii="Times New Roman" w:hAnsi="Times New Roman" w:cs="Times New Roman"/>
+          <w:lang w:eastAsia="en-AU"/>
+        </w:rPr>
+      </w:pPr>
+    </w:p>
+    <w:p>
+      <w:pPr>
+        <w:pStyle w:val="Heading2"/>
         <w:numPr>
           <w:ilvl w:val="0"/>
-          <w:numId w:val="21"/>
-        </w:numPr>
-        <w:rPr>
-          <w:rFonts w:ascii="Times New Roman" w:hAnsi="Times New Roman" w:cs="Times New Roman"/>
-          <w:lang w:val="en-AU" w:eastAsia="en-AU"/>
-        </w:rPr>
-      </w:pPr>
-      <w:r>
+          <w:numId w:val="28"/>
+        </w:numPr>
         <w:rPr>
           <w:rFonts w:ascii="Times New Roman" w:hAnsi="Times New Roman" w:cs="Times New Roman"/>
           <w:b/>
-          <w:bCs/>
-          <w:sz w:val="24"/>
-          <w:szCs w:val="28"/>
+          <w:lang w:eastAsia="en-AU"/>
+        </w:rPr>
+      </w:pPr>
+      <w:r>
+        <w:rPr>
+          <w:rFonts w:ascii="Times New Roman" w:hAnsi="Times New Roman" w:cs="Times New Roman"/>
+          <w:b/>
           <w:lang w:eastAsia="en-AU"/>
         </w:rPr>
         <w:t>Preliminary Budget</w:t>
@@ -9873,51 +10072,278 @@
     </w:p>
     <w:p>
       <w:pPr>
-        <w:spacing w:before="120" w:after="120"/>
-        <w:ind w:firstLine="360"/>
-        <w:rPr>
-          <w:rFonts w:ascii="Times New Roman" w:hAnsi="Times New Roman" w:cs="Times New Roman"/>
-          <w:sz w:val="22"/>
-          <w:szCs w:val="24"/>
-          <w:lang w:eastAsia="en-AU"/>
-        </w:rPr>
-      </w:pPr>
-      <w:r>
-        <w:rPr>
-          <w:rFonts w:ascii="Times New Roman" w:hAnsi="Times New Roman" w:cs="Times New Roman"/>
-          <w:sz w:val="22"/>
-          <w:szCs w:val="24"/>
-          <w:lang w:eastAsia="en-AU"/>
-        </w:rPr>
-        <w:t xml:space="preserve">This section provides an initial budget for the project, itemized by cost factor. </w:t>
-      </w:r>
-    </w:p>
-    <w:p>
-      <w:pPr>
-        <w:pStyle w:val="ListParagraph"/>
-        <w:spacing w:before="120" w:after="120"/>
-        <w:ind w:left="360"/>
-        <w:outlineLvl w:val="1"/>
-        <w:rPr>
-          <w:rFonts w:ascii="Times New Roman" w:hAnsi="Times New Roman" w:cs="Times New Roman"/>
-          <w:b/>
-          <w:bCs/>
-          <w:sz w:val="22"/>
-          <w:szCs w:val="24"/>
-          <w:lang w:eastAsia="en-AU"/>
-        </w:rPr>
-      </w:pPr>
-      <w:r>
-        <w:rPr>
-          <w:rFonts w:ascii="Times New Roman" w:hAnsi="Times New Roman" w:cs="Times New Roman"/>
-          <w:b/>
-          <w:bCs/>
-          <w:sz w:val="22"/>
-          <w:szCs w:val="24"/>
-          <w:lang w:eastAsia="en-AU"/>
-        </w:rPr>
-        <w:t>Note: Keep this section simple, just a cost guesstimate by major component (software, hardware, network, support, training).</w:t>
-      </w:r>
+        <w:pStyle w:val="ListParagraph"/>
+        <w:numPr>
+          <w:ilvl w:val="0"/>
+          <w:numId w:val="29"/>
+        </w:numPr>
+        <w:rPr>
+          <w:rFonts w:ascii="Times New Roman" w:hAnsi="Times New Roman" w:cs="Times New Roman"/>
+          <w:sz w:val="24"/>
+          <w:lang w:eastAsia="en-AU"/>
+        </w:rPr>
+      </w:pPr>
+      <w:r>
+        <w:rPr>
+          <w:rFonts w:ascii="Times New Roman" w:hAnsi="Times New Roman" w:cs="Times New Roman"/>
+          <w:sz w:val="24"/>
+          <w:lang w:eastAsia="en-AU"/>
+        </w:rPr>
+        <w:t>Content management system: 600$</w:t>
+      </w:r>
+    </w:p>
+    <w:p>
+      <w:pPr>
+        <w:pStyle w:val="ListParagraph"/>
+        <w:numPr>
+          <w:ilvl w:val="0"/>
+          <w:numId w:val="29"/>
+        </w:numPr>
+        <w:rPr>
+          <w:rFonts w:ascii="Times New Roman" w:hAnsi="Times New Roman" w:cs="Times New Roman"/>
+          <w:sz w:val="24"/>
+          <w:lang w:eastAsia="en-AU"/>
+        </w:rPr>
+      </w:pPr>
+      <w:r>
+        <w:rPr>
+          <w:rFonts w:ascii="Times New Roman" w:hAnsi="Times New Roman" w:cs="Times New Roman"/>
+          <w:sz w:val="24"/>
+          <w:lang w:eastAsia="en-AU"/>
+        </w:rPr>
+        <w:t>Customer relationship management system: xxx $</w:t>
+      </w:r>
+    </w:p>
+    <w:p>
+      <w:pPr>
+        <w:pStyle w:val="ListParagraph"/>
+        <w:numPr>
+          <w:ilvl w:val="0"/>
+          <w:numId w:val="29"/>
+        </w:numPr>
+        <w:rPr>
+          <w:rFonts w:ascii="Times New Roman" w:hAnsi="Times New Roman" w:cs="Times New Roman"/>
+          <w:sz w:val="24"/>
+          <w:lang w:eastAsia="en-AU"/>
+        </w:rPr>
+      </w:pPr>
+      <w:r>
+        <w:rPr>
+          <w:rFonts w:ascii="Times New Roman" w:hAnsi="Times New Roman" w:cs="Times New Roman"/>
+          <w:sz w:val="24"/>
+          <w:lang w:eastAsia="en-AU"/>
+        </w:rPr>
+        <w:t>Human resource management system: xxx $</w:t>
+      </w:r>
+    </w:p>
+    <w:p>
+      <w:pPr>
+        <w:pStyle w:val="ListParagraph"/>
+        <w:numPr>
+          <w:ilvl w:val="0"/>
+          <w:numId w:val="29"/>
+        </w:numPr>
+        <w:rPr>
+          <w:rFonts w:ascii="Times New Roman" w:hAnsi="Times New Roman" w:cs="Times New Roman"/>
+          <w:sz w:val="24"/>
+          <w:lang w:eastAsia="en-AU"/>
+        </w:rPr>
+      </w:pPr>
+      <w:r>
+        <w:rPr>
+          <w:rFonts w:ascii="Times New Roman" w:hAnsi="Times New Roman" w:cs="Times New Roman"/>
+          <w:sz w:val="24"/>
+          <w:lang w:eastAsia="en-AU"/>
+        </w:rPr>
+        <w:t>Host and domain: 150$ per year</w:t>
+      </w:r>
+    </w:p>
+    <w:p>
+      <w:pPr>
+        <w:pStyle w:val="ListParagraph"/>
+        <w:numPr>
+          <w:ilvl w:val="0"/>
+          <w:numId w:val="29"/>
+        </w:numPr>
+        <w:rPr>
+          <w:rFonts w:ascii="Times New Roman" w:hAnsi="Times New Roman" w:cs="Times New Roman"/>
+          <w:sz w:val="24"/>
+          <w:lang w:eastAsia="en-AU"/>
+        </w:rPr>
+      </w:pPr>
+      <w:r>
+        <w:rPr>
+          <w:rFonts w:ascii="Times New Roman" w:hAnsi="Times New Roman" w:cs="Times New Roman"/>
+          <w:sz w:val="24"/>
+          <w:lang w:eastAsia="en-AU"/>
+        </w:rPr>
+        <w:t>Support and maintenance</w:t>
+      </w:r>
+      <w:r>
+        <w:rPr>
+          <w:rFonts w:ascii="Times New Roman" w:hAnsi="Times New Roman" w:cs="Times New Roman"/>
+          <w:sz w:val="24"/>
+          <w:lang w:eastAsia="en-AU"/>
+        </w:rPr>
+        <w:t xml:space="preserve"> (software)</w:t>
+      </w:r>
+      <w:r>
+        <w:rPr>
+          <w:rFonts w:ascii="Times New Roman" w:hAnsi="Times New Roman" w:cs="Times New Roman"/>
+          <w:sz w:val="24"/>
+          <w:lang w:eastAsia="en-AU"/>
+        </w:rPr>
+        <w:t xml:space="preserve">: </w:t>
+      </w:r>
+      <w:r>
+        <w:rPr>
+          <w:rFonts w:ascii="Times New Roman" w:hAnsi="Times New Roman" w:cs="Times New Roman"/>
+          <w:sz w:val="24"/>
+          <w:lang w:eastAsia="en-AU"/>
+        </w:rPr>
+        <w:t>15</w:t>
+      </w:r>
+      <w:r>
+        <w:rPr>
+          <w:rFonts w:ascii="Times New Roman" w:hAnsi="Times New Roman" w:cs="Times New Roman"/>
+          <w:sz w:val="24"/>
+          <w:lang w:eastAsia="en-AU"/>
+        </w:rPr>
+        <w:t>0$ per year</w:t>
+      </w:r>
+    </w:p>
+    <w:p>
+      <w:pPr>
+        <w:pStyle w:val="ListParagraph"/>
+        <w:numPr>
+          <w:ilvl w:val="0"/>
+          <w:numId w:val="29"/>
+        </w:numPr>
+        <w:rPr>
+          <w:rFonts w:ascii="Times New Roman" w:hAnsi="Times New Roman" w:cs="Times New Roman"/>
+          <w:sz w:val="24"/>
+          <w:lang w:eastAsia="en-AU"/>
+        </w:rPr>
+      </w:pPr>
+      <w:r>
+        <w:rPr>
+          <w:rFonts w:ascii="Times New Roman" w:hAnsi="Times New Roman" w:cs="Times New Roman"/>
+          <w:sz w:val="24"/>
+          <w:lang w:eastAsia="en-AU"/>
+        </w:rPr>
+        <w:t>Network:</w:t>
+      </w:r>
+      <w:r>
+        <w:rPr>
+          <w:rFonts w:ascii="Times New Roman" w:hAnsi="Times New Roman" w:cs="Times New Roman"/>
+          <w:sz w:val="24"/>
+          <w:lang w:eastAsia="en-AU"/>
+        </w:rPr>
+        <w:t xml:space="preserve"> 210$ per year</w:t>
+      </w:r>
+    </w:p>
+    <w:p>
+      <w:pPr>
+        <w:pStyle w:val="ListParagraph"/>
+        <w:numPr>
+          <w:ilvl w:val="0"/>
+          <w:numId w:val="29"/>
+        </w:numPr>
+        <w:rPr>
+          <w:rFonts w:ascii="Times New Roman" w:hAnsi="Times New Roman" w:cs="Times New Roman"/>
+          <w:sz w:val="24"/>
+          <w:lang w:eastAsia="en-AU"/>
+        </w:rPr>
+      </w:pPr>
+      <w:r>
+        <w:rPr>
+          <w:rFonts w:ascii="Times New Roman" w:hAnsi="Times New Roman" w:cs="Times New Roman"/>
+          <w:sz w:val="24"/>
+          <w:lang w:eastAsia="en-AU"/>
+        </w:rPr>
+        <w:t>Devices: 5PC + 5 keyboard + 5</w:t>
+      </w:r>
+      <w:r>
+        <w:rPr>
+          <w:rFonts w:ascii="Times New Roman" w:hAnsi="Times New Roman" w:cs="Times New Roman"/>
+          <w:sz w:val="24"/>
+          <w:lang w:eastAsia="en-AU"/>
+        </w:rPr>
+        <w:t xml:space="preserve"> mouse + 1 printer  = </w:t>
+      </w:r>
+      <w:r>
+        <w:rPr>
+          <w:rFonts w:ascii="Times New Roman" w:hAnsi="Times New Roman" w:cs="Times New Roman"/>
+          <w:sz w:val="24"/>
+          <w:lang w:eastAsia="en-AU"/>
+        </w:rPr>
+        <w:t>35</w:t>
+      </w:r>
+      <w:r>
+        <w:rPr>
+          <w:rFonts w:ascii="Times New Roman" w:hAnsi="Times New Roman" w:cs="Times New Roman"/>
+          <w:sz w:val="24"/>
+          <w:lang w:eastAsia="en-AU"/>
+        </w:rPr>
+        <w:t>00$</w:t>
+      </w:r>
+    </w:p>
+    <w:p>
+      <w:pPr>
+        <w:pStyle w:val="ListParagraph"/>
+        <w:numPr>
+          <w:ilvl w:val="0"/>
+          <w:numId w:val="29"/>
+        </w:numPr>
+        <w:rPr>
+          <w:rFonts w:ascii="Times New Roman" w:hAnsi="Times New Roman" w:cs="Times New Roman"/>
+          <w:sz w:val="24"/>
+          <w:lang w:eastAsia="en-AU"/>
+        </w:rPr>
+      </w:pPr>
+      <w:r>
+        <w:rPr>
+          <w:rFonts w:ascii="Times New Roman" w:hAnsi="Times New Roman" w:cs="Times New Roman"/>
+          <w:sz w:val="24"/>
+          <w:lang w:eastAsia="en-AU"/>
+        </w:rPr>
+        <w:t>Training: 100$ per year</w:t>
+      </w:r>
+      <w:r>
+        <w:rPr>
+          <w:rFonts w:ascii="Times New Roman" w:hAnsi="Times New Roman" w:cs="Times New Roman"/>
+          <w:sz w:val="24"/>
+          <w:lang w:eastAsia="en-AU"/>
+        </w:rPr>
+        <w:t xml:space="preserve"> </w:t>
+      </w:r>
+    </w:p>
+    <w:p>
+      <w:pPr>
+        <w:rPr>
+          <w:rFonts w:ascii="Times New Roman" w:hAnsi="Times New Roman" w:cs="Times New Roman"/>
+          <w:sz w:val="24"/>
+          <w:lang w:eastAsia="en-AU"/>
+        </w:rPr>
+      </w:pPr>
+    </w:p>
+    <w:p>
+      <w:pPr>
+        <w:rPr>
+          <w:rFonts w:ascii="Times New Roman" w:hAnsi="Times New Roman" w:cs="Times New Roman"/>
+          <w:sz w:val="24"/>
+          <w:lang w:eastAsia="en-AU"/>
+        </w:rPr>
+      </w:pPr>
+    </w:p>
+    <w:p>
+      <w:pPr>
+        <w:rPr>
+          <w:rFonts w:ascii="Times New Roman" w:hAnsi="Times New Roman" w:cs="Times New Roman"/>
+          <w:sz w:val="24"/>
+          <w:lang w:eastAsia="en-AU"/>
+        </w:rPr>
+      </w:pPr>
     </w:p>
     <w:p>
       <w:pPr>
@@ -10517,6 +10943,119 @@
     </w:lvl>
   </w:abstractNum>
   <w:abstractNum w:abstractNumId="3">
+    <w:nsid w:val="0A284D2A"/>
+    <w:multiLevelType w:val="hybridMultilevel"/>
+    <w:tmpl w:val="1BD2A872"/>
+    <w:lvl w:ilvl="0" w:tplc="04090001">
+      <w:start w:val="1"/>
+      <w:numFmt w:val="bullet"/>
+      <w:lvlText w:val=""/>
+      <w:lvlJc w:val="left"/>
+      <w:pPr>
+        <w:ind w:left="1440" w:hanging="360"/>
+      </w:pPr>
+      <w:rPr>
+        <w:rFonts w:ascii="Symbol" w:hAnsi="Symbol" w:hint="default"/>
+      </w:rPr>
+    </w:lvl>
+    <w:lvl w:ilvl="1" w:tplc="04090003" w:tentative="1">
+      <w:start w:val="1"/>
+      <w:numFmt w:val="bullet"/>
+      <w:lvlText w:val="o"/>
+      <w:lvlJc w:val="left"/>
+      <w:pPr>
+        <w:ind w:left="2160" w:hanging="360"/>
+      </w:pPr>
+      <w:rPr>
+        <w:rFonts w:ascii="Courier New" w:hAnsi="Courier New" w:cs="Courier New" w:hint="default"/>
+      </w:rPr>
+    </w:lvl>
+    <w:lvl w:ilvl="2" w:tplc="04090005" w:tentative="1">
+      <w:start w:val="1"/>
+      <w:numFmt w:val="bullet"/>
+      <w:lvlText w:val=""/>
+      <w:lvlJc w:val="left"/>
+      <w:pPr>
+        <w:ind w:left="2880" w:hanging="360"/>
+      </w:pPr>
+      <w:rPr>
+        <w:rFonts w:ascii="Wingdings" w:hAnsi="Wingdings" w:hint="default"/>
+      </w:rPr>
+    </w:lvl>
+    <w:lvl w:ilvl="3" w:tplc="04090001" w:tentative="1">
+      <w:start w:val="1"/>
+      <w:numFmt w:val="bullet"/>
+      <w:lvlText w:val=""/>
+      <w:lvlJc w:val="left"/>
+      <w:pPr>
+        <w:ind w:left="3600" w:hanging="360"/>
+      </w:pPr>
+      <w:rPr>
+        <w:rFonts w:ascii="Symbol" w:hAnsi="Symbol" w:hint="default"/>
+      </w:rPr>
+    </w:lvl>
+    <w:lvl w:ilvl="4" w:tplc="04090003" w:tentative="1">
+      <w:start w:val="1"/>
+      <w:numFmt w:val="bullet"/>
+      <w:lvlText w:val="o"/>
+      <w:lvlJc w:val="left"/>
+      <w:pPr>
+        <w:ind w:left="4320" w:hanging="360"/>
+      </w:pPr>
+      <w:rPr>
+        <w:rFonts w:ascii="Courier New" w:hAnsi="Courier New" w:cs="Courier New" w:hint="default"/>
+      </w:rPr>
+    </w:lvl>
+    <w:lvl w:ilvl="5" w:tplc="04090005" w:tentative="1">
+      <w:start w:val="1"/>
+      <w:numFmt w:val="bullet"/>
+      <w:lvlText w:val=""/>
+      <w:lvlJc w:val="left"/>
+      <w:pPr>
+        <w:ind w:left="5040" w:hanging="360"/>
+      </w:pPr>
+      <w:rPr>
+        <w:rFonts w:ascii="Wingdings" w:hAnsi="Wingdings" w:hint="default"/>
+      </w:rPr>
+    </w:lvl>
+    <w:lvl w:ilvl="6" w:tplc="04090001" w:tentative="1">
+      <w:start w:val="1"/>
+      <w:numFmt w:val="bullet"/>
+      <w:lvlText w:val=""/>
+      <w:lvlJc w:val="left"/>
+      <w:pPr>
+        <w:ind w:left="5760" w:hanging="360"/>
+      </w:pPr>
+      <w:rPr>
+        <w:rFonts w:ascii="Symbol" w:hAnsi="Symbol" w:hint="default"/>
+      </w:rPr>
+    </w:lvl>
+    <w:lvl w:ilvl="7" w:tplc="04090003" w:tentative="1">
+      <w:start w:val="1"/>
+      <w:numFmt w:val="bullet"/>
+      <w:lvlText w:val="o"/>
+      <w:lvlJc w:val="left"/>
+      <w:pPr>
+        <w:ind w:left="6480" w:hanging="360"/>
+      </w:pPr>
+      <w:rPr>
+        <w:rFonts w:ascii="Courier New" w:hAnsi="Courier New" w:cs="Courier New" w:hint="default"/>
+      </w:rPr>
+    </w:lvl>
+    <w:lvl w:ilvl="8" w:tplc="04090005" w:tentative="1">
+      <w:start w:val="1"/>
+      <w:numFmt w:val="bullet"/>
+      <w:lvlText w:val=""/>
+      <w:lvlJc w:val="left"/>
+      <w:pPr>
+        <w:ind w:left="7200" w:hanging="360"/>
+      </w:pPr>
+      <w:rPr>
+        <w:rFonts w:ascii="Wingdings" w:hAnsi="Wingdings" w:hint="default"/>
+      </w:rPr>
+    </w:lvl>
+  </w:abstractNum>
+  <w:abstractNum w:abstractNumId="4">
     <w:nsid w:val="0F5140A1"/>
     <w:multiLevelType w:val="multilevel"/>
     <w:tmpl w:val="F47CCAC2"/>
@@ -10633,7 +11172,7 @@
       </w:rPr>
     </w:lvl>
   </w:abstractNum>
-  <w:abstractNum w:abstractNumId="4">
+  <w:abstractNum w:abstractNumId="5">
     <w:nsid w:val="0FCC34B8"/>
     <w:multiLevelType w:val="multilevel"/>
     <w:tmpl w:val="302C8792"/>
@@ -10750,7 +11289,7 @@
       </w:rPr>
     </w:lvl>
   </w:abstractNum>
-  <w:abstractNum w:abstractNumId="5">
+  <w:abstractNum w:abstractNumId="6">
     <w:nsid w:val="16363F12"/>
     <w:multiLevelType w:val="hybridMultilevel"/>
     <w:tmpl w:val="8F761768"/>
@@ -10863,7 +11402,7 @@
       </w:rPr>
     </w:lvl>
   </w:abstractNum>
-  <w:abstractNum w:abstractNumId="6">
+  <w:abstractNum w:abstractNumId="7">
     <w:nsid w:val="17BC4AF0"/>
     <w:multiLevelType w:val="multilevel"/>
     <w:tmpl w:val="21702084"/>
@@ -10984,7 +11523,7 @@
       </w:rPr>
     </w:lvl>
   </w:abstractNum>
-  <w:abstractNum w:abstractNumId="7">
+  <w:abstractNum w:abstractNumId="8">
     <w:nsid w:val="25FD05ED"/>
     <w:multiLevelType w:val="multilevel"/>
     <w:tmpl w:val="9C8C19BC"/>
@@ -11101,7 +11640,7 @@
       </w:rPr>
     </w:lvl>
   </w:abstractNum>
-  <w:abstractNum w:abstractNumId="8">
+  <w:abstractNum w:abstractNumId="9">
     <w:nsid w:val="27907E5A"/>
     <w:multiLevelType w:val="hybridMultilevel"/>
     <w:tmpl w:val="255ED14A"/>
@@ -11214,7 +11753,120 @@
       </w:rPr>
     </w:lvl>
   </w:abstractNum>
-  <w:abstractNum w:abstractNumId="9">
+  <w:abstractNum w:abstractNumId="10">
+    <w:nsid w:val="2B8A0643"/>
+    <w:multiLevelType w:val="multilevel"/>
+    <w:tmpl w:val="FDA2FD4A"/>
+    <w:lvl w:ilvl="0">
+      <w:start w:val="8"/>
+      <w:numFmt w:val="decimal"/>
+      <w:lvlText w:val="%1."/>
+      <w:lvlJc w:val="left"/>
+      <w:pPr>
+        <w:ind w:left="1080" w:hanging="360"/>
+      </w:pPr>
+      <w:rPr>
+        <w:rFonts w:hint="default"/>
+      </w:rPr>
+    </w:lvl>
+    <w:lvl w:ilvl="1">
+      <w:start w:val="1"/>
+      <w:numFmt w:val="decimal"/>
+      <w:lvlText w:val="%1.%2."/>
+      <w:lvlJc w:val="left"/>
+      <w:pPr>
+        <w:ind w:left="1512" w:hanging="432"/>
+      </w:pPr>
+      <w:rPr>
+        <w:rFonts w:hint="default"/>
+      </w:rPr>
+    </w:lvl>
+    <w:lvl w:ilvl="2">
+      <w:start w:val="1"/>
+      <w:numFmt w:val="decimal"/>
+      <w:lvlText w:val="%1.%2.%3."/>
+      <w:lvlJc w:val="left"/>
+      <w:pPr>
+        <w:ind w:left="1944" w:hanging="504"/>
+      </w:pPr>
+      <w:rPr>
+        <w:rFonts w:hint="default"/>
+      </w:rPr>
+    </w:lvl>
+    <w:lvl w:ilvl="3">
+      <w:start w:val="1"/>
+      <w:numFmt w:val="decimal"/>
+      <w:lvlText w:val="%1.%2.%3.%4."/>
+      <w:lvlJc w:val="left"/>
+      <w:pPr>
+        <w:ind w:left="2448" w:hanging="648"/>
+      </w:pPr>
+      <w:rPr>
+        <w:rFonts w:hint="default"/>
+      </w:rPr>
+    </w:lvl>
+    <w:lvl w:ilvl="4">
+      <w:start w:val="1"/>
+      <w:numFmt w:val="decimal"/>
+      <w:lvlText w:val="%1.%2.%3.%4.%5."/>
+      <w:lvlJc w:val="left"/>
+      <w:pPr>
+        <w:ind w:left="2952" w:hanging="792"/>
+      </w:pPr>
+      <w:rPr>
+        <w:rFonts w:hint="default"/>
+      </w:rPr>
+    </w:lvl>
+    <w:lvl w:ilvl="5">
+      <w:start w:val="1"/>
+      <w:numFmt w:val="decimal"/>
+      <w:lvlText w:val="%1.%2.%3.%4.%5.%6."/>
+      <w:lvlJc w:val="left"/>
+      <w:pPr>
+        <w:ind w:left="3456" w:hanging="936"/>
+      </w:pPr>
+      <w:rPr>
+        <w:rFonts w:hint="default"/>
+      </w:rPr>
+    </w:lvl>
+    <w:lvl w:ilvl="6">
+      <w:start w:val="1"/>
+      <w:numFmt w:val="decimal"/>
+      <w:lvlText w:val="%1.%2.%3.%4.%5.%6.%7."/>
+      <w:lvlJc w:val="left"/>
+      <w:pPr>
+        <w:ind w:left="3960" w:hanging="1080"/>
+      </w:pPr>
+      <w:rPr>
+        <w:rFonts w:hint="default"/>
+      </w:rPr>
+    </w:lvl>
+    <w:lvl w:ilvl="7">
+      <w:start w:val="1"/>
+      <w:numFmt w:val="decimal"/>
+      <w:lvlText w:val="%1.%2.%3.%4.%5.%6.%7.%8."/>
+      <w:lvlJc w:val="left"/>
+      <w:pPr>
+        <w:ind w:left="4464" w:hanging="1224"/>
+      </w:pPr>
+      <w:rPr>
+        <w:rFonts w:hint="default"/>
+      </w:rPr>
+    </w:lvl>
+    <w:lvl w:ilvl="8">
+      <w:start w:val="1"/>
+      <w:numFmt w:val="decimal"/>
+      <w:lvlText w:val="%1.%2.%3.%4.%5.%6.%7.%8.%9."/>
+      <w:lvlJc w:val="left"/>
+      <w:pPr>
+        <w:ind w:left="5040" w:hanging="1440"/>
+      </w:pPr>
+      <w:rPr>
+        <w:rFonts w:hint="default"/>
+      </w:rPr>
+    </w:lvl>
+  </w:abstractNum>
+  <w:abstractNum w:abstractNumId="11">
     <w:nsid w:val="31833022"/>
     <w:multiLevelType w:val="hybridMultilevel"/>
     <w:tmpl w:val="DE74C754"/>
@@ -11327,7 +11979,7 @@
       </w:rPr>
     </w:lvl>
   </w:abstractNum>
-  <w:abstractNum w:abstractNumId="10">
+  <w:abstractNum w:abstractNumId="12">
     <w:nsid w:val="334470E6"/>
     <w:multiLevelType w:val="multilevel"/>
     <w:tmpl w:val="54FCD65E"/>
@@ -11421,7 +12073,7 @@
       </w:pPr>
     </w:lvl>
   </w:abstractNum>
-  <w:abstractNum w:abstractNumId="11">
+  <w:abstractNum w:abstractNumId="13">
     <w:nsid w:val="34AA0BFD"/>
     <w:multiLevelType w:val="multilevel"/>
     <w:tmpl w:val="6368F318"/>
@@ -11563,7 +12215,120 @@
       </w:rPr>
     </w:lvl>
   </w:abstractNum>
-  <w:abstractNum w:abstractNumId="12">
+  <w:abstractNum w:abstractNumId="14">
+    <w:nsid w:val="38902078"/>
+    <w:multiLevelType w:val="hybridMultilevel"/>
+    <w:tmpl w:val="995E4302"/>
+    <w:lvl w:ilvl="0" w:tplc="04090001">
+      <w:start w:val="1"/>
+      <w:numFmt w:val="bullet"/>
+      <w:lvlText w:val=""/>
+      <w:lvlJc w:val="left"/>
+      <w:pPr>
+        <w:ind w:left="2520" w:hanging="360"/>
+      </w:pPr>
+      <w:rPr>
+        <w:rFonts w:ascii="Symbol" w:hAnsi="Symbol" w:hint="default"/>
+      </w:rPr>
+    </w:lvl>
+    <w:lvl w:ilvl="1" w:tplc="04090003" w:tentative="1">
+      <w:start w:val="1"/>
+      <w:numFmt w:val="bullet"/>
+      <w:lvlText w:val="o"/>
+      <w:lvlJc w:val="left"/>
+      <w:pPr>
+        <w:ind w:left="3240" w:hanging="360"/>
+      </w:pPr>
+      <w:rPr>
+        <w:rFonts w:ascii="Courier New" w:hAnsi="Courier New" w:cs="Courier New" w:hint="default"/>
+      </w:rPr>
+    </w:lvl>
+    <w:lvl w:ilvl="2" w:tplc="04090005" w:tentative="1">
+      <w:start w:val="1"/>
+      <w:numFmt w:val="bullet"/>
+      <w:lvlText w:val=""/>
+      <w:lvlJc w:val="left"/>
+      <w:pPr>
+        <w:ind w:left="3960" w:hanging="360"/>
+      </w:pPr>
+      <w:rPr>
+        <w:rFonts w:ascii="Wingdings" w:hAnsi="Wingdings" w:hint="default"/>
+      </w:rPr>
+    </w:lvl>
+    <w:lvl w:ilvl="3" w:tplc="04090001" w:tentative="1">
+      <w:start w:val="1"/>
+      <w:numFmt w:val="bullet"/>
+      <w:lvlText w:val=""/>
+      <w:lvlJc w:val="left"/>
+      <w:pPr>
+        <w:ind w:left="4680" w:hanging="360"/>
+      </w:pPr>
+      <w:rPr>
+        <w:rFonts w:ascii="Symbol" w:hAnsi="Symbol" w:hint="default"/>
+      </w:rPr>
+    </w:lvl>
+    <w:lvl w:ilvl="4" w:tplc="04090003" w:tentative="1">
+      <w:start w:val="1"/>
+      <w:numFmt w:val="bullet"/>
+      <w:lvlText w:val="o"/>
+      <w:lvlJc w:val="left"/>
+      <w:pPr>
+        <w:ind w:left="5400" w:hanging="360"/>
+      </w:pPr>
+      <w:rPr>
+        <w:rFonts w:ascii="Courier New" w:hAnsi="Courier New" w:cs="Courier New" w:hint="default"/>
+      </w:rPr>
+    </w:lvl>
+    <w:lvl w:ilvl="5" w:tplc="04090005" w:tentative="1">
+      <w:start w:val="1"/>
+      <w:numFmt w:val="bullet"/>
+      <w:lvlText w:val=""/>
+      <w:lvlJc w:val="left"/>
+      <w:pPr>
+        <w:ind w:left="6120" w:hanging="360"/>
+      </w:pPr>
+      <w:rPr>
+        <w:rFonts w:ascii="Wingdings" w:hAnsi="Wingdings" w:hint="default"/>
+      </w:rPr>
+    </w:lvl>
+    <w:lvl w:ilvl="6" w:tplc="04090001" w:tentative="1">
+      <w:start w:val="1"/>
+      <w:numFmt w:val="bullet"/>
+      <w:lvlText w:val=""/>
+      <w:lvlJc w:val="left"/>
+      <w:pPr>
+        <w:ind w:left="6840" w:hanging="360"/>
+      </w:pPr>
+      <w:rPr>
+        <w:rFonts w:ascii="Symbol" w:hAnsi="Symbol" w:hint="default"/>
+      </w:rPr>
+    </w:lvl>
+    <w:lvl w:ilvl="7" w:tplc="04090003" w:tentative="1">
+      <w:start w:val="1"/>
+      <w:numFmt w:val="bullet"/>
+      <w:lvlText w:val="o"/>
+      <w:lvlJc w:val="left"/>
+      <w:pPr>
+        <w:ind w:left="7560" w:hanging="360"/>
+      </w:pPr>
+      <w:rPr>
+        <w:rFonts w:ascii="Courier New" w:hAnsi="Courier New" w:cs="Courier New" w:hint="default"/>
+      </w:rPr>
+    </w:lvl>
+    <w:lvl w:ilvl="8" w:tplc="04090005" w:tentative="1">
+      <w:start w:val="1"/>
+      <w:numFmt w:val="bullet"/>
+      <w:lvlText w:val=""/>
+      <w:lvlJc w:val="left"/>
+      <w:pPr>
+        <w:ind w:left="8280" w:hanging="360"/>
+      </w:pPr>
+      <w:rPr>
+        <w:rFonts w:ascii="Wingdings" w:hAnsi="Wingdings" w:hint="default"/>
+      </w:rPr>
+    </w:lvl>
+  </w:abstractNum>
+  <w:abstractNum w:abstractNumId="15">
     <w:nsid w:val="3C914F54"/>
     <w:multiLevelType w:val="multilevel"/>
     <w:tmpl w:val="090C4D32"/>
@@ -11705,7 +12470,120 @@
       </w:rPr>
     </w:lvl>
   </w:abstractNum>
-  <w:abstractNum w:abstractNumId="13">
+  <w:abstractNum w:abstractNumId="16">
+    <w:nsid w:val="46C40FD4"/>
+    <w:multiLevelType w:val="hybridMultilevel"/>
+    <w:tmpl w:val="F3F241CE"/>
+    <w:lvl w:ilvl="0" w:tplc="04090001">
+      <w:start w:val="1"/>
+      <w:numFmt w:val="bullet"/>
+      <w:lvlText w:val=""/>
+      <w:lvlJc w:val="left"/>
+      <w:pPr>
+        <w:ind w:left="2520" w:hanging="360"/>
+      </w:pPr>
+      <w:rPr>
+        <w:rFonts w:ascii="Symbol" w:hAnsi="Symbol" w:hint="default"/>
+      </w:rPr>
+    </w:lvl>
+    <w:lvl w:ilvl="1" w:tplc="04090003" w:tentative="1">
+      <w:start w:val="1"/>
+      <w:numFmt w:val="bullet"/>
+      <w:lvlText w:val="o"/>
+      <w:lvlJc w:val="left"/>
+      <w:pPr>
+        <w:ind w:left="3240" w:hanging="360"/>
+      </w:pPr>
+      <w:rPr>
+        <w:rFonts w:ascii="Courier New" w:hAnsi="Courier New" w:cs="Courier New" w:hint="default"/>
+      </w:rPr>
+    </w:lvl>
+    <w:lvl w:ilvl="2" w:tplc="04090005" w:tentative="1">
+      <w:start w:val="1"/>
+      <w:numFmt w:val="bullet"/>
+      <w:lvlText w:val=""/>
+      <w:lvlJc w:val="left"/>
+      <w:pPr>
+        <w:ind w:left="3960" w:hanging="360"/>
+      </w:pPr>
+      <w:rPr>
+        <w:rFonts w:ascii="Wingdings" w:hAnsi="Wingdings" w:hint="default"/>
+      </w:rPr>
+    </w:lvl>
+    <w:lvl w:ilvl="3" w:tplc="04090001" w:tentative="1">
+      <w:start w:val="1"/>
+      <w:numFmt w:val="bullet"/>
+      <w:lvlText w:val=""/>
+      <w:lvlJc w:val="left"/>
+      <w:pPr>
+        <w:ind w:left="4680" w:hanging="360"/>
+      </w:pPr>
+      <w:rPr>
+        <w:rFonts w:ascii="Symbol" w:hAnsi="Symbol" w:hint="default"/>
+      </w:rPr>
+    </w:lvl>
+    <w:lvl w:ilvl="4" w:tplc="04090003" w:tentative="1">
+      <w:start w:val="1"/>
+      <w:numFmt w:val="bullet"/>
+      <w:lvlText w:val="o"/>
+      <w:lvlJc w:val="left"/>
+      <w:pPr>
+        <w:ind w:left="5400" w:hanging="360"/>
+      </w:pPr>
+      <w:rPr>
+        <w:rFonts w:ascii="Courier New" w:hAnsi="Courier New" w:cs="Courier New" w:hint="default"/>
+      </w:rPr>
+    </w:lvl>
+    <w:lvl w:ilvl="5" w:tplc="04090005" w:tentative="1">
+      <w:start w:val="1"/>
+      <w:numFmt w:val="bullet"/>
+      <w:lvlText w:val=""/>
+      <w:lvlJc w:val="left"/>
+      <w:pPr>
+        <w:ind w:left="6120" w:hanging="360"/>
+      </w:pPr>
+      <w:rPr>
+        <w:rFonts w:ascii="Wingdings" w:hAnsi="Wingdings" w:hint="default"/>
+      </w:rPr>
+    </w:lvl>
+    <w:lvl w:ilvl="6" w:tplc="04090001" w:tentative="1">
+      <w:start w:val="1"/>
+      <w:numFmt w:val="bullet"/>
+      <w:lvlText w:val=""/>
+      <w:lvlJc w:val="left"/>
+      <w:pPr>
+        <w:ind w:left="6840" w:hanging="360"/>
+      </w:pPr>
+      <w:rPr>
+        <w:rFonts w:ascii="Symbol" w:hAnsi="Symbol" w:hint="default"/>
+      </w:rPr>
+    </w:lvl>
+    <w:lvl w:ilvl="7" w:tplc="04090003" w:tentative="1">
+      <w:start w:val="1"/>
+      <w:numFmt w:val="bullet"/>
+      <w:lvlText w:val="o"/>
+      <w:lvlJc w:val="left"/>
+      <w:pPr>
+        <w:ind w:left="7560" w:hanging="360"/>
+      </w:pPr>
+      <w:rPr>
+        <w:rFonts w:ascii="Courier New" w:hAnsi="Courier New" w:cs="Courier New" w:hint="default"/>
+      </w:rPr>
+    </w:lvl>
+    <w:lvl w:ilvl="8" w:tplc="04090005" w:tentative="1">
+      <w:start w:val="1"/>
+      <w:numFmt w:val="bullet"/>
+      <w:lvlText w:val=""/>
+      <w:lvlJc w:val="left"/>
+      <w:pPr>
+        <w:ind w:left="8280" w:hanging="360"/>
+      </w:pPr>
+      <w:rPr>
+        <w:rFonts w:ascii="Wingdings" w:hAnsi="Wingdings" w:hint="default"/>
+      </w:rPr>
+    </w:lvl>
+  </w:abstractNum>
+  <w:abstractNum w:abstractNumId="17">
     <w:nsid w:val="47704CE7"/>
     <w:multiLevelType w:val="multilevel"/>
     <w:tmpl w:val="97589C54"/>
@@ -11828,7 +12706,130 @@
       </w:rPr>
     </w:lvl>
   </w:abstractNum>
-  <w:abstractNum w:abstractNumId="14">
+  <w:abstractNum w:abstractNumId="18">
+    <w:nsid w:val="4987781F"/>
+    <w:multiLevelType w:val="multilevel"/>
+    <w:tmpl w:val="E6AA89E8"/>
+    <w:lvl w:ilvl="0">
+      <w:start w:val="1"/>
+      <w:numFmt w:val="bullet"/>
+      <w:lvlText w:val=""/>
+      <w:lvlJc w:val="left"/>
+      <w:pPr>
+        <w:ind w:left="1440" w:hanging="360"/>
+      </w:pPr>
+      <w:rPr>
+        <w:rFonts w:ascii="Wingdings" w:hAnsi="Wingdings" w:hint="default"/>
+        <w:b/>
+        <w:sz w:val="24"/>
+      </w:rPr>
+    </w:lvl>
+    <w:lvl w:ilvl="1">
+      <w:start w:val="1"/>
+      <w:numFmt w:val="decimal"/>
+      <w:lvlText w:val="%1.%2."/>
+      <w:lvlJc w:val="left"/>
+      <w:pPr>
+        <w:ind w:left="2520" w:hanging="720"/>
+      </w:pPr>
+      <w:rPr>
+        <w:rFonts w:ascii="Arial" w:hAnsi="Arial" w:cs="Arial" w:hint="default"/>
+        <w:b/>
+        <w:i w:val="0"/>
+        <w:sz w:val="24"/>
+      </w:rPr>
+    </w:lvl>
+    <w:lvl w:ilvl="2">
+      <w:start w:val="1"/>
+      <w:numFmt w:val="decimal"/>
+      <w:lvlText w:val="%1.%2.%3."/>
+      <w:lvlJc w:val="left"/>
+      <w:pPr>
+        <w:ind w:left="3240" w:hanging="720"/>
+      </w:pPr>
+      <w:rPr>
+        <w:rFonts w:ascii="Arial" w:hAnsi="Arial" w:cs="Arial" w:hint="default"/>
+        <w:b/>
+        <w:sz w:val="26"/>
+        <w:szCs w:val="26"/>
+      </w:rPr>
+    </w:lvl>
+    <w:lvl w:ilvl="3">
+      <w:start w:val="1"/>
+      <w:numFmt w:val="decimal"/>
+      <w:lvlText w:val="%1.%2.%3.%4."/>
+      <w:lvlJc w:val="left"/>
+      <w:pPr>
+        <w:ind w:left="3096" w:firstLine="0"/>
+      </w:pPr>
+      <w:rPr>
+        <w:rFonts w:hint="default"/>
+        <w:b/>
+      </w:rPr>
+    </w:lvl>
+    <w:lvl w:ilvl="4">
+      <w:start w:val="1"/>
+      <w:numFmt w:val="decimal"/>
+      <w:lvlText w:val="%1.%2.%3.%4.%5."/>
+      <w:lvlJc w:val="left"/>
+      <w:pPr>
+        <w:ind w:left="4968" w:hanging="1008"/>
+      </w:pPr>
+      <w:rPr>
+        <w:rFonts w:hint="default"/>
+        <w:b/>
+      </w:rPr>
+    </w:lvl>
+    <w:lvl w:ilvl="5">
+      <w:start w:val="1"/>
+      <w:numFmt w:val="decimal"/>
+      <w:lvlText w:val="%1.%2.%3.%4.%5.%6."/>
+      <w:lvlJc w:val="left"/>
+      <w:pPr>
+        <w:ind w:left="3816" w:hanging="936"/>
+      </w:pPr>
+      <w:rPr>
+        <w:rFonts w:hint="default"/>
+      </w:rPr>
+    </w:lvl>
+    <w:lvl w:ilvl="6">
+      <w:start w:val="1"/>
+      <w:numFmt w:val="decimal"/>
+      <w:lvlText w:val="%1.%2.%3.%4.%5.%6.%7."/>
+      <w:lvlJc w:val="left"/>
+      <w:pPr>
+        <w:ind w:left="4320" w:hanging="1080"/>
+      </w:pPr>
+      <w:rPr>
+        <w:rFonts w:hint="default"/>
+      </w:rPr>
+    </w:lvl>
+    <w:lvl w:ilvl="7">
+      <w:start w:val="1"/>
+      <w:numFmt w:val="decimal"/>
+      <w:lvlText w:val="%1.%2.%3.%4.%5.%6.%7.%8."/>
+      <w:lvlJc w:val="left"/>
+      <w:pPr>
+        <w:ind w:left="4824" w:hanging="1224"/>
+      </w:pPr>
+      <w:rPr>
+        <w:rFonts w:hint="default"/>
+      </w:rPr>
+    </w:lvl>
+    <w:lvl w:ilvl="8">
+      <w:start w:val="1"/>
+      <w:numFmt w:val="decimal"/>
+      <w:lvlText w:val="%1.%2.%3.%4.%5.%6.%7.%8.%9."/>
+      <w:lvlJc w:val="left"/>
+      <w:pPr>
+        <w:ind w:left="5400" w:hanging="1440"/>
+      </w:pPr>
+      <w:rPr>
+        <w:rFonts w:hint="default"/>
+      </w:rPr>
+    </w:lvl>
+  </w:abstractNum>
+  <w:abstractNum w:abstractNumId="19">
     <w:nsid w:val="4BAF509C"/>
     <w:multiLevelType w:val="hybridMultilevel"/>
     <w:tmpl w:val="83A85EFC"/>
@@ -11914,7 +12915,7 @@
       </w:pPr>
     </w:lvl>
   </w:abstractNum>
-  <w:abstractNum w:abstractNumId="15">
+  <w:abstractNum w:abstractNumId="20">
     <w:nsid w:val="4EDA3CA5"/>
     <w:multiLevelType w:val="multilevel"/>
     <w:tmpl w:val="54FCD65E"/>
@@ -12008,7 +13009,120 @@
       </w:pPr>
     </w:lvl>
   </w:abstractNum>
-  <w:abstractNum w:abstractNumId="16">
+  <w:abstractNum w:abstractNumId="21">
+    <w:nsid w:val="52647D57"/>
+    <w:multiLevelType w:val="hybridMultilevel"/>
+    <w:tmpl w:val="8EC46BD6"/>
+    <w:lvl w:ilvl="0" w:tplc="04090001">
+      <w:start w:val="1"/>
+      <w:numFmt w:val="bullet"/>
+      <w:lvlText w:val=""/>
+      <w:lvlJc w:val="left"/>
+      <w:pPr>
+        <w:ind w:left="2520" w:hanging="360"/>
+      </w:pPr>
+      <w:rPr>
+        <w:rFonts w:ascii="Symbol" w:hAnsi="Symbol" w:hint="default"/>
+      </w:rPr>
+    </w:lvl>
+    <w:lvl w:ilvl="1" w:tplc="04090003" w:tentative="1">
+      <w:start w:val="1"/>
+      <w:numFmt w:val="bullet"/>
+      <w:lvlText w:val="o"/>
+      <w:lvlJc w:val="left"/>
+      <w:pPr>
+        <w:ind w:left="3240" w:hanging="360"/>
+      </w:pPr>
+      <w:rPr>
+        <w:rFonts w:ascii="Courier New" w:hAnsi="Courier New" w:cs="Courier New" w:hint="default"/>
+      </w:rPr>
+    </w:lvl>
+    <w:lvl w:ilvl="2" w:tplc="04090005" w:tentative="1">
+      <w:start w:val="1"/>
+      <w:numFmt w:val="bullet"/>
+      <w:lvlText w:val=""/>
+      <w:lvlJc w:val="left"/>
+      <w:pPr>
+        <w:ind w:left="3960" w:hanging="360"/>
+      </w:pPr>
+      <w:rPr>
+        <w:rFonts w:ascii="Wingdings" w:hAnsi="Wingdings" w:hint="default"/>
+      </w:rPr>
+    </w:lvl>
+    <w:lvl w:ilvl="3" w:tplc="04090001" w:tentative="1">
+      <w:start w:val="1"/>
+      <w:numFmt w:val="bullet"/>
+      <w:lvlText w:val=""/>
+      <w:lvlJc w:val="left"/>
+      <w:pPr>
+        <w:ind w:left="4680" w:hanging="360"/>
+      </w:pPr>
+      <w:rPr>
+        <w:rFonts w:ascii="Symbol" w:hAnsi="Symbol" w:hint="default"/>
+      </w:rPr>
+    </w:lvl>
+    <w:lvl w:ilvl="4" w:tplc="04090003" w:tentative="1">
+      <w:start w:val="1"/>
+      <w:numFmt w:val="bullet"/>
+      <w:lvlText w:val="o"/>
+      <w:lvlJc w:val="left"/>
+      <w:pPr>
+        <w:ind w:left="5400" w:hanging="360"/>
+      </w:pPr>
+      <w:rPr>
+        <w:rFonts w:ascii="Courier New" w:hAnsi="Courier New" w:cs="Courier New" w:hint="default"/>
+      </w:rPr>
+    </w:lvl>
+    <w:lvl w:ilvl="5" w:tplc="04090005" w:tentative="1">
+      <w:start w:val="1"/>
+      <w:numFmt w:val="bullet"/>
+      <w:lvlText w:val=""/>
+      <w:lvlJc w:val="left"/>
+      <w:pPr>
+        <w:ind w:left="6120" w:hanging="360"/>
+      </w:pPr>
+      <w:rPr>
+        <w:rFonts w:ascii="Wingdings" w:hAnsi="Wingdings" w:hint="default"/>
+      </w:rPr>
+    </w:lvl>
+    <w:lvl w:ilvl="6" w:tplc="04090001" w:tentative="1">
+      <w:start w:val="1"/>
+      <w:numFmt w:val="bullet"/>
+      <w:lvlText w:val=""/>
+      <w:lvlJc w:val="left"/>
+      <w:pPr>
+        <w:ind w:left="6840" w:hanging="360"/>
+      </w:pPr>
+      <w:rPr>
+        <w:rFonts w:ascii="Symbol" w:hAnsi="Symbol" w:hint="default"/>
+      </w:rPr>
+    </w:lvl>
+    <w:lvl w:ilvl="7" w:tplc="04090003" w:tentative="1">
+      <w:start w:val="1"/>
+      <w:numFmt w:val="bullet"/>
+      <w:lvlText w:val="o"/>
+      <w:lvlJc w:val="left"/>
+      <w:pPr>
+        <w:ind w:left="7560" w:hanging="360"/>
+      </w:pPr>
+      <w:rPr>
+        <w:rFonts w:ascii="Courier New" w:hAnsi="Courier New" w:cs="Courier New" w:hint="default"/>
+      </w:rPr>
+    </w:lvl>
+    <w:lvl w:ilvl="8" w:tplc="04090005" w:tentative="1">
+      <w:start w:val="1"/>
+      <w:numFmt w:val="bullet"/>
+      <w:lvlText w:val=""/>
+      <w:lvlJc w:val="left"/>
+      <w:pPr>
+        <w:ind w:left="8280" w:hanging="360"/>
+      </w:pPr>
+      <w:rPr>
+        <w:rFonts w:ascii="Wingdings" w:hAnsi="Wingdings" w:hint="default"/>
+      </w:rPr>
+    </w:lvl>
+  </w:abstractNum>
+  <w:abstractNum w:abstractNumId="22">
     <w:nsid w:val="53A407A4"/>
     <w:multiLevelType w:val="multilevel"/>
     <w:tmpl w:val="6E8C51BE"/>
@@ -12159,7 +13273,7 @@
       </w:rPr>
     </w:lvl>
   </w:abstractNum>
-  <w:abstractNum w:abstractNumId="17">
+  <w:abstractNum w:abstractNumId="23">
     <w:nsid w:val="5436712F"/>
     <w:multiLevelType w:val="multilevel"/>
     <w:tmpl w:val="9C8C19BC"/>
@@ -12276,7 +13390,7 @@
       </w:rPr>
     </w:lvl>
   </w:abstractNum>
-  <w:abstractNum w:abstractNumId="18">
+  <w:abstractNum w:abstractNumId="24">
     <w:nsid w:val="57FB7873"/>
     <w:multiLevelType w:val="hybridMultilevel"/>
     <w:tmpl w:val="5FF8396C"/>
@@ -12362,7 +13476,120 @@
       </w:pPr>
     </w:lvl>
   </w:abstractNum>
-  <w:abstractNum w:abstractNumId="19">
+  <w:abstractNum w:abstractNumId="25">
+    <w:nsid w:val="5D0968BC"/>
+    <w:multiLevelType w:val="hybridMultilevel"/>
+    <w:tmpl w:val="9FCC079E"/>
+    <w:lvl w:ilvl="0" w:tplc="04090001">
+      <w:start w:val="1"/>
+      <w:numFmt w:val="bullet"/>
+      <w:lvlText w:val=""/>
+      <w:lvlJc w:val="left"/>
+      <w:pPr>
+        <w:ind w:left="2520" w:hanging="360"/>
+      </w:pPr>
+      <w:rPr>
+        <w:rFonts w:ascii="Symbol" w:hAnsi="Symbol" w:hint="default"/>
+      </w:rPr>
+    </w:lvl>
+    <w:lvl w:ilvl="1" w:tplc="04090003" w:tentative="1">
+      <w:start w:val="1"/>
+      <w:numFmt w:val="bullet"/>
+      <w:lvlText w:val="o"/>
+      <w:lvlJc w:val="left"/>
+      <w:pPr>
+        <w:ind w:left="3240" w:hanging="360"/>
+      </w:pPr>
+      <w:rPr>
+        <w:rFonts w:ascii="Courier New" w:hAnsi="Courier New" w:cs="Courier New" w:hint="default"/>
+      </w:rPr>
+    </w:lvl>
+    <w:lvl w:ilvl="2" w:tplc="04090005" w:tentative="1">
+      <w:start w:val="1"/>
+      <w:numFmt w:val="bullet"/>
+      <w:lvlText w:val=""/>
+      <w:lvlJc w:val="left"/>
+      <w:pPr>
+        <w:ind w:left="3960" w:hanging="360"/>
+      </w:pPr>
+      <w:rPr>
+        <w:rFonts w:ascii="Wingdings" w:hAnsi="Wingdings" w:hint="default"/>
+      </w:rPr>
+    </w:lvl>
+    <w:lvl w:ilvl="3" w:tplc="04090001" w:tentative="1">
+      <w:start w:val="1"/>
+      <w:numFmt w:val="bullet"/>
+      <w:lvlText w:val=""/>
+      <w:lvlJc w:val="left"/>
+      <w:pPr>
+        <w:ind w:left="4680" w:hanging="360"/>
+      </w:pPr>
+      <w:rPr>
+        <w:rFonts w:ascii="Symbol" w:hAnsi="Symbol" w:hint="default"/>
+      </w:rPr>
+    </w:lvl>
+    <w:lvl w:ilvl="4" w:tplc="04090003" w:tentative="1">
+      <w:start w:val="1"/>
+      <w:numFmt w:val="bullet"/>
+      <w:lvlText w:val="o"/>
+      <w:lvlJc w:val="left"/>
+      <w:pPr>
+        <w:ind w:left="5400" w:hanging="360"/>
+      </w:pPr>
+      <w:rPr>
+        <w:rFonts w:ascii="Courier New" w:hAnsi="Courier New" w:cs="Courier New" w:hint="default"/>
+      </w:rPr>
+    </w:lvl>
+    <w:lvl w:ilvl="5" w:tplc="04090005" w:tentative="1">
+      <w:start w:val="1"/>
+      <w:numFmt w:val="bullet"/>
+      <w:lvlText w:val=""/>
+      <w:lvlJc w:val="left"/>
+      <w:pPr>
+        <w:ind w:left="6120" w:hanging="360"/>
+      </w:pPr>
+      <w:rPr>
+        <w:rFonts w:ascii="Wingdings" w:hAnsi="Wingdings" w:hint="default"/>
+      </w:rPr>
+    </w:lvl>
+    <w:lvl w:ilvl="6" w:tplc="04090001" w:tentative="1">
+      <w:start w:val="1"/>
+      <w:numFmt w:val="bullet"/>
+      <w:lvlText w:val=""/>
+      <w:lvlJc w:val="left"/>
+      <w:pPr>
+        <w:ind w:left="6840" w:hanging="360"/>
+      </w:pPr>
+      <w:rPr>
+        <w:rFonts w:ascii="Symbol" w:hAnsi="Symbol" w:hint="default"/>
+      </w:rPr>
+    </w:lvl>
+    <w:lvl w:ilvl="7" w:tplc="04090003" w:tentative="1">
+      <w:start w:val="1"/>
+      <w:numFmt w:val="bullet"/>
+      <w:lvlText w:val="o"/>
+      <w:lvlJc w:val="left"/>
+      <w:pPr>
+        <w:ind w:left="7560" w:hanging="360"/>
+      </w:pPr>
+      <w:rPr>
+        <w:rFonts w:ascii="Courier New" w:hAnsi="Courier New" w:cs="Courier New" w:hint="default"/>
+      </w:rPr>
+    </w:lvl>
+    <w:lvl w:ilvl="8" w:tplc="04090005" w:tentative="1">
+      <w:start w:val="1"/>
+      <w:numFmt w:val="bullet"/>
+      <w:lvlText w:val=""/>
+      <w:lvlJc w:val="left"/>
+      <w:pPr>
+        <w:ind w:left="8280" w:hanging="360"/>
+      </w:pPr>
+      <w:rPr>
+        <w:rFonts w:ascii="Wingdings" w:hAnsi="Wingdings" w:hint="default"/>
+      </w:rPr>
+    </w:lvl>
+  </w:abstractNum>
+  <w:abstractNum w:abstractNumId="26">
     <w:nsid w:val="61C17061"/>
     <w:multiLevelType w:val="hybridMultilevel"/>
     <w:tmpl w:val="326CBD0E"/>
@@ -12475,7 +13702,7 @@
       </w:rPr>
     </w:lvl>
   </w:abstractNum>
-  <w:abstractNum w:abstractNumId="20">
+  <w:abstractNum w:abstractNumId="27">
     <w:nsid w:val="634D4BF4"/>
     <w:multiLevelType w:val="multilevel"/>
     <w:tmpl w:val="D38C4D34"/>
@@ -12600,7 +13827,7 @@
       </w:rPr>
     </w:lvl>
   </w:abstractNum>
-  <w:abstractNum w:abstractNumId="21">
+  <w:abstractNum w:abstractNumId="28">
     <w:nsid w:val="647F36E0"/>
     <w:multiLevelType w:val="hybridMultilevel"/>
     <w:tmpl w:val="973447BA"/>
@@ -12689,7 +13916,7 @@
       </w:pPr>
     </w:lvl>
   </w:abstractNum>
-  <w:abstractNum w:abstractNumId="22">
+  <w:abstractNum w:abstractNumId="29">
     <w:nsid w:val="66BE4622"/>
     <w:multiLevelType w:val="hybridMultilevel"/>
     <w:tmpl w:val="8CB234BE"/>
@@ -12775,7 +14002,7 @@
       </w:pPr>
     </w:lvl>
   </w:abstractNum>
-  <w:abstractNum w:abstractNumId="23">
+  <w:abstractNum w:abstractNumId="30">
     <w:nsid w:val="690F2526"/>
     <w:multiLevelType w:val="multilevel"/>
     <w:tmpl w:val="54FCD65E"/>
@@ -12869,7 +14096,7 @@
       </w:pPr>
     </w:lvl>
   </w:abstractNum>
-  <w:abstractNum w:abstractNumId="24">
+  <w:abstractNum w:abstractNumId="31">
     <w:nsid w:val="6FD62732"/>
     <w:multiLevelType w:val="hybridMultilevel"/>
     <w:tmpl w:val="A26CB564"/>
@@ -12982,7 +14209,120 @@
       </w:rPr>
     </w:lvl>
   </w:abstractNum>
-  <w:abstractNum w:abstractNumId="25">
+  <w:abstractNum w:abstractNumId="32">
+    <w:nsid w:val="733B6CD2"/>
+    <w:multiLevelType w:val="hybridMultilevel"/>
+    <w:tmpl w:val="1328524A"/>
+    <w:lvl w:ilvl="0" w:tplc="04090001">
+      <w:start w:val="1"/>
+      <w:numFmt w:val="bullet"/>
+      <w:lvlText w:val=""/>
+      <w:lvlJc w:val="left"/>
+      <w:pPr>
+        <w:ind w:left="2520" w:hanging="360"/>
+      </w:pPr>
+      <w:rPr>
+        <w:rFonts w:ascii="Symbol" w:hAnsi="Symbol" w:hint="default"/>
+      </w:rPr>
+    </w:lvl>
+    <w:lvl w:ilvl="1" w:tplc="04090003" w:tentative="1">
+      <w:start w:val="1"/>
+      <w:numFmt w:val="bullet"/>
+      <w:lvlText w:val="o"/>
+      <w:lvlJc w:val="left"/>
+      <w:pPr>
+        <w:ind w:left="3240" w:hanging="360"/>
+      </w:pPr>
+      <w:rPr>
+        <w:rFonts w:ascii="Courier New" w:hAnsi="Courier New" w:cs="Courier New" w:hint="default"/>
+      </w:rPr>
+    </w:lvl>
+    <w:lvl w:ilvl="2" w:tplc="04090005" w:tentative="1">
+      <w:start w:val="1"/>
+      <w:numFmt w:val="bullet"/>
+      <w:lvlText w:val=""/>
+      <w:lvlJc w:val="left"/>
+      <w:pPr>
+        <w:ind w:left="3960" w:hanging="360"/>
+      </w:pPr>
+      <w:rPr>
+        <w:rFonts w:ascii="Wingdings" w:hAnsi="Wingdings" w:hint="default"/>
+      </w:rPr>
+    </w:lvl>
+    <w:lvl w:ilvl="3" w:tplc="04090001" w:tentative="1">
+      <w:start w:val="1"/>
+      <w:numFmt w:val="bullet"/>
+      <w:lvlText w:val=""/>
+      <w:lvlJc w:val="left"/>
+      <w:pPr>
+        <w:ind w:left="4680" w:hanging="360"/>
+      </w:pPr>
+      <w:rPr>
+        <w:rFonts w:ascii="Symbol" w:hAnsi="Symbol" w:hint="default"/>
+      </w:rPr>
+    </w:lvl>
+    <w:lvl w:ilvl="4" w:tplc="04090003" w:tentative="1">
+      <w:start w:val="1"/>
+      <w:numFmt w:val="bullet"/>
+      <w:lvlText w:val="o"/>
+      <w:lvlJc w:val="left"/>
+      <w:pPr>
+        <w:ind w:left="5400" w:hanging="360"/>
+      </w:pPr>
+      <w:rPr>
+        <w:rFonts w:ascii="Courier New" w:hAnsi="Courier New" w:cs="Courier New" w:hint="default"/>
+      </w:rPr>
+    </w:lvl>
+    <w:lvl w:ilvl="5" w:tplc="04090005" w:tentative="1">
+      <w:start w:val="1"/>
+      <w:numFmt w:val="bullet"/>
+      <w:lvlText w:val=""/>
+      <w:lvlJc w:val="left"/>
+      <w:pPr>
+        <w:ind w:left="6120" w:hanging="360"/>
+      </w:pPr>
+      <w:rPr>
+        <w:rFonts w:ascii="Wingdings" w:hAnsi="Wingdings" w:hint="default"/>
+      </w:rPr>
+    </w:lvl>
+    <w:lvl w:ilvl="6" w:tplc="04090001" w:tentative="1">
+      <w:start w:val="1"/>
+      <w:numFmt w:val="bullet"/>
+      <w:lvlText w:val=""/>
+      <w:lvlJc w:val="left"/>
+      <w:pPr>
+        <w:ind w:left="6840" w:hanging="360"/>
+      </w:pPr>
+      <w:rPr>
+        <w:rFonts w:ascii="Symbol" w:hAnsi="Symbol" w:hint="default"/>
+      </w:rPr>
+    </w:lvl>
+    <w:lvl w:ilvl="7" w:tplc="04090003" w:tentative="1">
+      <w:start w:val="1"/>
+      <w:numFmt w:val="bullet"/>
+      <w:lvlText w:val="o"/>
+      <w:lvlJc w:val="left"/>
+      <w:pPr>
+        <w:ind w:left="7560" w:hanging="360"/>
+      </w:pPr>
+      <w:rPr>
+        <w:rFonts w:ascii="Courier New" w:hAnsi="Courier New" w:cs="Courier New" w:hint="default"/>
+      </w:rPr>
+    </w:lvl>
+    <w:lvl w:ilvl="8" w:tplc="04090005" w:tentative="1">
+      <w:start w:val="1"/>
+      <w:numFmt w:val="bullet"/>
+      <w:lvlText w:val=""/>
+      <w:lvlJc w:val="left"/>
+      <w:pPr>
+        <w:ind w:left="8280" w:hanging="360"/>
+      </w:pPr>
+      <w:rPr>
+        <w:rFonts w:ascii="Wingdings" w:hAnsi="Wingdings" w:hint="default"/>
+      </w:rPr>
+    </w:lvl>
+  </w:abstractNum>
+  <w:abstractNum w:abstractNumId="33">
     <w:nsid w:val="745C3D98"/>
     <w:multiLevelType w:val="multilevel"/>
     <w:tmpl w:val="AC50F0AC"/>
@@ -13103,7 +14443,7 @@
       </w:rPr>
     </w:lvl>
   </w:abstractNum>
-  <w:abstractNum w:abstractNumId="26">
+  <w:abstractNum w:abstractNumId="34">
     <w:nsid w:val="74F947A0"/>
     <w:multiLevelType w:val="multilevel"/>
     <w:tmpl w:val="6E8C51BE"/>
@@ -13254,86 +14594,226 @@
       </w:rPr>
     </w:lvl>
   </w:abstractNum>
+  <w:abstractNum w:abstractNumId="35">
+    <w:nsid w:val="7C7E3CF4"/>
+    <w:multiLevelType w:val="hybridMultilevel"/>
+    <w:tmpl w:val="4F2E01AA"/>
+    <w:lvl w:ilvl="0" w:tplc="04090001">
+      <w:start w:val="1"/>
+      <w:numFmt w:val="bullet"/>
+      <w:lvlText w:val=""/>
+      <w:lvlJc w:val="left"/>
+      <w:pPr>
+        <w:ind w:left="2520" w:hanging="360"/>
+      </w:pPr>
+      <w:rPr>
+        <w:rFonts w:ascii="Symbol" w:hAnsi="Symbol" w:hint="default"/>
+      </w:rPr>
+    </w:lvl>
+    <w:lvl w:ilvl="1" w:tplc="04090003" w:tentative="1">
+      <w:start w:val="1"/>
+      <w:numFmt w:val="bullet"/>
+      <w:lvlText w:val="o"/>
+      <w:lvlJc w:val="left"/>
+      <w:pPr>
+        <w:ind w:left="3240" w:hanging="360"/>
+      </w:pPr>
+      <w:rPr>
+        <w:rFonts w:ascii="Courier New" w:hAnsi="Courier New" w:cs="Courier New" w:hint="default"/>
+      </w:rPr>
+    </w:lvl>
+    <w:lvl w:ilvl="2" w:tplc="04090005" w:tentative="1">
+      <w:start w:val="1"/>
+      <w:numFmt w:val="bullet"/>
+      <w:lvlText w:val=""/>
+      <w:lvlJc w:val="left"/>
+      <w:pPr>
+        <w:ind w:left="3960" w:hanging="360"/>
+      </w:pPr>
+      <w:rPr>
+        <w:rFonts w:ascii="Wingdings" w:hAnsi="Wingdings" w:hint="default"/>
+      </w:rPr>
+    </w:lvl>
+    <w:lvl w:ilvl="3" w:tplc="04090001" w:tentative="1">
+      <w:start w:val="1"/>
+      <w:numFmt w:val="bullet"/>
+      <w:lvlText w:val=""/>
+      <w:lvlJc w:val="left"/>
+      <w:pPr>
+        <w:ind w:left="4680" w:hanging="360"/>
+      </w:pPr>
+      <w:rPr>
+        <w:rFonts w:ascii="Symbol" w:hAnsi="Symbol" w:hint="default"/>
+      </w:rPr>
+    </w:lvl>
+    <w:lvl w:ilvl="4" w:tplc="04090003" w:tentative="1">
+      <w:start w:val="1"/>
+      <w:numFmt w:val="bullet"/>
+      <w:lvlText w:val="o"/>
+      <w:lvlJc w:val="left"/>
+      <w:pPr>
+        <w:ind w:left="5400" w:hanging="360"/>
+      </w:pPr>
+      <w:rPr>
+        <w:rFonts w:ascii="Courier New" w:hAnsi="Courier New" w:cs="Courier New" w:hint="default"/>
+      </w:rPr>
+    </w:lvl>
+    <w:lvl w:ilvl="5" w:tplc="04090005" w:tentative="1">
+      <w:start w:val="1"/>
+      <w:numFmt w:val="bullet"/>
+      <w:lvlText w:val=""/>
+      <w:lvlJc w:val="left"/>
+      <w:pPr>
+        <w:ind w:left="6120" w:hanging="360"/>
+      </w:pPr>
+      <w:rPr>
+        <w:rFonts w:ascii="Wingdings" w:hAnsi="Wingdings" w:hint="default"/>
+      </w:rPr>
+    </w:lvl>
+    <w:lvl w:ilvl="6" w:tplc="04090001" w:tentative="1">
+      <w:start w:val="1"/>
+      <w:numFmt w:val="bullet"/>
+      <w:lvlText w:val=""/>
+      <w:lvlJc w:val="left"/>
+      <w:pPr>
+        <w:ind w:left="6840" w:hanging="360"/>
+      </w:pPr>
+      <w:rPr>
+        <w:rFonts w:ascii="Symbol" w:hAnsi="Symbol" w:hint="default"/>
+      </w:rPr>
+    </w:lvl>
+    <w:lvl w:ilvl="7" w:tplc="04090003" w:tentative="1">
+      <w:start w:val="1"/>
+      <w:numFmt w:val="bullet"/>
+      <w:lvlText w:val="o"/>
+      <w:lvlJc w:val="left"/>
+      <w:pPr>
+        <w:ind w:left="7560" w:hanging="360"/>
+      </w:pPr>
+      <w:rPr>
+        <w:rFonts w:ascii="Courier New" w:hAnsi="Courier New" w:cs="Courier New" w:hint="default"/>
+      </w:rPr>
+    </w:lvl>
+    <w:lvl w:ilvl="8" w:tplc="04090005" w:tentative="1">
+      <w:start w:val="1"/>
+      <w:numFmt w:val="bullet"/>
+      <w:lvlText w:val=""/>
+      <w:lvlJc w:val="left"/>
+      <w:pPr>
+        <w:ind w:left="8280" w:hanging="360"/>
+      </w:pPr>
+      <w:rPr>
+        <w:rFonts w:ascii="Wingdings" w:hAnsi="Wingdings" w:hint="default"/>
+      </w:rPr>
+    </w:lvl>
+  </w:abstractNum>
   <w:num w:numId="1">
-    <w:abstractNumId w:val="26"/>
+    <w:abstractNumId w:val="34"/>
   </w:num>
   <w:num w:numId="2">
-    <w:abstractNumId w:val="16"/>
+    <w:abstractNumId w:val="22"/>
   </w:num>
   <w:num w:numId="3">
+    <w:abstractNumId w:val="17"/>
+  </w:num>
+  <w:num w:numId="4">
+    <w:abstractNumId w:val="30"/>
+  </w:num>
+  <w:num w:numId="5">
+    <w:abstractNumId w:val="20"/>
+  </w:num>
+  <w:num w:numId="6">
+    <w:abstractNumId w:val="12"/>
+  </w:num>
+  <w:num w:numId="7">
+    <w:abstractNumId w:val="4"/>
+  </w:num>
+  <w:num w:numId="8">
+    <w:abstractNumId w:val="8"/>
+  </w:num>
+  <w:num w:numId="9">
+    <w:abstractNumId w:val="23"/>
+  </w:num>
+  <w:num w:numId="10">
+    <w:abstractNumId w:val="5"/>
+  </w:num>
+  <w:num w:numId="11">
     <w:abstractNumId w:val="13"/>
   </w:num>
-  <w:num w:numId="4">
-    <w:abstractNumId w:val="23"/>
+  <w:num w:numId="12">
+    <w:abstractNumId w:val="33"/>
   </w:num>
-  <w:num w:numId="5">
-    <w:abstractNumId w:val="15"/>
-  </w:num>
-  <w:num w:numId="6">
-    <w:abstractNumId w:val="10"/>
-  </w:num>
-  <w:num w:numId="7">
-    <w:abstractNumId w:val="3"/>
-  </w:num>
-  <w:num w:numId="8">
+  <w:num w:numId="13">
     <w:abstractNumId w:val="7"/>
   </w:num>
-  <w:num w:numId="9">
-    <w:abstractNumId w:val="17"/>
-  </w:num>
-  <w:num w:numId="10">
-    <w:abstractNumId w:val="4"/>
-  </w:num>
-  <w:num w:numId="11">
-    <w:abstractNumId w:val="11"/>
-  </w:num>
-  <w:num w:numId="12">
-    <w:abstractNumId w:val="25"/>
-  </w:num>
-  <w:num w:numId="13">
-    <w:abstractNumId w:val="6"/>
-  </w:num>
   <w:num w:numId="14">
-    <w:abstractNumId w:val="24"/>
+    <w:abstractNumId w:val="31"/>
   </w:num>
   <w:num w:numId="15">
-    <w:abstractNumId w:val="5"/>
+    <w:abstractNumId w:val="6"/>
   </w:num>
   <w:num w:numId="16">
     <w:abstractNumId w:val="2"/>
   </w:num>
   <w:num w:numId="17">
-    <w:abstractNumId w:val="8"/>
+    <w:abstractNumId w:val="9"/>
   </w:num>
   <w:num w:numId="18">
-    <w:abstractNumId w:val="14"/>
+    <w:abstractNumId w:val="19"/>
   </w:num>
   <w:num w:numId="19">
-    <w:abstractNumId w:val="18"/>
+    <w:abstractNumId w:val="24"/>
   </w:num>
   <w:num w:numId="20">
-    <w:abstractNumId w:val="20"/>
+    <w:abstractNumId w:val="27"/>
   </w:num>
   <w:num w:numId="21">
-    <w:abstractNumId w:val="12"/>
+    <w:abstractNumId w:val="15"/>
   </w:num>
   <w:num w:numId="22">
     <w:abstractNumId w:val="1"/>
   </w:num>
   <w:num w:numId="23">
-    <w:abstractNumId w:val="9"/>
+    <w:abstractNumId w:val="11"/>
   </w:num>
   <w:num w:numId="24">
-    <w:abstractNumId w:val="22"/>
+    <w:abstractNumId w:val="29"/>
   </w:num>
   <w:num w:numId="25">
     <w:abstractNumId w:val="0"/>
   </w:num>
   <w:num w:numId="26">
+    <w:abstractNumId w:val="28"/>
+  </w:num>
+  <w:num w:numId="27">
+    <w:abstractNumId w:val="26"/>
+  </w:num>
+  <w:num w:numId="28">
+    <w:abstractNumId w:val="10"/>
+  </w:num>
+  <w:num w:numId="29">
+    <w:abstractNumId w:val="18"/>
+  </w:num>
+  <w:num w:numId="30">
+    <w:abstractNumId w:val="3"/>
+  </w:num>
+  <w:num w:numId="31">
+    <w:abstractNumId w:val="35"/>
+  </w:num>
+  <w:num w:numId="32">
+    <w:abstractNumId w:val="25"/>
+  </w:num>
+  <w:num w:numId="33">
+    <w:abstractNumId w:val="14"/>
+  </w:num>
+  <w:num w:numId="34">
     <w:abstractNumId w:val="21"/>
   </w:num>
-  <w:num w:numId="27">
-    <w:abstractNumId w:val="19"/>
+  <w:num w:numId="35">
+    <w:abstractNumId w:val="16"/>
+  </w:num>
+  <w:num w:numId="36">
+    <w:abstractNumId w:val="32"/>
   </w:num>
 </w:numbering>
 </file>
@@ -15284,7 +16764,7 @@
 </file>
 
 <file path=customXml/itemProps1.xml><?xml version="1.0" encoding="utf-8"?>
-<ds:datastoreItem xmlns:ds="http://schemas.openxmlformats.org/officeDocument/2006/customXml" ds:itemID="{61983BBC-9A29-4AD6-A762-B2F2C475F046}">
+<ds:datastoreItem xmlns:ds="http://schemas.openxmlformats.org/officeDocument/2006/customXml" ds:itemID="{21CBE219-8BAF-47D1-A845-67D8F3D83EBF}">
   <ds:schemaRefs>
     <ds:schemaRef ds:uri="http://schemas.openxmlformats.org/officeDocument/2006/bibliography"/>
   </ds:schemaRefs>

</xml_diff>

<commit_message>
update section 1 SRS
</commit_message>
<xml_diff>
--- a/Cybercation SRS.docx
+++ b/Cybercation SRS.docx
@@ -44,72 +44,229 @@
     </w:p>
     <w:p>
       <w:pPr>
-        <w:ind w:left="720" w:firstLine="720"/>
-        <w:rPr>
-          <w:rFonts w:ascii="Times New Roman" w:hAnsi="Times New Roman" w:cs="Times New Roman"/>
-          <w:sz w:val="24"/>
-          <w:szCs w:val="24"/>
-          <w:lang w:eastAsia="en-AU"/>
-        </w:rPr>
-      </w:pPr>
-      <w:r>
-        <w:rPr>
-          <w:rFonts w:ascii="Times New Roman" w:hAnsi="Times New Roman" w:cs="Times New Roman"/>
-          <w:sz w:val="24"/>
-          <w:szCs w:val="24"/>
-          <w:lang w:eastAsia="en-AU"/>
-        </w:rPr>
-        <w:t>This document gives description of requirements, constrains,</w:t>
-      </w:r>
-      <w:r>
-        <w:rPr>
-          <w:rFonts w:ascii="Times New Roman" w:hAnsi="Times New Roman" w:cs="Times New Roman"/>
-          <w:sz w:val="24"/>
-          <w:szCs w:val="24"/>
-          <w:lang w:eastAsia="en-AU"/>
-        </w:rPr>
-        <w:t xml:space="preserve"> interface to other systems,</w:t>
-      </w:r>
-      <w:r>
-        <w:rPr>
-          <w:rFonts w:ascii="Times New Roman" w:hAnsi="Times New Roman" w:cs="Times New Roman"/>
-          <w:sz w:val="24"/>
-          <w:szCs w:val="24"/>
-          <w:lang w:eastAsia="en-AU"/>
-        </w:rPr>
-        <w:t xml:space="preserve"> supports fo</w:t>
-      </w:r>
-      <w:r>
-        <w:rPr>
-          <w:rFonts w:ascii="Times New Roman" w:hAnsi="Times New Roman" w:cs="Times New Roman"/>
-          <w:sz w:val="24"/>
-          <w:szCs w:val="24"/>
-          <w:lang w:eastAsia="en-AU"/>
-        </w:rPr>
-        <w:t>r</w:t>
-      </w:r>
-      <w:r>
-        <w:rPr>
-          <w:rFonts w:ascii="Times New Roman" w:hAnsi="Times New Roman" w:cs="Times New Roman"/>
-          <w:sz w:val="24"/>
-          <w:szCs w:val="24"/>
-          <w:lang w:eastAsia="en-AU"/>
-        </w:rPr>
-        <w:t xml:space="preserve"> the content management system (CMS). </w:t>
-      </w:r>
-      <w:r>
-        <w:rPr>
-          <w:rFonts w:ascii="Times New Roman" w:hAnsi="Times New Roman" w:cs="Times New Roman"/>
-          <w:sz w:val="24"/>
-          <w:szCs w:val="24"/>
-          <w:lang w:eastAsia="en-AU"/>
-        </w:rPr>
-        <w:t>It also includes the COTS acquisition plan with time table for the CMS.</w:t>
-      </w:r>
-    </w:p>
-    <w:p>
-      <w:pPr>
-        <w:ind w:left="720" w:firstLine="720"/>
+        <w:ind w:left="1440" w:firstLine="720"/>
+        <w:rPr>
+          <w:rFonts w:ascii="Times New Roman" w:hAnsi="Times New Roman" w:cs="Times New Roman"/>
+          <w:sz w:val="24"/>
+        </w:rPr>
+      </w:pPr>
+      <w:r>
+        <w:rPr>
+          <w:rFonts w:ascii="Times New Roman" w:hAnsi="Times New Roman" w:cs="Times New Roman"/>
+          <w:sz w:val="24"/>
+          <w:szCs w:val="24"/>
+          <w:lang w:eastAsia="en-AU"/>
+        </w:rPr>
+        <w:t xml:space="preserve">Overview information </w:t>
+      </w:r>
+      <w:r>
+        <w:rPr>
+          <w:rFonts w:ascii="Times New Roman" w:hAnsi="Times New Roman" w:cs="Times New Roman"/>
+          <w:sz w:val="24"/>
+          <w:szCs w:val="24"/>
+          <w:lang w:eastAsia="en-AU"/>
+        </w:rPr>
+        <w:t xml:space="preserve">includes problem statement and objective </w:t>
+      </w:r>
+      <w:r>
+        <w:rPr>
+          <w:rFonts w:ascii="Times New Roman" w:hAnsi="Times New Roman" w:cs="Times New Roman"/>
+          <w:sz w:val="24"/>
+          <w:szCs w:val="24"/>
+          <w:lang w:eastAsia="en-AU"/>
+        </w:rPr>
+        <w:t xml:space="preserve">of </w:t>
+      </w:r>
+      <w:proofErr w:type="spellStart"/>
+      <w:r>
+        <w:rPr>
+          <w:rFonts w:ascii="Times New Roman" w:hAnsi="Times New Roman" w:cs="Times New Roman"/>
+          <w:sz w:val="24"/>
+          <w:szCs w:val="24"/>
+          <w:lang w:eastAsia="en-AU"/>
+        </w:rPr>
+        <w:t>Cybercation</w:t>
+      </w:r>
+      <w:proofErr w:type="spellEnd"/>
+      <w:r>
+        <w:rPr>
+          <w:rFonts w:ascii="Times New Roman" w:hAnsi="Times New Roman" w:cs="Times New Roman"/>
+          <w:sz w:val="24"/>
+          <w:szCs w:val="24"/>
+          <w:lang w:eastAsia="en-AU"/>
+        </w:rPr>
+        <w:t xml:space="preserve"> café </w:t>
+      </w:r>
+      <w:r>
+        <w:rPr>
+          <w:rFonts w:ascii="Times New Roman" w:hAnsi="Times New Roman" w:cs="Times New Roman"/>
+          <w:sz w:val="24"/>
+          <w:szCs w:val="24"/>
+          <w:lang w:eastAsia="en-AU"/>
+        </w:rPr>
+        <w:t xml:space="preserve">is also provided </w:t>
+      </w:r>
+      <w:r>
+        <w:rPr>
+          <w:rFonts w:ascii="Times New Roman" w:hAnsi="Times New Roman" w:cs="Times New Roman"/>
+          <w:sz w:val="24"/>
+          <w:szCs w:val="24"/>
+          <w:lang w:eastAsia="en-AU"/>
+        </w:rPr>
+        <w:t>why the above systems are recommended</w:t>
+      </w:r>
+      <w:r>
+        <w:rPr>
+          <w:rFonts w:ascii="Times New Roman" w:hAnsi="Times New Roman" w:cs="Times New Roman"/>
+          <w:sz w:val="24"/>
+          <w:szCs w:val="24"/>
+          <w:lang w:eastAsia="en-AU"/>
+        </w:rPr>
+        <w:t>.</w:t>
+      </w:r>
+      <w:r>
+        <w:rPr>
+          <w:rFonts w:ascii="Times New Roman" w:hAnsi="Times New Roman" w:cs="Times New Roman"/>
+          <w:sz w:val="24"/>
+          <w:szCs w:val="24"/>
+          <w:lang w:eastAsia="en-AU"/>
+        </w:rPr>
+        <w:t xml:space="preserve"> </w:t>
+      </w:r>
+      <w:r>
+        <w:rPr>
+          <w:rFonts w:ascii="Times New Roman" w:hAnsi="Times New Roman" w:cs="Times New Roman"/>
+          <w:sz w:val="24"/>
+          <w:szCs w:val="24"/>
+          <w:lang w:eastAsia="en-AU"/>
+        </w:rPr>
+        <w:t xml:space="preserve">Furthermore, </w:t>
+      </w:r>
+      <w:r>
+        <w:rPr>
+          <w:rFonts w:ascii="Times New Roman" w:hAnsi="Times New Roman" w:cs="Times New Roman"/>
+          <w:sz w:val="24"/>
+          <w:szCs w:val="24"/>
+          <w:lang w:eastAsia="en-AU"/>
+        </w:rPr>
+        <w:t>general con</w:t>
+      </w:r>
+      <w:r>
+        <w:rPr>
+          <w:rFonts w:ascii="Times New Roman" w:hAnsi="Times New Roman" w:cs="Times New Roman"/>
+          <w:sz w:val="24"/>
+          <w:szCs w:val="24"/>
+          <w:lang w:eastAsia="en-AU"/>
+        </w:rPr>
+        <w:t>s</w:t>
+      </w:r>
+      <w:r>
+        <w:rPr>
+          <w:rFonts w:ascii="Times New Roman" w:hAnsi="Times New Roman" w:cs="Times New Roman"/>
+          <w:sz w:val="24"/>
+          <w:szCs w:val="24"/>
+          <w:lang w:eastAsia="en-AU"/>
+        </w:rPr>
+        <w:t xml:space="preserve">trains and </w:t>
+      </w:r>
+      <w:r>
+        <w:rPr>
+          <w:rFonts w:ascii="Times New Roman" w:hAnsi="Times New Roman" w:cs="Times New Roman"/>
+          <w:sz w:val="24"/>
+          <w:szCs w:val="24"/>
+          <w:lang w:eastAsia="en-AU"/>
+        </w:rPr>
+        <w:t>characteristics of users of those system</w:t>
+      </w:r>
+      <w:r>
+        <w:rPr>
+          <w:rFonts w:ascii="Times New Roman" w:hAnsi="Times New Roman" w:cs="Times New Roman"/>
+          <w:sz w:val="24"/>
+          <w:szCs w:val="24"/>
+          <w:lang w:eastAsia="en-AU"/>
+        </w:rPr>
+        <w:t>s</w:t>
+      </w:r>
+      <w:r>
+        <w:rPr>
+          <w:rFonts w:ascii="Times New Roman" w:hAnsi="Times New Roman" w:cs="Times New Roman"/>
+          <w:sz w:val="24"/>
+          <w:szCs w:val="24"/>
+          <w:lang w:eastAsia="en-AU"/>
+        </w:rPr>
+        <w:t xml:space="preserve"> are classified and listed to </w:t>
+      </w:r>
+      <w:r>
+        <w:rPr>
+          <w:rFonts w:ascii="Times New Roman" w:hAnsi="Times New Roman" w:cs="Times New Roman"/>
+          <w:sz w:val="24"/>
+          <w:szCs w:val="24"/>
+          <w:lang w:eastAsia="en-AU"/>
+        </w:rPr>
+        <w:t>help improve user experiences to recommended systems.</w:t>
+      </w:r>
+      <w:r>
+        <w:rPr>
+          <w:rFonts w:ascii="Times New Roman" w:hAnsi="Times New Roman" w:cs="Times New Roman"/>
+          <w:sz w:val="24"/>
+          <w:szCs w:val="24"/>
+          <w:lang w:eastAsia="en-AU"/>
+        </w:rPr>
+        <w:t xml:space="preserve"> </w:t>
+      </w:r>
+      <w:r>
+        <w:rPr>
+          <w:rFonts w:ascii="Times New Roman" w:hAnsi="Times New Roman" w:cs="Times New Roman"/>
+          <w:sz w:val="24"/>
+        </w:rPr>
+        <w:t>Preliminary s</w:t>
+      </w:r>
+      <w:r>
+        <w:rPr>
+          <w:rFonts w:ascii="Times New Roman" w:hAnsi="Times New Roman" w:cs="Times New Roman"/>
+          <w:sz w:val="24"/>
+        </w:rPr>
+        <w:t xml:space="preserve">chedule and budget </w:t>
+      </w:r>
+      <w:r>
+        <w:rPr>
+          <w:rFonts w:ascii="Times New Roman" w:hAnsi="Times New Roman" w:cs="Times New Roman"/>
+          <w:sz w:val="24"/>
+        </w:rPr>
+        <w:t xml:space="preserve">for implementation </w:t>
+      </w:r>
+      <w:r>
+        <w:rPr>
+          <w:rFonts w:ascii="Times New Roman" w:hAnsi="Times New Roman" w:cs="Times New Roman"/>
+          <w:sz w:val="24"/>
+        </w:rPr>
+        <w:t>of recommended systems are</w:t>
+      </w:r>
+      <w:r>
+        <w:rPr>
+          <w:rFonts w:ascii="Times New Roman" w:hAnsi="Times New Roman" w:cs="Times New Roman"/>
+          <w:sz w:val="24"/>
+        </w:rPr>
+        <w:t xml:space="preserve"> anticipate and stated as the last section of the document for better preparation plan.</w:t>
+      </w:r>
+      <w:r>
+        <w:rPr>
+          <w:rFonts w:ascii="Times New Roman" w:hAnsi="Times New Roman" w:cs="Times New Roman"/>
+          <w:sz w:val="24"/>
+        </w:rPr>
+        <w:t xml:space="preserve"> </w:t>
+      </w:r>
+      <w:r>
+        <w:rPr>
+          <w:rFonts w:ascii="Times New Roman" w:hAnsi="Times New Roman" w:cs="Times New Roman"/>
+          <w:sz w:val="24"/>
+        </w:rPr>
+        <w:t xml:space="preserve"> </w:t>
+      </w:r>
+    </w:p>
+    <w:p>
+      <w:pPr>
+        <w:ind w:left="1440" w:firstLine="720"/>
         <w:rPr>
           <w:rFonts w:ascii="Times New Roman" w:hAnsi="Times New Roman" w:cs="Times New Roman"/>
           <w:sz w:val="24"/>
@@ -144,38 +301,179 @@
     </w:p>
     <w:p>
       <w:pPr>
-        <w:ind w:left="720" w:firstLine="720"/>
-        <w:rPr>
-          <w:rFonts w:ascii="Times New Roman" w:hAnsi="Times New Roman" w:cs="Times New Roman"/>
-          <w:sz w:val="24"/>
-          <w:szCs w:val="24"/>
-          <w:lang w:eastAsia="en-AU"/>
-        </w:rPr>
-      </w:pPr>
-      <w:proofErr w:type="gramStart"/>
-      <w:r>
-        <w:rPr>
-          <w:rFonts w:ascii="Times New Roman" w:hAnsi="Times New Roman" w:cs="Times New Roman"/>
-          <w:sz w:val="24"/>
-          <w:szCs w:val="24"/>
-          <w:lang w:eastAsia="en-AU"/>
-        </w:rPr>
-        <w:t>Describes the scope of this requirements definition effort.</w:t>
-      </w:r>
-      <w:proofErr w:type="gramEnd"/>
-      <w:r>
-        <w:rPr>
-          <w:rFonts w:ascii="Times New Roman" w:hAnsi="Times New Roman" w:cs="Times New Roman"/>
-          <w:sz w:val="24"/>
-          <w:szCs w:val="24"/>
-          <w:lang w:eastAsia="en-AU"/>
-        </w:rPr>
-        <w:t xml:space="preserve"> Introduces the requirements elicitation team, including users, customers, system engineers, and developers. This section also details any constraints that were placed upon the requirements elicitation process, such as schedules, costs, or the software engineering environment used to develop requirements</w:t>
-      </w:r>
-    </w:p>
-    <w:p>
-      <w:pPr>
-        <w:ind w:left="720" w:firstLine="720"/>
+        <w:ind w:left="1440" w:firstLine="720"/>
+        <w:rPr>
+          <w:rFonts w:ascii="Times New Roman" w:hAnsi="Times New Roman" w:cs="Times New Roman"/>
+          <w:sz w:val="24"/>
+          <w:szCs w:val="24"/>
+          <w:lang w:eastAsia="en-AU"/>
+        </w:rPr>
+      </w:pPr>
+      <w:r>
+        <w:rPr>
+          <w:rFonts w:ascii="Times New Roman" w:hAnsi="Times New Roman" w:cs="Times New Roman"/>
+          <w:sz w:val="24"/>
+          <w:szCs w:val="24"/>
+          <w:lang w:eastAsia="en-AU"/>
+        </w:rPr>
+        <w:t xml:space="preserve">This document covers functional requirements, interface requirements and hardware requirements for 3 recommended systems: content management system, human resource system and customer relationship management system. </w:t>
+      </w:r>
+    </w:p>
+    <w:p>
+      <w:pPr>
+        <w:ind w:left="1440" w:firstLine="720"/>
+        <w:rPr>
+          <w:rFonts w:ascii="Times New Roman" w:hAnsi="Times New Roman" w:cs="Times New Roman"/>
+          <w:sz w:val="24"/>
+          <w:szCs w:val="24"/>
+          <w:lang w:eastAsia="en-AU"/>
+        </w:rPr>
+      </w:pPr>
+    </w:p>
+    <w:p>
+      <w:pPr>
+        <w:ind w:left="1440" w:firstLine="720"/>
+        <w:rPr>
+          <w:rFonts w:ascii="Times New Roman" w:hAnsi="Times New Roman" w:cs="Times New Roman"/>
+          <w:sz w:val="24"/>
+          <w:szCs w:val="24"/>
+          <w:lang w:eastAsia="en-AU"/>
+        </w:rPr>
+      </w:pPr>
+      <w:r>
+        <w:rPr>
+          <w:rFonts w:ascii="Times New Roman" w:hAnsi="Times New Roman" w:cs="Times New Roman"/>
+          <w:sz w:val="24"/>
+          <w:szCs w:val="24"/>
+          <w:lang w:eastAsia="en-AU"/>
+        </w:rPr>
+        <w:t>All requirements will be described in detail, any constrain within a requirement will be clearly stated</w:t>
+      </w:r>
+      <w:r>
+        <w:rPr>
+          <w:rFonts w:ascii="Times New Roman" w:hAnsi="Times New Roman" w:cs="Times New Roman"/>
+          <w:sz w:val="24"/>
+          <w:szCs w:val="24"/>
+          <w:lang w:eastAsia="en-AU"/>
+        </w:rPr>
+        <w:t xml:space="preserve">. </w:t>
+      </w:r>
+      <w:r>
+        <w:rPr>
+          <w:rFonts w:ascii="Times New Roman" w:hAnsi="Times New Roman" w:cs="Times New Roman"/>
+          <w:sz w:val="24"/>
+          <w:szCs w:val="24"/>
+          <w:lang w:eastAsia="en-AU"/>
+        </w:rPr>
+        <w:t xml:space="preserve">User interface prototypes are provided </w:t>
+      </w:r>
+      <w:r>
+        <w:rPr>
+          <w:rFonts w:ascii="Times New Roman" w:hAnsi="Times New Roman" w:cs="Times New Roman"/>
+          <w:sz w:val="24"/>
+          <w:szCs w:val="24"/>
+          <w:lang w:eastAsia="en-AU"/>
+        </w:rPr>
+        <w:t xml:space="preserve">so that our customer can have a better imagination of the way systems are used. </w:t>
+      </w:r>
+      <w:r>
+        <w:rPr>
+          <w:rFonts w:ascii="Times New Roman" w:hAnsi="Times New Roman" w:cs="Times New Roman"/>
+          <w:sz w:val="24"/>
+          <w:szCs w:val="24"/>
+          <w:lang w:eastAsia="en-AU"/>
+        </w:rPr>
+        <w:t xml:space="preserve">Any data </w:t>
+      </w:r>
+      <w:r>
+        <w:rPr>
+          <w:rFonts w:ascii="Times New Roman" w:hAnsi="Times New Roman" w:cs="Times New Roman"/>
+          <w:sz w:val="24"/>
+          <w:szCs w:val="24"/>
+          <w:lang w:eastAsia="en-AU"/>
+        </w:rPr>
+        <w:t>conversion needs will also be mentioned.</w:t>
+      </w:r>
+    </w:p>
+    <w:p>
+      <w:pPr>
+        <w:ind w:left="1440" w:firstLine="720"/>
+        <w:rPr>
+          <w:rFonts w:ascii="Times New Roman" w:hAnsi="Times New Roman" w:cs="Times New Roman"/>
+          <w:sz w:val="24"/>
+          <w:szCs w:val="24"/>
+          <w:lang w:eastAsia="en-AU"/>
+        </w:rPr>
+      </w:pPr>
+      <w:r>
+        <w:rPr>
+          <w:rFonts w:ascii="Times New Roman" w:hAnsi="Times New Roman" w:cs="Times New Roman"/>
+          <w:sz w:val="24"/>
+        </w:rPr>
+        <w:t>Preliminary schedule and budget are predicted in advanced and may change depend on additional and changed requirement during implementation.</w:t>
+      </w:r>
+    </w:p>
+    <w:p>
+      <w:pPr>
+        <w:ind w:left="1440" w:firstLine="720"/>
+        <w:rPr>
+          <w:rFonts w:ascii="Times New Roman" w:hAnsi="Times New Roman" w:cs="Times New Roman"/>
+          <w:sz w:val="24"/>
+          <w:szCs w:val="24"/>
+          <w:lang w:eastAsia="en-AU"/>
+        </w:rPr>
+      </w:pPr>
+      <w:r>
+        <w:rPr>
+          <w:rFonts w:ascii="Times New Roman" w:hAnsi="Times New Roman" w:cs="Times New Roman"/>
+          <w:sz w:val="24"/>
+          <w:szCs w:val="24"/>
+          <w:lang w:eastAsia="en-AU"/>
+        </w:rPr>
+        <w:t xml:space="preserve">All information in this document is necessary for implementation team to implement the desired systems </w:t>
+      </w:r>
+      <w:r>
+        <w:rPr>
+          <w:rFonts w:ascii="Times New Roman" w:hAnsi="Times New Roman" w:cs="Times New Roman"/>
+          <w:sz w:val="24"/>
+          <w:szCs w:val="24"/>
+          <w:lang w:eastAsia="en-AU"/>
+        </w:rPr>
+        <w:t xml:space="preserve">and must be </w:t>
+      </w:r>
+      <w:r>
+        <w:rPr>
+          <w:rFonts w:ascii="Times New Roman" w:hAnsi="Times New Roman" w:cs="Times New Roman"/>
+          <w:sz w:val="24"/>
+          <w:szCs w:val="24"/>
+          <w:lang w:eastAsia="en-AU"/>
+        </w:rPr>
+        <w:t>agreed</w:t>
+      </w:r>
+      <w:r>
+        <w:rPr>
+          <w:rFonts w:ascii="Times New Roman" w:hAnsi="Times New Roman" w:cs="Times New Roman"/>
+          <w:sz w:val="24"/>
+          <w:szCs w:val="24"/>
+          <w:lang w:eastAsia="en-AU"/>
+        </w:rPr>
+        <w:t xml:space="preserve"> by all stakeholders.</w:t>
+      </w:r>
+    </w:p>
+    <w:p>
+      <w:pPr>
+        <w:ind w:left="1440" w:firstLine="720"/>
+        <w:rPr>
+          <w:rFonts w:ascii="Times New Roman" w:hAnsi="Times New Roman" w:cs="Times New Roman"/>
+          <w:sz w:val="24"/>
+          <w:szCs w:val="24"/>
+          <w:lang w:eastAsia="en-AU"/>
+        </w:rPr>
+      </w:pPr>
+    </w:p>
+    <w:p>
+      <w:pPr>
+        <w:ind w:left="1440" w:firstLine="720"/>
         <w:rPr>
           <w:rFonts w:ascii="Times New Roman" w:hAnsi="Times New Roman" w:cs="Times New Roman"/>
           <w:sz w:val="24"/>
@@ -200,6 +498,7 @@
           <w:ilvl w:val="0"/>
           <w:numId w:val="16"/>
         </w:numPr>
+        <w:ind w:left="2880"/>
         <w:rPr>
           <w:rFonts w:ascii="Times New Roman" w:hAnsi="Times New Roman" w:cs="Times New Roman"/>
           <w:sz w:val="24"/>
@@ -255,6 +554,7 @@
           <w:ilvl w:val="0"/>
           <w:numId w:val="16"/>
         </w:numPr>
+        <w:ind w:left="2880"/>
         <w:rPr>
           <w:rFonts w:ascii="Times New Roman" w:hAnsi="Times New Roman" w:cs="Times New Roman"/>
           <w:sz w:val="24"/>
@@ -330,6 +630,7 @@
           <w:ilvl w:val="0"/>
           <w:numId w:val="16"/>
         </w:numPr>
+        <w:ind w:left="2880"/>
         <w:rPr>
           <w:rFonts w:ascii="Times New Roman" w:hAnsi="Times New Roman" w:cs="Times New Roman"/>
           <w:sz w:val="24"/>
@@ -416,6 +717,7 @@
           <w:ilvl w:val="0"/>
           <w:numId w:val="16"/>
         </w:numPr>
+        <w:ind w:left="2880"/>
         <w:rPr>
           <w:rFonts w:ascii="Times New Roman" w:hAnsi="Times New Roman" w:cs="Times New Roman"/>
           <w:sz w:val="24"/>
@@ -457,21 +759,22 @@
     </w:p>
     <w:p>
       <w:pPr>
-        <w:ind w:left="720" w:firstLine="720"/>
-        <w:rPr>
-          <w:rFonts w:ascii="Times New Roman" w:hAnsi="Times New Roman" w:cs="Times New Roman"/>
-          <w:sz w:val="24"/>
-          <w:szCs w:val="24"/>
-          <w:lang w:eastAsia="en-AU"/>
-        </w:rPr>
-      </w:pPr>
-      <w:r>
-        <w:rPr>
-          <w:rFonts w:ascii="Times New Roman" w:hAnsi="Times New Roman" w:cs="Times New Roman"/>
-          <w:sz w:val="24"/>
-          <w:szCs w:val="24"/>
-          <w:lang w:eastAsia="en-AU"/>
-        </w:rPr>
+        <w:ind w:left="1440" w:firstLine="720"/>
+        <w:rPr>
+          <w:rFonts w:ascii="Times New Roman" w:hAnsi="Times New Roman" w:cs="Times New Roman"/>
+          <w:sz w:val="24"/>
+          <w:szCs w:val="24"/>
+          <w:lang w:eastAsia="en-AU"/>
+        </w:rPr>
+      </w:pPr>
+      <w:r>
+        <w:rPr>
+          <w:rFonts w:ascii="Times New Roman" w:hAnsi="Times New Roman" w:cs="Times New Roman"/>
+          <w:sz w:val="24"/>
+          <w:szCs w:val="24"/>
+          <w:lang w:eastAsia="en-AU"/>
+        </w:rPr>
+        <w:lastRenderedPageBreak/>
         <w:t>Customers of this system</w:t>
       </w:r>
       <w:r>
@@ -549,6 +852,7 @@
           <w:ilvl w:val="0"/>
           <w:numId w:val="15"/>
         </w:numPr>
+        <w:ind w:left="2880"/>
         <w:rPr>
           <w:rFonts w:ascii="Times New Roman" w:hAnsi="Times New Roman" w:cs="Times New Roman"/>
           <w:sz w:val="24"/>
@@ -573,6 +877,7 @@
           <w:ilvl w:val="0"/>
           <w:numId w:val="15"/>
         </w:numPr>
+        <w:ind w:left="2880"/>
         <w:rPr>
           <w:rFonts w:ascii="Times New Roman" w:hAnsi="Times New Roman" w:cs="Times New Roman"/>
           <w:sz w:val="24"/>
@@ -597,6 +902,7 @@
           <w:ilvl w:val="0"/>
           <w:numId w:val="15"/>
         </w:numPr>
+        <w:ind w:left="2880"/>
         <w:rPr>
           <w:rFonts w:ascii="Times New Roman" w:hAnsi="Times New Roman" w:cs="Times New Roman"/>
           <w:sz w:val="24"/>
@@ -621,6 +927,7 @@
           <w:ilvl w:val="0"/>
           <w:numId w:val="15"/>
         </w:numPr>
+        <w:ind w:left="2880"/>
         <w:rPr>
           <w:rFonts w:ascii="Times New Roman" w:hAnsi="Times New Roman" w:cs="Times New Roman"/>
           <w:sz w:val="24"/>
@@ -645,6 +952,7 @@
           <w:ilvl w:val="0"/>
           <w:numId w:val="15"/>
         </w:numPr>
+        <w:ind w:left="2880"/>
         <w:rPr>
           <w:rFonts w:ascii="Times New Roman" w:hAnsi="Times New Roman" w:cs="Times New Roman"/>
           <w:sz w:val="24"/>
@@ -664,7 +972,7 @@
     </w:p>
     <w:p>
       <w:pPr>
-        <w:ind w:left="1440" w:firstLine="360"/>
+        <w:ind w:left="2160" w:firstLine="360"/>
         <w:rPr>
           <w:rFonts w:ascii="Times New Roman" w:hAnsi="Times New Roman" w:cs="Times New Roman"/>
           <w:sz w:val="24"/>
@@ -688,27 +996,7 @@
           <w:szCs w:val="24"/>
           <w:lang w:eastAsia="en-AU"/>
         </w:rPr>
-        <w:t xml:space="preserve">. After the CMS </w:t>
-      </w:r>
-      <w:proofErr w:type="gramStart"/>
-      <w:r>
-        <w:rPr>
-          <w:rFonts w:ascii="Times New Roman" w:hAnsi="Times New Roman" w:cs="Times New Roman"/>
-          <w:sz w:val="24"/>
-          <w:szCs w:val="24"/>
-          <w:lang w:eastAsia="en-AU"/>
-        </w:rPr>
-        <w:t>has</w:t>
-      </w:r>
-      <w:proofErr w:type="gramEnd"/>
-      <w:r>
-        <w:rPr>
-          <w:rFonts w:ascii="Times New Roman" w:hAnsi="Times New Roman" w:cs="Times New Roman"/>
-          <w:sz w:val="24"/>
-          <w:szCs w:val="24"/>
-          <w:lang w:eastAsia="en-AU"/>
-        </w:rPr>
-        <w:t xml:space="preserve"> been approved by the </w:t>
+        <w:t xml:space="preserve">. After the CMS has been approved by the </w:t>
       </w:r>
       <w:proofErr w:type="spellStart"/>
       <w:r>
@@ -820,7 +1108,7 @@
     </w:p>
     <w:p>
       <w:pPr>
-        <w:ind w:left="720" w:firstLine="720"/>
+        <w:ind w:left="1440" w:firstLine="720"/>
         <w:rPr>
           <w:rFonts w:ascii="Times New Roman" w:hAnsi="Times New Roman" w:cs="Times New Roman"/>
           <w:sz w:val="24"/>
@@ -844,66 +1132,23 @@
         </w:numPr>
         <w:rPr>
           <w:rFonts w:ascii="Times New Roman" w:hAnsi="Times New Roman" w:cs="Times New Roman"/>
+          <w:lang w:eastAsia="en-AU"/>
+        </w:rPr>
+      </w:pPr>
+      <w:r>
+        <w:rPr>
+          <w:rFonts w:ascii="Times New Roman" w:hAnsi="Times New Roman" w:cs="Times New Roman"/>
           <w:bCs w:val="0"/>
           <w:sz w:val="24"/>
           <w:szCs w:val="24"/>
           <w:lang w:eastAsia="en-AU"/>
         </w:rPr>
-      </w:pPr>
-      <w:r>
-        <w:rPr>
-          <w:rFonts w:ascii="Times New Roman" w:hAnsi="Times New Roman" w:cs="Times New Roman"/>
-          <w:bCs w:val="0"/>
-          <w:sz w:val="24"/>
-          <w:szCs w:val="24"/>
-          <w:lang w:eastAsia="en-AU"/>
-        </w:rPr>
         <w:t>Business Context</w:t>
       </w:r>
     </w:p>
     <w:p>
       <w:pPr>
-        <w:rPr>
-          <w:rFonts w:ascii="Times New Roman" w:hAnsi="Times New Roman" w:cs="Times New Roman"/>
-          <w:lang w:val="en-AU" w:eastAsia="en-AU"/>
-        </w:rPr>
-      </w:pPr>
-    </w:p>
-    <w:p>
-      <w:pPr>
-        <w:ind w:left="720" w:firstLine="720"/>
-        <w:rPr>
-          <w:rFonts w:ascii="Times New Roman" w:hAnsi="Times New Roman" w:cs="Times New Roman"/>
-          <w:sz w:val="22"/>
-          <w:szCs w:val="24"/>
-          <w:lang w:eastAsia="en-AU"/>
-        </w:rPr>
-      </w:pPr>
-      <w:proofErr w:type="gramStart"/>
-      <w:r>
-        <w:rPr>
-          <w:rFonts w:ascii="Times New Roman" w:hAnsi="Times New Roman" w:cs="Times New Roman"/>
-          <w:sz w:val="22"/>
-          <w:szCs w:val="24"/>
-          <w:lang w:eastAsia="en-AU"/>
-        </w:rPr>
-        <w:lastRenderedPageBreak/>
-        <w:t>Provides an overview of the business organization sponsoring the development of this product.</w:t>
-      </w:r>
-      <w:proofErr w:type="gramEnd"/>
-      <w:r>
-        <w:rPr>
-          <w:rFonts w:ascii="Times New Roman" w:hAnsi="Times New Roman" w:cs="Times New Roman"/>
-          <w:sz w:val="22"/>
-          <w:szCs w:val="24"/>
-          <w:lang w:eastAsia="en-AU"/>
-        </w:rPr>
-        <w:t xml:space="preserve"> This overview should include the business's mission statement and its organizational objectives or goals</w:t>
-      </w:r>
-    </w:p>
-    <w:p>
-      <w:pPr>
-        <w:ind w:left="720" w:firstLine="720"/>
+        <w:ind w:left="1440" w:firstLine="720"/>
         <w:rPr>
           <w:rFonts w:ascii="Times New Roman" w:hAnsi="Times New Roman" w:cs="Times New Roman"/>
           <w:sz w:val="24"/>
@@ -1101,7 +1346,7 @@
     </w:p>
     <w:p>
       <w:pPr>
-        <w:ind w:left="720" w:firstLine="720"/>
+        <w:ind w:left="1440" w:firstLine="720"/>
         <w:rPr>
           <w:rFonts w:ascii="Times New Roman" w:hAnsi="Times New Roman" w:cs="Times New Roman"/>
           <w:sz w:val="24"/>
@@ -1289,7 +1534,17 @@
           <w:sz w:val="24"/>
           <w:szCs w:val="24"/>
         </w:rPr>
-        <w:t>To increase growth and development through business expansion</w:t>
+        <w:t xml:space="preserve">To increase growth and development through </w:t>
+      </w:r>
+      <w:bookmarkStart w:id="0" w:name="_GoBack"/>
+      <w:bookmarkEnd w:id="0"/>
+      <w:r>
+        <w:rPr>
+          <w:rFonts w:ascii="Times New Roman" w:hAnsi="Times New Roman" w:cs="Times New Roman"/>
+          <w:sz w:val="24"/>
+          <w:szCs w:val="24"/>
+        </w:rPr>
+        <w:t>business expansion</w:t>
       </w:r>
     </w:p>
     <w:p>
@@ -1313,6 +1568,7 @@
           <w:sz w:val="24"/>
           <w:szCs w:val="24"/>
         </w:rPr>
+        <w:lastRenderedPageBreak/>
         <w:t>To make use of information technology to achieve our goals, objectives, and CSFs and to add value to the business Value Chain and Supply Chain</w:t>
       </w:r>
     </w:p>
@@ -1406,36 +1662,7 @@
     </w:p>
     <w:p>
       <w:pPr>
-        <w:ind w:left="720" w:firstLine="720"/>
-        <w:rPr>
-          <w:rFonts w:ascii="Times New Roman" w:hAnsi="Times New Roman" w:cs="Times New Roman"/>
-          <w:sz w:val="24"/>
-          <w:szCs w:val="24"/>
-          <w:lang w:eastAsia="en-AU"/>
-        </w:rPr>
-      </w:pPr>
-      <w:r>
-        <w:rPr>
-          <w:rFonts w:ascii="Times New Roman" w:hAnsi="Times New Roman" w:cs="Times New Roman"/>
-          <w:sz w:val="24"/>
-          <w:szCs w:val="24"/>
-          <w:lang w:eastAsia="en-AU"/>
-        </w:rPr>
-        <w:t>This section describes the essential problem(s) currently confronted by the user group</w:t>
-      </w:r>
-      <w:r>
-        <w:rPr>
-          <w:rFonts w:ascii="Times New Roman" w:hAnsi="Times New Roman" w:cs="Times New Roman"/>
-          <w:sz w:val="24"/>
-          <w:szCs w:val="24"/>
-          <w:lang w:eastAsia="en-AU"/>
-        </w:rPr>
-        <w:t>.</w:t>
-      </w:r>
-    </w:p>
-    <w:p>
-      <w:pPr>
-        <w:ind w:left="720" w:firstLine="720"/>
+        <w:ind w:left="1440" w:firstLine="720"/>
         <w:rPr>
           <w:rFonts w:ascii="Times New Roman" w:hAnsi="Times New Roman" w:cs="Times New Roman"/>
           <w:sz w:val="24"/>
@@ -1474,7 +1701,6 @@
           <w:szCs w:val="24"/>
           <w:lang w:eastAsia="en-AU"/>
         </w:rPr>
-        <w:lastRenderedPageBreak/>
         <w:t xml:space="preserve">The </w:t>
       </w:r>
       <w:proofErr w:type="spellStart"/>
@@ -1868,26 +2094,6 @@
     </w:p>
     <w:p>
       <w:pPr>
-        <w:ind w:left="720" w:firstLine="720"/>
-        <w:rPr>
-          <w:rFonts w:ascii="Times New Roman" w:hAnsi="Times New Roman" w:cs="Times New Roman"/>
-          <w:sz w:val="24"/>
-          <w:szCs w:val="24"/>
-          <w:lang w:eastAsia="en-AU"/>
-        </w:rPr>
-      </w:pPr>
-      <w:r>
-        <w:rPr>
-          <w:rFonts w:ascii="Times New Roman" w:hAnsi="Times New Roman" w:cs="Times New Roman"/>
-          <w:sz w:val="24"/>
-          <w:szCs w:val="24"/>
-          <w:lang w:eastAsia="en-AU"/>
-        </w:rPr>
-        <w:t>This section describes the set of objectives and requirements for the system from the user's perspective. It may include a "wish list" of desirable characteristics, along with more feasible solutions that are in line with the business objectives</w:t>
-      </w:r>
-    </w:p>
-    <w:p>
-      <w:pPr>
         <w:pStyle w:val="ListParagraph"/>
         <w:numPr>
           <w:ilvl w:val="0"/>
@@ -2122,27 +2328,7 @@
     </w:p>
     <w:p>
       <w:pPr>
-        <w:ind w:left="720" w:firstLine="720"/>
-        <w:rPr>
-          <w:rFonts w:ascii="Times New Roman" w:hAnsi="Times New Roman" w:cs="Times New Roman"/>
-          <w:sz w:val="24"/>
-          <w:szCs w:val="24"/>
-          <w:lang w:eastAsia="en-AU"/>
-        </w:rPr>
-      </w:pPr>
-      <w:r>
-        <w:rPr>
-          <w:rFonts w:ascii="Times New Roman" w:hAnsi="Times New Roman" w:cs="Times New Roman"/>
-          <w:sz w:val="24"/>
-          <w:szCs w:val="24"/>
-          <w:lang w:eastAsia="en-AU"/>
-        </w:rPr>
-        <w:t>Describes the features of the user community, including their expected expertise with software systems and the application domain</w:t>
-      </w:r>
-    </w:p>
-    <w:p>
-      <w:pPr>
-        <w:ind w:left="720" w:firstLine="720"/>
+        <w:ind w:left="1080" w:firstLine="720"/>
         <w:rPr>
           <w:rFonts w:ascii="Times New Roman" w:hAnsi="Times New Roman" w:cs="Times New Roman"/>
           <w:sz w:val="24"/>
@@ -2181,6 +2367,7 @@
           <w:szCs w:val="24"/>
           <w:lang w:eastAsia="en-AU"/>
         </w:rPr>
+        <w:lastRenderedPageBreak/>
         <w:t xml:space="preserve">Employees of </w:t>
       </w:r>
       <w:proofErr w:type="spellStart"/>
@@ -2445,7 +2632,6 @@
           <w:szCs w:val="24"/>
           <w:lang w:eastAsia="en-AU"/>
         </w:rPr>
-        <w:lastRenderedPageBreak/>
         <w:t>Willing to study</w:t>
       </w:r>
     </w:p>
@@ -2593,58 +2779,7 @@
     </w:p>
     <w:p>
       <w:pPr>
-        <w:ind w:left="720" w:firstLine="720"/>
-        <w:rPr>
-          <w:rFonts w:ascii="Times New Roman" w:hAnsi="Times New Roman" w:cs="Times New Roman"/>
-          <w:sz w:val="24"/>
-          <w:szCs w:val="24"/>
-          <w:lang w:eastAsia="en-AU"/>
-        </w:rPr>
-      </w:pPr>
-      <w:proofErr w:type="gramStart"/>
-      <w:r>
-        <w:rPr>
-          <w:rFonts w:ascii="Times New Roman" w:hAnsi="Times New Roman" w:cs="Times New Roman"/>
-          <w:sz w:val="24"/>
-          <w:szCs w:val="24"/>
-          <w:lang w:eastAsia="en-AU"/>
-        </w:rPr>
-        <w:t>Describes the relationship of this solution with any other installed solutions (if any).</w:t>
-      </w:r>
-      <w:proofErr w:type="gramEnd"/>
-      <w:r>
-        <w:rPr>
-          <w:rFonts w:ascii="Times New Roman" w:hAnsi="Times New Roman" w:cs="Times New Roman"/>
-          <w:sz w:val="24"/>
-          <w:szCs w:val="24"/>
-          <w:lang w:eastAsia="en-AU"/>
-        </w:rPr>
-        <w:t xml:space="preserve"> </w:t>
-      </w:r>
-      <w:proofErr w:type="gramStart"/>
-      <w:r>
-        <w:rPr>
-          <w:rFonts w:ascii="Times New Roman" w:hAnsi="Times New Roman" w:cs="Times New Roman"/>
-          <w:sz w:val="24"/>
-          <w:szCs w:val="24"/>
-          <w:lang w:eastAsia="en-AU"/>
-        </w:rPr>
-        <w:t>Specifies if this solution is intended to be stand-alone, or else used as an integrated component of a solution product.</w:t>
-      </w:r>
-      <w:proofErr w:type="gramEnd"/>
-      <w:r>
-        <w:rPr>
-          <w:rFonts w:ascii="Times New Roman" w:hAnsi="Times New Roman" w:cs="Times New Roman"/>
-          <w:sz w:val="24"/>
-          <w:szCs w:val="24"/>
-          <w:lang w:eastAsia="en-AU"/>
-        </w:rPr>
-        <w:t xml:space="preserve"> If the latter, this section discusses the relationship of this product to the larger product</w:t>
-      </w:r>
-    </w:p>
-    <w:p>
-      <w:pPr>
-        <w:ind w:left="720" w:firstLine="720"/>
+        <w:ind w:left="1440" w:firstLine="720"/>
         <w:rPr>
           <w:rFonts w:ascii="Times New Roman" w:hAnsi="Times New Roman" w:cs="Times New Roman"/>
           <w:sz w:val="24"/>
@@ -2732,7 +2867,7 @@
     </w:p>
     <w:p>
       <w:pPr>
-        <w:ind w:left="720" w:firstLine="720"/>
+        <w:ind w:left="1440" w:firstLine="720"/>
         <w:rPr>
           <w:rFonts w:ascii="Times New Roman" w:hAnsi="Times New Roman" w:cs="Times New Roman"/>
           <w:sz w:val="24"/>
@@ -3136,6 +3271,7 @@
           <w:szCs w:val="24"/>
           <w:lang w:eastAsia="en-AU"/>
         </w:rPr>
+        <w:lastRenderedPageBreak/>
         <w:t>What is impacted by this application? Describe how this application will address the needs identified.  Describe interactions with other requirements</w:t>
       </w:r>
     </w:p>
@@ -3162,7 +3298,6 @@
           <w:szCs w:val="24"/>
           <w:lang w:eastAsia="en-AU"/>
         </w:rPr>
-        <w:lastRenderedPageBreak/>
         <w:t>&lt;Functional requirements within application 1)&gt;</w:t>
       </w:r>
     </w:p>
@@ -4058,15 +4193,8 @@
           <w:sz w:val="22"/>
           <w:lang w:eastAsia="en-AU"/>
         </w:rPr>
-        <w:t>This section describes functions which are performed by authorized people to manage</w:t>
-      </w:r>
-      <w:r>
-        <w:rPr>
-          <w:rFonts w:ascii="Times New Roman" w:hAnsi="Times New Roman" w:cs="Times New Roman"/>
-          <w:sz w:val="22"/>
-          <w:lang w:eastAsia="en-AU"/>
-        </w:rPr>
-        <w:t xml:space="preserve"> content of the </w:t>
+        <w:lastRenderedPageBreak/>
+        <w:t xml:space="preserve">This section describes functions which are performed by authorized people to manage content of the </w:t>
       </w:r>
       <w:proofErr w:type="spellStart"/>
       <w:r>
@@ -4156,16 +4284,7 @@
           <w:sz w:val="24"/>
           <w:lang w:eastAsia="en-AU"/>
         </w:rPr>
-        <w:t xml:space="preserve">In addition, valid actions </w:t>
-      </w:r>
-      <w:r>
-        <w:rPr>
-          <w:rFonts w:ascii="Times New Roman" w:hAnsi="Times New Roman" w:cs="Times New Roman"/>
-          <w:sz w:val="24"/>
-          <w:lang w:eastAsia="en-AU"/>
-        </w:rPr>
-        <w:lastRenderedPageBreak/>
-        <w:t xml:space="preserve">which </w:t>
+        <w:t xml:space="preserve">In addition, valid actions which </w:t>
       </w:r>
       <w:proofErr w:type="spellStart"/>
       <w:r>
@@ -4329,27 +4448,7 @@
           <w:szCs w:val="24"/>
           <w:lang w:eastAsia="en-AU"/>
         </w:rPr>
-        <w:t xml:space="preserve"> APIs w</w:t>
-      </w:r>
-      <w:bookmarkStart w:id="0" w:name="_GoBack"/>
-      <w:r>
-        <w:rPr>
-          <w:rFonts w:ascii="Times New Roman" w:hAnsi="Times New Roman" w:cs="Times New Roman"/>
-          <w:sz w:val="24"/>
-          <w:szCs w:val="24"/>
-          <w:lang w:eastAsia="en-AU"/>
-        </w:rPr>
-        <w:t>h</w:t>
-      </w:r>
-      <w:bookmarkEnd w:id="0"/>
-      <w:r>
-        <w:rPr>
-          <w:rFonts w:ascii="Times New Roman" w:hAnsi="Times New Roman" w:cs="Times New Roman"/>
-          <w:sz w:val="24"/>
-          <w:szCs w:val="24"/>
-          <w:lang w:eastAsia="en-AU"/>
-        </w:rPr>
-        <w:t>ich allow human resource department to upload annou</w:t>
+        <w:t xml:space="preserve"> APIs which allow human resource department to upload annou</w:t>
       </w:r>
       <w:r>
         <w:rPr>
@@ -5308,6 +5407,7 @@
           <w:szCs w:val="24"/>
           <w:lang w:eastAsia="en-AU"/>
         </w:rPr>
+        <w:lastRenderedPageBreak/>
         <w:t xml:space="preserve">Authorized </w:t>
       </w:r>
       <w:r>
@@ -5409,7 +5509,6 @@
           <w:szCs w:val="24"/>
           <w:lang w:eastAsia="en-AU"/>
         </w:rPr>
-        <w:lastRenderedPageBreak/>
         <w:t>Delete a test</w:t>
       </w:r>
     </w:p>
@@ -6530,6 +6629,7 @@
           <w:szCs w:val="24"/>
           <w:lang w:eastAsia="en-AU"/>
         </w:rPr>
+        <w:lastRenderedPageBreak/>
         <w:t xml:space="preserve">Registering </w:t>
       </w:r>
     </w:p>
@@ -6601,7 +6701,6 @@
           <w:szCs w:val="24"/>
           <w:lang w:eastAsia="en-AU"/>
         </w:rPr>
-        <w:lastRenderedPageBreak/>
         <w:t>Enrolling courses</w:t>
       </w:r>
     </w:p>
@@ -7417,19 +7516,15 @@
         </w:rPr>
         <w:t xml:space="preserve">course information maintaining </w:t>
       </w:r>
-      <w:proofErr w:type="spellStart"/>
-      <w:proofErr w:type="gramStart"/>
-      <w:r>
-        <w:rPr>
-          <w:rFonts w:ascii="Times New Roman" w:hAnsi="Times New Roman" w:cs="Times New Roman"/>
-          <w:sz w:val="24"/>
-          <w:szCs w:val="24"/>
-          <w:lang w:eastAsia="en-AU"/>
-        </w:rPr>
-        <w:t>nad</w:t>
-      </w:r>
-      <w:proofErr w:type="spellEnd"/>
-      <w:proofErr w:type="gramEnd"/>
+      <w:r>
+        <w:rPr>
+          <w:rFonts w:ascii="Times New Roman" w:hAnsi="Times New Roman" w:cs="Times New Roman"/>
+          <w:sz w:val="24"/>
+          <w:szCs w:val="24"/>
+          <w:lang w:eastAsia="en-AU"/>
+        </w:rPr>
+        <w:t>and</w:t>
+      </w:r>
       <w:r>
         <w:rPr>
           <w:rFonts w:ascii="Times New Roman" w:hAnsi="Times New Roman" w:cs="Times New Roman"/>
@@ -8413,9 +8508,8 @@
           <w:sz w:val="24"/>
           <w:szCs w:val="24"/>
         </w:rPr>
-        <w:t xml:space="preserve">- </w:t>
-      </w:r>
-      <w:proofErr w:type="spellStart"/>
+        <w:t>- Minimu</w:t>
+      </w:r>
       <w:r>
         <w:rPr>
           <w:rFonts w:ascii="Times New Roman" w:eastAsia="Times New Roman" w:hAnsi="Times New Roman" w:cs="Times New Roman"/>
@@ -8423,9 +8517,8 @@
           <w:sz w:val="24"/>
           <w:szCs w:val="24"/>
         </w:rPr>
-        <w:t>Minimun</w:t>
-      </w:r>
-      <w:proofErr w:type="spellEnd"/>
+        <w:t>m</w:t>
+      </w:r>
       <w:r>
         <w:rPr>
           <w:rFonts w:ascii="Times New Roman" w:eastAsia="Times New Roman" w:hAnsi="Times New Roman" w:cs="Times New Roman"/>
@@ -8433,27 +8526,7 @@
           <w:sz w:val="24"/>
           <w:szCs w:val="24"/>
         </w:rPr>
-        <w:t xml:space="preserve"> (no </w:t>
-      </w:r>
-      <w:proofErr w:type="spellStart"/>
-      <w:r>
-        <w:rPr>
-          <w:rFonts w:ascii="Times New Roman" w:eastAsia="Times New Roman" w:hAnsi="Times New Roman" w:cs="Times New Roman"/>
-          <w:color w:val="222222"/>
-          <w:sz w:val="24"/>
-          <w:szCs w:val="24"/>
-        </w:rPr>
-        <w:t>redunrdant</w:t>
-      </w:r>
-      <w:proofErr w:type="spellEnd"/>
-      <w:r>
-        <w:rPr>
-          <w:rFonts w:ascii="Times New Roman" w:eastAsia="Times New Roman" w:hAnsi="Times New Roman" w:cs="Times New Roman"/>
-          <w:color w:val="222222"/>
-          <w:sz w:val="24"/>
-          <w:szCs w:val="24"/>
-        </w:rPr>
-        <w:t>), logical steps needed to process a task</w:t>
+        <w:t xml:space="preserve"> (no redundant), logical steps needed to process a task</w:t>
       </w:r>
     </w:p>
     <w:p>
@@ -8568,9 +8641,8 @@
           <w:sz w:val="24"/>
           <w:szCs w:val="24"/>
         </w:rPr>
-        <w:t>- Cross-</w:t>
-      </w:r>
-      <w:proofErr w:type="spellStart"/>
+        <w:t>- Cross-brow</w:t>
+      </w:r>
       <w:r>
         <w:rPr>
           <w:rFonts w:ascii="Times New Roman" w:eastAsia="Times New Roman" w:hAnsi="Times New Roman" w:cs="Times New Roman"/>
@@ -8578,9 +8650,8 @@
           <w:sz w:val="24"/>
           <w:szCs w:val="24"/>
         </w:rPr>
-        <w:t>brower</w:t>
-      </w:r>
-      <w:proofErr w:type="spellEnd"/>
+        <w:t>s</w:t>
+      </w:r>
       <w:r>
         <w:rPr>
           <w:rFonts w:ascii="Times New Roman" w:eastAsia="Times New Roman" w:hAnsi="Times New Roman" w:cs="Times New Roman"/>
@@ -8588,7 +8659,7 @@
           <w:sz w:val="24"/>
           <w:szCs w:val="24"/>
         </w:rPr>
-        <w:t xml:space="preserve"> support</w:t>
+        <w:t>er support</w:t>
       </w:r>
     </w:p>
     <w:p>
@@ -8673,27 +8744,7 @@
           <w:szCs w:val="24"/>
           <w:lang w:eastAsia="en-AU"/>
         </w:rPr>
-        <w:t xml:space="preserve"> course information maintaining and </w:t>
-      </w:r>
-      <w:proofErr w:type="spellStart"/>
-      <w:r>
-        <w:rPr>
-          <w:rFonts w:ascii="Times New Roman" w:hAnsi="Times New Roman" w:cs="Times New Roman"/>
-          <w:sz w:val="24"/>
-          <w:szCs w:val="24"/>
-          <w:lang w:eastAsia="en-AU"/>
-        </w:rPr>
-        <w:t>updateing</w:t>
-      </w:r>
-      <w:proofErr w:type="spellEnd"/>
-      <w:r>
-        <w:rPr>
-          <w:rFonts w:ascii="Times New Roman" w:hAnsi="Times New Roman" w:cs="Times New Roman"/>
-          <w:sz w:val="24"/>
-          <w:szCs w:val="24"/>
-          <w:lang w:eastAsia="en-AU"/>
-        </w:rPr>
-        <w:t xml:space="preserve"> module</w:t>
+        <w:t xml:space="preserve"> course information maintaining and updating module</w:t>
       </w:r>
       <w:r>
         <w:rPr>
@@ -8749,18 +8800,8 @@
           <w:sz w:val="24"/>
           <w:lang w:eastAsia="en-AU"/>
         </w:rPr>
-        <w:t xml:space="preserve">System </w:t>
-      </w:r>
-      <w:proofErr w:type="spellStart"/>
-      <w:r>
-        <w:rPr>
-          <w:rFonts w:ascii="Times New Roman" w:hAnsi="Times New Roman" w:cs="Times New Roman"/>
-          <w:sz w:val="24"/>
-          <w:lang w:eastAsia="en-AU"/>
-        </w:rPr>
-        <w:t>trainning</w:t>
-      </w:r>
-      <w:proofErr w:type="spellEnd"/>
+        <w:t>System training</w:t>
+      </w:r>
     </w:p>
     <w:p>
       <w:pPr>
@@ -8830,34 +8871,30 @@
         </w:rPr>
         <w:t xml:space="preserve">working hour from </w:t>
       </w:r>
-      <w:proofErr w:type="spellStart"/>
-      <w:r>
-        <w:rPr>
-          <w:rFonts w:ascii="Times New Roman" w:hAnsi="Times New Roman" w:cs="Times New Roman"/>
-          <w:sz w:val="24"/>
-          <w:lang w:eastAsia="en-AU"/>
-        </w:rPr>
-        <w:t>monday</w:t>
-      </w:r>
-      <w:proofErr w:type="spellEnd"/>
-      <w:r>
-        <w:rPr>
-          <w:rFonts w:ascii="Times New Roman" w:hAnsi="Times New Roman" w:cs="Times New Roman"/>
-          <w:sz w:val="24"/>
-          <w:lang w:eastAsia="en-AU"/>
-        </w:rPr>
-        <w:t xml:space="preserve"> to Saturday </w:t>
-      </w:r>
-      <w:proofErr w:type="spellStart"/>
-      <w:r>
-        <w:rPr>
-          <w:rFonts w:ascii="Times New Roman" w:hAnsi="Times New Roman" w:cs="Times New Roman"/>
-          <w:sz w:val="24"/>
-          <w:lang w:eastAsia="en-AU"/>
-        </w:rPr>
-        <w:t>throug</w:t>
-      </w:r>
-      <w:proofErr w:type="spellEnd"/>
+      <w:r>
+        <w:rPr>
+          <w:rFonts w:ascii="Times New Roman" w:hAnsi="Times New Roman" w:cs="Times New Roman"/>
+          <w:sz w:val="24"/>
+          <w:lang w:eastAsia="en-AU"/>
+        </w:rPr>
+        <w:t>M</w:t>
+      </w:r>
+      <w:r>
+        <w:rPr>
+          <w:rFonts w:ascii="Times New Roman" w:hAnsi="Times New Roman" w:cs="Times New Roman"/>
+          <w:sz w:val="24"/>
+          <w:lang w:eastAsia="en-AU"/>
+        </w:rPr>
+        <w:t>onday to Saturday throug</w:t>
+      </w:r>
+      <w:r>
+        <w:rPr>
+          <w:rFonts w:ascii="Times New Roman" w:hAnsi="Times New Roman" w:cs="Times New Roman"/>
+          <w:sz w:val="24"/>
+          <w:lang w:eastAsia="en-AU"/>
+        </w:rPr>
+        <w:t>h</w:t>
+      </w:r>
       <w:r>
         <w:rPr>
           <w:rFonts w:ascii="Times New Roman" w:hAnsi="Times New Roman" w:cs="Times New Roman"/>
@@ -9033,27 +9070,7 @@
           <w:szCs w:val="24"/>
           <w:lang w:eastAsia="en-AU"/>
         </w:rPr>
-        <w:t xml:space="preserve">course </w:t>
-      </w:r>
-      <w:proofErr w:type="spellStart"/>
-      <w:r>
-        <w:rPr>
-          <w:rFonts w:ascii="Times New Roman" w:hAnsi="Times New Roman" w:cs="Times New Roman"/>
-          <w:sz w:val="24"/>
-          <w:szCs w:val="24"/>
-          <w:lang w:eastAsia="en-AU"/>
-        </w:rPr>
-        <w:t>coursees</w:t>
-      </w:r>
-      <w:proofErr w:type="spellEnd"/>
-      <w:r>
-        <w:rPr>
-          <w:rFonts w:ascii="Times New Roman" w:hAnsi="Times New Roman" w:cs="Times New Roman"/>
-          <w:sz w:val="24"/>
-          <w:szCs w:val="24"/>
-          <w:lang w:eastAsia="en-AU"/>
-        </w:rPr>
-        <w:t xml:space="preserve"> registering and participating module </w:t>
+        <w:t xml:space="preserve">course courses registering and participating module </w:t>
       </w:r>
       <w:r>
         <w:rPr>
@@ -9975,9 +9992,8 @@
           <w:sz w:val="24"/>
           <w:szCs w:val="24"/>
         </w:rPr>
-        <w:t xml:space="preserve">- </w:t>
-      </w:r>
-      <w:proofErr w:type="spellStart"/>
+        <w:t>- Minimu</w:t>
+      </w:r>
       <w:r>
         <w:rPr>
           <w:rFonts w:ascii="Times New Roman" w:eastAsia="Times New Roman" w:hAnsi="Times New Roman" w:cs="Times New Roman"/>
@@ -9985,9 +10001,8 @@
           <w:sz w:val="24"/>
           <w:szCs w:val="24"/>
         </w:rPr>
-        <w:t>Minimun</w:t>
-      </w:r>
-      <w:proofErr w:type="spellEnd"/>
+        <w:t>m</w:t>
+      </w:r>
       <w:r>
         <w:rPr>
           <w:rFonts w:ascii="Times New Roman" w:eastAsia="Times New Roman" w:hAnsi="Times New Roman" w:cs="Times New Roman"/>
@@ -9995,27 +10010,7 @@
           <w:sz w:val="24"/>
           <w:szCs w:val="24"/>
         </w:rPr>
-        <w:t xml:space="preserve"> (no </w:t>
-      </w:r>
-      <w:proofErr w:type="spellStart"/>
-      <w:r>
-        <w:rPr>
-          <w:rFonts w:ascii="Times New Roman" w:eastAsia="Times New Roman" w:hAnsi="Times New Roman" w:cs="Times New Roman"/>
-          <w:color w:val="222222"/>
-          <w:sz w:val="24"/>
-          <w:szCs w:val="24"/>
-        </w:rPr>
-        <w:t>redunrdant</w:t>
-      </w:r>
-      <w:proofErr w:type="spellEnd"/>
-      <w:r>
-        <w:rPr>
-          <w:rFonts w:ascii="Times New Roman" w:eastAsia="Times New Roman" w:hAnsi="Times New Roman" w:cs="Times New Roman"/>
-          <w:color w:val="222222"/>
-          <w:sz w:val="24"/>
-          <w:szCs w:val="24"/>
-        </w:rPr>
-        <w:t>), logical steps needed to process a task</w:t>
+        <w:t xml:space="preserve"> (no redundant), logical steps needed to process a task</w:t>
       </w:r>
     </w:p>
     <w:p>
@@ -10131,9 +10126,8 @@
           <w:sz w:val="24"/>
           <w:szCs w:val="24"/>
         </w:rPr>
-        <w:t>-    Cross-</w:t>
-      </w:r>
-      <w:proofErr w:type="spellStart"/>
+        <w:t>-    Cross-brow</w:t>
+      </w:r>
       <w:r>
         <w:rPr>
           <w:rFonts w:ascii="Times New Roman" w:eastAsia="Times New Roman" w:hAnsi="Times New Roman" w:cs="Times New Roman"/>
@@ -10141,9 +10135,8 @@
           <w:sz w:val="24"/>
           <w:szCs w:val="24"/>
         </w:rPr>
-        <w:t>brower</w:t>
-      </w:r>
-      <w:proofErr w:type="spellEnd"/>
+        <w:t>s</w:t>
+      </w:r>
       <w:r>
         <w:rPr>
           <w:rFonts w:ascii="Times New Roman" w:eastAsia="Times New Roman" w:hAnsi="Times New Roman" w:cs="Times New Roman"/>
@@ -10151,7 +10144,7 @@
           <w:sz w:val="24"/>
           <w:szCs w:val="24"/>
         </w:rPr>
-        <w:t xml:space="preserve"> support</w:t>
+        <w:t>er support</w:t>
       </w:r>
     </w:p>
     <w:p>
@@ -10234,27 +10227,7 @@
           <w:szCs w:val="24"/>
           <w:lang w:eastAsia="en-AU"/>
         </w:rPr>
-        <w:t xml:space="preserve"> course information maintaining and </w:t>
-      </w:r>
-      <w:proofErr w:type="spellStart"/>
-      <w:r>
-        <w:rPr>
-          <w:rFonts w:ascii="Times New Roman" w:hAnsi="Times New Roman" w:cs="Times New Roman"/>
-          <w:sz w:val="24"/>
-          <w:szCs w:val="24"/>
-          <w:lang w:eastAsia="en-AU"/>
-        </w:rPr>
-        <w:t>updateing</w:t>
-      </w:r>
-      <w:proofErr w:type="spellEnd"/>
-      <w:r>
-        <w:rPr>
-          <w:rFonts w:ascii="Times New Roman" w:hAnsi="Times New Roman" w:cs="Times New Roman"/>
-          <w:sz w:val="24"/>
-          <w:szCs w:val="24"/>
-          <w:lang w:eastAsia="en-AU"/>
-        </w:rPr>
-        <w:t xml:space="preserve"> module</w:t>
+        <w:t xml:space="preserve"> course information maintaining and updating module</w:t>
       </w:r>
       <w:r>
         <w:rPr>
@@ -10318,18 +10291,16 @@
           <w:sz w:val="24"/>
           <w:lang w:eastAsia="en-AU"/>
         </w:rPr>
-        <w:t xml:space="preserve">System </w:t>
-      </w:r>
-      <w:proofErr w:type="spellStart"/>
-      <w:r>
-        <w:rPr>
-          <w:rFonts w:ascii="Times New Roman" w:hAnsi="Times New Roman" w:cs="Times New Roman"/>
-          <w:sz w:val="24"/>
-          <w:lang w:eastAsia="en-AU"/>
-        </w:rPr>
-        <w:t>trainning</w:t>
-      </w:r>
-      <w:proofErr w:type="spellEnd"/>
+        <w:t>System trai</w:t>
+      </w:r>
+      <w:r>
+        <w:rPr>
+          <w:rFonts w:ascii="Times New Roman" w:hAnsi="Times New Roman" w:cs="Times New Roman"/>
+          <w:sz w:val="24"/>
+          <w:lang w:eastAsia="en-AU"/>
+        </w:rPr>
+        <w:t>ning</w:t>
+      </w:r>
     </w:p>
     <w:p>
       <w:pPr>
@@ -10744,7 +10715,6 @@
           <w:lang w:eastAsia="en-AU"/>
         </w:rPr>
       </w:pPr>
-      <w:proofErr w:type="spellStart"/>
       <w:r>
         <w:rPr>
           <w:rFonts w:ascii="Times New Roman" w:hAnsi="Times New Roman" w:cs="Times New Roman"/>
@@ -10757,15 +10727,7 @@
           <w:rFonts w:ascii="Times New Roman" w:hAnsi="Times New Roman" w:cs="Times New Roman"/>
           <w:lang w:eastAsia="en-AU"/>
         </w:rPr>
-        <w:t>ardwares</w:t>
-      </w:r>
-      <w:proofErr w:type="spellEnd"/>
-      <w:r>
-        <w:rPr>
-          <w:rFonts w:ascii="Times New Roman" w:hAnsi="Times New Roman" w:cs="Times New Roman"/>
-          <w:lang w:eastAsia="en-AU"/>
-        </w:rPr>
-        <w:t xml:space="preserve">: </w:t>
+        <w:t xml:space="preserve">ardware: </w:t>
       </w:r>
     </w:p>
     <w:p>
@@ -10964,6 +10926,7 @@
           <w:lang w:val="en-NZ"/>
         </w:rPr>
       </w:pPr>
+      <w:proofErr w:type="gramStart"/>
       <w:r>
         <w:rPr>
           <w:rFonts w:ascii="Times New Roman" w:hAnsi="Times New Roman" w:cs="Times New Roman"/>
@@ -10978,23 +10941,21 @@
           <w:rFonts w:ascii="Times New Roman" w:hAnsi="Times New Roman" w:cs="Times New Roman"/>
           <w:b w:val="0"/>
         </w:rPr>
-        <w:t xml:space="preserve">(CPU speed, memory size, online </w:t>
-      </w:r>
-      <w:proofErr w:type="gramStart"/>
+        <w:t>(CP</w:t>
+      </w:r>
       <w:r>
         <w:rPr>
           <w:rFonts w:ascii="Times New Roman" w:hAnsi="Times New Roman" w:cs="Times New Roman"/>
           <w:b w:val="0"/>
         </w:rPr>
-        <w:t>&amp;  offline</w:t>
-      </w:r>
-      <w:proofErr w:type="gramEnd"/>
+        <w:t xml:space="preserve">U speed, memory size, online &amp; </w:t>
+      </w:r>
       <w:r>
         <w:rPr>
           <w:rFonts w:ascii="Times New Roman" w:hAnsi="Times New Roman" w:cs="Times New Roman"/>
           <w:b w:val="0"/>
         </w:rPr>
-        <w:t xml:space="preserve"> </w:t>
+        <w:t xml:space="preserve">offline </w:t>
       </w:r>
       <w:r>
         <w:rPr>
@@ -11012,6 +10973,7 @@
         </w:rPr>
         <w:t>.</w:t>
       </w:r>
+      <w:proofErr w:type="gramEnd"/>
     </w:p>
     <w:p>
       <w:pPr>
@@ -12273,7 +12235,7 @@
       <w:lvlText w:val=""/>
       <w:lvlJc w:val="left"/>
       <w:pPr>
-        <w:ind w:left="1800" w:hanging="360"/>
+        <w:ind w:left="2160" w:hanging="360"/>
       </w:pPr>
       <w:rPr>
         <w:rFonts w:ascii="Symbol" w:hAnsi="Symbol" w:hint="default"/>
@@ -12285,7 +12247,7 @@
       <w:lvlText w:val="o"/>
       <w:lvlJc w:val="left"/>
       <w:pPr>
-        <w:ind w:left="2520" w:hanging="360"/>
+        <w:ind w:left="2880" w:hanging="360"/>
       </w:pPr>
       <w:rPr>
         <w:rFonts w:ascii="Courier New" w:hAnsi="Courier New" w:cs="Courier New" w:hint="default"/>
@@ -12297,7 +12259,7 @@
       <w:lvlText w:val=""/>
       <w:lvlJc w:val="left"/>
       <w:pPr>
-        <w:ind w:left="3240" w:hanging="360"/>
+        <w:ind w:left="3600" w:hanging="360"/>
       </w:pPr>
       <w:rPr>
         <w:rFonts w:ascii="Wingdings" w:hAnsi="Wingdings" w:hint="default"/>
@@ -12309,7 +12271,7 @@
       <w:lvlText w:val=""/>
       <w:lvlJc w:val="left"/>
       <w:pPr>
-        <w:ind w:left="3960" w:hanging="360"/>
+        <w:ind w:left="4320" w:hanging="360"/>
       </w:pPr>
       <w:rPr>
         <w:rFonts w:ascii="Symbol" w:hAnsi="Symbol" w:hint="default"/>
@@ -12321,7 +12283,7 @@
       <w:lvlText w:val="o"/>
       <w:lvlJc w:val="left"/>
       <w:pPr>
-        <w:ind w:left="4680" w:hanging="360"/>
+        <w:ind w:left="5040" w:hanging="360"/>
       </w:pPr>
       <w:rPr>
         <w:rFonts w:ascii="Courier New" w:hAnsi="Courier New" w:cs="Courier New" w:hint="default"/>
@@ -12333,7 +12295,7 @@
       <w:lvlText w:val=""/>
       <w:lvlJc w:val="left"/>
       <w:pPr>
-        <w:ind w:left="5400" w:hanging="360"/>
+        <w:ind w:left="5760" w:hanging="360"/>
       </w:pPr>
       <w:rPr>
         <w:rFonts w:ascii="Wingdings" w:hAnsi="Wingdings" w:hint="default"/>
@@ -12345,7 +12307,7 @@
       <w:lvlText w:val=""/>
       <w:lvlJc w:val="left"/>
       <w:pPr>
-        <w:ind w:left="6120" w:hanging="360"/>
+        <w:ind w:left="6480" w:hanging="360"/>
       </w:pPr>
       <w:rPr>
         <w:rFonts w:ascii="Symbol" w:hAnsi="Symbol" w:hint="default"/>
@@ -12357,7 +12319,7 @@
       <w:lvlText w:val="o"/>
       <w:lvlJc w:val="left"/>
       <w:pPr>
-        <w:ind w:left="6840" w:hanging="360"/>
+        <w:ind w:left="7200" w:hanging="360"/>
       </w:pPr>
       <w:rPr>
         <w:rFonts w:ascii="Courier New" w:hAnsi="Courier New" w:cs="Courier New" w:hint="default"/>
@@ -12369,7 +12331,7 @@
       <w:lvlText w:val=""/>
       <w:lvlJc w:val="left"/>
       <w:pPr>
-        <w:ind w:left="7560" w:hanging="360"/>
+        <w:ind w:left="7920" w:hanging="360"/>
       </w:pPr>
       <w:rPr>
         <w:rFonts w:ascii="Wingdings" w:hAnsi="Wingdings" w:hint="default"/>
@@ -13309,7 +13271,7 @@
       <w:lvlText w:val=""/>
       <w:lvlJc w:val="left"/>
       <w:pPr>
-        <w:ind w:left="2160" w:hanging="360"/>
+        <w:ind w:left="2520" w:hanging="360"/>
       </w:pPr>
       <w:rPr>
         <w:rFonts w:ascii="Symbol" w:hAnsi="Symbol" w:hint="default"/>
@@ -13321,7 +13283,7 @@
       <w:lvlText w:val="o"/>
       <w:lvlJc w:val="left"/>
       <w:pPr>
-        <w:ind w:left="2880" w:hanging="360"/>
+        <w:ind w:left="3240" w:hanging="360"/>
       </w:pPr>
       <w:rPr>
         <w:rFonts w:ascii="Courier New" w:hAnsi="Courier New" w:cs="Courier New" w:hint="default"/>
@@ -13333,7 +13295,7 @@
       <w:lvlText w:val=""/>
       <w:lvlJc w:val="left"/>
       <w:pPr>
-        <w:ind w:left="3600" w:hanging="360"/>
+        <w:ind w:left="3960" w:hanging="360"/>
       </w:pPr>
       <w:rPr>
         <w:rFonts w:ascii="Wingdings" w:hAnsi="Wingdings" w:hint="default"/>
@@ -13345,7 +13307,7 @@
       <w:lvlText w:val=""/>
       <w:lvlJc w:val="left"/>
       <w:pPr>
-        <w:ind w:left="4320" w:hanging="360"/>
+        <w:ind w:left="4680" w:hanging="360"/>
       </w:pPr>
       <w:rPr>
         <w:rFonts w:ascii="Symbol" w:hAnsi="Symbol" w:hint="default"/>
@@ -13357,7 +13319,7 @@
       <w:lvlText w:val="o"/>
       <w:lvlJc w:val="left"/>
       <w:pPr>
-        <w:ind w:left="5040" w:hanging="360"/>
+        <w:ind w:left="5400" w:hanging="360"/>
       </w:pPr>
       <w:rPr>
         <w:rFonts w:ascii="Courier New" w:hAnsi="Courier New" w:cs="Courier New" w:hint="default"/>
@@ -13369,7 +13331,7 @@
       <w:lvlText w:val=""/>
       <w:lvlJc w:val="left"/>
       <w:pPr>
-        <w:ind w:left="5760" w:hanging="360"/>
+        <w:ind w:left="6120" w:hanging="360"/>
       </w:pPr>
       <w:rPr>
         <w:rFonts w:ascii="Wingdings" w:hAnsi="Wingdings" w:hint="default"/>
@@ -13381,7 +13343,7 @@
       <w:lvlText w:val=""/>
       <w:lvlJc w:val="left"/>
       <w:pPr>
-        <w:ind w:left="6480" w:hanging="360"/>
+        <w:ind w:left="6840" w:hanging="360"/>
       </w:pPr>
       <w:rPr>
         <w:rFonts w:ascii="Symbol" w:hAnsi="Symbol" w:hint="default"/>
@@ -13393,7 +13355,7 @@
       <w:lvlText w:val="o"/>
       <w:lvlJc w:val="left"/>
       <w:pPr>
-        <w:ind w:left="7200" w:hanging="360"/>
+        <w:ind w:left="7560" w:hanging="360"/>
       </w:pPr>
       <w:rPr>
         <w:rFonts w:ascii="Courier New" w:hAnsi="Courier New" w:cs="Courier New" w:hint="default"/>
@@ -13405,7 +13367,7 @@
       <w:lvlText w:val=""/>
       <w:lvlJc w:val="left"/>
       <w:pPr>
-        <w:ind w:left="7920" w:hanging="360"/>
+        <w:ind w:left="8280" w:hanging="360"/>
       </w:pPr>
       <w:rPr>
         <w:rFonts w:ascii="Wingdings" w:hAnsi="Wingdings" w:hint="default"/>
@@ -14498,7 +14460,7 @@
       <w:lvlText w:val="%1."/>
       <w:lvlJc w:val="left"/>
       <w:pPr>
-        <w:ind w:left="2160" w:hanging="360"/>
+        <w:ind w:left="2520" w:hanging="360"/>
       </w:pPr>
     </w:lvl>
     <w:lvl w:ilvl="1" w:tplc="04090019" w:tentative="1">
@@ -14507,7 +14469,7 @@
       <w:lvlText w:val="%2."/>
       <w:lvlJc w:val="left"/>
       <w:pPr>
-        <w:ind w:left="2880" w:hanging="360"/>
+        <w:ind w:left="3240" w:hanging="360"/>
       </w:pPr>
     </w:lvl>
     <w:lvl w:ilvl="2" w:tplc="0409001B" w:tentative="1">
@@ -14516,7 +14478,7 @@
       <w:lvlText w:val="%3."/>
       <w:lvlJc w:val="right"/>
       <w:pPr>
-        <w:ind w:left="3600" w:hanging="180"/>
+        <w:ind w:left="3960" w:hanging="180"/>
       </w:pPr>
     </w:lvl>
     <w:lvl w:ilvl="3" w:tplc="0409000F" w:tentative="1">
@@ -14525,7 +14487,7 @@
       <w:lvlText w:val="%4."/>
       <w:lvlJc w:val="left"/>
       <w:pPr>
-        <w:ind w:left="4320" w:hanging="360"/>
+        <w:ind w:left="4680" w:hanging="360"/>
       </w:pPr>
     </w:lvl>
     <w:lvl w:ilvl="4" w:tplc="04090019" w:tentative="1">
@@ -14534,7 +14496,7 @@
       <w:lvlText w:val="%5."/>
       <w:lvlJc w:val="left"/>
       <w:pPr>
-        <w:ind w:left="5040" w:hanging="360"/>
+        <w:ind w:left="5400" w:hanging="360"/>
       </w:pPr>
     </w:lvl>
     <w:lvl w:ilvl="5" w:tplc="0409001B" w:tentative="1">
@@ -14543,7 +14505,7 @@
       <w:lvlText w:val="%6."/>
       <w:lvlJc w:val="right"/>
       <w:pPr>
-        <w:ind w:left="5760" w:hanging="180"/>
+        <w:ind w:left="6120" w:hanging="180"/>
       </w:pPr>
     </w:lvl>
     <w:lvl w:ilvl="6" w:tplc="0409000F" w:tentative="1">
@@ -14552,7 +14514,7 @@
       <w:lvlText w:val="%7."/>
       <w:lvlJc w:val="left"/>
       <w:pPr>
-        <w:ind w:left="6480" w:hanging="360"/>
+        <w:ind w:left="6840" w:hanging="360"/>
       </w:pPr>
     </w:lvl>
     <w:lvl w:ilvl="7" w:tplc="04090019" w:tentative="1">
@@ -14561,7 +14523,7 @@
       <w:lvlText w:val="%8."/>
       <w:lvlJc w:val="left"/>
       <w:pPr>
-        <w:ind w:left="7200" w:hanging="360"/>
+        <w:ind w:left="7560" w:hanging="360"/>
       </w:pPr>
     </w:lvl>
     <w:lvl w:ilvl="8" w:tplc="0409001B" w:tentative="1">
@@ -14570,7 +14532,7 @@
       <w:lvlText w:val="%9."/>
       <w:lvlJc w:val="right"/>
       <w:pPr>
-        <w:ind w:left="7920" w:hanging="180"/>
+        <w:ind w:left="8280" w:hanging="180"/>
       </w:pPr>
     </w:lvl>
   </w:abstractNum>
@@ -18423,7 +18385,7 @@
 </file>
 
 <file path=customXml/itemProps1.xml><?xml version="1.0" encoding="utf-8"?>
-<ds:datastoreItem xmlns:ds="http://schemas.openxmlformats.org/officeDocument/2006/customXml" ds:itemID="{47A7BF35-A4CD-4C65-A2D8-14604BCF63AB}">
+<ds:datastoreItem xmlns:ds="http://schemas.openxmlformats.org/officeDocument/2006/customXml" ds:itemID="{67BF0182-1AAC-4F07-8CB5-CB8F4B3CB017}">
   <ds:schemaRefs>
     <ds:schemaRef ds:uri="http://schemas.openxmlformats.org/officeDocument/2006/bibliography"/>
   </ds:schemaRefs>

</xml_diff>